<commit_message>
feat: update template doc
</commit_message>
<xml_diff>
--- a/src/assets/template-document.docx
+++ b/src/assets/template-document.docx
@@ -100,7 +100,6 @@
                 <w:dataBinding w:prefixMappings="xmlns:ns0='http://schemas.openxmlformats.org/package/2006/metadata/core-properties' xmlns:ns1='http://purl.org/dc/elements/1.1/'" w:xpath="/ns0:coreProperties[1]/ns1:title[1]" w:storeItemID="{6C3C8BC8-F283-45AE-878A-BAB7291924A1}"/>
                 <w:text/>
               </w:sdtPr>
-              <w:sdtEndPr/>
               <w:sdtContent>
                 <w:tc>
                   <w:tcPr>
@@ -160,7 +159,6 @@
                 <w:dataBinding w:prefixMappings="xmlns:ns0='http://schemas.openxmlformats.org/package/2006/metadata/core-properties' xmlns:ns1='http://purl.org/dc/elements/1.1/'" w:xpath="/ns0:coreProperties[1]/ns1:subject[1]" w:storeItemID="{6C3C8BC8-F283-45AE-878A-BAB7291924A1}"/>
                 <w:text/>
               </w:sdtPr>
-              <w:sdtEndPr/>
               <w:sdtContent>
                 <w:tc>
                   <w:tcPr>
@@ -421,7 +419,7 @@
           <w:pPr>
             <w:jc w:val="center"/>
             <w:rPr>
-              <w:rFonts w:ascii="Times New Roman" w:hAnsi="Times New Roman"/>
+              <w:rFonts w:ascii="Times New Roman" w:hAnsi="Times New Roman" w:hint="eastAsia"/>
               <w:bCs/>
               <w:sz w:val="36"/>
               <w:szCs w:val="36"/>
@@ -440,8 +438,8 @@
             <w:rPr>
               <w:rFonts w:ascii="Times New Roman" w:hAnsi="Times New Roman"/>
               <w:bCs/>
-              <w:sz w:val="32"/>
-              <w:szCs w:val="32"/>
+              <w:sz w:val="36"/>
+              <w:szCs w:val="36"/>
             </w:rPr>
             <w:t>programInfo</w:t>
           </w:r>
@@ -550,8 +548,8 @@
             <w:rPr>
               <w:rFonts w:ascii="Times New Roman" w:hAnsi="Times New Roman"/>
               <w:bCs/>
-              <w:sz w:val="32"/>
-              <w:szCs w:val="32"/>
+              <w:sz w:val="36"/>
+              <w:szCs w:val="36"/>
             </w:rPr>
             <w:t>programInfo</w:t>
           </w:r>
@@ -600,8 +598,6 @@
             </w:rPr>
             <w:br w:type="page"/>
           </w:r>
-          <w:bookmarkStart w:id="0" w:name="_GoBack"/>
-          <w:bookmarkEnd w:id="0"/>
         </w:p>
         <w:p>
           <w:pPr>
@@ -4376,9 +4372,10 @@
       <w:pPr>
         <w:rPr>
           <w:rFonts w:ascii="Times New Roman" w:hAnsi="Times New Roman"/>
-          <w:i/>
-          <w:sz w:val="20"/>
-          <w:szCs w:val="20"/>
+          <w:b/>
+          <w:color w:val="FF0000"/>
+          <w:sz w:val="22"/>
+          <w:szCs w:val="18"/>
           <w:lang w:eastAsia="zh-HK"/>
         </w:rPr>
       </w:pPr>
@@ -4423,10 +4420,10 @@
       <w:pPr>
         <w:rPr>
           <w:rFonts w:ascii="Times New Roman" w:hAnsi="Times New Roman"/>
-          <w:b/>
+          <w:i/>
           <w:sz w:val="20"/>
           <w:szCs w:val="20"/>
-          <w:u w:val="single"/>
+          <w:lang w:eastAsia="zh-HK"/>
         </w:rPr>
       </w:pPr>
     </w:p>
@@ -4911,7 +4908,7 @@
                 <w:sz w:val="18"/>
                 <w:szCs w:val="18"/>
               </w:rPr>
-              <w:t>eng_name</w:t>
+              <w:t>personalInfo.englishName</w:t>
             </w:r>
             <w:proofErr w:type="spellEnd"/>
             <w:r>
@@ -4949,7 +4946,6 @@
               </w:rPr>
               <w:t xml:space="preserve">(Chinese) </w:t>
             </w:r>
-            <w:bookmarkStart w:id="1" w:name="_Hlk511147451"/>
             <w:r>
               <w:rPr>
                 <w:rFonts w:ascii="Times New Roman" w:hAnsi="Times New Roman"/>
@@ -4965,7 +4961,7 @@
                 <w:sz w:val="18"/>
                 <w:szCs w:val="18"/>
               </w:rPr>
-              <w:t>chinese_name</w:t>
+              <w:t>personalInfo.chineseName</w:t>
             </w:r>
             <w:proofErr w:type="spellEnd"/>
             <w:r>
@@ -4976,7 +4972,6 @@
               </w:rPr>
               <w:t>}</w:t>
             </w:r>
-            <w:bookmarkEnd w:id="1"/>
           </w:p>
         </w:tc>
       </w:tr>
@@ -5026,7 +5021,23 @@
                 <w:sz w:val="18"/>
                 <w:szCs w:val="18"/>
               </w:rPr>
-              <w:t>hkid_no</w:t>
+              <w:t>personalInfo</w:t>
+            </w:r>
+            <w:r>
+              <w:rPr>
+                <w:rFonts w:ascii="Times New Roman" w:hAnsi="Times New Roman"/>
+                <w:sz w:val="18"/>
+                <w:szCs w:val="18"/>
+              </w:rPr>
+              <w:t>.</w:t>
+            </w:r>
+            <w:r>
+              <w:rPr>
+                <w:rFonts w:ascii="Times New Roman" w:hAnsi="Times New Roman"/>
+                <w:sz w:val="18"/>
+                <w:szCs w:val="18"/>
+              </w:rPr>
+              <w:t>hkid</w:t>
             </w:r>
             <w:proofErr w:type="spellEnd"/>
             <w:r>
@@ -5075,7 +5086,15 @@
                 <w:sz w:val="18"/>
                 <w:szCs w:val="18"/>
               </w:rPr>
-              <w:t xml:space="preserve"> {</w:t>
+              <w:t xml:space="preserve"> </w:t>
+            </w:r>
+            <w:r>
+              <w:rPr>
+                <w:rFonts w:ascii="Times New Roman" w:hAnsi="Times New Roman"/>
+                <w:sz w:val="18"/>
+                <w:szCs w:val="18"/>
+              </w:rPr>
+              <w:t>{</w:t>
             </w:r>
             <w:proofErr w:type="spellStart"/>
             <w:r>
@@ -5084,7 +5103,7 @@
                 <w:sz w:val="18"/>
                 <w:szCs w:val="18"/>
               </w:rPr>
-              <w:t>st_no</w:t>
+              <w:t>programInfo.stuNo</w:t>
             </w:r>
             <w:proofErr w:type="spellEnd"/>
             <w:r>
@@ -5136,21 +5155,31 @@
               </w:rPr>
               <w:t>{</w:t>
             </w:r>
-            <w:r>
-              <w:rPr>
-                <w:rFonts w:ascii="Times New Roman" w:hAnsi="Times New Roman"/>
-                <w:sz w:val="18"/>
-                <w:szCs w:val="18"/>
-              </w:rPr>
-              <w:t>d</w:t>
-            </w:r>
-            <w:r>
-              <w:rPr>
-                <w:rFonts w:ascii="Times New Roman" w:hAnsi="Times New Roman"/>
-                <w:sz w:val="18"/>
-                <w:szCs w:val="18"/>
-              </w:rPr>
-              <w:t>epartment}</w:t>
+            <w:proofErr w:type="spellStart"/>
+            <w:r>
+              <w:rPr>
+                <w:rFonts w:ascii="Times New Roman" w:hAnsi="Times New Roman"/>
+                <w:sz w:val="18"/>
+                <w:szCs w:val="18"/>
+              </w:rPr>
+              <w:t>programInfo.</w:t>
+            </w:r>
+            <w:r>
+              <w:rPr>
+                <w:rFonts w:ascii="Times New Roman" w:hAnsi="Times New Roman"/>
+                <w:sz w:val="18"/>
+                <w:szCs w:val="18"/>
+              </w:rPr>
+              <w:t>department</w:t>
+            </w:r>
+            <w:proofErr w:type="spellEnd"/>
+            <w:r>
+              <w:rPr>
+                <w:rFonts w:ascii="Times New Roman" w:hAnsi="Times New Roman"/>
+                <w:sz w:val="18"/>
+                <w:szCs w:val="18"/>
+              </w:rPr>
+              <w:t>}</w:t>
             </w:r>
           </w:p>
         </w:tc>
@@ -5205,7 +5234,15 @@
                 <w:sz w:val="18"/>
                 <w:szCs w:val="18"/>
               </w:rPr>
-              <w:t xml:space="preserve">: </w:t>
+              <w:t>:</w:t>
+            </w:r>
+            <w:r>
+              <w:rPr>
+                <w:rFonts w:ascii="Times New Roman" w:hAnsi="Times New Roman"/>
+                <w:sz w:val="18"/>
+                <w:szCs w:val="18"/>
+              </w:rPr>
+              <w:t xml:space="preserve"> </w:t>
             </w:r>
             <w:r>
               <w:rPr>
@@ -5222,7 +5259,7 @@
                 <w:sz w:val="18"/>
                 <w:szCs w:val="18"/>
               </w:rPr>
-              <w:t>program_no</w:t>
+              <w:t>programInfo.programmeCode</w:t>
             </w:r>
             <w:proofErr w:type="spellEnd"/>
             <w:r>
@@ -5260,7 +5297,7 @@
             </w:r>
             <w:r>
               <w:rPr>
-                <w:rFonts w:ascii="Times New Roman" w:hAnsi="Times New Roman" w:hint="eastAsia"/>
+                <w:rFonts w:ascii="Times New Roman" w:hAnsi="Times New Roman"/>
                 <w:sz w:val="18"/>
                 <w:szCs w:val="18"/>
               </w:rPr>
@@ -5272,7 +5309,25 @@
                 <w:sz w:val="18"/>
                 <w:szCs w:val="18"/>
               </w:rPr>
-              <w:t>{campus}</w:t>
+              <w:t>{</w:t>
+            </w:r>
+            <w:proofErr w:type="spellStart"/>
+            <w:r>
+              <w:rPr>
+                <w:rFonts w:ascii="Times New Roman" w:hAnsi="Times New Roman"/>
+                <w:sz w:val="18"/>
+                <w:szCs w:val="18"/>
+              </w:rPr>
+              <w:t>programInfo.campus</w:t>
+            </w:r>
+            <w:proofErr w:type="spellEnd"/>
+            <w:r>
+              <w:rPr>
+                <w:rFonts w:ascii="Times New Roman" w:hAnsi="Times New Roman"/>
+                <w:sz w:val="18"/>
+                <w:szCs w:val="18"/>
+              </w:rPr>
+              <w:t>}</w:t>
             </w:r>
           </w:p>
         </w:tc>
@@ -5338,7 +5393,33 @@
                 <w:sz w:val="18"/>
                 <w:szCs w:val="18"/>
               </w:rPr>
-              <w:t>{class}</w:t>
+              <w:t>{</w:t>
+            </w:r>
+            <w:proofErr w:type="spellStart"/>
+            <w:r>
+              <w:rPr>
+                <w:rFonts w:ascii="Times New Roman" w:hAnsi="Times New Roman"/>
+                <w:sz w:val="18"/>
+                <w:szCs w:val="18"/>
+              </w:rPr>
+              <w:t>programInfo.</w:t>
+            </w:r>
+            <w:r>
+              <w:rPr>
+                <w:rFonts w:ascii="Times New Roman" w:hAnsi="Times New Roman"/>
+                <w:sz w:val="18"/>
+                <w:szCs w:val="18"/>
+              </w:rPr>
+              <w:t>class</w:t>
+            </w:r>
+            <w:proofErr w:type="spellEnd"/>
+            <w:r>
+              <w:rPr>
+                <w:rFonts w:ascii="Times New Roman" w:hAnsi="Times New Roman"/>
+                <w:sz w:val="18"/>
+                <w:szCs w:val="18"/>
+              </w:rPr>
+              <w:t>}</w:t>
             </w:r>
           </w:p>
         </w:tc>
@@ -5395,15 +5476,7 @@
                 <w:sz w:val="18"/>
                 <w:szCs w:val="18"/>
               </w:rPr>
-              <w:t>program</w:t>
-            </w:r>
-            <w:r>
-              <w:rPr>
-                <w:rFonts w:ascii="Times New Roman" w:hAnsi="Times New Roman"/>
-                <w:sz w:val="18"/>
-                <w:szCs w:val="18"/>
-              </w:rPr>
-              <w:t>_title</w:t>
+              <w:t>programInfo.programmeTitle</w:t>
             </w:r>
             <w:proofErr w:type="spellEnd"/>
             <w:r>
@@ -5492,16 +5565,22 @@
               </w:rPr>
               <w:t>{</w:t>
             </w:r>
-            <w:proofErr w:type="spellStart"/>
-            <w:r>
-              <w:rPr>
-                <w:rFonts w:ascii="Times New Roman" w:hAnsi="Times New Roman"/>
-                <w:sz w:val="18"/>
-                <w:szCs w:val="18"/>
-              </w:rPr>
-              <w:t>tel_no</w:t>
-            </w:r>
-            <w:proofErr w:type="spellEnd"/>
+            <w:r>
+              <w:rPr>
+                <w:rFonts w:ascii="Times New Roman" w:hAnsi="Times New Roman"/>
+                <w:sz w:val="18"/>
+                <w:szCs w:val="18"/>
+              </w:rPr>
+              <w:t>personalInfo</w:t>
+            </w:r>
+            <w:r>
+              <w:rPr>
+                <w:rFonts w:ascii="Times New Roman" w:hAnsi="Times New Roman"/>
+                <w:sz w:val="18"/>
+                <w:szCs w:val="18"/>
+              </w:rPr>
+              <w:t>.tel</w:t>
+            </w:r>
             <w:r>
               <w:rPr>
                 <w:rFonts w:ascii="Times New Roman" w:hAnsi="Times New Roman"/>
@@ -5543,7 +5622,41 @@
                 <w:sz w:val="18"/>
                 <w:szCs w:val="18"/>
               </w:rPr>
-              <w:t>{email}</w:t>
+              <w:t>{</w:t>
+            </w:r>
+            <w:proofErr w:type="spellStart"/>
+            <w:r>
+              <w:rPr>
+                <w:rFonts w:ascii="Times New Roman" w:hAnsi="Times New Roman"/>
+                <w:sz w:val="18"/>
+                <w:szCs w:val="18"/>
+              </w:rPr>
+              <w:t>personalInfo</w:t>
+            </w:r>
+            <w:r>
+              <w:rPr>
+                <w:rFonts w:ascii="Times New Roman" w:hAnsi="Times New Roman"/>
+                <w:sz w:val="18"/>
+                <w:szCs w:val="18"/>
+              </w:rPr>
+              <w:t>.</w:t>
+            </w:r>
+            <w:r>
+              <w:rPr>
+                <w:rFonts w:ascii="Times New Roman" w:hAnsi="Times New Roman"/>
+                <w:sz w:val="18"/>
+                <w:szCs w:val="18"/>
+              </w:rPr>
+              <w:t>email</w:t>
+            </w:r>
+            <w:proofErr w:type="spellEnd"/>
+            <w:r>
+              <w:rPr>
+                <w:rFonts w:ascii="Times New Roman" w:hAnsi="Times New Roman"/>
+                <w:sz w:val="18"/>
+                <w:szCs w:val="18"/>
+              </w:rPr>
+              <w:t>}</w:t>
             </w:r>
           </w:p>
         </w:tc>
@@ -5665,23 +5778,29 @@
               </w:rPr>
               <w:t>{</w:t>
             </w:r>
-            <w:proofErr w:type="spellStart"/>
-            <w:r>
-              <w:rPr>
-                <w:rFonts w:ascii="Times New Roman" w:hAnsi="Times New Roman"/>
-                <w:sz w:val="18"/>
-                <w:szCs w:val="18"/>
-              </w:rPr>
-              <w:t>supervisor_name</w:t>
-            </w:r>
-            <w:proofErr w:type="spellEnd"/>
-            <w:r>
-              <w:rPr>
-                <w:rFonts w:ascii="Times New Roman" w:hAnsi="Times New Roman"/>
-                <w:sz w:val="18"/>
-                <w:szCs w:val="18"/>
-              </w:rPr>
-              <w:t>}</w:t>
+            <w:r>
+              <w:rPr>
+                <w:rFonts w:ascii="Times New Roman" w:hAnsi="Times New Roman"/>
+                <w:sz w:val="18"/>
+                <w:szCs w:val="18"/>
+              </w:rPr>
+              <w:t>iaSupervisor</w:t>
+            </w:r>
+            <w:r>
+              <w:rPr>
+                <w:rFonts w:ascii="Times New Roman" w:hAnsi="Times New Roman" w:hint="eastAsia"/>
+                <w:sz w:val="18"/>
+                <w:szCs w:val="18"/>
+              </w:rPr>
+              <w:t>.</w:t>
+            </w:r>
+            <w:r>
+              <w:rPr>
+                <w:rFonts w:ascii="Times New Roman" w:hAnsi="Times New Roman"/>
+                <w:sz w:val="18"/>
+                <w:szCs w:val="18"/>
+              </w:rPr>
+              <w:t>name}</w:t>
             </w:r>
           </w:p>
         </w:tc>
@@ -5737,7 +5856,23 @@
                 <w:sz w:val="18"/>
                 <w:szCs w:val="18"/>
               </w:rPr>
-              <w:t>supervisor_post</w:t>
+              <w:t>iaSupervisor</w:t>
+            </w:r>
+            <w:r>
+              <w:rPr>
+                <w:rFonts w:ascii="Times New Roman" w:hAnsi="Times New Roman" w:hint="eastAsia"/>
+                <w:sz w:val="18"/>
+                <w:szCs w:val="18"/>
+              </w:rPr>
+              <w:t>.</w:t>
+            </w:r>
+            <w:r>
+              <w:rPr>
+                <w:rFonts w:ascii="Times New Roman" w:hAnsi="Times New Roman"/>
+                <w:sz w:val="18"/>
+                <w:szCs w:val="18"/>
+              </w:rPr>
+              <w:t>post</w:t>
             </w:r>
             <w:proofErr w:type="spellEnd"/>
             <w:r>
@@ -5805,7 +5940,23 @@
                 <w:sz w:val="18"/>
                 <w:szCs w:val="18"/>
               </w:rPr>
-              <w:t>supervisor_phone</w:t>
+              <w:t>iaSupervisor</w:t>
+            </w:r>
+            <w:r>
+              <w:rPr>
+                <w:rFonts w:ascii="Times New Roman" w:hAnsi="Times New Roman" w:hint="eastAsia"/>
+                <w:sz w:val="18"/>
+                <w:szCs w:val="18"/>
+              </w:rPr>
+              <w:t>.</w:t>
+            </w:r>
+            <w:r>
+              <w:rPr>
+                <w:rFonts w:ascii="Times New Roman" w:hAnsi="Times New Roman"/>
+                <w:sz w:val="18"/>
+                <w:szCs w:val="18"/>
+              </w:rPr>
+              <w:t>phone</w:t>
             </w:r>
             <w:proofErr w:type="spellEnd"/>
             <w:r>
@@ -5884,7 +6035,23 @@
                 <w:sz w:val="18"/>
                 <w:szCs w:val="18"/>
               </w:rPr>
-              <w:t>supervisor_email</w:t>
+              <w:t>iaSupervisor</w:t>
+            </w:r>
+            <w:r>
+              <w:rPr>
+                <w:rFonts w:ascii="Times New Roman" w:hAnsi="Times New Roman" w:hint="eastAsia"/>
+                <w:sz w:val="18"/>
+                <w:szCs w:val="18"/>
+              </w:rPr>
+              <w:t>.</w:t>
+            </w:r>
+            <w:r>
+              <w:rPr>
+                <w:rFonts w:ascii="Times New Roman" w:hAnsi="Times New Roman"/>
+                <w:sz w:val="18"/>
+                <w:szCs w:val="18"/>
+              </w:rPr>
+              <w:t>email</w:t>
             </w:r>
             <w:proofErr w:type="spellEnd"/>
             <w:r>
@@ -5987,7 +6154,6 @@
                   <w14:uncheckedState w14:val="2610" w14:font="MS Gothic"/>
                 </w14:checkbox>
               </w:sdtPr>
-              <w:sdtEndPr/>
               <w:sdtContent>
                 <w:r>
                   <w:rPr>
@@ -6037,7 +6203,6 @@
                   <w14:uncheckedState w14:val="2610" w14:font="MS Gothic"/>
                 </w14:checkbox>
               </w:sdtPr>
-              <w:sdtEndPr/>
               <w:sdtContent>
                 <w:r>
                   <w:rPr>
@@ -6105,7 +6270,6 @@
                   <w14:uncheckedState w14:val="2610" w14:font="MS Gothic"/>
                 </w14:checkbox>
               </w:sdtPr>
-              <w:sdtEndPr/>
               <w:sdtContent>
                 <w:r>
                   <w:rPr>
@@ -6151,7 +6315,6 @@
                 <w:id w:val="742539016"/>
                 <w:text/>
               </w:sdtPr>
-              <w:sdtEndPr/>
               <w:sdtContent>
                 <w:r>
                   <w:rPr>
@@ -6194,7 +6357,6 @@
                   <w14:uncheckedState w14:val="2610" w14:font="MS Gothic"/>
                 </w14:checkbox>
               </w:sdtPr>
-              <w:sdtEndPr/>
               <w:sdtContent>
                 <w:r>
                   <w:rPr>
@@ -6319,16 +6481,30 @@
               </w:rPr>
               <w:t>{</w:t>
             </w:r>
-            <w:proofErr w:type="spellStart"/>
-            <w:r>
-              <w:rPr>
-                <w:rFonts w:ascii="Times New Roman" w:hAnsi="Times New Roman"/>
-                <w:sz w:val="18"/>
-                <w:szCs w:val="18"/>
-              </w:rPr>
-              <w:t>emergency_name</w:t>
-            </w:r>
-            <w:proofErr w:type="spellEnd"/>
+            <w:r>
+              <w:rPr>
+                <w:rFonts w:ascii="Times New Roman" w:hAnsi="Times New Roman"/>
+                <w:sz w:val="18"/>
+                <w:szCs w:val="18"/>
+              </w:rPr>
+              <w:t>emergencyContact</w:t>
+            </w:r>
+            <w:r>
+              <w:rPr>
+                <w:rFonts w:ascii="Times New Roman" w:hAnsi="Times New Roman" w:hint="eastAsia"/>
+                <w:sz w:val="18"/>
+                <w:szCs w:val="18"/>
+              </w:rPr>
+              <w:t>.n</w:t>
+            </w:r>
+            <w:r>
+              <w:rPr>
+                <w:rFonts w:ascii="Times New Roman" w:hAnsi="Times New Roman"/>
+                <w:sz w:val="18"/>
+                <w:szCs w:val="18"/>
+              </w:rPr>
+              <w:t>ame</w:t>
+            </w:r>
             <w:r>
               <w:rPr>
                 <w:rFonts w:ascii="Times New Roman" w:hAnsi="Times New Roman"/>
@@ -6376,7 +6552,23 @@
                 <w:sz w:val="18"/>
                 <w:szCs w:val="18"/>
               </w:rPr>
-              <w:t>emergency_home_tel</w:t>
+              <w:t>emergencyContact</w:t>
+            </w:r>
+            <w:r>
+              <w:rPr>
+                <w:rFonts w:ascii="Times New Roman" w:hAnsi="Times New Roman" w:hint="eastAsia"/>
+                <w:sz w:val="18"/>
+                <w:szCs w:val="18"/>
+              </w:rPr>
+              <w:t>.</w:t>
+            </w:r>
+            <w:r>
+              <w:rPr>
+                <w:rFonts w:ascii="Times New Roman" w:hAnsi="Times New Roman"/>
+                <w:sz w:val="18"/>
+                <w:szCs w:val="18"/>
+              </w:rPr>
+              <w:t>homeTel</w:t>
             </w:r>
             <w:proofErr w:type="spellEnd"/>
             <w:r>
@@ -6431,7 +6623,23 @@
                 <w:sz w:val="18"/>
                 <w:szCs w:val="18"/>
               </w:rPr>
-              <w:t>emergency_relationship</w:t>
+              <w:t>emergencyContact</w:t>
+            </w:r>
+            <w:r>
+              <w:rPr>
+                <w:rFonts w:ascii="Times New Roman" w:hAnsi="Times New Roman" w:hint="eastAsia"/>
+                <w:sz w:val="18"/>
+                <w:szCs w:val="18"/>
+              </w:rPr>
+              <w:t>.</w:t>
+            </w:r>
+            <w:r>
+              <w:rPr>
+                <w:rFonts w:ascii="Times New Roman" w:hAnsi="Times New Roman"/>
+                <w:sz w:val="18"/>
+                <w:szCs w:val="18"/>
+              </w:rPr>
+              <w:t>relationship</w:t>
             </w:r>
             <w:proofErr w:type="spellEnd"/>
             <w:r>
@@ -6481,7 +6689,23 @@
                 <w:sz w:val="18"/>
                 <w:szCs w:val="18"/>
               </w:rPr>
-              <w:t>emergency_mobile_tel</w:t>
+              <w:t>emergencyContact</w:t>
+            </w:r>
+            <w:r>
+              <w:rPr>
+                <w:rFonts w:ascii="Times New Roman" w:hAnsi="Times New Roman" w:hint="eastAsia"/>
+                <w:sz w:val="18"/>
+                <w:szCs w:val="18"/>
+              </w:rPr>
+              <w:t>.</w:t>
+            </w:r>
+            <w:r>
+              <w:rPr>
+                <w:rFonts w:ascii="Times New Roman" w:hAnsi="Times New Roman"/>
+                <w:sz w:val="18"/>
+                <w:szCs w:val="18"/>
+              </w:rPr>
+              <w:t>mobile</w:t>
             </w:r>
             <w:proofErr w:type="spellEnd"/>
             <w:r>
@@ -6533,7 +6757,23 @@
                 <w:sz w:val="18"/>
                 <w:szCs w:val="18"/>
               </w:rPr>
-              <w:t>emergency_place_of_work</w:t>
+              <w:t>emergencyContact</w:t>
+            </w:r>
+            <w:r>
+              <w:rPr>
+                <w:rFonts w:ascii="Times New Roman" w:hAnsi="Times New Roman" w:hint="eastAsia"/>
+                <w:sz w:val="18"/>
+                <w:szCs w:val="18"/>
+              </w:rPr>
+              <w:t>.</w:t>
+            </w:r>
+            <w:r>
+              <w:rPr>
+                <w:rFonts w:ascii="Times New Roman" w:hAnsi="Times New Roman"/>
+                <w:sz w:val="18"/>
+                <w:szCs w:val="18"/>
+              </w:rPr>
+              <w:t>placeOfWork</w:t>
             </w:r>
             <w:proofErr w:type="spellEnd"/>
             <w:r>
@@ -6583,7 +6823,23 @@
                 <w:sz w:val="18"/>
                 <w:szCs w:val="18"/>
               </w:rPr>
-              <w:t>emergency_work_tel</w:t>
+              <w:t>emergencyContact</w:t>
+            </w:r>
+            <w:r>
+              <w:rPr>
+                <w:rFonts w:ascii="Times New Roman" w:hAnsi="Times New Roman" w:hint="eastAsia"/>
+                <w:sz w:val="18"/>
+                <w:szCs w:val="18"/>
+              </w:rPr>
+              <w:t>.</w:t>
+            </w:r>
+            <w:r>
+              <w:rPr>
+                <w:rFonts w:ascii="Times New Roman" w:hAnsi="Times New Roman"/>
+                <w:sz w:val="18"/>
+                <w:szCs w:val="18"/>
+              </w:rPr>
+              <w:t>workTel</w:t>
             </w:r>
             <w:proofErr w:type="spellEnd"/>
             <w:r>
@@ -6635,7 +6891,15 @@
                 <w:sz w:val="18"/>
                 <w:szCs w:val="18"/>
               </w:rPr>
-              <w:t>emergency_doctor</w:t>
+              <w:t>emergencyContact</w:t>
+            </w:r>
+            <w:r>
+              <w:rPr>
+                <w:rFonts w:ascii="Times New Roman" w:hAnsi="Times New Roman"/>
+                <w:sz w:val="18"/>
+                <w:szCs w:val="18"/>
+              </w:rPr>
+              <w:t>.doctorName</w:t>
             </w:r>
             <w:proofErr w:type="spellEnd"/>
             <w:r>
@@ -6685,7 +6949,23 @@
                 <w:sz w:val="18"/>
                 <w:szCs w:val="18"/>
               </w:rPr>
-              <w:t>emergency_doctor_tel</w:t>
+              <w:t>emergencyContact</w:t>
+            </w:r>
+            <w:r>
+              <w:rPr>
+                <w:rFonts w:ascii="Times New Roman" w:hAnsi="Times New Roman"/>
+                <w:sz w:val="18"/>
+                <w:szCs w:val="18"/>
+              </w:rPr>
+              <w:t>.doctor</w:t>
+            </w:r>
+            <w:r>
+              <w:rPr>
+                <w:rFonts w:ascii="Times New Roman" w:hAnsi="Times New Roman"/>
+                <w:sz w:val="18"/>
+                <w:szCs w:val="18"/>
+              </w:rPr>
+              <w:t>Tel</w:t>
             </w:r>
             <w:proofErr w:type="spellEnd"/>
             <w:r>
@@ -6810,6 +7090,7 @@
                 <w:sz w:val="18"/>
                 <w:szCs w:val="18"/>
               </w:rPr>
+              <w:lastRenderedPageBreak/>
               <w:t>Date:</w:t>
             </w:r>
             <w:r>
@@ -7196,7 +7477,6 @@
                 </w:rPr>
                 <w:id w:val="1330791483"/>
               </w:sdtPr>
-              <w:sdtEndPr/>
               <w:sdtContent>
                 <w:r>
                   <w:rPr>
@@ -7266,22 +7546,28 @@
                 <w:rFonts w:ascii="Times New Roman" w:hAnsi="Times New Roman"/>
                 <w:sz w:val="18"/>
               </w:rPr>
-              <w:t>organization_</w:t>
-            </w:r>
-            <w:r>
-              <w:rPr>
-                <w:rFonts w:ascii="Times New Roman" w:hAnsi="Times New Roman"/>
-                <w:sz w:val="18"/>
-                <w:szCs w:val="18"/>
-              </w:rPr>
-              <w:t>eng</w:t>
-            </w:r>
-            <w:r>
-              <w:rPr>
-                <w:rFonts w:ascii="Times New Roman" w:hAnsi="Times New Roman"/>
-                <w:sz w:val="18"/>
-              </w:rPr>
-              <w:t>_name</w:t>
+              <w:t>iaCompany</w:t>
+            </w:r>
+            <w:r>
+              <w:rPr>
+                <w:rFonts w:ascii="Times New Roman" w:hAnsi="Times New Roman"/>
+                <w:sz w:val="18"/>
+              </w:rPr>
+              <w:t>.</w:t>
+            </w:r>
+            <w:r>
+              <w:rPr>
+                <w:rFonts w:ascii="Times New Roman" w:hAnsi="Times New Roman"/>
+                <w:sz w:val="18"/>
+              </w:rPr>
+              <w:t>english</w:t>
+            </w:r>
+            <w:r>
+              <w:rPr>
+                <w:rFonts w:ascii="Times New Roman" w:hAnsi="Times New Roman"/>
+                <w:sz w:val="18"/>
+              </w:rPr>
+              <w:t>Name</w:t>
             </w:r>
             <w:proofErr w:type="spellEnd"/>
             <w:r>
@@ -7306,39 +7592,32 @@
               </w:rPr>
               <w:t>(Chinese) {</w:t>
             </w:r>
-            <w:bookmarkStart w:id="2" w:name="_Hlk511060234"/>
+            <w:bookmarkStart w:id="0" w:name="_Hlk511060234"/>
             <w:proofErr w:type="spellStart"/>
             <w:r>
               <w:rPr>
                 <w:rFonts w:ascii="Times New Roman" w:hAnsi="Times New Roman"/>
                 <w:sz w:val="18"/>
               </w:rPr>
-              <w:t>organization</w:t>
-            </w:r>
-            <w:r>
-              <w:rPr>
-                <w:rFonts w:ascii="Times New Roman" w:hAnsi="Times New Roman"/>
-                <w:sz w:val="18"/>
-                <w:szCs w:val="18"/>
-              </w:rPr>
-              <w:t>_</w:t>
-            </w:r>
-            <w:r>
-              <w:rPr>
-                <w:rFonts w:ascii="Times New Roman" w:hAnsi="Times New Roman"/>
-                <w:sz w:val="18"/>
-                <w:szCs w:val="18"/>
-              </w:rPr>
-              <w:t>chinese</w:t>
-            </w:r>
-            <w:r>
-              <w:rPr>
-                <w:rFonts w:ascii="Times New Roman" w:hAnsi="Times New Roman"/>
-                <w:sz w:val="18"/>
-              </w:rPr>
-              <w:t>_name</w:t>
-            </w:r>
-            <w:bookmarkEnd w:id="2"/>
+              <w:t>iaCompany</w:t>
+            </w:r>
+            <w:r>
+              <w:rPr>
+                <w:rFonts w:ascii="Times New Roman" w:hAnsi="Times New Roman"/>
+                <w:sz w:val="18"/>
+                <w:szCs w:val="18"/>
+              </w:rPr>
+              <w:t>.</w:t>
+            </w:r>
+            <w:bookmarkEnd w:id="0"/>
+            <w:r>
+              <w:rPr>
+                <w:rFonts w:ascii="Times New Roman" w:hAnsi="Times New Roman"/>
+                <w:sz w:val="18"/>
+                <w:szCs w:val="18"/>
+              </w:rPr>
+              <w:t>chineseName</w:t>
+            </w:r>
             <w:proofErr w:type="spellEnd"/>
             <w:r>
               <w:rPr>
@@ -7391,51 +7670,41 @@
                 <w:rFonts w:ascii="Times New Roman" w:hAnsi="Times New Roman"/>
                 <w:sz w:val="18"/>
               </w:rPr>
-              <w:t>Address</w:t>
-            </w:r>
-            <w:proofErr w:type="gramStart"/>
-            <w:r>
-              <w:rPr>
-                <w:rFonts w:ascii="Times New Roman" w:hAnsi="Times New Roman"/>
-                <w:sz w:val="18"/>
-              </w:rPr>
-              <w:t>:</w:t>
-            </w:r>
-            <w:r>
-              <w:rPr>
-                <w:rFonts w:ascii="Times New Roman" w:hAnsi="Times New Roman" w:hint="eastAsia"/>
+              <w:t>Address:</w:t>
+            </w:r>
+            <w:r>
+              <w:rPr>
+                <w:rFonts w:ascii="Times New Roman" w:hAnsi="Times New Roman"/>
                 <w:sz w:val="18"/>
               </w:rPr>
               <w:t xml:space="preserve"> </w:t>
             </w:r>
             <w:r>
               <w:rPr>
-                <w:rFonts w:ascii="Times New Roman" w:hAnsi="Times New Roman" w:hint="eastAsia"/>
-                <w:sz w:val="18"/>
-              </w:rPr>
-              <w:t xml:space="preserve"> </w:t>
-            </w:r>
-            <w:r>
-              <w:rPr>
                 <w:rFonts w:ascii="Times New Roman" w:hAnsi="Times New Roman"/>
                 <w:sz w:val="18"/>
               </w:rPr>
               <w:t>{</w:t>
             </w:r>
             <w:proofErr w:type="spellStart"/>
-            <w:proofErr w:type="gramEnd"/>
-            <w:r>
-              <w:rPr>
-                <w:rFonts w:ascii="Times New Roman" w:hAnsi="Times New Roman"/>
-                <w:sz w:val="18"/>
-              </w:rPr>
-              <w:t>organization_</w:t>
-            </w:r>
-            <w:r>
-              <w:rPr>
-                <w:rFonts w:ascii="Times New Roman" w:hAnsi="Times New Roman"/>
-                <w:sz w:val="18"/>
-                <w:szCs w:val="18"/>
+            <w:r>
+              <w:rPr>
+                <w:rFonts w:ascii="Times New Roman" w:hAnsi="Times New Roman"/>
+                <w:sz w:val="18"/>
+              </w:rPr>
+              <w:t>iaCompany</w:t>
+            </w:r>
+            <w:r>
+              <w:rPr>
+                <w:rFonts w:ascii="Times New Roman" w:hAnsi="Times New Roman"/>
+                <w:sz w:val="18"/>
+              </w:rPr>
+              <w:t>.</w:t>
+            </w:r>
+            <w:r>
+              <w:rPr>
+                <w:rFonts w:ascii="Times New Roman" w:hAnsi="Times New Roman"/>
+                <w:sz w:val="18"/>
               </w:rPr>
               <w:t>address</w:t>
             </w:r>
@@ -7475,7 +7744,6 @@
               </w:rPr>
               <w:t>Nature of Business</w:t>
             </w:r>
-            <w:proofErr w:type="gramStart"/>
             <w:r>
               <w:rPr>
                 <w:rFonts w:ascii="Times New Roman" w:hAnsi="Times New Roman" w:hint="eastAsia"/>
@@ -7492,26 +7760,32 @@
             </w:r>
             <w:r>
               <w:rPr>
-                <w:rFonts w:ascii="Times New Roman" w:hAnsi="Times New Roman" w:hint="eastAsia"/>
-                <w:sz w:val="18"/>
-              </w:rPr>
-              <w:t xml:space="preserve"> </w:t>
-            </w:r>
-            <w:r>
-              <w:rPr>
                 <w:rFonts w:ascii="Times New Roman" w:hAnsi="Times New Roman"/>
                 <w:sz w:val="18"/>
               </w:rPr>
               <w:t>{</w:t>
             </w:r>
             <w:proofErr w:type="spellStart"/>
-            <w:proofErr w:type="gramEnd"/>
-            <w:r>
-              <w:rPr>
-                <w:rFonts w:ascii="Times New Roman" w:hAnsi="Times New Roman"/>
-                <w:sz w:val="18"/>
-              </w:rPr>
-              <w:t>organization_nature</w:t>
+            <w:r>
+              <w:rPr>
+                <w:rFonts w:ascii="Times New Roman" w:hAnsi="Times New Roman"/>
+                <w:sz w:val="18"/>
+              </w:rPr>
+              <w:t>iaCompany</w:t>
+            </w:r>
+            <w:r>
+              <w:rPr>
+                <w:rFonts w:ascii="Times New Roman" w:hAnsi="Times New Roman"/>
+                <w:sz w:val="18"/>
+              </w:rPr>
+              <w:t>.</w:t>
+            </w:r>
+            <w:r>
+              <w:rPr>
+                <w:rFonts w:ascii="Times New Roman" w:hAnsi="Times New Roman"/>
+                <w:sz w:val="18"/>
+              </w:rPr>
+              <w:t>nature</w:t>
             </w:r>
             <w:proofErr w:type="spellEnd"/>
             <w:r>
@@ -7717,7 +7991,14 @@
                 <w:rFonts w:ascii="Times New Roman" w:hAnsi="Times New Roman"/>
                 <w:sz w:val="18"/>
               </w:rPr>
-              <w:t>organization_mentor</w:t>
+              <w:t>iaMentor</w:t>
+            </w:r>
+            <w:r>
+              <w:rPr>
+                <w:rFonts w:ascii="Times New Roman" w:hAnsi="Times New Roman"/>
+                <w:sz w:val="18"/>
+              </w:rPr>
+              <w:t>.prefix</w:t>
             </w:r>
             <w:proofErr w:type="spellEnd"/>
             <w:r>
@@ -7726,6 +8007,13 @@
                 <w:sz w:val="18"/>
               </w:rPr>
               <w:t>}</w:t>
+            </w:r>
+            <w:r>
+              <w:rPr>
+                <w:rFonts w:ascii="Times New Roman" w:hAnsi="Times New Roman"/>
+                <w:sz w:val="18"/>
+              </w:rPr>
+              <w:t xml:space="preserve"> {iaMentor.name}</w:t>
             </w:r>
           </w:p>
         </w:tc>
@@ -7751,24 +8039,7 @@
                 <w:sz w:val="18"/>
                 <w:szCs w:val="18"/>
               </w:rPr>
-              <w:t>Position</w:t>
-            </w:r>
-            <w:proofErr w:type="gramStart"/>
-            <w:r>
-              <w:rPr>
-                <w:rFonts w:ascii="Times New Roman" w:hAnsi="Times New Roman" w:hint="eastAsia"/>
-                <w:sz w:val="18"/>
-                <w:szCs w:val="18"/>
-              </w:rPr>
-              <w:t xml:space="preserve">: </w:t>
-            </w:r>
-            <w:r>
-              <w:rPr>
-                <w:rFonts w:ascii="Times New Roman" w:hAnsi="Times New Roman" w:hint="eastAsia"/>
-                <w:sz w:val="18"/>
-                <w:szCs w:val="18"/>
-              </w:rPr>
-              <w:t xml:space="preserve"> </w:t>
+              <w:t xml:space="preserve">Position: </w:t>
             </w:r>
             <w:r>
               <w:rPr>
@@ -7778,13 +8049,19 @@
               <w:t>{</w:t>
             </w:r>
             <w:proofErr w:type="spellStart"/>
-            <w:proofErr w:type="gramEnd"/>
-            <w:r>
-              <w:rPr>
-                <w:rFonts w:ascii="Times New Roman" w:hAnsi="Times New Roman"/>
-                <w:sz w:val="18"/>
-              </w:rPr>
-              <w:t>organization_mentor_post</w:t>
+            <w:r>
+              <w:rPr>
+                <w:rFonts w:ascii="Times New Roman" w:hAnsi="Times New Roman"/>
+                <w:sz w:val="18"/>
+              </w:rPr>
+              <w:t>iaMentor.</w:t>
+            </w:r>
+            <w:r>
+              <w:rPr>
+                <w:rFonts w:ascii="Times New Roman" w:hAnsi="Times New Roman"/>
+                <w:sz w:val="18"/>
+              </w:rPr>
+              <w:t>position</w:t>
             </w:r>
             <w:proofErr w:type="spellEnd"/>
             <w:r>
@@ -7853,7 +8130,14 @@
                 <w:rFonts w:ascii="Times New Roman" w:hAnsi="Times New Roman"/>
                 <w:sz w:val="18"/>
               </w:rPr>
-              <w:t>organization_mentor_tel</w:t>
+              <w:t>iaMentor.</w:t>
+            </w:r>
+            <w:r>
+              <w:rPr>
+                <w:rFonts w:ascii="Times New Roman" w:hAnsi="Times New Roman"/>
+                <w:sz w:val="18"/>
+              </w:rPr>
+              <w:t>phone</w:t>
             </w:r>
             <w:proofErr w:type="spellEnd"/>
             <w:r>
@@ -7907,14 +8191,14 @@
                 <w:rFonts w:ascii="Times New Roman" w:hAnsi="Times New Roman"/>
                 <w:sz w:val="18"/>
               </w:rPr>
-              <w:t>organization_mentor</w:t>
-            </w:r>
-            <w:r>
-              <w:rPr>
-                <w:rFonts w:ascii="Times New Roman" w:hAnsi="Times New Roman"/>
-                <w:sz w:val="18"/>
-              </w:rPr>
-              <w:t>_fex</w:t>
+              <w:t>iaMentor.</w:t>
+            </w:r>
+            <w:r>
+              <w:rPr>
+                <w:rFonts w:ascii="Times New Roman" w:hAnsi="Times New Roman"/>
+                <w:sz w:val="18"/>
+              </w:rPr>
+              <w:t>fax</w:t>
             </w:r>
             <w:proofErr w:type="spellEnd"/>
             <w:r>
@@ -7960,7 +8244,14 @@
                 <w:rFonts w:ascii="Times New Roman" w:hAnsi="Times New Roman"/>
                 <w:sz w:val="18"/>
               </w:rPr>
-              <w:t xml:space="preserve"> {</w:t>
+              <w:t xml:space="preserve"> </w:t>
+            </w:r>
+            <w:r>
+              <w:rPr>
+                <w:rFonts w:ascii="Times New Roman" w:hAnsi="Times New Roman"/>
+                <w:sz w:val="18"/>
+              </w:rPr>
+              <w:t>{</w:t>
             </w:r>
             <w:proofErr w:type="spellStart"/>
             <w:r>
@@ -7968,7 +8259,14 @@
                 <w:rFonts w:ascii="Times New Roman" w:hAnsi="Times New Roman"/>
                 <w:sz w:val="18"/>
               </w:rPr>
-              <w:t>organization_mentor_email</w:t>
+              <w:t>iaMentor.</w:t>
+            </w:r>
+            <w:r>
+              <w:rPr>
+                <w:rFonts w:ascii="Times New Roman" w:hAnsi="Times New Roman"/>
+                <w:sz w:val="18"/>
+              </w:rPr>
+              <w:t>email</w:t>
             </w:r>
             <w:proofErr w:type="spellEnd"/>
             <w:r>
@@ -8132,7 +8430,23 @@
                 <w:sz w:val="18"/>
                 <w:szCs w:val="18"/>
               </w:rPr>
-              <w:t>job_title</w:t>
+              <w:t>iaJob</w:t>
+            </w:r>
+            <w:r>
+              <w:rPr>
+                <w:rFonts w:ascii="Times New Roman" w:hAnsi="Times New Roman"/>
+                <w:sz w:val="18"/>
+                <w:szCs w:val="18"/>
+              </w:rPr>
+              <w:t>.</w:t>
+            </w:r>
+            <w:r>
+              <w:rPr>
+                <w:rFonts w:ascii="Times New Roman" w:hAnsi="Times New Roman"/>
+                <w:sz w:val="18"/>
+                <w:szCs w:val="18"/>
+              </w:rPr>
+              <w:t>title</w:t>
             </w:r>
             <w:proofErr w:type="spellEnd"/>
             <w:r>
@@ -8171,16 +8485,15 @@
                 <w:sz w:val="18"/>
                 <w:szCs w:val="18"/>
               </w:rPr>
-              <w:t>No. of Places</w:t>
-            </w:r>
-            <w:proofErr w:type="gramStart"/>
-            <w:r>
-              <w:rPr>
-                <w:rFonts w:ascii="Times New Roman" w:hAnsi="Times New Roman" w:hint="eastAsia"/>
-                <w:sz w:val="18"/>
-                <w:szCs w:val="18"/>
-              </w:rPr>
-              <w:t xml:space="preserve">:  </w:t>
+              <w:t>No. of Places:</w:t>
+            </w:r>
+            <w:r>
+              <w:rPr>
+                <w:rFonts w:ascii="Times New Roman" w:hAnsi="Times New Roman"/>
+                <w:sz w:val="18"/>
+                <w:szCs w:val="18"/>
+              </w:rPr>
+              <w:t xml:space="preserve"> </w:t>
             </w:r>
             <w:r>
               <w:rPr>
@@ -8191,14 +8504,29 @@
               <w:t>{</w:t>
             </w:r>
             <w:proofErr w:type="spellStart"/>
-            <w:proofErr w:type="gramEnd"/>
-            <w:r>
-              <w:rPr>
-                <w:rFonts w:ascii="Times New Roman" w:hAnsi="Times New Roman"/>
-                <w:sz w:val="18"/>
-                <w:szCs w:val="18"/>
-              </w:rPr>
-              <w:t>no_of_place</w:t>
+            <w:r>
+              <w:rPr>
+                <w:rFonts w:ascii="Times New Roman" w:hAnsi="Times New Roman"/>
+                <w:sz w:val="18"/>
+                <w:szCs w:val="18"/>
+              </w:rPr>
+              <w:t>iaJob</w:t>
+            </w:r>
+            <w:r>
+              <w:rPr>
+                <w:rFonts w:ascii="Times New Roman" w:hAnsi="Times New Roman"/>
+                <w:sz w:val="18"/>
+                <w:szCs w:val="18"/>
+              </w:rPr>
+              <w:t>.</w:t>
+            </w:r>
+            <w:r>
+              <w:rPr>
+                <w:rFonts w:ascii="Times New Roman" w:hAnsi="Times New Roman"/>
+                <w:sz w:val="18"/>
+                <w:szCs w:val="18"/>
+              </w:rPr>
+              <w:t>noOfPlace</w:t>
             </w:r>
             <w:proofErr w:type="spellEnd"/>
             <w:r>
@@ -8261,7 +8589,15 @@
                 <w:sz w:val="18"/>
                 <w:szCs w:val="18"/>
               </w:rPr>
-              <w:t>ia_</w:t>
+              <w:t>iaJob</w:t>
+            </w:r>
+            <w:r>
+              <w:rPr>
+                <w:rFonts w:ascii="Times New Roman" w:hAnsi="Times New Roman"/>
+                <w:sz w:val="18"/>
+                <w:szCs w:val="18"/>
+              </w:rPr>
+              <w:t>.</w:t>
             </w:r>
             <w:r>
               <w:rPr>
@@ -8341,7 +8677,23 @@
                 <w:sz w:val="18"/>
                 <w:szCs w:val="18"/>
               </w:rPr>
-              <w:t>job_description</w:t>
+              <w:t>iaJob</w:t>
+            </w:r>
+            <w:r>
+              <w:rPr>
+                <w:rFonts w:ascii="Times New Roman" w:hAnsi="Times New Roman"/>
+                <w:sz w:val="18"/>
+                <w:szCs w:val="18"/>
+              </w:rPr>
+              <w:t>.</w:t>
+            </w:r>
+            <w:r>
+              <w:rPr>
+                <w:rFonts w:ascii="Times New Roman" w:hAnsi="Times New Roman"/>
+                <w:sz w:val="18"/>
+                <w:szCs w:val="18"/>
+              </w:rPr>
+              <w:t>description</w:t>
             </w:r>
             <w:proofErr w:type="spellEnd"/>
             <w:r>
@@ -8431,7 +8783,23 @@
                 <w:sz w:val="18"/>
                 <w:szCs w:val="18"/>
               </w:rPr>
-              <w:t>skill_requir</w:t>
+              <w:t>iaRequirement</w:t>
+            </w:r>
+            <w:r>
+              <w:rPr>
+                <w:rFonts w:ascii="Times New Roman" w:hAnsi="Times New Roman"/>
+                <w:sz w:val="18"/>
+                <w:szCs w:val="18"/>
+              </w:rPr>
+              <w:t>.</w:t>
+            </w:r>
+            <w:r>
+              <w:rPr>
+                <w:rFonts w:ascii="Times New Roman" w:hAnsi="Times New Roman"/>
+                <w:sz w:val="18"/>
+                <w:szCs w:val="18"/>
+              </w:rPr>
+              <w:t>skillReq</w:t>
             </w:r>
             <w:proofErr w:type="spellEnd"/>
             <w:r>
@@ -8548,14 +8916,6 @@
               <w:t>#</w:t>
             </w:r>
             <w:proofErr w:type="spellStart"/>
-            <w:r>
-              <w:rPr>
-                <w:rFonts w:ascii="Times New Roman" w:hAnsi="Times New Roman"/>
-                <w:sz w:val="18"/>
-                <w:szCs w:val="18"/>
-              </w:rPr>
-              <w:t>chi_</w:t>
-            </w:r>
             <w:proofErr w:type="gramStart"/>
             <w:r>
               <w:rPr>
@@ -8563,7 +8923,15 @@
                 <w:sz w:val="18"/>
                 <w:szCs w:val="18"/>
               </w:rPr>
-              <w:t>req</w:t>
+              <w:t>iaRequirement</w:t>
+            </w:r>
+            <w:r>
+              <w:rPr>
+                <w:rFonts w:ascii="Times New Roman" w:hAnsi="Times New Roman"/>
+                <w:sz w:val="18"/>
+                <w:szCs w:val="18"/>
+              </w:rPr>
+              <w:t>.chiReq</w:t>
             </w:r>
             <w:proofErr w:type="spellEnd"/>
             <w:r>
@@ -8646,7 +9014,7 @@
                 <w:sz w:val="18"/>
                 <w:szCs w:val="18"/>
               </w:rPr>
-              <w:t>chi_req</w:t>
+              <w:t>iaRequirement.chiReq</w:t>
             </w:r>
             <w:proofErr w:type="spellEnd"/>
             <w:r>
@@ -8664,7 +9032,15 @@
                 <w:sz w:val="18"/>
                 <w:szCs w:val="18"/>
               </w:rPr>
-              <w:t>chi_req</w:t>
+              <w:t>iaRequirement</w:t>
+            </w:r>
+            <w:r>
+              <w:rPr>
+                <w:rFonts w:ascii="Times New Roman" w:hAnsi="Times New Roman"/>
+                <w:sz w:val="18"/>
+                <w:szCs w:val="18"/>
+              </w:rPr>
+              <w:t>.chiReq</w:t>
             </w:r>
             <w:proofErr w:type="spellEnd"/>
             <w:r>
@@ -8746,7 +9122,15 @@
                 <w:sz w:val="18"/>
                 <w:szCs w:val="18"/>
               </w:rPr>
-              <w:t>chi_req</w:t>
+              <w:t>iaRequirement</w:t>
+            </w:r>
+            <w:r>
+              <w:rPr>
+                <w:rFonts w:ascii="Times New Roman" w:hAnsi="Times New Roman"/>
+                <w:sz w:val="18"/>
+                <w:szCs w:val="18"/>
+              </w:rPr>
+              <w:t>.chiReq</w:t>
             </w:r>
             <w:proofErr w:type="spellEnd"/>
             <w:r>
@@ -8805,22 +9189,6 @@
               <w:t>{#</w:t>
             </w:r>
             <w:proofErr w:type="spellStart"/>
-            <w:r>
-              <w:rPr>
-                <w:rFonts w:ascii="Times New Roman" w:hAnsi="Times New Roman"/>
-                <w:sz w:val="18"/>
-                <w:szCs w:val="18"/>
-              </w:rPr>
-              <w:t>eng</w:t>
-            </w:r>
-            <w:r>
-              <w:rPr>
-                <w:rFonts w:ascii="Times New Roman" w:hAnsi="Times New Roman"/>
-                <w:sz w:val="18"/>
-                <w:szCs w:val="18"/>
-              </w:rPr>
-              <w:t>_</w:t>
-            </w:r>
             <w:proofErr w:type="gramStart"/>
             <w:r>
               <w:rPr>
@@ -8828,7 +9196,23 @@
                 <w:sz w:val="18"/>
                 <w:szCs w:val="18"/>
               </w:rPr>
-              <w:t>req</w:t>
+              <w:t>iaRequirement</w:t>
+            </w:r>
+            <w:r>
+              <w:rPr>
+                <w:rFonts w:ascii="Times New Roman" w:hAnsi="Times New Roman"/>
+                <w:sz w:val="18"/>
+                <w:szCs w:val="18"/>
+              </w:rPr>
+              <w:t>.</w:t>
+            </w:r>
+            <w:r>
+              <w:rPr>
+                <w:rFonts w:ascii="Times New Roman" w:hAnsi="Times New Roman"/>
+                <w:sz w:val="18"/>
+                <w:szCs w:val="18"/>
+              </w:rPr>
+              <w:t>engReq</w:t>
             </w:r>
             <w:proofErr w:type="spellEnd"/>
             <w:r>
@@ -8911,15 +9295,23 @@
                 <w:sz w:val="18"/>
                 <w:szCs w:val="18"/>
               </w:rPr>
-              <w:t>eng</w:t>
-            </w:r>
-            <w:r>
-              <w:rPr>
-                <w:rFonts w:ascii="Times New Roman" w:hAnsi="Times New Roman"/>
-                <w:sz w:val="18"/>
-                <w:szCs w:val="18"/>
-              </w:rPr>
-              <w:t>_req</w:t>
+              <w:t>iaRequirement</w:t>
+            </w:r>
+            <w:r>
+              <w:rPr>
+                <w:rFonts w:ascii="Times New Roman" w:hAnsi="Times New Roman"/>
+                <w:sz w:val="18"/>
+                <w:szCs w:val="18"/>
+              </w:rPr>
+              <w:t>.engRe</w:t>
+            </w:r>
+            <w:r>
+              <w:rPr>
+                <w:rFonts w:ascii="Times New Roman" w:hAnsi="Times New Roman"/>
+                <w:sz w:val="18"/>
+                <w:szCs w:val="18"/>
+              </w:rPr>
+              <w:t>q</w:t>
             </w:r>
             <w:proofErr w:type="spellEnd"/>
             <w:r>
@@ -8937,15 +9329,15 @@
                 <w:sz w:val="18"/>
                 <w:szCs w:val="18"/>
               </w:rPr>
-              <w:t>eng</w:t>
-            </w:r>
-            <w:r>
-              <w:rPr>
-                <w:rFonts w:ascii="Times New Roman" w:hAnsi="Times New Roman"/>
-                <w:sz w:val="18"/>
-                <w:szCs w:val="18"/>
-              </w:rPr>
-              <w:t>_req</w:t>
+              <w:t>iaRequirement</w:t>
+            </w:r>
+            <w:r>
+              <w:rPr>
+                <w:rFonts w:ascii="Times New Roman" w:hAnsi="Times New Roman"/>
+                <w:sz w:val="18"/>
+                <w:szCs w:val="18"/>
+              </w:rPr>
+              <w:t>.engReq</w:t>
             </w:r>
             <w:proofErr w:type="spellEnd"/>
             <w:r>
@@ -9027,15 +9419,15 @@
                 <w:sz w:val="18"/>
                 <w:szCs w:val="18"/>
               </w:rPr>
-              <w:t>eng</w:t>
-            </w:r>
-            <w:r>
-              <w:rPr>
-                <w:rFonts w:ascii="Times New Roman" w:hAnsi="Times New Roman"/>
-                <w:sz w:val="18"/>
-                <w:szCs w:val="18"/>
-              </w:rPr>
-              <w:t>_req</w:t>
+              <w:t>iaRequirement</w:t>
+            </w:r>
+            <w:r>
+              <w:rPr>
+                <w:rFonts w:ascii="Times New Roman" w:hAnsi="Times New Roman"/>
+                <w:sz w:val="18"/>
+                <w:szCs w:val="18"/>
+              </w:rPr>
+              <w:t>.engReq</w:t>
             </w:r>
             <w:proofErr w:type="spellEnd"/>
             <w:r>
@@ -9093,6 +9485,23 @@
               <w:t>{#</w:t>
             </w:r>
             <w:proofErr w:type="spellStart"/>
+            <w:proofErr w:type="gramStart"/>
+            <w:r>
+              <w:rPr>
+                <w:rFonts w:ascii="Times New Roman" w:hAnsi="Times New Roman"/>
+                <w:sz w:val="18"/>
+                <w:szCs w:val="18"/>
+              </w:rPr>
+              <w:t>iaRequirement</w:t>
+            </w:r>
+            <w:r>
+              <w:rPr>
+                <w:rFonts w:ascii="Times New Roman" w:hAnsi="Times New Roman"/>
+                <w:sz w:val="18"/>
+                <w:szCs w:val="18"/>
+              </w:rPr>
+              <w:t>.</w:t>
+            </w:r>
             <w:r>
               <w:rPr>
                 <w:rFonts w:ascii="Times New Roman" w:hAnsi="Times New Roman"/>
@@ -9107,16 +9516,7 @@
                 <w:sz w:val="18"/>
                 <w:szCs w:val="18"/>
               </w:rPr>
-              <w:t>_</w:t>
-            </w:r>
-            <w:proofErr w:type="gramStart"/>
-            <w:r>
-              <w:rPr>
-                <w:rFonts w:ascii="Times New Roman" w:hAnsi="Times New Roman"/>
-                <w:sz w:val="18"/>
-                <w:szCs w:val="18"/>
-              </w:rPr>
-              <w:t>req</w:t>
+              <w:t>Req</w:t>
             </w:r>
             <w:proofErr w:type="spellEnd"/>
             <w:r>
@@ -9199,15 +9599,15 @@
                 <w:sz w:val="18"/>
                 <w:szCs w:val="18"/>
               </w:rPr>
-              <w:t>put</w:t>
-            </w:r>
-            <w:r>
-              <w:rPr>
-                <w:rFonts w:ascii="Times New Roman" w:hAnsi="Times New Roman"/>
-                <w:sz w:val="18"/>
-                <w:szCs w:val="18"/>
-              </w:rPr>
-              <w:t>_req</w:t>
+              <w:t>iaRequirement</w:t>
+            </w:r>
+            <w:r>
+              <w:rPr>
+                <w:rFonts w:ascii="Times New Roman" w:hAnsi="Times New Roman"/>
+                <w:sz w:val="18"/>
+                <w:szCs w:val="18"/>
+              </w:rPr>
+              <w:t>.putReq</w:t>
             </w:r>
             <w:proofErr w:type="spellEnd"/>
             <w:r>
@@ -9225,15 +9625,15 @@
                 <w:sz w:val="18"/>
                 <w:szCs w:val="18"/>
               </w:rPr>
-              <w:t>put</w:t>
-            </w:r>
-            <w:r>
-              <w:rPr>
-                <w:rFonts w:ascii="Times New Roman" w:hAnsi="Times New Roman"/>
-                <w:sz w:val="18"/>
-                <w:szCs w:val="18"/>
-              </w:rPr>
-              <w:t>_req</w:t>
+              <w:t>iaRequirement</w:t>
+            </w:r>
+            <w:r>
+              <w:rPr>
+                <w:rFonts w:ascii="Times New Roman" w:hAnsi="Times New Roman"/>
+                <w:sz w:val="18"/>
+                <w:szCs w:val="18"/>
+              </w:rPr>
+              <w:t>.putReq</w:t>
             </w:r>
             <w:proofErr w:type="spellEnd"/>
             <w:r>
@@ -9315,15 +9715,15 @@
                 <w:sz w:val="18"/>
                 <w:szCs w:val="18"/>
               </w:rPr>
-              <w:t>put</w:t>
-            </w:r>
-            <w:r>
-              <w:rPr>
-                <w:rFonts w:ascii="Times New Roman" w:hAnsi="Times New Roman"/>
-                <w:sz w:val="18"/>
-                <w:szCs w:val="18"/>
-              </w:rPr>
-              <w:t>_req</w:t>
+              <w:t>iaRequirement</w:t>
+            </w:r>
+            <w:r>
+              <w:rPr>
+                <w:rFonts w:ascii="Times New Roman" w:hAnsi="Times New Roman"/>
+                <w:sz w:val="18"/>
+                <w:szCs w:val="18"/>
+              </w:rPr>
+              <w:t>.putReq</w:t>
             </w:r>
             <w:proofErr w:type="spellEnd"/>
             <w:r>
@@ -9373,16 +9773,15 @@
                 <w:sz w:val="18"/>
                 <w:szCs w:val="18"/>
               </w:rPr>
-              <w:t xml:space="preserve">Disciplines of Student </w:t>
-            </w:r>
-            <w:proofErr w:type="gramStart"/>
-            <w:r>
-              <w:rPr>
-                <w:rFonts w:ascii="Times New Roman" w:hAnsi="Times New Roman" w:hint="eastAsia"/>
-                <w:sz w:val="18"/>
-                <w:szCs w:val="18"/>
-              </w:rPr>
-              <w:t>Preferred:</w:t>
+              <w:t>Disciplines of Student Preferred:</w:t>
+            </w:r>
+            <w:r>
+              <w:rPr>
+                <w:rFonts w:ascii="Times New Roman" w:hAnsi="Times New Roman"/>
+                <w:sz w:val="18"/>
+                <w:szCs w:val="18"/>
+              </w:rPr>
+              <w:t xml:space="preserve"> </w:t>
             </w:r>
             <w:r>
               <w:rPr>
@@ -9393,30 +9792,29 @@
               <w:t>{</w:t>
             </w:r>
             <w:proofErr w:type="spellStart"/>
-            <w:proofErr w:type="gramEnd"/>
-            <w:r>
-              <w:rPr>
-                <w:rFonts w:ascii="Times New Roman" w:hAnsi="Times New Roman"/>
-                <w:sz w:val="18"/>
-                <w:szCs w:val="18"/>
-              </w:rPr>
-              <w:t>disc_prefe</w:t>
-            </w:r>
-            <w:r>
-              <w:rPr>
-                <w:rFonts w:ascii="Times New Roman" w:hAnsi="Times New Roman"/>
-                <w:sz w:val="18"/>
-                <w:szCs w:val="18"/>
-              </w:rPr>
-              <w:t>r</w:t>
-            </w:r>
-            <w:r>
-              <w:rPr>
-                <w:rFonts w:ascii="Times New Roman" w:hAnsi="Times New Roman"/>
-                <w:sz w:val="18"/>
-                <w:szCs w:val="18"/>
-              </w:rPr>
-              <w:t>red</w:t>
+            <w:r>
+              <w:rPr>
+                <w:rFonts w:ascii="Times New Roman" w:hAnsi="Times New Roman"/>
+                <w:sz w:val="18"/>
+                <w:szCs w:val="18"/>
+              </w:rPr>
+              <w:t>iaRequirement</w:t>
+            </w:r>
+            <w:r>
+              <w:rPr>
+                <w:rFonts w:ascii="Times New Roman" w:hAnsi="Times New Roman"/>
+                <w:sz w:val="18"/>
+                <w:szCs w:val="18"/>
+              </w:rPr>
+              <w:t>.</w:t>
+            </w:r>
+            <w:r>
+              <w:rPr>
+                <w:rFonts w:ascii="Times New Roman" w:hAnsi="Times New Roman"/>
+                <w:sz w:val="18"/>
+                <w:szCs w:val="18"/>
+              </w:rPr>
+              <w:t>discPreferred</w:t>
             </w:r>
             <w:proofErr w:type="spellEnd"/>
             <w:r>
@@ -9515,15 +9913,23 @@
                 <w:sz w:val="18"/>
                 <w:szCs w:val="18"/>
               </w:rPr>
-              <w:t>other</w:t>
-            </w:r>
-            <w:r>
-              <w:rPr>
-                <w:rFonts w:ascii="Times New Roman" w:hAnsi="Times New Roman"/>
-                <w:sz w:val="18"/>
-                <w:szCs w:val="18"/>
-              </w:rPr>
-              <w:t>_req</w:t>
+              <w:t>iaRequirement</w:t>
+            </w:r>
+            <w:r>
+              <w:rPr>
+                <w:rFonts w:ascii="Times New Roman" w:hAnsi="Times New Roman"/>
+                <w:sz w:val="18"/>
+                <w:szCs w:val="18"/>
+              </w:rPr>
+              <w:t>.</w:t>
+            </w:r>
+            <w:r>
+              <w:rPr>
+                <w:rFonts w:ascii="Times New Roman" w:hAnsi="Times New Roman"/>
+                <w:sz w:val="18"/>
+                <w:szCs w:val="18"/>
+              </w:rPr>
+              <w:t>otherReq</w:t>
             </w:r>
             <w:proofErr w:type="spellEnd"/>
             <w:r>
@@ -9601,7 +10007,15 @@
                 <w:sz w:val="18"/>
                 <w:szCs w:val="18"/>
               </w:rPr>
-              <w:t>start_date</w:t>
+              <w:t>iaJob</w:t>
+            </w:r>
+            <w:r>
+              <w:rPr>
+                <w:rFonts w:ascii="Times New Roman" w:hAnsi="Times New Roman"/>
+                <w:sz w:val="18"/>
+                <w:szCs w:val="18"/>
+              </w:rPr>
+              <w:t>.startDate</w:t>
             </w:r>
             <w:proofErr w:type="spellEnd"/>
             <w:r>
@@ -9667,7 +10081,31 @@
                 <w:sz w:val="18"/>
                 <w:szCs w:val="18"/>
               </w:rPr>
-              <w:t>finish_date</w:t>
+              <w:t>iaJob</w:t>
+            </w:r>
+            <w:r>
+              <w:rPr>
+                <w:rFonts w:ascii="Times New Roman" w:hAnsi="Times New Roman"/>
+                <w:sz w:val="18"/>
+                <w:szCs w:val="18"/>
+              </w:rPr>
+              <w:t>.</w:t>
+            </w:r>
+            <w:r>
+              <w:rPr>
+                <w:rFonts w:ascii="Times New Roman" w:hAnsi="Times New Roman"/>
+                <w:sz w:val="18"/>
+                <w:szCs w:val="18"/>
+              </w:rPr>
+              <w:t>end</w:t>
+            </w:r>
+            <w:r>
+              <w:rPr>
+                <w:rFonts w:ascii="Times New Roman" w:hAnsi="Times New Roman"/>
+                <w:sz w:val="18"/>
+                <w:szCs w:val="18"/>
+              </w:rPr>
+              <w:t>Date</w:t>
             </w:r>
             <w:proofErr w:type="spellEnd"/>
             <w:r>
@@ -9733,7 +10171,23 @@
                 <w:sz w:val="18"/>
                 <w:szCs w:val="18"/>
               </w:rPr>
-              <w:t>hr_per_day</w:t>
+              <w:t>iaJob</w:t>
+            </w:r>
+            <w:r>
+              <w:rPr>
+                <w:rFonts w:ascii="Times New Roman" w:hAnsi="Times New Roman"/>
+                <w:sz w:val="18"/>
+                <w:szCs w:val="18"/>
+              </w:rPr>
+              <w:t>.</w:t>
+            </w:r>
+            <w:r>
+              <w:rPr>
+                <w:rFonts w:ascii="Times New Roman" w:hAnsi="Times New Roman"/>
+                <w:sz w:val="18"/>
+                <w:szCs w:val="18"/>
+              </w:rPr>
+              <w:t>hrPerDay</w:t>
             </w:r>
             <w:proofErr w:type="spellEnd"/>
             <w:r>
@@ -9810,7 +10264,49 @@
                 <w:sz w:val="18"/>
                 <w:szCs w:val="18"/>
               </w:rPr>
-              <w:t xml:space="preserve"> (Basis: Regular/ On Request/ Project*):</w:t>
+              <w:t xml:space="preserve"> (Basis: </w:t>
+            </w:r>
+            <w:r>
+              <w:rPr>
+                <w:rFonts w:ascii="Times New Roman" w:hAnsi="Times New Roman" w:hint="eastAsia"/>
+                <w:sz w:val="18"/>
+                <w:szCs w:val="18"/>
+              </w:rPr>
+              <w:t>{</w:t>
+            </w:r>
+            <w:proofErr w:type="spellStart"/>
+            <w:r>
+              <w:rPr>
+                <w:rFonts w:ascii="Times New Roman" w:hAnsi="Times New Roman" w:hint="eastAsia"/>
+                <w:sz w:val="18"/>
+                <w:szCs w:val="18"/>
+              </w:rPr>
+              <w:t>i</w:t>
+            </w:r>
+            <w:r>
+              <w:rPr>
+                <w:rFonts w:ascii="Times New Roman" w:hAnsi="Times New Roman"/>
+                <w:sz w:val="18"/>
+                <w:szCs w:val="18"/>
+              </w:rPr>
+              <w:t>aJob.property</w:t>
+            </w:r>
+            <w:proofErr w:type="spellEnd"/>
+            <w:r>
+              <w:rPr>
+                <w:rFonts w:ascii="Times New Roman" w:hAnsi="Times New Roman" w:hint="eastAsia"/>
+                <w:sz w:val="18"/>
+                <w:szCs w:val="18"/>
+              </w:rPr>
+              <w:t>}</w:t>
+            </w:r>
+            <w:r>
+              <w:rPr>
+                <w:rFonts w:ascii="Times New Roman" w:hAnsi="Times New Roman" w:hint="eastAsia"/>
+                <w:sz w:val="18"/>
+                <w:szCs w:val="18"/>
+              </w:rPr>
+              <w:t>):</w:t>
             </w:r>
             <w:r>
               <w:rPr>
@@ -9835,7 +10331,23 @@
                 <w:sz w:val="18"/>
                 <w:szCs w:val="18"/>
               </w:rPr>
-              <w:t>day_per_week</w:t>
+              <w:t>iaJob</w:t>
+            </w:r>
+            <w:r>
+              <w:rPr>
+                <w:rFonts w:ascii="Times New Roman" w:hAnsi="Times New Roman"/>
+                <w:sz w:val="18"/>
+                <w:szCs w:val="18"/>
+              </w:rPr>
+              <w:t>.</w:t>
+            </w:r>
+            <w:r>
+              <w:rPr>
+                <w:rFonts w:ascii="Times New Roman" w:hAnsi="Times New Roman"/>
+                <w:sz w:val="18"/>
+                <w:szCs w:val="18"/>
+              </w:rPr>
+              <w:t>dayPerWeek</w:t>
             </w:r>
             <w:proofErr w:type="spellEnd"/>
             <w:r>
@@ -9911,7 +10423,23 @@
                 <w:sz w:val="18"/>
                 <w:szCs w:val="18"/>
               </w:rPr>
-              <w:t>working_hr_fr</w:t>
+              <w:t>iaJob</w:t>
+            </w:r>
+            <w:r>
+              <w:rPr>
+                <w:rFonts w:ascii="Times New Roman" w:hAnsi="Times New Roman"/>
+                <w:sz w:val="18"/>
+                <w:szCs w:val="18"/>
+              </w:rPr>
+              <w:t>.</w:t>
+            </w:r>
+            <w:r>
+              <w:rPr>
+                <w:rFonts w:ascii="Times New Roman" w:hAnsi="Times New Roman"/>
+                <w:sz w:val="18"/>
+                <w:szCs w:val="18"/>
+              </w:rPr>
+              <w:t>workingHrFr</w:t>
             </w:r>
             <w:proofErr w:type="spellEnd"/>
             <w:r>
@@ -9961,7 +10489,31 @@
                 <w:sz w:val="18"/>
                 <w:szCs w:val="18"/>
               </w:rPr>
-              <w:t>working_hr_to</w:t>
+              <w:t>iaJob</w:t>
+            </w:r>
+            <w:r>
+              <w:rPr>
+                <w:rFonts w:ascii="Times New Roman" w:hAnsi="Times New Roman"/>
+                <w:sz w:val="18"/>
+                <w:szCs w:val="18"/>
+              </w:rPr>
+              <w:t>.</w:t>
+            </w:r>
+            <w:r>
+              <w:rPr>
+                <w:rFonts w:ascii="Times New Roman" w:hAnsi="Times New Roman"/>
+                <w:sz w:val="18"/>
+                <w:szCs w:val="18"/>
+              </w:rPr>
+              <w:t>workingHr</w:t>
+            </w:r>
+            <w:r>
+              <w:rPr>
+                <w:rFonts w:ascii="Times New Roman" w:hAnsi="Times New Roman"/>
+                <w:sz w:val="18"/>
+                <w:szCs w:val="18"/>
+              </w:rPr>
+              <w:t>To</w:t>
             </w:r>
             <w:proofErr w:type="spellEnd"/>
             <w:r>
@@ -10226,16 +10778,15 @@
                 <w:sz w:val="18"/>
                 <w:szCs w:val="18"/>
               </w:rPr>
-              <w:t>Shift Duty</w:t>
-            </w:r>
-            <w:proofErr w:type="gramStart"/>
-            <w:r>
-              <w:rPr>
-                <w:rFonts w:ascii="Times New Roman" w:hAnsi="Times New Roman" w:hint="eastAsia"/>
-                <w:sz w:val="18"/>
-                <w:szCs w:val="18"/>
-              </w:rPr>
-              <w:t xml:space="preserve">:  </w:t>
+              <w:t>Shift Duty:</w:t>
+            </w:r>
+            <w:r>
+              <w:rPr>
+                <w:rFonts w:ascii="Times New Roman" w:hAnsi="Times New Roman"/>
+                <w:sz w:val="18"/>
+                <w:szCs w:val="18"/>
+              </w:rPr>
+              <w:t xml:space="preserve"> </w:t>
             </w:r>
             <w:r>
               <w:rPr>
@@ -10246,14 +10797,29 @@
               <w:t>{</w:t>
             </w:r>
             <w:proofErr w:type="spellStart"/>
-            <w:proofErr w:type="gramEnd"/>
-            <w:r>
-              <w:rPr>
-                <w:rFonts w:ascii="Times New Roman" w:hAnsi="Times New Roman"/>
-                <w:sz w:val="18"/>
-                <w:szCs w:val="18"/>
-              </w:rPr>
-              <w:t>shift_duty</w:t>
+            <w:r>
+              <w:rPr>
+                <w:rFonts w:ascii="Times New Roman" w:hAnsi="Times New Roman"/>
+                <w:sz w:val="18"/>
+                <w:szCs w:val="18"/>
+              </w:rPr>
+              <w:t>iaJob</w:t>
+            </w:r>
+            <w:r>
+              <w:rPr>
+                <w:rFonts w:ascii="Times New Roman" w:hAnsi="Times New Roman"/>
+                <w:sz w:val="18"/>
+                <w:szCs w:val="18"/>
+              </w:rPr>
+              <w:t>.</w:t>
+            </w:r>
+            <w:r>
+              <w:rPr>
+                <w:rFonts w:ascii="Times New Roman" w:hAnsi="Times New Roman"/>
+                <w:sz w:val="18"/>
+                <w:szCs w:val="18"/>
+              </w:rPr>
+              <w:t>shiftDuty</w:t>
             </w:r>
             <w:proofErr w:type="spellEnd"/>
             <w:r>
@@ -10338,35 +10904,6 @@
               </w:rPr>
               <w:t xml:space="preserve">: </w:t>
             </w:r>
-            <w:sdt>
-              <w:sdtPr>
-                <w:rPr>
-                  <w:rFonts w:ascii="Times New Roman" w:hAnsi="Times New Roman" w:hint="eastAsia"/>
-                  <w:sz w:val="18"/>
-                  <w:szCs w:val="18"/>
-                </w:rPr>
-                <w:id w:val="2057108416"/>
-              </w:sdtPr>
-              <w:sdtEndPr/>
-              <w:sdtContent>
-                <w:r>
-                  <w:rPr>
-                    <w:rFonts w:ascii="Times New Roman" w:hAnsi="Times New Roman" w:hint="eastAsia"/>
-                    <w:sz w:val="18"/>
-                    <w:szCs w:val="18"/>
-                  </w:rPr>
-                  <w:t xml:space="preserve"> </w:t>
-                </w:r>
-              </w:sdtContent>
-            </w:sdt>
-            <w:r>
-              <w:rPr>
-                <w:rFonts w:ascii="Times New Roman" w:hAnsi="Times New Roman" w:hint="eastAsia"/>
-                <w:sz w:val="18"/>
-                <w:szCs w:val="18"/>
-              </w:rPr>
-              <w:t xml:space="preserve"> </w:t>
-            </w:r>
             <w:r>
               <w:rPr>
                 <w:rFonts w:ascii="Times New Roman" w:hAnsi="Times New Roman"/>
@@ -10382,15 +10919,23 @@
                 <w:sz w:val="18"/>
                 <w:szCs w:val="18"/>
               </w:rPr>
-              <w:t>allowance</w:t>
-            </w:r>
-            <w:r>
-              <w:rPr>
-                <w:rFonts w:ascii="Times New Roman" w:hAnsi="Times New Roman"/>
-                <w:sz w:val="18"/>
-                <w:szCs w:val="18"/>
-              </w:rPr>
-              <w:t>_per_mon</w:t>
+              <w:t>iaJob</w:t>
+            </w:r>
+            <w:r>
+              <w:rPr>
+                <w:rFonts w:ascii="Times New Roman" w:hAnsi="Times New Roman"/>
+                <w:sz w:val="18"/>
+                <w:szCs w:val="18"/>
+              </w:rPr>
+              <w:t>.</w:t>
+            </w:r>
+            <w:r>
+              <w:rPr>
+                <w:rFonts w:ascii="Times New Roman" w:hAnsi="Times New Roman"/>
+                <w:sz w:val="18"/>
+                <w:szCs w:val="18"/>
+              </w:rPr>
+              <w:t>allowancePerMonth</w:t>
             </w:r>
             <w:proofErr w:type="spellEnd"/>
             <w:r>
@@ -10474,29 +11019,6 @@
               </w:rPr>
               <w:t xml:space="preserve">Overtime Allowance (if any): </w:t>
             </w:r>
-            <w:sdt>
-              <w:sdtPr>
-                <w:rPr>
-                  <w:rFonts w:ascii="Times New Roman" w:hAnsi="Times New Roman" w:hint="eastAsia"/>
-                  <w:sz w:val="18"/>
-                  <w:szCs w:val="18"/>
-                </w:rPr>
-                <w:id w:val="-2081896272"/>
-                <w:text/>
-              </w:sdtPr>
-              <w:sdtEndPr/>
-              <w:sdtContent>
-                <w:r>
-                  <w:rPr>
-                    <w:rFonts w:ascii="Times New Roman" w:hAnsi="Times New Roman" w:hint="eastAsia"/>
-                    <w:sz w:val="18"/>
-                    <w:szCs w:val="18"/>
-                    <w:lang w:eastAsia="zh-HK"/>
-                  </w:rPr>
-                  <w:t xml:space="preserve"> </w:t>
-                </w:r>
-              </w:sdtContent>
-            </w:sdt>
             <w:r>
               <w:rPr>
                 <w:rFonts w:ascii="Times New Roman" w:hAnsi="Times New Roman"/>
@@ -10512,7 +11034,15 @@
                 <w:sz w:val="18"/>
                 <w:szCs w:val="18"/>
               </w:rPr>
-              <w:t>overtime_allowance</w:t>
+              <w:t>iaJob.</w:t>
+            </w:r>
+            <w:r>
+              <w:rPr>
+                <w:rFonts w:ascii="Times New Roman" w:hAnsi="Times New Roman"/>
+                <w:sz w:val="18"/>
+                <w:szCs w:val="18"/>
+              </w:rPr>
+              <w:t>overtimeAllowance</w:t>
             </w:r>
             <w:proofErr w:type="spellEnd"/>
             <w:r>
@@ -10601,7 +11131,6 @@
                 <w:sz w:val="18"/>
                 <w:szCs w:val="18"/>
               </w:rPr>
-              <w:lastRenderedPageBreak/>
               <w:t>Date:</w:t>
             </w:r>
             <w:r>
@@ -10920,7 +11449,7 @@
           <w:sz w:val="28"/>
           <w:szCs w:val="28"/>
         </w:rPr>
-        <w:t>organization_eng_name</w:t>
+        <w:t>iaCompany.englishName</w:t>
       </w:r>
       <w:proofErr w:type="spellEnd"/>
       <w:r>
@@ -11086,7 +11615,7 @@
           </mc:Choice>
           <mc:Fallback>
             <w:pict>
-              <v:line w14:anchorId="6DAB8068" id="Straight Connector 4" o:spid="_x0000_s1026" style="position:absolute;z-index:251656704;visibility:visible;mso-wrap-style:square;mso-width-percent:0;mso-height-percent:0;mso-wrap-distance-left:9pt;mso-wrap-distance-top:0;mso-wrap-distance-right:9pt;mso-wrap-distance-bottom:0;mso-position-horizontal:absolute;mso-position-horizontal-relative:text;mso-position-vertical:absolute;mso-position-vertical-relative:text;mso-width-percent:0;mso-height-percent:0;mso-width-relative:page;mso-height-relative:page" from="-24.75pt,0" to="470.25pt,0" o:gfxdata="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" o:allowincell="f" strokeweight="2pt"/>
+              <v:line w14:anchorId="1F478294" id="Straight Connector 4" o:spid="_x0000_s1026" style="position:absolute;z-index:251656704;visibility:visible;mso-wrap-style:square;mso-width-percent:0;mso-height-percent:0;mso-wrap-distance-left:9pt;mso-wrap-distance-top:0;mso-wrap-distance-right:9pt;mso-wrap-distance-bottom:0;mso-position-horizontal:absolute;mso-position-horizontal-relative:text;mso-position-vertical:absolute;mso-position-vertical-relative:text;mso-width-percent:0;mso-height-percent:0;mso-width-relative:page;mso-height-relative:page" from="-24.75pt,0" to="470.25pt,0" o:gfxdata="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" o:allowincell="f" strokeweight="2pt"/>
             </w:pict>
           </mc:Fallback>
         </mc:AlternateContent>
@@ -11746,13 +12275,29 @@
                 <w:rFonts w:ascii="Times New Roman" w:hAnsi="Times New Roman"/>
                 <w:sz w:val="22"/>
               </w:rPr>
-              <w:t>{department}</w:t>
-            </w:r>
+              <w:t>{</w:t>
+            </w:r>
+            <w:proofErr w:type="spellStart"/>
             <w:r>
               <w:rPr>
                 <w:rFonts w:ascii="Times New Roman" w:hAnsi="Times New Roman"/>
                 <w:sz w:val="22"/>
               </w:rPr>
+              <w:t>programInfo.department</w:t>
+            </w:r>
+            <w:proofErr w:type="spellEnd"/>
+            <w:r>
+              <w:rPr>
+                <w:rFonts w:ascii="Times New Roman" w:hAnsi="Times New Roman"/>
+                <w:sz w:val="22"/>
+              </w:rPr>
+              <w:t>}</w:t>
+            </w:r>
+            <w:r>
+              <w:rPr>
+                <w:rFonts w:ascii="Times New Roman" w:hAnsi="Times New Roman"/>
+                <w:sz w:val="22"/>
+              </w:rPr>
               <w:t xml:space="preserve"> </w:t>
             </w:r>
             <w:r>
@@ -11760,7 +12305,30 @@
                 <w:rFonts w:ascii="Times New Roman" w:hAnsi="Times New Roman"/>
                 <w:sz w:val="22"/>
               </w:rPr>
-              <w:t>{campus}</w:t>
+              <w:t>{</w:t>
+            </w:r>
+            <w:proofErr w:type="spellStart"/>
+            <w:r>
+              <w:rPr>
+                <w:rFonts w:ascii="Times New Roman" w:hAnsi="Times New Roman"/>
+                <w:sz w:val="22"/>
+              </w:rPr>
+              <w:t>programInfo.</w:t>
+            </w:r>
+            <w:r>
+              <w:rPr>
+                <w:rFonts w:ascii="Times New Roman" w:hAnsi="Times New Roman"/>
+                <w:sz w:val="22"/>
+              </w:rPr>
+              <w:t>campus</w:t>
+            </w:r>
+            <w:proofErr w:type="spellEnd"/>
+            <w:r>
+              <w:rPr>
+                <w:rFonts w:ascii="Times New Roman" w:hAnsi="Times New Roman"/>
+                <w:sz w:val="22"/>
+              </w:rPr>
+              <w:t>}</w:t>
             </w:r>
           </w:p>
           <w:p>
@@ -12243,7 +12811,15 @@
                 <w:rFonts w:ascii="Times New Roman" w:hAnsi="Times New Roman"/>
                 <w:sz w:val="22"/>
               </w:rPr>
-              <w:t>To comply with the instructions and orders of their Attachment Coordinator(s), Mentor(s) and such staff members of Organization, as the job requires</w:t>
+              <w:t xml:space="preserve">To comply with the instructions and orders of their Attachment Coordinator(s), </w:t>
+            </w:r>
+            <w:r>
+              <w:rPr>
+                <w:rFonts w:ascii="Times New Roman" w:hAnsi="Times New Roman"/>
+                <w:sz w:val="22"/>
+              </w:rPr>
+              <w:lastRenderedPageBreak/>
+              <w:t>Mentor(s) and such staff members of Organization, as the job requires</w:t>
             </w:r>
           </w:p>
           <w:p>
@@ -12293,15 +12869,7 @@
                 <w:rFonts w:ascii="Times New Roman" w:hAnsi="Times New Roman"/>
                 <w:sz w:val="22"/>
               </w:rPr>
-              <w:t xml:space="preserve">To behave appropriately (as advised by the Attachment Coordinator and Organization) </w:t>
-            </w:r>
-            <w:r>
-              <w:rPr>
-                <w:rFonts w:ascii="Times New Roman" w:hAnsi="Times New Roman"/>
-                <w:sz w:val="22"/>
-              </w:rPr>
-              <w:lastRenderedPageBreak/>
-              <w:t>as a representative of IVE in the important role of attachment Student at Organization</w:t>
+              <w:t>To behave appropriately (as advised by the Attachment Coordinator and Organization) as a representative of IVE in the important role of attachment Student at Organization</w:t>
             </w:r>
           </w:p>
           <w:p>
@@ -12703,7 +13271,7 @@
                 <w:rFonts w:ascii="Times New Roman" w:hAnsi="Times New Roman"/>
                 <w:sz w:val="22"/>
               </w:rPr>
-              <w:t>start_date</w:t>
+              <w:t>iaJob.startDate</w:t>
             </w:r>
             <w:proofErr w:type="spellEnd"/>
             <w:r>
@@ -12740,7 +13308,7 @@
                 <w:rFonts w:ascii="Times New Roman" w:hAnsi="Times New Roman"/>
                 <w:sz w:val="22"/>
               </w:rPr>
-              <w:t>finish_date</w:t>
+              <w:t>iaJob.endDate</w:t>
             </w:r>
             <w:proofErr w:type="spellEnd"/>
             <w:r>
@@ -12762,7 +13330,14 @@
                 <w:rFonts w:ascii="Times New Roman" w:hAnsi="Times New Roman"/>
                 <w:sz w:val="22"/>
               </w:rPr>
-              <w:t xml:space="preserve"> {</w:t>
+              <w:t xml:space="preserve"> </w:t>
+            </w:r>
+            <w:r>
+              <w:rPr>
+                <w:rFonts w:ascii="Times New Roman" w:hAnsi="Times New Roman"/>
+                <w:sz w:val="22"/>
+              </w:rPr>
+              <w:t>{</w:t>
             </w:r>
             <w:proofErr w:type="spellStart"/>
             <w:r>
@@ -12770,7 +13345,7 @@
                 <w:rFonts w:ascii="Times New Roman" w:hAnsi="Times New Roman"/>
                 <w:sz w:val="22"/>
               </w:rPr>
-              <w:t>day_per_week</w:t>
+              <w:t>iaJob.dayPerWeek</w:t>
             </w:r>
             <w:proofErr w:type="spellEnd"/>
             <w:r>
@@ -12785,22 +13360,45 @@
                 <w:rFonts w:ascii="Times New Roman" w:hAnsi="Times New Roman"/>
                 <w:sz w:val="22"/>
               </w:rPr>
-              <w:t xml:space="preserve"> day(s) per week on </w:t>
+              <w:t xml:space="preserve"> </w:t>
             </w:r>
             <w:r>
               <w:rPr>
                 <w:rFonts w:ascii="Times New Roman" w:hAnsi="Times New Roman"/>
                 <w:sz w:val="22"/>
               </w:rPr>
+              <w:t xml:space="preserve">day(s) per week on </w:t>
+            </w:r>
+            <w:r>
+              <w:rPr>
+                <w:rFonts w:ascii="Times New Roman" w:hAnsi="Times New Roman"/>
+                <w:sz w:val="22"/>
+              </w:rPr>
               <w:t>{</w:t>
             </w:r>
+            <w:bookmarkStart w:id="1" w:name="_GoBack"/>
+            <w:bookmarkEnd w:id="1"/>
             <w:proofErr w:type="spellStart"/>
             <w:r>
               <w:rPr>
                 <w:rFonts w:ascii="Times New Roman" w:hAnsi="Times New Roman"/>
                 <w:sz w:val="22"/>
               </w:rPr>
-              <w:t>ia_property</w:t>
+              <w:t>iaJob</w:t>
+            </w:r>
+            <w:r>
+              <w:rPr>
+                <w:rFonts w:ascii="Times New Roman" w:hAnsi="Times New Roman"/>
+                <w:sz w:val="22"/>
+              </w:rPr>
+              <w:t>.</w:t>
+            </w:r>
+            <w:r>
+              <w:rPr>
+                <w:rFonts w:ascii="Times New Roman" w:hAnsi="Times New Roman"/>
+                <w:sz w:val="22"/>
+              </w:rPr>
+              <w:t>property</w:t>
             </w:r>
             <w:proofErr w:type="spellEnd"/>
             <w:r>
@@ -13140,7 +13738,15 @@
                 <w:rFonts w:ascii="Times New Roman" w:hAnsi="Times New Roman"/>
                 <w:sz w:val="22"/>
               </w:rPr>
-              <w:t xml:space="preserve">If Student on attachment wishes to make formal comments, requests or complaints concerning the training (including applications for withdrawal from the industrial attachment), these shall then be handled jointly by the Organization Mentor, and the IVE IA Coordinator concerned, in consultation with Student.  </w:t>
+              <w:t xml:space="preserve">If Student on attachment wishes to make formal comments, requests or complaints concerning the training (including applications for withdrawal from the industrial attachment), these shall </w:t>
+            </w:r>
+            <w:r>
+              <w:rPr>
+                <w:rFonts w:ascii="Times New Roman" w:hAnsi="Times New Roman"/>
+                <w:sz w:val="22"/>
+              </w:rPr>
+              <w:lastRenderedPageBreak/>
+              <w:t xml:space="preserve">then be handled jointly by the Organization Mentor, and the IVE IA Coordinator concerned, in consultation with Student.  </w:t>
             </w:r>
           </w:p>
           <w:p>
@@ -13165,15 +13771,7 @@
                 <w:rFonts w:ascii="Times New Roman" w:hAnsi="Times New Roman"/>
                 <w:sz w:val="22"/>
               </w:rPr>
-              <w:t xml:space="preserve">The parties will work together with the goal to jointly resolve any difficulties or </w:t>
-            </w:r>
-            <w:r>
-              <w:rPr>
-                <w:rFonts w:ascii="Times New Roman" w:hAnsi="Times New Roman"/>
-                <w:sz w:val="22"/>
-              </w:rPr>
-              <w:lastRenderedPageBreak/>
-              <w:t>misunderstanding which may arise, in a spirit of cooperation and mutual trust.</w:t>
+              <w:t>The parties will work together with the goal to jointly resolve any difficulties or misunderstanding which may arise, in a spirit of cooperation and mutual trust.</w:t>
             </w:r>
           </w:p>
           <w:tbl>
@@ -13338,7 +13936,7 @@
           </mc:Choice>
           <mc:Fallback>
             <w:pict>
-              <v:line w14:anchorId="020D9635" id="Straight Connector 3" o:spid="_x0000_s1026" style="position:absolute;z-index:251657728;visibility:visible;mso-wrap-style:square;mso-width-percent:0;mso-height-percent:0;mso-wrap-distance-left:9pt;mso-wrap-distance-top:0;mso-wrap-distance-right:9pt;mso-wrap-distance-bottom:0;mso-position-horizontal:absolute;mso-position-horizontal-relative:text;mso-position-vertical:absolute;mso-position-vertical-relative:text;mso-width-percent:0;mso-height-percent:0;mso-width-relative:page;mso-height-relative:page" from="-13.5pt,.05pt" to="467.25pt,.05pt" o:gfxdata="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" o:allowincell="f" strokeweight="2pt"/>
+              <v:line w14:anchorId="104F2E3B" id="Straight Connector 3" o:spid="_x0000_s1026" style="position:absolute;z-index:251657728;visibility:visible;mso-wrap-style:square;mso-width-percent:0;mso-height-percent:0;mso-wrap-distance-left:9pt;mso-wrap-distance-top:0;mso-wrap-distance-right:9pt;mso-wrap-distance-bottom:0;mso-position-horizontal:absolute;mso-position-horizontal-relative:text;mso-position-vertical:absolute;mso-position-vertical-relative:text;mso-width-percent:0;mso-height-percent:0;mso-width-relative:page;mso-height-relative:page" from="-13.5pt,.05pt" to="467.25pt,.05pt" o:gfxdata="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" o:allowincell="f" strokeweight="2pt"/>
             </w:pict>
           </mc:Fallback>
         </mc:AlternateContent>
@@ -19124,7 +19722,6 @@
             <w14:uncheckedState w14:val="2610" w14:font="MS Gothic"/>
           </w14:checkbox>
         </w:sdtPr>
-        <w:sdtEndPr/>
         <w:sdtContent>
           <w:r>
             <w:rPr>
@@ -19198,7 +19795,6 @@
             <w14:uncheckedState w14:val="2610" w14:font="MS Gothic"/>
           </w14:checkbox>
         </w:sdtPr>
-        <w:sdtEndPr/>
         <w:sdtContent>
           <w:r>
             <w:rPr>
@@ -19272,7 +19868,6 @@
             <w14:uncheckedState w14:val="2610" w14:font="MS Gothic"/>
           </w14:checkbox>
         </w:sdtPr>
-        <w:sdtEndPr/>
         <w:sdtContent>
           <w:r>
             <w:rPr>
@@ -19332,7 +19927,6 @@
             <w14:uncheckedState w14:val="2610" w14:font="MS Gothic"/>
           </w14:checkbox>
         </w:sdtPr>
-        <w:sdtEndPr/>
         <w:sdtContent>
           <w:r>
             <w:rPr>
@@ -19398,7 +19992,6 @@
             <w14:uncheckedState w14:val="2610" w14:font="MS Gothic"/>
           </w14:checkbox>
         </w:sdtPr>
-        <w:sdtEndPr/>
         <w:sdtContent>
           <w:r>
             <w:rPr>
@@ -19458,7 +20051,6 @@
             <w14:uncheckedState w14:val="2610" w14:font="MS Gothic"/>
           </w14:checkbox>
         </w:sdtPr>
-        <w:sdtEndPr/>
         <w:sdtContent>
           <w:r>
             <w:rPr>
@@ -19518,7 +20110,6 @@
             <w14:uncheckedState w14:val="2610" w14:font="MS Gothic"/>
           </w14:checkbox>
         </w:sdtPr>
-        <w:sdtEndPr/>
         <w:sdtContent>
           <w:r>
             <w:rPr>
@@ -20523,7 +21114,6 @@
                   <w14:uncheckedState w14:val="2610" w14:font="MS Gothic"/>
                 </w14:checkbox>
               </w:sdtPr>
-              <w:sdtEndPr/>
               <w:sdtContent>
                 <w:r>
                   <w:rPr>
@@ -20573,7 +21163,6 @@
                   <w14:uncheckedState w14:val="2610" w14:font="MS Gothic"/>
                 </w14:checkbox>
               </w:sdtPr>
-              <w:sdtEndPr/>
               <w:sdtContent>
                 <w:r>
                   <w:rPr>
@@ -22066,7 +22655,7 @@
                 </mc:Choice>
                 <mc:Fallback>
                   <w:pict>
-                    <v:line w14:anchorId="593F2425" id="Straight Connector 1" o:spid="_x0000_s1026" style="position:absolute;z-index:251655680;visibility:visible;mso-wrap-style:square;mso-width-percent:0;mso-height-percent:0;mso-wrap-distance-left:9pt;mso-wrap-distance-top:0;mso-wrap-distance-right:9pt;mso-wrap-distance-bottom:0;mso-position-horizontal:absolute;mso-position-horizontal-relative:text;mso-position-vertical:absolute;mso-position-vertical-relative:text;mso-width-percent:0;mso-height-percent:0;mso-width-relative:page;mso-height-relative:page" from="13.4pt,25.3pt" to="260.8pt,25.3pt" o:gfxdata="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" strokeweight="1pt">
+                    <v:line w14:anchorId="593DB54E" id="Straight Connector 1" o:spid="_x0000_s1026" style="position:absolute;z-index:251655680;visibility:visible;mso-wrap-style:square;mso-width-percent:0;mso-height-percent:0;mso-wrap-distance-left:9pt;mso-wrap-distance-top:0;mso-wrap-distance-right:9pt;mso-wrap-distance-bottom:0;mso-position-horizontal:absolute;mso-position-horizontal-relative:text;mso-position-vertical:absolute;mso-position-vertical-relative:text;mso-width-percent:0;mso-height-percent:0;mso-width-relative:page;mso-height-relative:page" from="13.4pt,25.3pt" to="260.8pt,25.3pt" o:gfxdata="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" strokeweight="1pt">
                       <v:stroke startarrow="classic" endarrow="block"/>
                     </v:line>
                   </w:pict>
@@ -26806,7 +27395,6 @@
             <w14:uncheckedState w14:val="2610" w14:font="MS Gothic"/>
           </w14:checkbox>
         </w:sdtPr>
-        <w:sdtEndPr/>
         <w:sdtContent>
           <w:r>
             <w:rPr>
@@ -26850,7 +27438,6 @@
             <w14:uncheckedState w14:val="2610" w14:font="MS Gothic"/>
           </w14:checkbox>
         </w:sdtPr>
-        <w:sdtEndPr/>
         <w:sdtContent>
           <w:r>
             <w:rPr>
@@ -27568,7 +28155,6 @@
                   <w14:uncheckedState w14:val="2610" w14:font="MS Gothic"/>
                 </w14:checkbox>
               </w:sdtPr>
-              <w:sdtEndPr/>
               <w:sdtContent>
                 <w:r>
                   <w:rPr>
@@ -27616,7 +28202,6 @@
                   <w14:uncheckedState w14:val="2610" w14:font="MS Gothic"/>
                 </w14:checkbox>
               </w:sdtPr>
-              <w:sdtEndPr/>
               <w:sdtContent>
                 <w:r>
                   <w:rPr>
@@ -27663,7 +28248,6 @@
                   <w14:uncheckedState w14:val="2610" w14:font="MS Gothic"/>
                 </w14:checkbox>
               </w:sdtPr>
-              <w:sdtEndPr/>
               <w:sdtContent>
                 <w:r>
                   <w:rPr>
@@ -27710,7 +28294,6 @@
                   <w14:uncheckedState w14:val="2610" w14:font="MS Gothic"/>
                 </w14:checkbox>
               </w:sdtPr>
-              <w:sdtEndPr/>
               <w:sdtContent>
                 <w:r>
                   <w:rPr>
@@ -27757,7 +28340,6 @@
                   <w14:uncheckedState w14:val="2610" w14:font="MS Gothic"/>
                 </w14:checkbox>
               </w:sdtPr>
-              <w:sdtEndPr/>
               <w:sdtContent>
                 <w:r>
                   <w:rPr>
@@ -27804,7 +28386,6 @@
                   <w14:uncheckedState w14:val="2610" w14:font="MS Gothic"/>
                 </w14:checkbox>
               </w:sdtPr>
-              <w:sdtEndPr/>
               <w:sdtContent>
                 <w:r>
                   <w:rPr>
@@ -27852,7 +28433,6 @@
                   <w14:uncheckedState w14:val="2610" w14:font="MS Gothic"/>
                 </w14:checkbox>
               </w:sdtPr>
-              <w:sdtEndPr/>
               <w:sdtContent>
                 <w:r>
                   <w:rPr>
@@ -27899,7 +28479,6 @@
                   <w14:uncheckedState w14:val="2610" w14:font="MS Gothic"/>
                 </w14:checkbox>
               </w:sdtPr>
-              <w:sdtEndPr/>
               <w:sdtContent>
                 <w:r>
                   <w:rPr>
@@ -27946,7 +28525,6 @@
                   <w14:uncheckedState w14:val="2610" w14:font="MS Gothic"/>
                 </w14:checkbox>
               </w:sdtPr>
-              <w:sdtEndPr/>
               <w:sdtContent>
                 <w:r>
                   <w:rPr>
@@ -27994,7 +28572,6 @@
                   <w14:uncheckedState w14:val="2610" w14:font="MS Gothic"/>
                 </w14:checkbox>
               </w:sdtPr>
-              <w:sdtEndPr/>
               <w:sdtContent>
                 <w:r>
                   <w:rPr>
@@ -28118,7 +28695,6 @@
                   <w14:uncheckedState w14:val="2610" w14:font="MS Gothic"/>
                 </w14:checkbox>
               </w:sdtPr>
-              <w:sdtEndPr/>
               <w:sdtContent>
                 <w:r>
                   <w:rPr>
@@ -28166,7 +28742,6 @@
                   <w14:uncheckedState w14:val="2610" w14:font="MS Gothic"/>
                 </w14:checkbox>
               </w:sdtPr>
-              <w:sdtEndPr/>
               <w:sdtContent>
                 <w:r>
                   <w:rPr>
@@ -28213,7 +28788,6 @@
                   <w14:uncheckedState w14:val="2610" w14:font="MS Gothic"/>
                 </w14:checkbox>
               </w:sdtPr>
-              <w:sdtEndPr/>
               <w:sdtContent>
                 <w:r>
                   <w:rPr>
@@ -28260,7 +28834,6 @@
                   <w14:uncheckedState w14:val="2610" w14:font="MS Gothic"/>
                 </w14:checkbox>
               </w:sdtPr>
-              <w:sdtEndPr/>
               <w:sdtContent>
                 <w:r>
                   <w:rPr>
@@ -28307,7 +28880,6 @@
                   <w14:uncheckedState w14:val="2610" w14:font="MS Gothic"/>
                 </w14:checkbox>
               </w:sdtPr>
-              <w:sdtEndPr/>
               <w:sdtContent>
                 <w:r>
                   <w:rPr>
@@ -28354,7 +28926,6 @@
                   <w14:uncheckedState w14:val="2610" w14:font="MS Gothic"/>
                 </w14:checkbox>
               </w:sdtPr>
-              <w:sdtEndPr/>
               <w:sdtContent>
                 <w:r>
                   <w:rPr>
@@ -28402,7 +28973,6 @@
                   <w14:uncheckedState w14:val="2610" w14:font="MS Gothic"/>
                 </w14:checkbox>
               </w:sdtPr>
-              <w:sdtEndPr/>
               <w:sdtContent>
                 <w:r>
                   <w:rPr>
@@ -28449,7 +29019,6 @@
                   <w14:uncheckedState w14:val="2610" w14:font="MS Gothic"/>
                 </w14:checkbox>
               </w:sdtPr>
-              <w:sdtEndPr/>
               <w:sdtContent>
                 <w:r>
                   <w:rPr>
@@ -28496,7 +29065,6 @@
                   <w14:uncheckedState w14:val="2610" w14:font="MS Gothic"/>
                 </w14:checkbox>
               </w:sdtPr>
-              <w:sdtEndPr/>
               <w:sdtContent>
                 <w:r>
                   <w:rPr>
@@ -28544,7 +29112,6 @@
                   <w14:uncheckedState w14:val="2610" w14:font="MS Gothic"/>
                 </w14:checkbox>
               </w:sdtPr>
-              <w:sdtEndPr/>
               <w:sdtContent>
                 <w:r>
                   <w:rPr>
@@ -28671,7 +29238,6 @@
                   <w14:uncheckedState w14:val="2610" w14:font="MS Gothic"/>
                 </w14:checkbox>
               </w:sdtPr>
-              <w:sdtEndPr/>
               <w:sdtContent>
                 <w:r>
                   <w:rPr>
@@ -28719,7 +29285,6 @@
                   <w14:uncheckedState w14:val="2610" w14:font="MS Gothic"/>
                 </w14:checkbox>
               </w:sdtPr>
-              <w:sdtEndPr/>
               <w:sdtContent>
                 <w:r>
                   <w:rPr>
@@ -28766,7 +29331,6 @@
                   <w14:uncheckedState w14:val="2610" w14:font="MS Gothic"/>
                 </w14:checkbox>
               </w:sdtPr>
-              <w:sdtEndPr/>
               <w:sdtContent>
                 <w:r>
                   <w:rPr>
@@ -28813,7 +29377,6 @@
                   <w14:uncheckedState w14:val="2610" w14:font="MS Gothic"/>
                 </w14:checkbox>
               </w:sdtPr>
-              <w:sdtEndPr/>
               <w:sdtContent>
                 <w:r>
                   <w:rPr>
@@ -28860,7 +29423,6 @@
                   <w14:uncheckedState w14:val="2610" w14:font="MS Gothic"/>
                 </w14:checkbox>
               </w:sdtPr>
-              <w:sdtEndPr/>
               <w:sdtContent>
                 <w:r>
                   <w:rPr>
@@ -28907,7 +29469,6 @@
                   <w14:uncheckedState w14:val="2610" w14:font="MS Gothic"/>
                 </w14:checkbox>
               </w:sdtPr>
-              <w:sdtEndPr/>
               <w:sdtContent>
                 <w:r>
                   <w:rPr>
@@ -28955,7 +29516,6 @@
                   <w14:uncheckedState w14:val="2610" w14:font="MS Gothic"/>
                 </w14:checkbox>
               </w:sdtPr>
-              <w:sdtEndPr/>
               <w:sdtContent>
                 <w:r>
                   <w:rPr>
@@ -29002,7 +29562,6 @@
                   <w14:uncheckedState w14:val="2610" w14:font="MS Gothic"/>
                 </w14:checkbox>
               </w:sdtPr>
-              <w:sdtEndPr/>
               <w:sdtContent>
                 <w:r>
                   <w:rPr>
@@ -29049,7 +29608,6 @@
                   <w14:uncheckedState w14:val="2610" w14:font="MS Gothic"/>
                 </w14:checkbox>
               </w:sdtPr>
-              <w:sdtEndPr/>
               <w:sdtContent>
                 <w:r>
                   <w:rPr>
@@ -29097,7 +29655,6 @@
                   <w14:uncheckedState w14:val="2610" w14:font="MS Gothic"/>
                 </w14:checkbox>
               </w:sdtPr>
-              <w:sdtEndPr/>
               <w:sdtContent>
                 <w:r>
                   <w:rPr>
@@ -29209,7 +29766,6 @@
                   <w14:uncheckedState w14:val="2610" w14:font="MS Gothic"/>
                 </w14:checkbox>
               </w:sdtPr>
-              <w:sdtEndPr/>
               <w:sdtContent>
                 <w:r>
                   <w:rPr>
@@ -29257,7 +29813,6 @@
                   <w14:uncheckedState w14:val="2610" w14:font="MS Gothic"/>
                 </w14:checkbox>
               </w:sdtPr>
-              <w:sdtEndPr/>
               <w:sdtContent>
                 <w:r>
                   <w:rPr>
@@ -29304,7 +29859,6 @@
                   <w14:uncheckedState w14:val="2610" w14:font="MS Gothic"/>
                 </w14:checkbox>
               </w:sdtPr>
-              <w:sdtEndPr/>
               <w:sdtContent>
                 <w:r>
                   <w:rPr>
@@ -29351,7 +29905,6 @@
                   <w14:uncheckedState w14:val="2610" w14:font="MS Gothic"/>
                 </w14:checkbox>
               </w:sdtPr>
-              <w:sdtEndPr/>
               <w:sdtContent>
                 <w:r>
                   <w:rPr>
@@ -29398,7 +29951,6 @@
                   <w14:uncheckedState w14:val="2610" w14:font="MS Gothic"/>
                 </w14:checkbox>
               </w:sdtPr>
-              <w:sdtEndPr/>
               <w:sdtContent>
                 <w:r>
                   <w:rPr>
@@ -29445,7 +29997,6 @@
                   <w14:uncheckedState w14:val="2610" w14:font="MS Gothic"/>
                 </w14:checkbox>
               </w:sdtPr>
-              <w:sdtEndPr/>
               <w:sdtContent>
                 <w:r>
                   <w:rPr>
@@ -29493,7 +30044,6 @@
                   <w14:uncheckedState w14:val="2610" w14:font="MS Gothic"/>
                 </w14:checkbox>
               </w:sdtPr>
-              <w:sdtEndPr/>
               <w:sdtContent>
                 <w:r>
                   <w:rPr>
@@ -29540,7 +30090,6 @@
                   <w14:uncheckedState w14:val="2610" w14:font="MS Gothic"/>
                 </w14:checkbox>
               </w:sdtPr>
-              <w:sdtEndPr/>
               <w:sdtContent>
                 <w:r>
                   <w:rPr>
@@ -29587,7 +30136,6 @@
                   <w14:uncheckedState w14:val="2610" w14:font="MS Gothic"/>
                 </w14:checkbox>
               </w:sdtPr>
-              <w:sdtEndPr/>
               <w:sdtContent>
                 <w:r>
                   <w:rPr>
@@ -29635,7 +30183,6 @@
                   <w14:uncheckedState w14:val="2610" w14:font="MS Gothic"/>
                 </w14:checkbox>
               </w:sdtPr>
-              <w:sdtEndPr/>
               <w:sdtContent>
                 <w:r>
                   <w:rPr>
@@ -29763,7 +30310,6 @@
                   <w14:uncheckedState w14:val="2610" w14:font="MS Gothic"/>
                 </w14:checkbox>
               </w:sdtPr>
-              <w:sdtEndPr/>
               <w:sdtContent>
                 <w:r>
                   <w:rPr>
@@ -29811,7 +30357,6 @@
                   <w14:uncheckedState w14:val="2610" w14:font="MS Gothic"/>
                 </w14:checkbox>
               </w:sdtPr>
-              <w:sdtEndPr/>
               <w:sdtContent>
                 <w:r>
                   <w:rPr>
@@ -29858,7 +30403,6 @@
                   <w14:uncheckedState w14:val="2610" w14:font="MS Gothic"/>
                 </w14:checkbox>
               </w:sdtPr>
-              <w:sdtEndPr/>
               <w:sdtContent>
                 <w:r>
                   <w:rPr>
@@ -29905,7 +30449,6 @@
                   <w14:uncheckedState w14:val="2610" w14:font="MS Gothic"/>
                 </w14:checkbox>
               </w:sdtPr>
-              <w:sdtEndPr/>
               <w:sdtContent>
                 <w:r>
                   <w:rPr>
@@ -29952,7 +30495,6 @@
                   <w14:uncheckedState w14:val="2610" w14:font="MS Gothic"/>
                 </w14:checkbox>
               </w:sdtPr>
-              <w:sdtEndPr/>
               <w:sdtContent>
                 <w:r>
                   <w:rPr>
@@ -29999,7 +30541,6 @@
                   <w14:uncheckedState w14:val="2610" w14:font="MS Gothic"/>
                 </w14:checkbox>
               </w:sdtPr>
-              <w:sdtEndPr/>
               <w:sdtContent>
                 <w:r>
                   <w:rPr>
@@ -30047,7 +30588,6 @@
                   <w14:uncheckedState w14:val="2610" w14:font="MS Gothic"/>
                 </w14:checkbox>
               </w:sdtPr>
-              <w:sdtEndPr/>
               <w:sdtContent>
                 <w:r>
                   <w:rPr>
@@ -30094,7 +30634,6 @@
                   <w14:uncheckedState w14:val="2610" w14:font="MS Gothic"/>
                 </w14:checkbox>
               </w:sdtPr>
-              <w:sdtEndPr/>
               <w:sdtContent>
                 <w:r>
                   <w:rPr>
@@ -30141,7 +30680,6 @@
                   <w14:uncheckedState w14:val="2610" w14:font="MS Gothic"/>
                 </w14:checkbox>
               </w:sdtPr>
-              <w:sdtEndPr/>
               <w:sdtContent>
                 <w:r>
                   <w:rPr>
@@ -30189,7 +30727,6 @@
                   <w14:uncheckedState w14:val="2610" w14:font="MS Gothic"/>
                 </w14:checkbox>
               </w:sdtPr>
-              <w:sdtEndPr/>
               <w:sdtContent>
                 <w:r>
                   <w:rPr>
@@ -30301,7 +30838,6 @@
                   <w14:uncheckedState w14:val="2610" w14:font="MS Gothic"/>
                 </w14:checkbox>
               </w:sdtPr>
-              <w:sdtEndPr/>
               <w:sdtContent>
                 <w:r>
                   <w:rPr>
@@ -30349,7 +30885,6 @@
                   <w14:uncheckedState w14:val="2610" w14:font="MS Gothic"/>
                 </w14:checkbox>
               </w:sdtPr>
-              <w:sdtEndPr/>
               <w:sdtContent>
                 <w:r>
                   <w:rPr>
@@ -30396,7 +30931,6 @@
                   <w14:uncheckedState w14:val="2610" w14:font="MS Gothic"/>
                 </w14:checkbox>
               </w:sdtPr>
-              <w:sdtEndPr/>
               <w:sdtContent>
                 <w:r>
                   <w:rPr>
@@ -30443,7 +30977,6 @@
                   <w14:uncheckedState w14:val="2610" w14:font="MS Gothic"/>
                 </w14:checkbox>
               </w:sdtPr>
-              <w:sdtEndPr/>
               <w:sdtContent>
                 <w:r>
                   <w:rPr>
@@ -30490,7 +31023,6 @@
                   <w14:uncheckedState w14:val="2610" w14:font="MS Gothic"/>
                 </w14:checkbox>
               </w:sdtPr>
-              <w:sdtEndPr/>
               <w:sdtContent>
                 <w:r>
                   <w:rPr>
@@ -30537,7 +31069,6 @@
                   <w14:uncheckedState w14:val="2610" w14:font="MS Gothic"/>
                 </w14:checkbox>
               </w:sdtPr>
-              <w:sdtEndPr/>
               <w:sdtContent>
                 <w:r>
                   <w:rPr>
@@ -30585,7 +31116,6 @@
                   <w14:uncheckedState w14:val="2610" w14:font="MS Gothic"/>
                 </w14:checkbox>
               </w:sdtPr>
-              <w:sdtEndPr/>
               <w:sdtContent>
                 <w:r>
                   <w:rPr>
@@ -30632,7 +31162,6 @@
                   <w14:uncheckedState w14:val="2610" w14:font="MS Gothic"/>
                 </w14:checkbox>
               </w:sdtPr>
-              <w:sdtEndPr/>
               <w:sdtContent>
                 <w:r>
                   <w:rPr>
@@ -30679,7 +31208,6 @@
                   <w14:uncheckedState w14:val="2610" w14:font="MS Gothic"/>
                 </w14:checkbox>
               </w:sdtPr>
-              <w:sdtEndPr/>
               <w:sdtContent>
                 <w:r>
                   <w:rPr>
@@ -30727,7 +31255,6 @@
                   <w14:uncheckedState w14:val="2610" w14:font="MS Gothic"/>
                 </w14:checkbox>
               </w:sdtPr>
-              <w:sdtEndPr/>
               <w:sdtContent>
                 <w:r>
                   <w:rPr>
@@ -32131,7 +32658,6 @@
                   <w14:uncheckedState w14:val="2610" w14:font="MS Gothic"/>
                 </w14:checkbox>
               </w:sdtPr>
-              <w:sdtEndPr/>
               <w:sdtContent>
                 <w:r>
                   <w:rPr>
@@ -32179,7 +32705,6 @@
                   <w14:uncheckedState w14:val="2610" w14:font="MS Gothic"/>
                 </w14:checkbox>
               </w:sdtPr>
-              <w:sdtEndPr/>
               <w:sdtContent>
                 <w:r>
                   <w:rPr>
@@ -32227,7 +32752,6 @@
                   <w14:uncheckedState w14:val="2610" w14:font="MS Gothic"/>
                 </w14:checkbox>
               </w:sdtPr>
-              <w:sdtEndPr/>
               <w:sdtContent>
                 <w:r>
                   <w:rPr>
@@ -32275,7 +32799,6 @@
                   <w14:uncheckedState w14:val="2610" w14:font="MS Gothic"/>
                 </w14:checkbox>
               </w:sdtPr>
-              <w:sdtEndPr/>
               <w:sdtContent>
                 <w:r>
                   <w:rPr>
@@ -32323,7 +32846,6 @@
                   <w14:uncheckedState w14:val="2610" w14:font="MS Gothic"/>
                 </w14:checkbox>
               </w:sdtPr>
-              <w:sdtEndPr/>
               <w:sdtContent>
                 <w:r>
                   <w:rPr>
@@ -32371,7 +32893,6 @@
                   <w14:uncheckedState w14:val="2610" w14:font="MS Gothic"/>
                 </w14:checkbox>
               </w:sdtPr>
-              <w:sdtEndPr/>
               <w:sdtContent>
                 <w:r>
                   <w:rPr>
@@ -32419,7 +32940,6 @@
                   <w14:uncheckedState w14:val="2610" w14:font="MS Gothic"/>
                 </w14:checkbox>
               </w:sdtPr>
-              <w:sdtEndPr/>
               <w:sdtContent>
                 <w:r>
                   <w:rPr>
@@ -32467,7 +32987,6 @@
                   <w14:uncheckedState w14:val="2610" w14:font="MS Gothic"/>
                 </w14:checkbox>
               </w:sdtPr>
-              <w:sdtEndPr/>
               <w:sdtContent>
                 <w:r>
                   <w:rPr>
@@ -32515,7 +33034,6 @@
                   <w14:uncheckedState w14:val="2610" w14:font="MS Gothic"/>
                 </w14:checkbox>
               </w:sdtPr>
-              <w:sdtEndPr/>
               <w:sdtContent>
                 <w:r>
                   <w:rPr>
@@ -32563,7 +33081,6 @@
                   <w14:uncheckedState w14:val="2610" w14:font="MS Gothic"/>
                 </w14:checkbox>
               </w:sdtPr>
-              <w:sdtEndPr/>
               <w:sdtContent>
                 <w:r>
                   <w:rPr>
@@ -32681,7 +33198,6 @@
                   <w14:uncheckedState w14:val="2610" w14:font="MS Gothic"/>
                 </w14:checkbox>
               </w:sdtPr>
-              <w:sdtEndPr/>
               <w:sdtContent>
                 <w:r>
                   <w:rPr>
@@ -32729,7 +33245,6 @@
                   <w14:uncheckedState w14:val="2610" w14:font="MS Gothic"/>
                 </w14:checkbox>
               </w:sdtPr>
-              <w:sdtEndPr/>
               <w:sdtContent>
                 <w:r>
                   <w:rPr>
@@ -32777,7 +33292,6 @@
                   <w14:uncheckedState w14:val="2610" w14:font="MS Gothic"/>
                 </w14:checkbox>
               </w:sdtPr>
-              <w:sdtEndPr/>
               <w:sdtContent>
                 <w:r>
                   <w:rPr>
@@ -32825,7 +33339,6 @@
                   <w14:uncheckedState w14:val="2610" w14:font="MS Gothic"/>
                 </w14:checkbox>
               </w:sdtPr>
-              <w:sdtEndPr/>
               <w:sdtContent>
                 <w:r>
                   <w:rPr>
@@ -32873,7 +33386,6 @@
                   <w14:uncheckedState w14:val="2610" w14:font="MS Gothic"/>
                 </w14:checkbox>
               </w:sdtPr>
-              <w:sdtEndPr/>
               <w:sdtContent>
                 <w:r>
                   <w:rPr>
@@ -32921,7 +33433,6 @@
                   <w14:uncheckedState w14:val="2610" w14:font="MS Gothic"/>
                 </w14:checkbox>
               </w:sdtPr>
-              <w:sdtEndPr/>
               <w:sdtContent>
                 <w:r>
                   <w:rPr>
@@ -32969,7 +33480,6 @@
                   <w14:uncheckedState w14:val="2610" w14:font="MS Gothic"/>
                 </w14:checkbox>
               </w:sdtPr>
-              <w:sdtEndPr/>
               <w:sdtContent>
                 <w:r>
                   <w:rPr>
@@ -33017,7 +33527,6 @@
                   <w14:uncheckedState w14:val="2610" w14:font="MS Gothic"/>
                 </w14:checkbox>
               </w:sdtPr>
-              <w:sdtEndPr/>
               <w:sdtContent>
                 <w:r>
                   <w:rPr>
@@ -33065,7 +33574,6 @@
                   <w14:uncheckedState w14:val="2610" w14:font="MS Gothic"/>
                 </w14:checkbox>
               </w:sdtPr>
-              <w:sdtEndPr/>
               <w:sdtContent>
                 <w:r>
                   <w:rPr>
@@ -33113,7 +33621,6 @@
                   <w14:uncheckedState w14:val="2610" w14:font="MS Gothic"/>
                 </w14:checkbox>
               </w:sdtPr>
-              <w:sdtEndPr/>
               <w:sdtContent>
                 <w:r>
                   <w:rPr>
@@ -33230,7 +33737,6 @@
                   <w14:uncheckedState w14:val="2610" w14:font="MS Gothic"/>
                 </w14:checkbox>
               </w:sdtPr>
-              <w:sdtEndPr/>
               <w:sdtContent>
                 <w:r>
                   <w:rPr>
@@ -33278,7 +33784,6 @@
                   <w14:uncheckedState w14:val="2610" w14:font="MS Gothic"/>
                 </w14:checkbox>
               </w:sdtPr>
-              <w:sdtEndPr/>
               <w:sdtContent>
                 <w:r>
                   <w:rPr>
@@ -33326,7 +33831,6 @@
                   <w14:uncheckedState w14:val="2610" w14:font="MS Gothic"/>
                 </w14:checkbox>
               </w:sdtPr>
-              <w:sdtEndPr/>
               <w:sdtContent>
                 <w:r>
                   <w:rPr>
@@ -33374,7 +33878,6 @@
                   <w14:uncheckedState w14:val="2610" w14:font="MS Gothic"/>
                 </w14:checkbox>
               </w:sdtPr>
-              <w:sdtEndPr/>
               <w:sdtContent>
                 <w:r>
                   <w:rPr>
@@ -33422,7 +33925,6 @@
                   <w14:uncheckedState w14:val="2610" w14:font="MS Gothic"/>
                 </w14:checkbox>
               </w:sdtPr>
-              <w:sdtEndPr/>
               <w:sdtContent>
                 <w:r>
                   <w:rPr>
@@ -33470,7 +33972,6 @@
                   <w14:uncheckedState w14:val="2610" w14:font="MS Gothic"/>
                 </w14:checkbox>
               </w:sdtPr>
-              <w:sdtEndPr/>
               <w:sdtContent>
                 <w:r>
                   <w:rPr>
@@ -33518,7 +34019,6 @@
                   <w14:uncheckedState w14:val="2610" w14:font="MS Gothic"/>
                 </w14:checkbox>
               </w:sdtPr>
-              <w:sdtEndPr/>
               <w:sdtContent>
                 <w:r>
                   <w:rPr>
@@ -33566,7 +34066,6 @@
                   <w14:uncheckedState w14:val="2610" w14:font="MS Gothic"/>
                 </w14:checkbox>
               </w:sdtPr>
-              <w:sdtEndPr/>
               <w:sdtContent>
                 <w:r>
                   <w:rPr>
@@ -33614,7 +34113,6 @@
                   <w14:uncheckedState w14:val="2610" w14:font="MS Gothic"/>
                 </w14:checkbox>
               </w:sdtPr>
-              <w:sdtEndPr/>
               <w:sdtContent>
                 <w:r>
                   <w:rPr>
@@ -33662,7 +34160,6 @@
                   <w14:uncheckedState w14:val="2610" w14:font="MS Gothic"/>
                 </w14:checkbox>
               </w:sdtPr>
-              <w:sdtEndPr/>
               <w:sdtContent>
                 <w:r>
                   <w:rPr>
@@ -33783,7 +34280,6 @@
                   <w14:uncheckedState w14:val="2610" w14:font="MS Gothic"/>
                 </w14:checkbox>
               </w:sdtPr>
-              <w:sdtEndPr/>
               <w:sdtContent>
                 <w:r>
                   <w:rPr>
@@ -33831,7 +34327,6 @@
                   <w14:uncheckedState w14:val="2610" w14:font="MS Gothic"/>
                 </w14:checkbox>
               </w:sdtPr>
-              <w:sdtEndPr/>
               <w:sdtContent>
                 <w:r>
                   <w:rPr>
@@ -33879,7 +34374,6 @@
                   <w14:uncheckedState w14:val="2610" w14:font="MS Gothic"/>
                 </w14:checkbox>
               </w:sdtPr>
-              <w:sdtEndPr/>
               <w:sdtContent>
                 <w:r>
                   <w:rPr>
@@ -33927,7 +34421,6 @@
                   <w14:uncheckedState w14:val="2610" w14:font="MS Gothic"/>
                 </w14:checkbox>
               </w:sdtPr>
-              <w:sdtEndPr/>
               <w:sdtContent>
                 <w:r>
                   <w:rPr>
@@ -33975,7 +34468,6 @@
                   <w14:uncheckedState w14:val="2610" w14:font="MS Gothic"/>
                 </w14:checkbox>
               </w:sdtPr>
-              <w:sdtEndPr/>
               <w:sdtContent>
                 <w:r>
                   <w:rPr>
@@ -34023,7 +34515,6 @@
                   <w14:uncheckedState w14:val="2610" w14:font="MS Gothic"/>
                 </w14:checkbox>
               </w:sdtPr>
-              <w:sdtEndPr/>
               <w:sdtContent>
                 <w:r>
                   <w:rPr>
@@ -34071,7 +34562,6 @@
                   <w14:uncheckedState w14:val="2610" w14:font="MS Gothic"/>
                 </w14:checkbox>
               </w:sdtPr>
-              <w:sdtEndPr/>
               <w:sdtContent>
                 <w:r>
                   <w:rPr>
@@ -34119,7 +34609,6 @@
                   <w14:uncheckedState w14:val="2610" w14:font="MS Gothic"/>
                 </w14:checkbox>
               </w:sdtPr>
-              <w:sdtEndPr/>
               <w:sdtContent>
                 <w:r>
                   <w:rPr>
@@ -34167,7 +34656,6 @@
                   <w14:uncheckedState w14:val="2610" w14:font="MS Gothic"/>
                 </w14:checkbox>
               </w:sdtPr>
-              <w:sdtEndPr/>
               <w:sdtContent>
                 <w:r>
                   <w:rPr>
@@ -34215,7 +34703,6 @@
                   <w14:uncheckedState w14:val="2610" w14:font="MS Gothic"/>
                 </w14:checkbox>
               </w:sdtPr>
-              <w:sdtEndPr/>
               <w:sdtContent>
                 <w:r>
                   <w:rPr>
@@ -34332,7 +34819,6 @@
                   <w14:uncheckedState w14:val="2610" w14:font="MS Gothic"/>
                 </w14:checkbox>
               </w:sdtPr>
-              <w:sdtEndPr/>
               <w:sdtContent>
                 <w:r>
                   <w:rPr>
@@ -34380,7 +34866,6 @@
                   <w14:uncheckedState w14:val="2610" w14:font="MS Gothic"/>
                 </w14:checkbox>
               </w:sdtPr>
-              <w:sdtEndPr/>
               <w:sdtContent>
                 <w:r>
                   <w:rPr>
@@ -34428,7 +34913,6 @@
                   <w14:uncheckedState w14:val="2610" w14:font="MS Gothic"/>
                 </w14:checkbox>
               </w:sdtPr>
-              <w:sdtEndPr/>
               <w:sdtContent>
                 <w:r>
                   <w:rPr>
@@ -34476,7 +34960,6 @@
                   <w14:uncheckedState w14:val="2610" w14:font="MS Gothic"/>
                 </w14:checkbox>
               </w:sdtPr>
-              <w:sdtEndPr/>
               <w:sdtContent>
                 <w:r>
                   <w:rPr>
@@ -34524,7 +35007,6 @@
                   <w14:uncheckedState w14:val="2610" w14:font="MS Gothic"/>
                 </w14:checkbox>
               </w:sdtPr>
-              <w:sdtEndPr/>
               <w:sdtContent>
                 <w:r>
                   <w:rPr>
@@ -34572,7 +35054,6 @@
                   <w14:uncheckedState w14:val="2610" w14:font="MS Gothic"/>
                 </w14:checkbox>
               </w:sdtPr>
-              <w:sdtEndPr/>
               <w:sdtContent>
                 <w:r>
                   <w:rPr>
@@ -34620,7 +35101,6 @@
                   <w14:uncheckedState w14:val="2610" w14:font="MS Gothic"/>
                 </w14:checkbox>
               </w:sdtPr>
-              <w:sdtEndPr/>
               <w:sdtContent>
                 <w:r>
                   <w:rPr>
@@ -34668,7 +35148,6 @@
                   <w14:uncheckedState w14:val="2610" w14:font="MS Gothic"/>
                 </w14:checkbox>
               </w:sdtPr>
-              <w:sdtEndPr/>
               <w:sdtContent>
                 <w:r>
                   <w:rPr>
@@ -34716,7 +35195,6 @@
                   <w14:uncheckedState w14:val="2610" w14:font="MS Gothic"/>
                 </w14:checkbox>
               </w:sdtPr>
-              <w:sdtEndPr/>
               <w:sdtContent>
                 <w:r>
                   <w:rPr>
@@ -34764,7 +35242,6 @@
                   <w14:uncheckedState w14:val="2610" w14:font="MS Gothic"/>
                 </w14:checkbox>
               </w:sdtPr>
-              <w:sdtEndPr/>
               <w:sdtContent>
                 <w:r>
                   <w:rPr>
@@ -34874,7 +35351,6 @@
                   <w14:uncheckedState w14:val="2610" w14:font="MS Gothic"/>
                 </w14:checkbox>
               </w:sdtPr>
-              <w:sdtEndPr/>
               <w:sdtContent>
                 <w:r>
                   <w:rPr>
@@ -34922,7 +35398,6 @@
                   <w14:uncheckedState w14:val="2610" w14:font="MS Gothic"/>
                 </w14:checkbox>
               </w:sdtPr>
-              <w:sdtEndPr/>
               <w:sdtContent>
                 <w:r>
                   <w:rPr>
@@ -34970,7 +35445,6 @@
                   <w14:uncheckedState w14:val="2610" w14:font="MS Gothic"/>
                 </w14:checkbox>
               </w:sdtPr>
-              <w:sdtEndPr/>
               <w:sdtContent>
                 <w:r>
                   <w:rPr>
@@ -35018,7 +35492,6 @@
                   <w14:uncheckedState w14:val="2610" w14:font="MS Gothic"/>
                 </w14:checkbox>
               </w:sdtPr>
-              <w:sdtEndPr/>
               <w:sdtContent>
                 <w:r>
                   <w:rPr>
@@ -35066,7 +35539,6 @@
                   <w14:uncheckedState w14:val="2610" w14:font="MS Gothic"/>
                 </w14:checkbox>
               </w:sdtPr>
-              <w:sdtEndPr/>
               <w:sdtContent>
                 <w:r>
                   <w:rPr>
@@ -35114,7 +35586,6 @@
                   <w14:uncheckedState w14:val="2610" w14:font="MS Gothic"/>
                 </w14:checkbox>
               </w:sdtPr>
-              <w:sdtEndPr/>
               <w:sdtContent>
                 <w:r>
                   <w:rPr>
@@ -35162,7 +35633,6 @@
                   <w14:uncheckedState w14:val="2610" w14:font="MS Gothic"/>
                 </w14:checkbox>
               </w:sdtPr>
-              <w:sdtEndPr/>
               <w:sdtContent>
                 <w:r>
                   <w:rPr>
@@ -35210,7 +35680,6 @@
                   <w14:uncheckedState w14:val="2610" w14:font="MS Gothic"/>
                 </w14:checkbox>
               </w:sdtPr>
-              <w:sdtEndPr/>
               <w:sdtContent>
                 <w:r>
                   <w:rPr>
@@ -35258,7 +35727,6 @@
                   <w14:uncheckedState w14:val="2610" w14:font="MS Gothic"/>
                 </w14:checkbox>
               </w:sdtPr>
-              <w:sdtEndPr/>
               <w:sdtContent>
                 <w:r>
                   <w:rPr>
@@ -35306,7 +35774,6 @@
                   <w14:uncheckedState w14:val="2610" w14:font="MS Gothic"/>
                 </w14:checkbox>
               </w:sdtPr>
-              <w:sdtEndPr/>
               <w:sdtContent>
                 <w:r>
                   <w:rPr>
@@ -35415,7 +35882,6 @@
                   <w14:uncheckedState w14:val="2610" w14:font="MS Gothic"/>
                 </w14:checkbox>
               </w:sdtPr>
-              <w:sdtEndPr/>
               <w:sdtContent>
                 <w:r>
                   <w:rPr>
@@ -35463,7 +35929,6 @@
                   <w14:uncheckedState w14:val="2610" w14:font="MS Gothic"/>
                 </w14:checkbox>
               </w:sdtPr>
-              <w:sdtEndPr/>
               <w:sdtContent>
                 <w:r>
                   <w:rPr>
@@ -35511,7 +35976,6 @@
                   <w14:uncheckedState w14:val="2610" w14:font="MS Gothic"/>
                 </w14:checkbox>
               </w:sdtPr>
-              <w:sdtEndPr/>
               <w:sdtContent>
                 <w:r>
                   <w:rPr>
@@ -35559,7 +36023,6 @@
                   <w14:uncheckedState w14:val="2610" w14:font="MS Gothic"/>
                 </w14:checkbox>
               </w:sdtPr>
-              <w:sdtEndPr/>
               <w:sdtContent>
                 <w:r>
                   <w:rPr>
@@ -35607,7 +36070,6 @@
                   <w14:uncheckedState w14:val="2610" w14:font="MS Gothic"/>
                 </w14:checkbox>
               </w:sdtPr>
-              <w:sdtEndPr/>
               <w:sdtContent>
                 <w:r>
                   <w:rPr>
@@ -35655,7 +36117,6 @@
                   <w14:uncheckedState w14:val="2610" w14:font="MS Gothic"/>
                 </w14:checkbox>
               </w:sdtPr>
-              <w:sdtEndPr/>
               <w:sdtContent>
                 <w:r>
                   <w:rPr>
@@ -35703,7 +36164,6 @@
                   <w14:uncheckedState w14:val="2610" w14:font="MS Gothic"/>
                 </w14:checkbox>
               </w:sdtPr>
-              <w:sdtEndPr/>
               <w:sdtContent>
                 <w:r>
                   <w:rPr>
@@ -35751,7 +36211,6 @@
                   <w14:uncheckedState w14:val="2610" w14:font="MS Gothic"/>
                 </w14:checkbox>
               </w:sdtPr>
-              <w:sdtEndPr/>
               <w:sdtContent>
                 <w:r>
                   <w:rPr>
@@ -35799,7 +36258,6 @@
                   <w14:uncheckedState w14:val="2610" w14:font="MS Gothic"/>
                 </w14:checkbox>
               </w:sdtPr>
-              <w:sdtEndPr/>
               <w:sdtContent>
                 <w:r>
                   <w:rPr>
@@ -35847,7 +36305,6 @@
                   <w14:uncheckedState w14:val="2610" w14:font="MS Gothic"/>
                 </w14:checkbox>
               </w:sdtPr>
-              <w:sdtEndPr/>
               <w:sdtContent>
                 <w:r>
                   <w:rPr>
@@ -35961,7 +36418,6 @@
                   <w14:uncheckedState w14:val="2610" w14:font="MS Gothic"/>
                 </w14:checkbox>
               </w:sdtPr>
-              <w:sdtEndPr/>
               <w:sdtContent>
                 <w:r>
                   <w:rPr>
@@ -36009,7 +36465,6 @@
                   <w14:uncheckedState w14:val="2610" w14:font="MS Gothic"/>
                 </w14:checkbox>
               </w:sdtPr>
-              <w:sdtEndPr/>
               <w:sdtContent>
                 <w:r>
                   <w:rPr>
@@ -36057,7 +36512,6 @@
                   <w14:uncheckedState w14:val="2610" w14:font="MS Gothic"/>
                 </w14:checkbox>
               </w:sdtPr>
-              <w:sdtEndPr/>
               <w:sdtContent>
                 <w:r>
                   <w:rPr>
@@ -36105,7 +36559,6 @@
                   <w14:uncheckedState w14:val="2610" w14:font="MS Gothic"/>
                 </w14:checkbox>
               </w:sdtPr>
-              <w:sdtEndPr/>
               <w:sdtContent>
                 <w:r>
                   <w:rPr>
@@ -36153,7 +36606,6 @@
                   <w14:uncheckedState w14:val="2610" w14:font="MS Gothic"/>
                 </w14:checkbox>
               </w:sdtPr>
-              <w:sdtEndPr/>
               <w:sdtContent>
                 <w:r>
                   <w:rPr>
@@ -36201,7 +36653,6 @@
                   <w14:uncheckedState w14:val="2610" w14:font="MS Gothic"/>
                 </w14:checkbox>
               </w:sdtPr>
-              <w:sdtEndPr/>
               <w:sdtContent>
                 <w:r>
                   <w:rPr>
@@ -36249,7 +36700,6 @@
                   <w14:uncheckedState w14:val="2610" w14:font="MS Gothic"/>
                 </w14:checkbox>
               </w:sdtPr>
-              <w:sdtEndPr/>
               <w:sdtContent>
                 <w:r>
                   <w:rPr>
@@ -36297,7 +36747,6 @@
                   <w14:uncheckedState w14:val="2610" w14:font="MS Gothic"/>
                 </w14:checkbox>
               </w:sdtPr>
-              <w:sdtEndPr/>
               <w:sdtContent>
                 <w:r>
                   <w:rPr>
@@ -36345,7 +36794,6 @@
                   <w14:uncheckedState w14:val="2610" w14:font="MS Gothic"/>
                 </w14:checkbox>
               </w:sdtPr>
-              <w:sdtEndPr/>
               <w:sdtContent>
                 <w:r>
                   <w:rPr>
@@ -36393,7 +36841,6 @@
                   <w14:uncheckedState w14:val="2610" w14:font="MS Gothic"/>
                 </w14:checkbox>
               </w:sdtPr>
-              <w:sdtEndPr/>
               <w:sdtContent>
                 <w:r>
                   <w:rPr>
@@ -36505,7 +36952,6 @@
                   <w14:uncheckedState w14:val="2610" w14:font="MS Gothic"/>
                 </w14:checkbox>
               </w:sdtPr>
-              <w:sdtEndPr/>
               <w:sdtContent>
                 <w:r>
                   <w:rPr>
@@ -36553,7 +36999,6 @@
                   <w14:uncheckedState w14:val="2610" w14:font="MS Gothic"/>
                 </w14:checkbox>
               </w:sdtPr>
-              <w:sdtEndPr/>
               <w:sdtContent>
                 <w:r>
                   <w:rPr>
@@ -36601,7 +37046,6 @@
                   <w14:uncheckedState w14:val="2610" w14:font="MS Gothic"/>
                 </w14:checkbox>
               </w:sdtPr>
-              <w:sdtEndPr/>
               <w:sdtContent>
                 <w:r>
                   <w:rPr>
@@ -36649,7 +37093,6 @@
                   <w14:uncheckedState w14:val="2610" w14:font="MS Gothic"/>
                 </w14:checkbox>
               </w:sdtPr>
-              <w:sdtEndPr/>
               <w:sdtContent>
                 <w:r>
                   <w:rPr>
@@ -36697,7 +37140,6 @@
                   <w14:uncheckedState w14:val="2610" w14:font="MS Gothic"/>
                 </w14:checkbox>
               </w:sdtPr>
-              <w:sdtEndPr/>
               <w:sdtContent>
                 <w:r>
                   <w:rPr>
@@ -36745,7 +37187,6 @@
                   <w14:uncheckedState w14:val="2610" w14:font="MS Gothic"/>
                 </w14:checkbox>
               </w:sdtPr>
-              <w:sdtEndPr/>
               <w:sdtContent>
                 <w:r>
                   <w:rPr>
@@ -36793,7 +37234,6 @@
                   <w14:uncheckedState w14:val="2610" w14:font="MS Gothic"/>
                 </w14:checkbox>
               </w:sdtPr>
-              <w:sdtEndPr/>
               <w:sdtContent>
                 <w:r>
                   <w:rPr>
@@ -36841,7 +37281,6 @@
                   <w14:uncheckedState w14:val="2610" w14:font="MS Gothic"/>
                 </w14:checkbox>
               </w:sdtPr>
-              <w:sdtEndPr/>
               <w:sdtContent>
                 <w:r>
                   <w:rPr>
@@ -36889,7 +37328,6 @@
                   <w14:uncheckedState w14:val="2610" w14:font="MS Gothic"/>
                 </w14:checkbox>
               </w:sdtPr>
-              <w:sdtEndPr/>
               <w:sdtContent>
                 <w:r>
                   <w:rPr>
@@ -36937,7 +37375,6 @@
                   <w14:uncheckedState w14:val="2610" w14:font="MS Gothic"/>
                 </w14:checkbox>
               </w:sdtPr>
-              <w:sdtEndPr/>
               <w:sdtContent>
                 <w:r>
                   <w:rPr>
@@ -37049,7 +37486,6 @@
                   <w14:uncheckedState w14:val="2610" w14:font="MS Gothic"/>
                 </w14:checkbox>
               </w:sdtPr>
-              <w:sdtEndPr/>
               <w:sdtContent>
                 <w:r>
                   <w:rPr>
@@ -37097,7 +37533,6 @@
                   <w14:uncheckedState w14:val="2610" w14:font="MS Gothic"/>
                 </w14:checkbox>
               </w:sdtPr>
-              <w:sdtEndPr/>
               <w:sdtContent>
                 <w:r>
                   <w:rPr>
@@ -37145,7 +37580,6 @@
                   <w14:uncheckedState w14:val="2610" w14:font="MS Gothic"/>
                 </w14:checkbox>
               </w:sdtPr>
-              <w:sdtEndPr/>
               <w:sdtContent>
                 <w:r>
                   <w:rPr>
@@ -37193,7 +37627,6 @@
                   <w14:uncheckedState w14:val="2610" w14:font="MS Gothic"/>
                 </w14:checkbox>
               </w:sdtPr>
-              <w:sdtEndPr/>
               <w:sdtContent>
                 <w:r>
                   <w:rPr>
@@ -37241,7 +37674,6 @@
                   <w14:uncheckedState w14:val="2610" w14:font="MS Gothic"/>
                 </w14:checkbox>
               </w:sdtPr>
-              <w:sdtEndPr/>
               <w:sdtContent>
                 <w:r>
                   <w:rPr>
@@ -37289,7 +37721,6 @@
                   <w14:uncheckedState w14:val="2610" w14:font="MS Gothic"/>
                 </w14:checkbox>
               </w:sdtPr>
-              <w:sdtEndPr/>
               <w:sdtContent>
                 <w:r>
                   <w:rPr>
@@ -37337,7 +37768,6 @@
                   <w14:uncheckedState w14:val="2610" w14:font="MS Gothic"/>
                 </w14:checkbox>
               </w:sdtPr>
-              <w:sdtEndPr/>
               <w:sdtContent>
                 <w:r>
                   <w:rPr>
@@ -37385,7 +37815,6 @@
                   <w14:uncheckedState w14:val="2610" w14:font="MS Gothic"/>
                 </w14:checkbox>
               </w:sdtPr>
-              <w:sdtEndPr/>
               <w:sdtContent>
                 <w:r>
                   <w:rPr>
@@ -37433,7 +37862,6 @@
                   <w14:uncheckedState w14:val="2610" w14:font="MS Gothic"/>
                 </w14:checkbox>
               </w:sdtPr>
-              <w:sdtEndPr/>
               <w:sdtContent>
                 <w:r>
                   <w:rPr>
@@ -37481,7 +37909,6 @@
                   <w14:uncheckedState w14:val="2610" w14:font="MS Gothic"/>
                 </w14:checkbox>
               </w:sdtPr>
-              <w:sdtEndPr/>
               <w:sdtContent>
                 <w:r>
                   <w:rPr>
@@ -37593,7 +38020,6 @@
                   <w14:uncheckedState w14:val="2610" w14:font="MS Gothic"/>
                 </w14:checkbox>
               </w:sdtPr>
-              <w:sdtEndPr/>
               <w:sdtContent>
                 <w:r>
                   <w:rPr>
@@ -37641,7 +38067,6 @@
                   <w14:uncheckedState w14:val="2610" w14:font="MS Gothic"/>
                 </w14:checkbox>
               </w:sdtPr>
-              <w:sdtEndPr/>
               <w:sdtContent>
                 <w:r>
                   <w:rPr>
@@ -37689,7 +38114,6 @@
                   <w14:uncheckedState w14:val="2610" w14:font="MS Gothic"/>
                 </w14:checkbox>
               </w:sdtPr>
-              <w:sdtEndPr/>
               <w:sdtContent>
                 <w:r>
                   <w:rPr>
@@ -37737,7 +38161,6 @@
                   <w14:uncheckedState w14:val="2610" w14:font="MS Gothic"/>
                 </w14:checkbox>
               </w:sdtPr>
-              <w:sdtEndPr/>
               <w:sdtContent>
                 <w:r>
                   <w:rPr>
@@ -37785,7 +38208,6 @@
                   <w14:uncheckedState w14:val="2610" w14:font="MS Gothic"/>
                 </w14:checkbox>
               </w:sdtPr>
-              <w:sdtEndPr/>
               <w:sdtContent>
                 <w:r>
                   <w:rPr>
@@ -37833,7 +38255,6 @@
                   <w14:uncheckedState w14:val="2610" w14:font="MS Gothic"/>
                 </w14:checkbox>
               </w:sdtPr>
-              <w:sdtEndPr/>
               <w:sdtContent>
                 <w:r>
                   <w:rPr>
@@ -37881,7 +38302,6 @@
                   <w14:uncheckedState w14:val="2610" w14:font="MS Gothic"/>
                 </w14:checkbox>
               </w:sdtPr>
-              <w:sdtEndPr/>
               <w:sdtContent>
                 <w:r>
                   <w:rPr>
@@ -37929,7 +38349,6 @@
                   <w14:uncheckedState w14:val="2610" w14:font="MS Gothic"/>
                 </w14:checkbox>
               </w:sdtPr>
-              <w:sdtEndPr/>
               <w:sdtContent>
                 <w:r>
                   <w:rPr>
@@ -37977,7 +38396,6 @@
                   <w14:uncheckedState w14:val="2610" w14:font="MS Gothic"/>
                 </w14:checkbox>
               </w:sdtPr>
-              <w:sdtEndPr/>
               <w:sdtContent>
                 <w:r>
                   <w:rPr>
@@ -38025,7 +38443,6 @@
                   <w14:uncheckedState w14:val="2610" w14:font="MS Gothic"/>
                 </w14:checkbox>
               </w:sdtPr>
-              <w:sdtEndPr/>
               <w:sdtContent>
                 <w:r>
                   <w:rPr>
@@ -39927,39 +40344,7 @@
         <w:sz w:val="16"/>
         <w:szCs w:val="16"/>
       </w:rPr>
-      <w:t>{c</w:t>
-    </w:r>
-    <w:r>
-      <w:rPr>
-        <w:rFonts w:ascii="Times New Roman" w:hAnsi="Times New Roman"/>
-        <w:sz w:val="16"/>
-        <w:szCs w:val="16"/>
-      </w:rPr>
-      <w:t>ampus</w:t>
-    </w:r>
-    <w:r>
-      <w:rPr>
-        <w:rFonts w:ascii="Times New Roman" w:hAnsi="Times New Roman"/>
-        <w:sz w:val="16"/>
-        <w:szCs w:val="16"/>
-      </w:rPr>
-      <w:t xml:space="preserve">} </w:t>
-    </w:r>
-    <w:r>
-      <w:rPr>
-        <w:rFonts w:ascii="Times New Roman" w:hAnsi="Times New Roman"/>
-        <w:sz w:val="16"/>
-        <w:szCs w:val="16"/>
-      </w:rPr>
-      <w:t>/</w:t>
-    </w:r>
-    <w:r>
-      <w:rPr>
-        <w:rFonts w:ascii="Times New Roman" w:hAnsi="Times New Roman"/>
-        <w:sz w:val="16"/>
-        <w:szCs w:val="16"/>
-      </w:rPr>
-      <w:t xml:space="preserve"> {</w:t>
+      <w:t>{</w:t>
     </w:r>
     <w:proofErr w:type="spellStart"/>
     <w:r>
@@ -39968,7 +40353,7 @@
         <w:sz w:val="16"/>
         <w:szCs w:val="16"/>
       </w:rPr>
-      <w:t>p</w:t>
+      <w:t>program</w:t>
     </w:r>
     <w:r>
       <w:rPr>
@@ -39976,7 +40361,7 @@
         <w:sz w:val="16"/>
         <w:szCs w:val="16"/>
       </w:rPr>
-      <w:t>rogram</w:t>
+      <w:t>Info.</w:t>
     </w:r>
     <w:r>
       <w:rPr>
@@ -39984,7 +40369,25 @@
         <w:sz w:val="16"/>
         <w:szCs w:val="16"/>
       </w:rPr>
-      <w:t>_t</w:t>
+      <w:t>campus</w:t>
+    </w:r>
+    <w:proofErr w:type="spellEnd"/>
+    <w:r>
+      <w:rPr>
+        <w:rFonts w:ascii="Times New Roman" w:hAnsi="Times New Roman"/>
+        <w:sz w:val="16"/>
+        <w:szCs w:val="16"/>
+      </w:rPr>
+      <w:t>} / {</w:t>
+    </w:r>
+    <w:proofErr w:type="spellStart"/>
+    <w:r>
+      <w:rPr>
+        <w:rFonts w:ascii="Times New Roman" w:hAnsi="Times New Roman"/>
+        <w:sz w:val="16"/>
+        <w:szCs w:val="16"/>
+      </w:rPr>
+      <w:t>programInfo.</w:t>
     </w:r>
     <w:r>
       <w:rPr>
@@ -39992,7 +40395,7 @@
         <w:sz w:val="16"/>
         <w:szCs w:val="16"/>
       </w:rPr>
-      <w:t>itle</w:t>
+      <w:t>programmeTitle</w:t>
     </w:r>
     <w:proofErr w:type="spellEnd"/>
     <w:r>
@@ -40034,7 +40437,23 @@
         <w:sz w:val="16"/>
         <w:szCs w:val="16"/>
       </w:rPr>
-      <w:t>eng_name</w:t>
+      <w:t>personalInfo</w:t>
+    </w:r>
+    <w:r>
+      <w:rPr>
+        <w:rFonts w:ascii="Times New Roman" w:hAnsi="Times New Roman"/>
+        <w:sz w:val="16"/>
+        <w:szCs w:val="16"/>
+      </w:rPr>
+      <w:t>.</w:t>
+    </w:r>
+    <w:r>
+      <w:rPr>
+        <w:rFonts w:ascii="Times New Roman" w:hAnsi="Times New Roman"/>
+        <w:sz w:val="16"/>
+        <w:szCs w:val="16"/>
+      </w:rPr>
+      <w:t>englishName</w:t>
     </w:r>
     <w:proofErr w:type="spellEnd"/>
     <w:r>
@@ -40059,7 +40478,15 @@
         <w:sz w:val="16"/>
         <w:szCs w:val="16"/>
       </w:rPr>
-      <w:t xml:space="preserve"> {</w:t>
+      <w:t xml:space="preserve"> </w:t>
+    </w:r>
+    <w:r>
+      <w:rPr>
+        <w:rFonts w:ascii="Times New Roman" w:hAnsi="Times New Roman"/>
+        <w:sz w:val="16"/>
+        <w:szCs w:val="16"/>
+      </w:rPr>
+      <w:t>{</w:t>
     </w:r>
     <w:proofErr w:type="spellStart"/>
     <w:r>
@@ -40068,7 +40495,7 @@
         <w:sz w:val="16"/>
         <w:szCs w:val="16"/>
       </w:rPr>
-      <w:t>st_no</w:t>
+      <w:t>programInfo.stuNo</w:t>
     </w:r>
     <w:proofErr w:type="spellEnd"/>
     <w:r>
@@ -45416,7 +45843,7 @@
   <w:style w:type="paragraph" w:default="1" w:styleId="a">
     <w:name w:val="Normal"/>
     <w:qFormat/>
-    <w:rsid w:val="00A32C8F"/>
+    <w:rsid w:val="00482865"/>
     <w:pPr>
       <w:widowControl w:val="0"/>
     </w:pPr>
@@ -46186,7 +46613,7 @@
 </file>
 
 <file path=customXml/itemProps2.xml><?xml version="1.0" encoding="utf-8"?>
-<ds:datastoreItem xmlns:ds="http://schemas.openxmlformats.org/officeDocument/2006/customXml" ds:itemID="{036FFE3B-DDB0-4A81-8EB5-95B629B3BA84}">
+<ds:datastoreItem xmlns:ds="http://schemas.openxmlformats.org/officeDocument/2006/customXml" ds:itemID="{A4AD1032-165E-49B1-B043-F3629849A379}">
   <ds:schemaRefs>
     <ds:schemaRef ds:uri="http://schemas.openxmlformats.org/officeDocument/2006/bibliography"/>
   </ds:schemaRefs>

</xml_diff>

<commit_message>
chore: update template document
</commit_message>
<xml_diff>
--- a/src/assets/template-document.docx
+++ b/src/assets/template-document.docx
@@ -419,7 +419,7 @@
           <w:pPr>
             <w:jc w:val="center"/>
             <w:rPr>
-              <w:rFonts w:ascii="Times New Roman" w:hAnsi="Times New Roman" w:hint="eastAsia"/>
+              <w:rFonts w:ascii="Times New Roman" w:hAnsi="Times New Roman"/>
               <w:bCs/>
               <w:sz w:val="36"/>
               <w:szCs w:val="36"/>
@@ -6957,15 +6957,7 @@
                 <w:sz w:val="18"/>
                 <w:szCs w:val="18"/>
               </w:rPr>
-              <w:t>.doctor</w:t>
-            </w:r>
-            <w:r>
-              <w:rPr>
-                <w:rFonts w:ascii="Times New Roman" w:hAnsi="Times New Roman"/>
-                <w:sz w:val="18"/>
-                <w:szCs w:val="18"/>
-              </w:rPr>
-              <w:t>Tel</w:t>
+              <w:t>.doctorTel</w:t>
             </w:r>
             <w:proofErr w:type="spellEnd"/>
             <w:r>
@@ -7677,14 +7669,7 @@
                 <w:rFonts w:ascii="Times New Roman" w:hAnsi="Times New Roman"/>
                 <w:sz w:val="18"/>
               </w:rPr>
-              <w:t xml:space="preserve"> </w:t>
-            </w:r>
-            <w:r>
-              <w:rPr>
-                <w:rFonts w:ascii="Times New Roman" w:hAnsi="Times New Roman"/>
-                <w:sz w:val="18"/>
-              </w:rPr>
-              <w:t>{</w:t>
+              <w:t xml:space="preserve"> {</w:t>
             </w:r>
             <w:proofErr w:type="spellStart"/>
             <w:r>
@@ -7699,14 +7684,7 @@
                 <w:rFonts w:ascii="Times New Roman" w:hAnsi="Times New Roman"/>
                 <w:sz w:val="18"/>
               </w:rPr>
-              <w:t>.</w:t>
-            </w:r>
-            <w:r>
-              <w:rPr>
-                <w:rFonts w:ascii="Times New Roman" w:hAnsi="Times New Roman"/>
-                <w:sz w:val="18"/>
-              </w:rPr>
-              <w:t>address</w:t>
+              <w:t>.address</w:t>
             </w:r>
             <w:proofErr w:type="spellEnd"/>
             <w:r>
@@ -7778,14 +7756,7 @@
                 <w:rFonts w:ascii="Times New Roman" w:hAnsi="Times New Roman"/>
                 <w:sz w:val="18"/>
               </w:rPr>
-              <w:t>.</w:t>
-            </w:r>
-            <w:r>
-              <w:rPr>
-                <w:rFonts w:ascii="Times New Roman" w:hAnsi="Times New Roman"/>
-                <w:sz w:val="18"/>
-              </w:rPr>
-              <w:t>nature</w:t>
+              <w:t>.nature</w:t>
             </w:r>
             <w:proofErr w:type="spellEnd"/>
             <w:r>
@@ -8130,14 +8101,7 @@
                 <w:rFonts w:ascii="Times New Roman" w:hAnsi="Times New Roman"/>
                 <w:sz w:val="18"/>
               </w:rPr>
-              <w:t>iaMentor.</w:t>
-            </w:r>
-            <w:r>
-              <w:rPr>
-                <w:rFonts w:ascii="Times New Roman" w:hAnsi="Times New Roman"/>
-                <w:sz w:val="18"/>
-              </w:rPr>
-              <w:t>phone</w:t>
+              <w:t>iaMentor.phone</w:t>
             </w:r>
             <w:proofErr w:type="spellEnd"/>
             <w:r>
@@ -8191,14 +8155,7 @@
                 <w:rFonts w:ascii="Times New Roman" w:hAnsi="Times New Roman"/>
                 <w:sz w:val="18"/>
               </w:rPr>
-              <w:t>iaMentor.</w:t>
-            </w:r>
-            <w:r>
-              <w:rPr>
-                <w:rFonts w:ascii="Times New Roman" w:hAnsi="Times New Roman"/>
-                <w:sz w:val="18"/>
-              </w:rPr>
-              <w:t>fax</w:t>
+              <w:t>iaMentor.fax</w:t>
             </w:r>
             <w:proofErr w:type="spellEnd"/>
             <w:r>
@@ -8259,14 +8216,7 @@
                 <w:rFonts w:ascii="Times New Roman" w:hAnsi="Times New Roman"/>
                 <w:sz w:val="18"/>
               </w:rPr>
-              <w:t>iaMentor.</w:t>
-            </w:r>
-            <w:r>
-              <w:rPr>
-                <w:rFonts w:ascii="Times New Roman" w:hAnsi="Times New Roman"/>
-                <w:sz w:val="18"/>
-              </w:rPr>
-              <w:t>email</w:t>
+              <w:t>iaMentor.email</w:t>
             </w:r>
             <w:proofErr w:type="spellEnd"/>
             <w:r>
@@ -8493,15 +8443,7 @@
                 <w:sz w:val="18"/>
                 <w:szCs w:val="18"/>
               </w:rPr>
-              <w:t xml:space="preserve"> </w:t>
-            </w:r>
-            <w:r>
-              <w:rPr>
-                <w:rFonts w:ascii="Times New Roman" w:hAnsi="Times New Roman"/>
-                <w:sz w:val="18"/>
-                <w:szCs w:val="18"/>
-              </w:rPr>
-              <w:t>{</w:t>
+              <w:t xml:space="preserve"> {</w:t>
             </w:r>
             <w:proofErr w:type="spellStart"/>
             <w:r>
@@ -8518,15 +8460,7 @@
                 <w:sz w:val="18"/>
                 <w:szCs w:val="18"/>
               </w:rPr>
-              <w:t>.</w:t>
-            </w:r>
-            <w:r>
-              <w:rPr>
-                <w:rFonts w:ascii="Times New Roman" w:hAnsi="Times New Roman"/>
-                <w:sz w:val="18"/>
-                <w:szCs w:val="18"/>
-              </w:rPr>
-              <w:t>noOfPlace</w:t>
+              <w:t>.noOfPlace</w:t>
             </w:r>
             <w:proofErr w:type="spellEnd"/>
             <w:r>
@@ -8597,15 +8531,7 @@
                 <w:sz w:val="18"/>
                 <w:szCs w:val="18"/>
               </w:rPr>
-              <w:t>.</w:t>
-            </w:r>
-            <w:r>
-              <w:rPr>
-                <w:rFonts w:ascii="Times New Roman" w:hAnsi="Times New Roman"/>
-                <w:sz w:val="18"/>
-                <w:szCs w:val="18"/>
-              </w:rPr>
-              <w:t>department</w:t>
+              <w:t>.department</w:t>
             </w:r>
             <w:proofErr w:type="spellEnd"/>
             <w:r>
@@ -9204,15 +9130,7 @@
                 <w:sz w:val="18"/>
                 <w:szCs w:val="18"/>
               </w:rPr>
-              <w:t>.</w:t>
-            </w:r>
-            <w:r>
-              <w:rPr>
-                <w:rFonts w:ascii="Times New Roman" w:hAnsi="Times New Roman"/>
-                <w:sz w:val="18"/>
-                <w:szCs w:val="18"/>
-              </w:rPr>
-              <w:t>engReq</w:t>
+              <w:t>.engReq</w:t>
             </w:r>
             <w:proofErr w:type="spellEnd"/>
             <w:r>
@@ -9303,15 +9221,7 @@
                 <w:sz w:val="18"/>
                 <w:szCs w:val="18"/>
               </w:rPr>
-              <w:t>.engRe</w:t>
-            </w:r>
-            <w:r>
-              <w:rPr>
-                <w:rFonts w:ascii="Times New Roman" w:hAnsi="Times New Roman"/>
-                <w:sz w:val="18"/>
-                <w:szCs w:val="18"/>
-              </w:rPr>
-              <w:t>q</w:t>
+              <w:t>.engReq</w:t>
             </w:r>
             <w:proofErr w:type="spellEnd"/>
             <w:r>
@@ -9500,23 +9410,7 @@
                 <w:sz w:val="18"/>
                 <w:szCs w:val="18"/>
               </w:rPr>
-              <w:t>.</w:t>
-            </w:r>
-            <w:r>
-              <w:rPr>
-                <w:rFonts w:ascii="Times New Roman" w:hAnsi="Times New Roman"/>
-                <w:sz w:val="18"/>
-                <w:szCs w:val="18"/>
-              </w:rPr>
-              <w:t>put</w:t>
-            </w:r>
-            <w:r>
-              <w:rPr>
-                <w:rFonts w:ascii="Times New Roman" w:hAnsi="Times New Roman"/>
-                <w:sz w:val="18"/>
-                <w:szCs w:val="18"/>
-              </w:rPr>
-              <w:t>Req</w:t>
+              <w:t>.putReq</w:t>
             </w:r>
             <w:proofErr w:type="spellEnd"/>
             <w:r>
@@ -10089,23 +9983,7 @@
                 <w:sz w:val="18"/>
                 <w:szCs w:val="18"/>
               </w:rPr>
-              <w:t>.</w:t>
-            </w:r>
-            <w:r>
-              <w:rPr>
-                <w:rFonts w:ascii="Times New Roman" w:hAnsi="Times New Roman"/>
-                <w:sz w:val="18"/>
-                <w:szCs w:val="18"/>
-              </w:rPr>
-              <w:t>end</w:t>
-            </w:r>
-            <w:r>
-              <w:rPr>
-                <w:rFonts w:ascii="Times New Roman" w:hAnsi="Times New Roman"/>
-                <w:sz w:val="18"/>
-                <w:szCs w:val="18"/>
-              </w:rPr>
-              <w:t>Date</w:t>
+              <w:t>.endDate</w:t>
             </w:r>
             <w:proofErr w:type="spellEnd"/>
             <w:r>
@@ -10179,15 +10057,7 @@
                 <w:sz w:val="18"/>
                 <w:szCs w:val="18"/>
               </w:rPr>
-              <w:t>.</w:t>
-            </w:r>
-            <w:r>
-              <w:rPr>
-                <w:rFonts w:ascii="Times New Roman" w:hAnsi="Times New Roman"/>
-                <w:sz w:val="18"/>
-                <w:szCs w:val="18"/>
-              </w:rPr>
-              <w:t>hrPerDay</w:t>
+              <w:t>.hrPerDay</w:t>
             </w:r>
             <w:proofErr w:type="spellEnd"/>
             <w:r>
@@ -10811,15 +10681,7 @@
                 <w:sz w:val="18"/>
                 <w:szCs w:val="18"/>
               </w:rPr>
-              <w:t>.</w:t>
-            </w:r>
-            <w:r>
-              <w:rPr>
-                <w:rFonts w:ascii="Times New Roman" w:hAnsi="Times New Roman"/>
-                <w:sz w:val="18"/>
-                <w:szCs w:val="18"/>
-              </w:rPr>
-              <w:t>shiftDuty</w:t>
+              <w:t>.shiftDuty</w:t>
             </w:r>
             <w:proofErr w:type="spellEnd"/>
             <w:r>
@@ -11189,7 +11051,7 @@
               <w:pStyle w:val="HTML"/>
               <w:shd w:val="clear" w:color="auto" w:fill="FFFFFF"/>
               <w:rPr>
-                <w:rFonts w:ascii="Consolas" w:hAnsi="Consolas"/>
+                <w:rFonts w:ascii="Consolas" w:hAnsi="Consolas" w:hint="eastAsia"/>
                 <w:color w:val="404040"/>
                 <w:sz w:val="18"/>
                 <w:szCs w:val="18"/>
@@ -11233,7 +11095,7 @@
               <w:pStyle w:val="HTML"/>
               <w:shd w:val="clear" w:color="auto" w:fill="FFFFFF"/>
               <w:rPr>
-                <w:rFonts w:ascii="Consolas" w:hAnsi="Consolas"/>
+                <w:rFonts w:ascii="Consolas" w:hAnsi="Consolas" w:hint="eastAsia"/>
                 <w:color w:val="404040"/>
                 <w:sz w:val="18"/>
                 <w:szCs w:val="18"/>
@@ -11615,7 +11477,7 @@
           </mc:Choice>
           <mc:Fallback>
             <w:pict>
-              <v:line w14:anchorId="1F478294" id="Straight Connector 4" o:spid="_x0000_s1026" style="position:absolute;z-index:251656704;visibility:visible;mso-wrap-style:square;mso-width-percent:0;mso-height-percent:0;mso-wrap-distance-left:9pt;mso-wrap-distance-top:0;mso-wrap-distance-right:9pt;mso-wrap-distance-bottom:0;mso-position-horizontal:absolute;mso-position-horizontal-relative:text;mso-position-vertical:absolute;mso-position-vertical-relative:text;mso-width-percent:0;mso-height-percent:0;mso-width-relative:page;mso-height-relative:page" from="-24.75pt,0" to="470.25pt,0" o:gfxdata="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" o:allowincell="f" strokeweight="2pt"/>
+              <v:line w14:anchorId="201066CF" id="Straight Connector 4" o:spid="_x0000_s1026" style="position:absolute;z-index:251656704;visibility:visible;mso-wrap-style:square;mso-width-percent:0;mso-height-percent:0;mso-wrap-distance-left:9pt;mso-wrap-distance-top:0;mso-wrap-distance-right:9pt;mso-wrap-distance-bottom:0;mso-position-horizontal:absolute;mso-position-horizontal-relative:text;mso-position-vertical:absolute;mso-position-vertical-relative:text;mso-width-percent:0;mso-height-percent:0;mso-width-relative:page;mso-height-relative:page" from="-24.75pt,0" to="470.25pt,0" o:gfxdata="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" o:allowincell="f" strokeweight="2pt"/>
             </w:pict>
           </mc:Fallback>
         </mc:AlternateContent>
@@ -13376,8 +13238,6 @@
               </w:rPr>
               <w:t>{</w:t>
             </w:r>
-            <w:bookmarkStart w:id="1" w:name="_GoBack"/>
-            <w:bookmarkEnd w:id="1"/>
             <w:proofErr w:type="spellStart"/>
             <w:r>
               <w:rPr>
@@ -13485,14 +13345,21 @@
                 <w:rFonts w:ascii="Times New Roman" w:hAnsi="Times New Roman"/>
                 <w:sz w:val="22"/>
               </w:rPr>
-              <w:t>allowance_per_</w:t>
+              <w:t>iaJob</w:t>
             </w:r>
             <w:r>
               <w:rPr>
                 <w:rFonts w:ascii="Times New Roman" w:hAnsi="Times New Roman"/>
                 <w:sz w:val="22"/>
               </w:rPr>
-              <w:t>day</w:t>
+              <w:t>.</w:t>
+            </w:r>
+            <w:r>
+              <w:rPr>
+                <w:rFonts w:ascii="Times New Roman" w:hAnsi="Times New Roman"/>
+                <w:sz w:val="22"/>
+              </w:rPr>
+              <w:t>allowancePerDay</w:t>
             </w:r>
             <w:proofErr w:type="spellEnd"/>
             <w:r>
@@ -13559,13 +13426,29 @@
               </w:rPr>
               <w:t>{</w:t>
             </w:r>
+            <w:proofErr w:type="spellStart"/>
             <w:r>
               <w:rPr>
                 <w:rFonts w:ascii="Times New Roman" w:hAnsi="Times New Roman"/>
                 <w:sz w:val="22"/>
               </w:rPr>
+              <w:t>iaJob</w:t>
+            </w:r>
+            <w:r>
+              <w:rPr>
+                <w:rFonts w:ascii="Times New Roman" w:hAnsi="Times New Roman"/>
+                <w:sz w:val="22"/>
+              </w:rPr>
+              <w:t>.</w:t>
+            </w:r>
+            <w:r>
+              <w:rPr>
+                <w:rFonts w:ascii="Times New Roman" w:hAnsi="Times New Roman"/>
+                <w:sz w:val="22"/>
+              </w:rPr>
               <w:t>bonus</w:t>
             </w:r>
+            <w:proofErr w:type="spellEnd"/>
             <w:r>
               <w:rPr>
                 <w:rFonts w:ascii="Times New Roman" w:hAnsi="Times New Roman"/>
@@ -13578,7 +13461,14 @@
                 <w:rFonts w:ascii="Times New Roman" w:hAnsi="Times New Roman"/>
                 <w:sz w:val="22"/>
               </w:rPr>
-              <w:t xml:space="preserve"> upon satisfactory completion of the attachment and the payment is to be made on the last working day of the attachment.</w:t>
+              <w:t xml:space="preserve"> </w:t>
+            </w:r>
+            <w:r>
+              <w:rPr>
+                <w:rFonts w:ascii="Times New Roman" w:hAnsi="Times New Roman"/>
+                <w:sz w:val="22"/>
+              </w:rPr>
+              <w:t>upon satisfactory completion of the attachment and the payment is to be made on the last working day of the attachment.</w:t>
             </w:r>
           </w:p>
         </w:tc>
@@ -13936,7 +13826,7 @@
           </mc:Choice>
           <mc:Fallback>
             <w:pict>
-              <v:line w14:anchorId="104F2E3B" id="Straight Connector 3" o:spid="_x0000_s1026" style="position:absolute;z-index:251657728;visibility:visible;mso-wrap-style:square;mso-width-percent:0;mso-height-percent:0;mso-wrap-distance-left:9pt;mso-wrap-distance-top:0;mso-wrap-distance-right:9pt;mso-wrap-distance-bottom:0;mso-position-horizontal:absolute;mso-position-horizontal-relative:text;mso-position-vertical:absolute;mso-position-vertical-relative:text;mso-width-percent:0;mso-height-percent:0;mso-width-relative:page;mso-height-relative:page" from="-13.5pt,.05pt" to="467.25pt,.05pt" o:gfxdata="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" o:allowincell="f" strokeweight="2pt"/>
+              <v:line w14:anchorId="3C8FB3CC" id="Straight Connector 3" o:spid="_x0000_s1026" style="position:absolute;z-index:251657728;visibility:visible;mso-wrap-style:square;mso-width-percent:0;mso-height-percent:0;mso-wrap-distance-left:9pt;mso-wrap-distance-top:0;mso-wrap-distance-right:9pt;mso-wrap-distance-bottom:0;mso-position-horizontal:absolute;mso-position-horizontal-relative:text;mso-position-vertical:absolute;mso-position-vertical-relative:text;mso-width-percent:0;mso-height-percent:0;mso-width-relative:page;mso-height-relative:page" from="-13.5pt,.05pt" to="467.25pt,.05pt" o:gfxdata="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" o:allowincell="f" strokeweight="2pt"/>
             </w:pict>
           </mc:Fallback>
         </mc:AlternateContent>
@@ -14081,9 +13971,65 @@
                 <w:rFonts w:ascii="Times New Roman" w:hAnsi="Times New Roman"/>
                 <w:sz w:val="22"/>
               </w:rPr>
-              <w:t>organization_mentor</w:t>
+              <w:t>iaM</w:t>
+            </w:r>
+            <w:r>
+              <w:rPr>
+                <w:rFonts w:ascii="Times New Roman" w:hAnsi="Times New Roman"/>
+                <w:sz w:val="22"/>
+              </w:rPr>
+              <w:t>entor</w:t>
+            </w:r>
+            <w:r>
+              <w:rPr>
+                <w:rFonts w:ascii="Times New Roman" w:hAnsi="Times New Roman"/>
+                <w:sz w:val="22"/>
+              </w:rPr>
+              <w:t>.</w:t>
+            </w:r>
+            <w:r>
+              <w:rPr>
+                <w:rFonts w:ascii="Times New Roman" w:hAnsi="Times New Roman"/>
+                <w:sz w:val="22"/>
+              </w:rPr>
+              <w:t>prefix</w:t>
             </w:r>
             <w:proofErr w:type="spellEnd"/>
+            <w:r>
+              <w:rPr>
+                <w:rFonts w:ascii="Times New Roman" w:hAnsi="Times New Roman"/>
+                <w:sz w:val="22"/>
+              </w:rPr>
+              <w:t>}</w:t>
+            </w:r>
+            <w:r>
+              <w:rPr>
+                <w:rFonts w:ascii="Times New Roman" w:hAnsi="Times New Roman"/>
+                <w:sz w:val="22"/>
+              </w:rPr>
+              <w:t>{</w:t>
+            </w:r>
+            <w:r>
+              <w:rPr>
+                <w:rFonts w:ascii="Times New Roman" w:hAnsi="Times New Roman"/>
+                <w:sz w:val="22"/>
+              </w:rPr>
+              <w:t>iaM</w:t>
+            </w:r>
+            <w:r>
+              <w:rPr>
+                <w:rFonts w:ascii="Times New Roman" w:hAnsi="Times New Roman"/>
+                <w:sz w:val="22"/>
+              </w:rPr>
+              <w:t>entor</w:t>
+            </w:r>
+            <w:r>
+              <w:rPr>
+                <w:rFonts w:ascii="Times New Roman" w:hAnsi="Times New Roman"/>
+                <w:sz w:val="22"/>
+              </w:rPr>
+              <w:t>.name</w:t>
+            </w:r>
             <w:r>
               <w:rPr>
                 <w:rFonts w:ascii="Times New Roman" w:hAnsi="Times New Roman"/>
@@ -14138,7 +14084,7 @@
                 <w:rFonts w:ascii="Times New Roman" w:hAnsi="Times New Roman"/>
                 <w:sz w:val="22"/>
               </w:rPr>
-              <w:t>organization_mentor_post</w:t>
+              <w:t>iaMentor.position</w:t>
             </w:r>
             <w:proofErr w:type="spellEnd"/>
             <w:r>
@@ -14186,7 +14132,7 @@
                 <w:rFonts w:ascii="Times New Roman" w:hAnsi="Times New Roman"/>
                 <w:sz w:val="22"/>
               </w:rPr>
-              <w:t>organization_eng_name</w:t>
+              <w:t>iaCompany.englishName</w:t>
             </w:r>
             <w:proofErr w:type="spellEnd"/>
             <w:r>
@@ -14277,14 +14223,14 @@
                 <w:rFonts w:ascii="Times New Roman" w:hAnsi="Times New Roman"/>
                 <w:sz w:val="22"/>
               </w:rPr>
-              <w:t>department</w:t>
+              <w:t>programInfo</w:t>
             </w:r>
             <w:r>
               <w:rPr>
                 <w:rFonts w:ascii="Times New Roman" w:hAnsi="Times New Roman"/>
                 <w:sz w:val="22"/>
               </w:rPr>
-              <w:t>_head</w:t>
+              <w:t>.departmentHead</w:t>
             </w:r>
             <w:proofErr w:type="spellEnd"/>
             <w:r>
@@ -14306,6 +14252,7 @@
               </w:rPr>
             </w:pPr>
             <w:proofErr w:type="spellStart"/>
+            <w:proofErr w:type="gramStart"/>
             <w:r>
               <w:rPr>
                 <w:rFonts w:ascii="Times New Roman" w:hAnsi="Times New Roman"/>
@@ -14321,6 +14268,7 @@
               </w:rPr>
               <w:t>(</w:t>
             </w:r>
+            <w:proofErr w:type="gramEnd"/>
             <w:r>
               <w:rPr>
                 <w:rFonts w:ascii="Times New Roman" w:hAnsi="Times New Roman"/>
@@ -14328,13 +14276,22 @@
               </w:rPr>
               <w:t>{</w:t>
             </w:r>
+            <w:proofErr w:type="spellStart"/>
             <w:r>
               <w:rPr>
                 <w:rFonts w:ascii="Times New Roman" w:hAnsi="Times New Roman"/>
                 <w:sz w:val="22"/>
               </w:rPr>
+              <w:t>programInfo.</w:t>
+            </w:r>
+            <w:r>
+              <w:rPr>
+                <w:rFonts w:ascii="Times New Roman" w:hAnsi="Times New Roman"/>
+                <w:sz w:val="22"/>
+              </w:rPr>
               <w:t>department</w:t>
             </w:r>
+            <w:proofErr w:type="spellEnd"/>
             <w:r>
               <w:rPr>
                 <w:rFonts w:ascii="Times New Roman" w:hAnsi="Times New Roman"/>
@@ -14384,13 +14341,22 @@
               </w:rPr>
               <w:t>{</w:t>
             </w:r>
+            <w:proofErr w:type="spellStart"/>
             <w:r>
               <w:rPr>
                 <w:rFonts w:ascii="Times New Roman" w:hAnsi="Times New Roman"/>
                 <w:sz w:val="22"/>
               </w:rPr>
+              <w:t>programInfo.</w:t>
+            </w:r>
+            <w:r>
+              <w:rPr>
+                <w:rFonts w:ascii="Times New Roman" w:hAnsi="Times New Roman"/>
+                <w:sz w:val="22"/>
+              </w:rPr>
               <w:t>campus</w:t>
             </w:r>
+            <w:proofErr w:type="spellEnd"/>
             <w:r>
               <w:rPr>
                 <w:rFonts w:ascii="Times New Roman" w:hAnsi="Times New Roman"/>
@@ -14519,24 +14485,24 @@
                 <w:szCs w:val="22"/>
                 <w:u w:val="none"/>
               </w:rPr>
-              <w:t>eng_name</w:t>
-            </w:r>
-            <w:proofErr w:type="spellEnd"/>
+              <w:t>personalInfo</w:t>
+            </w:r>
             <w:r>
               <w:rPr>
                 <w:sz w:val="22"/>
                 <w:szCs w:val="22"/>
                 <w:u w:val="none"/>
               </w:rPr>
-              <w:t>}</w:t>
-            </w:r>
+              <w:t>.englishName</w:t>
+            </w:r>
+            <w:proofErr w:type="spellEnd"/>
             <w:r>
               <w:rPr>
                 <w:sz w:val="22"/>
                 <w:szCs w:val="22"/>
                 <w:u w:val="none"/>
               </w:rPr>
-              <w:t xml:space="preserve"> (Student in Class </w:t>
+              <w:t>}</w:t>
             </w:r>
             <w:r>
               <w:rPr>
@@ -14544,7 +14510,7 @@
                 <w:szCs w:val="22"/>
                 <w:u w:val="none"/>
               </w:rPr>
-              <w:t>{</w:t>
+              <w:t xml:space="preserve"> (Student in Class </w:t>
             </w:r>
             <w:r>
               <w:rPr>
@@ -14552,15 +14518,16 @@
                 <w:szCs w:val="22"/>
                 <w:u w:val="none"/>
               </w:rPr>
-              <w:t>class</w:t>
-            </w:r>
+              <w:t>{</w:t>
+            </w:r>
+            <w:proofErr w:type="spellStart"/>
             <w:r>
               <w:rPr>
                 <w:sz w:val="22"/>
                 <w:szCs w:val="22"/>
                 <w:u w:val="none"/>
               </w:rPr>
-              <w:t xml:space="preserve">} </w:t>
+              <w:t>programInfo</w:t>
             </w:r>
             <w:r>
               <w:rPr>
@@ -14568,50 +14535,99 @@
                 <w:szCs w:val="22"/>
                 <w:u w:val="none"/>
               </w:rPr>
-              <w:t xml:space="preserve">of </w:t>
-            </w:r>
+              <w:t>.class</w:t>
+            </w:r>
+            <w:proofErr w:type="spellEnd"/>
             <w:r>
               <w:rPr>
                 <w:sz w:val="22"/>
                 <w:szCs w:val="22"/>
                 <w:u w:val="none"/>
               </w:rPr>
-              <w:t xml:space="preserve">HD </w:t>
-            </w:r>
-            <w:proofErr w:type="spellStart"/>
+              <w:t xml:space="preserve">} </w:t>
+            </w:r>
             <w:r>
               <w:rPr>
                 <w:sz w:val="22"/>
                 <w:szCs w:val="22"/>
                 <w:u w:val="none"/>
               </w:rPr>
-              <w:t>Programme</w:t>
-            </w:r>
-            <w:proofErr w:type="spellEnd"/>
+              <w:t xml:space="preserve">of </w:t>
+            </w:r>
             <w:r>
               <w:rPr>
                 <w:sz w:val="22"/>
                 <w:szCs w:val="22"/>
                 <w:u w:val="none"/>
               </w:rPr>
-              <w:t xml:space="preserve"> </w:t>
-            </w:r>
+              <w:t xml:space="preserve">HD </w:t>
+            </w:r>
+            <w:proofErr w:type="spellStart"/>
             <w:r>
               <w:rPr>
                 <w:sz w:val="22"/>
                 <w:szCs w:val="22"/>
                 <w:u w:val="none"/>
               </w:rPr>
-              <w:t>{</w:t>
-            </w:r>
-            <w:proofErr w:type="spellStart"/>
+              <w:t>Programme</w:t>
+            </w:r>
+            <w:proofErr w:type="spellEnd"/>
             <w:r>
               <w:rPr>
                 <w:sz w:val="22"/>
                 <w:szCs w:val="22"/>
                 <w:u w:val="none"/>
               </w:rPr>
-              <w:t>program_title</w:t>
+              <w:t xml:space="preserve"> </w:t>
+            </w:r>
+            <w:r>
+              <w:rPr>
+                <w:sz w:val="22"/>
+                <w:szCs w:val="22"/>
+                <w:u w:val="none"/>
+              </w:rPr>
+              <w:t>{</w:t>
+            </w:r>
+            <w:proofErr w:type="spellStart"/>
+            <w:r>
+              <w:rPr>
+                <w:sz w:val="22"/>
+                <w:szCs w:val="22"/>
+                <w:u w:val="none"/>
+              </w:rPr>
+              <w:t>programInfo</w:t>
+            </w:r>
+            <w:r>
+              <w:rPr>
+                <w:sz w:val="22"/>
+                <w:szCs w:val="22"/>
+                <w:u w:val="none"/>
+              </w:rPr>
+              <w:t>.</w:t>
+            </w:r>
+            <w:r>
+              <w:rPr>
+                <w:sz w:val="22"/>
+                <w:szCs w:val="22"/>
+                <w:u w:val="none"/>
+              </w:rPr>
+              <w:t>program</w:t>
+            </w:r>
+            <w:r>
+              <w:rPr>
+                <w:sz w:val="22"/>
+                <w:szCs w:val="22"/>
+                <w:u w:val="none"/>
+              </w:rPr>
+              <w:t>meT</w:t>
+            </w:r>
+            <w:r>
+              <w:rPr>
+                <w:sz w:val="22"/>
+                <w:szCs w:val="22"/>
+                <w:u w:val="none"/>
+              </w:rPr>
+              <w:t>itle</w:t>
             </w:r>
             <w:proofErr w:type="spellEnd"/>
             <w:r>
@@ -14675,25 +14691,24 @@
                 <w:szCs w:val="22"/>
                 <w:u w:val="none"/>
               </w:rPr>
-              <w:t xml:space="preserve"> {</w:t>
-            </w:r>
-            <w:proofErr w:type="spellStart"/>
+              <w:t xml:space="preserve"> </w:t>
+            </w:r>
             <w:r>
               <w:rPr>
                 <w:sz w:val="22"/>
                 <w:szCs w:val="22"/>
                 <w:u w:val="none"/>
               </w:rPr>
-              <w:t>eng_name</w:t>
-            </w:r>
-            <w:proofErr w:type="spellEnd"/>
+              <w:t>{</w:t>
+            </w:r>
+            <w:proofErr w:type="spellStart"/>
             <w:r>
               <w:rPr>
                 <w:sz w:val="22"/>
                 <w:szCs w:val="22"/>
                 <w:u w:val="none"/>
               </w:rPr>
-              <w:t>}</w:t>
+              <w:t>personalInfo</w:t>
             </w:r>
             <w:r>
               <w:rPr>
@@ -14701,7 +14716,40 @@
                 <w:szCs w:val="22"/>
                 <w:u w:val="none"/>
               </w:rPr>
-              <w:t>, “</w:t>
+              <w:t>.englishName</w:t>
+            </w:r>
+            <w:proofErr w:type="spellEnd"/>
+            <w:r>
+              <w:rPr>
+                <w:sz w:val="22"/>
+                <w:szCs w:val="22"/>
+                <w:u w:val="none"/>
+              </w:rPr>
+              <w:t>}</w:t>
+            </w:r>
+            <w:r>
+              <w:rPr>
+                <w:sz w:val="22"/>
+                <w:szCs w:val="22"/>
+                <w:u w:val="none"/>
+              </w:rPr>
+              <w:t>,</w:t>
+            </w:r>
+            <w:r>
+              <w:rPr>
+                <w:sz w:val="22"/>
+                <w:szCs w:val="22"/>
+                <w:u w:val="none"/>
+              </w:rPr>
+              <w:t xml:space="preserve"> </w:t>
+            </w:r>
+            <w:r>
+              <w:rPr>
+                <w:sz w:val="22"/>
+                <w:szCs w:val="22"/>
+                <w:u w:val="none"/>
+              </w:rPr>
+              <w:t>“</w:t>
             </w:r>
             <w:r>
               <w:rPr>
@@ -16250,12 +16298,12 @@
         <w:tblLook w:val="04A0" w:firstRow="1" w:lastRow="0" w:firstColumn="1" w:lastColumn="0" w:noHBand="0" w:noVBand="1"/>
       </w:tblPr>
       <w:tblGrid>
-        <w:gridCol w:w="2507"/>
-        <w:gridCol w:w="992"/>
-        <w:gridCol w:w="2268"/>
-        <w:gridCol w:w="1926"/>
-        <w:gridCol w:w="664"/>
-        <w:gridCol w:w="1507"/>
+        <w:gridCol w:w="2748"/>
+        <w:gridCol w:w="385"/>
+        <w:gridCol w:w="1764"/>
+        <w:gridCol w:w="3537"/>
+        <w:gridCol w:w="542"/>
+        <w:gridCol w:w="986"/>
       </w:tblGrid>
       <w:tr>
         <w:trPr>
@@ -16290,18 +16338,33 @@
             </w:r>
             <w:r>
               <w:rPr>
-                <w:rFonts w:ascii="Times New Roman" w:hAnsi="Times New Roman" w:hint="eastAsia"/>
+                <w:rFonts w:ascii="Times New Roman" w:hAnsi="Times New Roman"/>
                 <w:szCs w:val="16"/>
-                <w:bdr w:val="single" w:sz="4" w:space="0" w:color="auto"/>
-              </w:rPr>
-              <w:t>parent</w:t>
-            </w:r>
-            <w:r>
-              <w:rPr>
-                <w:rFonts w:ascii="Times New Roman" w:hAnsi="Times New Roman" w:hint="eastAsia"/>
+              </w:rPr>
+              <w:t>{</w:t>
+            </w:r>
+            <w:proofErr w:type="spellStart"/>
+            <w:r>
+              <w:rPr>
+                <w:rFonts w:ascii="Times New Roman" w:hAnsi="Times New Roman"/>
                 <w:szCs w:val="16"/>
               </w:rPr>
-              <w:t>/ guardian*</w:t>
+              <w:t>emergencyContact</w:t>
+            </w:r>
+            <w:r>
+              <w:rPr>
+                <w:rFonts w:ascii="Times New Roman" w:hAnsi="Times New Roman"/>
+                <w:szCs w:val="16"/>
+              </w:rPr>
+              <w:t>.type</w:t>
+            </w:r>
+            <w:proofErr w:type="spellEnd"/>
+            <w:r>
+              <w:rPr>
+                <w:rFonts w:ascii="Times New Roman" w:hAnsi="Times New Roman"/>
+                <w:szCs w:val="16"/>
+              </w:rPr>
+              <w:t xml:space="preserve">} </w:t>
             </w:r>
             <w:r>
               <w:rPr>
@@ -16309,7 +16372,7 @@
                 <w:szCs w:val="16"/>
                 <w:lang w:eastAsia="zh-HK"/>
               </w:rPr>
-              <w:t xml:space="preserve"> of  </w:t>
+              <w:t xml:space="preserve">of  </w:t>
             </w:r>
             <w:r>
               <w:rPr>
@@ -16347,7 +16410,7 @@
                 <w:rFonts w:ascii="Times New Roman" w:hAnsi="Times New Roman"/>
                 <w:szCs w:val="16"/>
               </w:rPr>
-              <w:t>eng_name</w:t>
+              <w:t>personalInfo.englishName</w:t>
             </w:r>
             <w:proofErr w:type="spellEnd"/>
             <w:r>
@@ -16355,7 +16418,14 @@
                 <w:rFonts w:ascii="Times New Roman" w:hAnsi="Times New Roman"/>
                 <w:szCs w:val="16"/>
               </w:rPr>
-              <w:t xml:space="preserve">} </w:t>
+              <w:t>}</w:t>
+            </w:r>
+            <w:r>
+              <w:rPr>
+                <w:rFonts w:ascii="Times New Roman" w:hAnsi="Times New Roman"/>
+                <w:szCs w:val="16"/>
+              </w:rPr>
+              <w:t xml:space="preserve"> </w:t>
             </w:r>
             <w:r>
               <w:rPr>
@@ -16419,7 +16489,26 @@
                 <w:rFonts w:ascii="Times New Roman" w:hAnsi="Times New Roman"/>
                 <w:szCs w:val="16"/>
               </w:rPr>
-              <w:t>program_title</w:t>
+              <w:t>programInfo</w:t>
+            </w:r>
+            <w:proofErr w:type="spellEnd"/>
+            <w:r>
+              <w:rPr>
+                <w:rFonts w:ascii="Times New Roman" w:hAnsi="Times New Roman"/>
+                <w:szCs w:val="16"/>
+              </w:rPr>
+              <w:t>.</w:t>
+            </w:r>
+            <w:r>
+              <w:t xml:space="preserve"> </w:t>
+            </w:r>
+            <w:proofErr w:type="spellStart"/>
+            <w:r>
+              <w:rPr>
+                <w:rFonts w:ascii="Times New Roman" w:hAnsi="Times New Roman"/>
+                <w:szCs w:val="16"/>
+              </w:rPr>
+              <w:t>programmeTitle</w:t>
             </w:r>
             <w:proofErr w:type="spellEnd"/>
             <w:r>
@@ -16492,13 +16581,29 @@
               </w:rPr>
               <w:t>{</w:t>
             </w:r>
+            <w:proofErr w:type="spellStart"/>
             <w:r>
               <w:rPr>
                 <w:rFonts w:ascii="Times New Roman" w:hAnsi="Times New Roman"/>
                 <w:szCs w:val="16"/>
               </w:rPr>
+              <w:t>programmeTitle</w:t>
+            </w:r>
+            <w:r>
+              <w:rPr>
+                <w:rFonts w:ascii="Times New Roman" w:hAnsi="Times New Roman"/>
+                <w:szCs w:val="16"/>
+              </w:rPr>
+              <w:t>.</w:t>
+            </w:r>
+            <w:r>
+              <w:rPr>
+                <w:rFonts w:ascii="Times New Roman" w:hAnsi="Times New Roman"/>
+                <w:szCs w:val="16"/>
+              </w:rPr>
               <w:t>campus</w:t>
             </w:r>
+            <w:proofErr w:type="spellEnd"/>
             <w:r>
               <w:rPr>
                 <w:rFonts w:ascii="Times New Roman" w:hAnsi="Times New Roman"/>
@@ -16693,12 +16798,50 @@
               </w:rPr>
               <w:t xml:space="preserve">/do not agree* to allow my </w:t>
             </w:r>
+            <w:proofErr w:type="gramStart"/>
             <w:r>
               <w:rPr>
                 <w:rFonts w:ascii="Times New Roman" w:hAnsi="Times New Roman"/>
                 <w:szCs w:val="16"/>
               </w:rPr>
-              <w:t>{relationship}</w:t>
+              <w:t>{</w:t>
+            </w:r>
+            <w:r>
+              <w:rPr>
+                <w:szCs w:val="16"/>
+              </w:rPr>
+              <w:t>.</w:t>
+            </w:r>
+            <w:proofErr w:type="spellStart"/>
+            <w:r>
+              <w:rPr>
+                <w:rFonts w:ascii="Times New Roman" w:hAnsi="Times New Roman"/>
+                <w:szCs w:val="16"/>
+              </w:rPr>
+              <w:t>emergencyContact</w:t>
+            </w:r>
+            <w:r>
+              <w:rPr>
+                <w:rFonts w:ascii="Times New Roman" w:hAnsi="Times New Roman"/>
+                <w:szCs w:val="16"/>
+              </w:rPr>
+              <w:t>.</w:t>
+            </w:r>
+            <w:r>
+              <w:rPr>
+                <w:rFonts w:ascii="Times New Roman" w:hAnsi="Times New Roman"/>
+                <w:szCs w:val="16"/>
+              </w:rPr>
+              <w:t>relationship</w:t>
+            </w:r>
+            <w:proofErr w:type="spellEnd"/>
+            <w:proofErr w:type="gramEnd"/>
+            <w:r>
+              <w:rPr>
+                <w:rFonts w:ascii="Times New Roman" w:hAnsi="Times New Roman"/>
+                <w:szCs w:val="16"/>
+              </w:rPr>
+              <w:t>}</w:t>
             </w:r>
             <w:r>
               <w:rPr>
@@ -16727,7 +16870,14 @@
                 <w:rFonts w:ascii="Times New Roman" w:hAnsi="Times New Roman"/>
                 <w:szCs w:val="16"/>
               </w:rPr>
-              <w:t>start_date</w:t>
+              <w:t>iaJob.</w:t>
+            </w:r>
+            <w:r>
+              <w:rPr>
+                <w:rFonts w:ascii="Times New Roman" w:hAnsi="Times New Roman"/>
+                <w:szCs w:val="16"/>
+              </w:rPr>
+              <w:t>startDate</w:t>
             </w:r>
             <w:proofErr w:type="spellEnd"/>
             <w:r>
@@ -16757,7 +16907,16 @@
                 <w:rFonts w:ascii="Times New Roman" w:hAnsi="Times New Roman"/>
                 <w:szCs w:val="16"/>
               </w:rPr>
-              <w:t>finish_date</w:t>
+              <w:t>iaJob</w:t>
+            </w:r>
+            <w:bookmarkStart w:id="1" w:name="_GoBack"/>
+            <w:bookmarkEnd w:id="1"/>
+            <w:r>
+              <w:rPr>
+                <w:rFonts w:ascii="Times New Roman" w:hAnsi="Times New Roman"/>
+                <w:szCs w:val="16"/>
+              </w:rPr>
+              <w:t>.endDate</w:t>
             </w:r>
             <w:proofErr w:type="spellEnd"/>
             <w:r>
@@ -16837,17 +16996,45 @@
                 <w:rFonts w:ascii="Times New Roman" w:hAnsi="Times New Roman" w:hint="eastAsia"/>
                 <w:szCs w:val="16"/>
               </w:rPr>
-              <w:t>Name of Parent/Guardian</w:t>
-            </w:r>
-            <w:proofErr w:type="gramStart"/>
+              <w:t>Name of</w:t>
+            </w:r>
+            <w:r>
+              <w:rPr>
+                <w:rFonts w:ascii="Times New Roman" w:hAnsi="Times New Roman"/>
+                <w:szCs w:val="16"/>
+              </w:rPr>
+              <w:t xml:space="preserve"> </w:t>
+            </w:r>
+            <w:r>
+              <w:rPr>
+                <w:rFonts w:ascii="Times New Roman" w:hAnsi="Times New Roman"/>
+                <w:szCs w:val="16"/>
+              </w:rPr>
+              <w:t>{</w:t>
+            </w:r>
+            <w:proofErr w:type="spellStart"/>
+            <w:r>
+              <w:rPr>
+                <w:rFonts w:ascii="Times New Roman" w:hAnsi="Times New Roman"/>
+                <w:szCs w:val="16"/>
+              </w:rPr>
+              <w:t>emergencyContact.type</w:t>
+            </w:r>
+            <w:proofErr w:type="spellEnd"/>
+            <w:r>
+              <w:rPr>
+                <w:rFonts w:ascii="Times New Roman" w:hAnsi="Times New Roman"/>
+                <w:szCs w:val="16"/>
+              </w:rPr>
+              <w:t>}</w:t>
+            </w:r>
             <w:r>
               <w:rPr>
                 <w:rFonts w:ascii="Times New Roman" w:hAnsi="Times New Roman" w:hint="eastAsia"/>
                 <w:szCs w:val="16"/>
               </w:rPr>
-              <w:t>* :</w:t>
-            </w:r>
-            <w:proofErr w:type="gramEnd"/>
+              <w:t>:</w:t>
+            </w:r>
           </w:p>
           <w:p>
             <w:pPr>
@@ -16880,15 +17067,27 @@
               </w:rPr>
               <w:t>{</w:t>
             </w:r>
-            <w:proofErr w:type="spellStart"/>
             <w:r>
               <w:rPr>
                 <w:rFonts w:ascii="Times New Roman" w:hAnsi="Times New Roman"/>
                 <w:szCs w:val="16"/>
               </w:rPr>
-              <w:t>emergency_name</w:t>
-            </w:r>
-            <w:proofErr w:type="spellEnd"/>
+              <w:t>emergencyContact</w:t>
+            </w:r>
+            <w:r>
+              <w:rPr>
+                <w:rFonts w:ascii="Times New Roman" w:hAnsi="Times New Roman"/>
+                <w:szCs w:val="16"/>
+              </w:rPr>
+              <w:t>.</w:t>
+            </w:r>
+            <w:r>
+              <w:rPr>
+                <w:rFonts w:ascii="Times New Roman" w:hAnsi="Times New Roman"/>
+                <w:szCs w:val="16"/>
+              </w:rPr>
+              <w:t>name</w:t>
+            </w:r>
             <w:r>
               <w:rPr>
                 <w:rFonts w:ascii="Times New Roman" w:hAnsi="Times New Roman"/>
@@ -22655,7 +22854,7 @@
                 </mc:Choice>
                 <mc:Fallback>
                   <w:pict>
-                    <v:line w14:anchorId="593DB54E" id="Straight Connector 1" o:spid="_x0000_s1026" style="position:absolute;z-index:251655680;visibility:visible;mso-wrap-style:square;mso-width-percent:0;mso-height-percent:0;mso-wrap-distance-left:9pt;mso-wrap-distance-top:0;mso-wrap-distance-right:9pt;mso-wrap-distance-bottom:0;mso-position-horizontal:absolute;mso-position-horizontal-relative:text;mso-position-vertical:absolute;mso-position-vertical-relative:text;mso-width-percent:0;mso-height-percent:0;mso-width-relative:page;mso-height-relative:page" from="13.4pt,25.3pt" to="260.8pt,25.3pt" o:gfxdata="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" strokeweight="1pt">
+                    <v:line w14:anchorId="35A6E738" id="Straight Connector 1" o:spid="_x0000_s1026" style="position:absolute;z-index:251655680;visibility:visible;mso-wrap-style:square;mso-width-percent:0;mso-height-percent:0;mso-wrap-distance-left:9pt;mso-wrap-distance-top:0;mso-wrap-distance-right:9pt;mso-wrap-distance-bottom:0;mso-position-horizontal:absolute;mso-position-horizontal-relative:text;mso-position-vertical:absolute;mso-position-vertical-relative:text;mso-width-percent:0;mso-height-percent:0;mso-width-relative:page;mso-height-relative:page" from="13.4pt,25.3pt" to="260.8pt,25.3pt" o:gfxdata="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" strokeweight="1pt">
                       <v:stroke startarrow="classic" endarrow="block"/>
                     </v:line>
                   </w:pict>
@@ -39504,7 +39703,7 @@
                           <w:p>
                             <w:pPr>
                               <w:rPr>
-                                <w:rFonts w:ascii="Microsoft JhengHei" w:eastAsia="Microsoft JhengHei" w:hAnsi="Microsoft JhengHei"/>
+                                <w:rFonts w:ascii="微軟正黑體" w:eastAsia="微軟正黑體" w:hAnsi="微軟正黑體"/>
                                 <w:b/>
                                 <w:sz w:val="28"/>
                               </w:rPr>
@@ -39535,7 +39734,7 @@
                     <w:p>
                       <w:pPr>
                         <w:rPr>
-                          <w:rFonts w:ascii="Microsoft JhengHei" w:eastAsia="Microsoft JhengHei" w:hAnsi="Microsoft JhengHei"/>
+                          <w:rFonts w:ascii="微軟正黑體" w:eastAsia="微軟正黑體" w:hAnsi="微軟正黑體"/>
                           <w:b/>
                           <w:sz w:val="28"/>
                         </w:rPr>
@@ -39603,7 +39802,7 @@
                           <w:p>
                             <w:pPr>
                               <w:rPr>
-                                <w:rFonts w:ascii="Microsoft JhengHei" w:eastAsia="Microsoft JhengHei" w:hAnsi="Microsoft JhengHei"/>
+                                <w:rFonts w:ascii="微軟正黑體" w:eastAsia="微軟正黑體" w:hAnsi="微軟正黑體"/>
                                 <w:b/>
                                 <w:sz w:val="28"/>
                               </w:rPr>
@@ -39634,7 +39833,7 @@
                     <w:p>
                       <w:pPr>
                         <w:rPr>
-                          <w:rFonts w:ascii="Microsoft JhengHei" w:eastAsia="Microsoft JhengHei" w:hAnsi="Microsoft JhengHei"/>
+                          <w:rFonts w:ascii="微軟正黑體" w:eastAsia="微軟正黑體" w:hAnsi="微軟正黑體"/>
                           <w:b/>
                           <w:sz w:val="28"/>
                         </w:rPr>
@@ -39702,7 +39901,7 @@
                           <w:p>
                             <w:pPr>
                               <w:rPr>
-                                <w:rFonts w:ascii="Microsoft JhengHei" w:eastAsia="Microsoft JhengHei" w:hAnsi="Microsoft JhengHei"/>
+                                <w:rFonts w:ascii="微軟正黑體" w:eastAsia="微軟正黑體" w:hAnsi="微軟正黑體"/>
                                 <w:b/>
                                 <w:sz w:val="28"/>
                               </w:rPr>
@@ -39733,7 +39932,7 @@
                     <w:p>
                       <w:pPr>
                         <w:rPr>
-                          <w:rFonts w:ascii="Microsoft JhengHei" w:eastAsia="Microsoft JhengHei" w:hAnsi="Microsoft JhengHei"/>
+                          <w:rFonts w:ascii="微軟正黑體" w:eastAsia="微軟正黑體" w:hAnsi="微軟正黑體"/>
                           <w:b/>
                           <w:sz w:val="28"/>
                         </w:rPr>
@@ -39801,14 +40000,14 @@
                           <w:p>
                             <w:pPr>
                               <w:rPr>
-                                <w:rFonts w:ascii="Microsoft JhengHei" w:eastAsia="Microsoft JhengHei" w:hAnsi="Microsoft JhengHei"/>
+                                <w:rFonts w:ascii="微軟正黑體" w:eastAsia="微軟正黑體" w:hAnsi="微軟正黑體"/>
                                 <w:b/>
                                 <w:sz w:val="28"/>
                               </w:rPr>
                             </w:pPr>
                             <w:r>
                               <w:rPr>
-                                <w:rFonts w:ascii="Microsoft JhengHei" w:eastAsia="Microsoft JhengHei" w:hAnsi="Microsoft JhengHei"/>
+                                <w:rFonts w:ascii="微軟正黑體" w:eastAsia="微軟正黑體" w:hAnsi="微軟正黑體"/>
                                 <w:b/>
                                 <w:sz w:val="28"/>
                               </w:rPr>
@@ -39840,14 +40039,14 @@
                     <w:p>
                       <w:pPr>
                         <w:rPr>
-                          <w:rFonts w:ascii="Microsoft JhengHei" w:eastAsia="Microsoft JhengHei" w:hAnsi="Microsoft JhengHei"/>
+                          <w:rFonts w:ascii="微軟正黑體" w:eastAsia="微軟正黑體" w:hAnsi="微軟正黑體"/>
                           <w:b/>
                           <w:sz w:val="28"/>
                         </w:rPr>
                       </w:pPr>
                       <w:r>
                         <w:rPr>
-                          <w:rFonts w:ascii="Microsoft JhengHei" w:eastAsia="Microsoft JhengHei" w:hAnsi="Microsoft JhengHei"/>
+                          <w:rFonts w:ascii="微軟正黑體" w:eastAsia="微軟正黑體" w:hAnsi="微軟正黑體"/>
                           <w:b/>
                           <w:sz w:val="28"/>
                         </w:rPr>
@@ -39916,14 +40115,14 @@
                           <w:p>
                             <w:pPr>
                               <w:rPr>
-                                <w:rFonts w:ascii="Microsoft JhengHei" w:eastAsia="Microsoft JhengHei" w:hAnsi="Microsoft JhengHei"/>
+                                <w:rFonts w:ascii="微軟正黑體" w:eastAsia="微軟正黑體" w:hAnsi="微軟正黑體"/>
                                 <w:b/>
                                 <w:sz w:val="28"/>
                               </w:rPr>
                             </w:pPr>
                             <w:r>
                               <w:rPr>
-                                <w:rFonts w:ascii="Microsoft JhengHei" w:eastAsia="Microsoft JhengHei" w:hAnsi="Microsoft JhengHei"/>
+                                <w:rFonts w:ascii="微軟正黑體" w:eastAsia="微軟正黑體" w:hAnsi="微軟正黑體"/>
                                 <w:b/>
                                 <w:sz w:val="28"/>
                               </w:rPr>
@@ -39955,14 +40154,14 @@
                     <w:p>
                       <w:pPr>
                         <w:rPr>
-                          <w:rFonts w:ascii="Microsoft JhengHei" w:eastAsia="Microsoft JhengHei" w:hAnsi="Microsoft JhengHei"/>
+                          <w:rFonts w:ascii="微軟正黑體" w:eastAsia="微軟正黑體" w:hAnsi="微軟正黑體"/>
                           <w:b/>
                           <w:sz w:val="28"/>
                         </w:rPr>
                       </w:pPr>
                       <w:r>
                         <w:rPr>
-                          <w:rFonts w:ascii="Microsoft JhengHei" w:eastAsia="Microsoft JhengHei" w:hAnsi="Microsoft JhengHei"/>
+                          <w:rFonts w:ascii="微軟正黑體" w:eastAsia="微軟正黑體" w:hAnsi="微軟正黑體"/>
                           <w:b/>
                           <w:sz w:val="28"/>
                         </w:rPr>
@@ -40031,12 +40230,12 @@
                           <w:p>
                             <w:pPr>
                               <w:rPr>
-                                <w:rFonts w:ascii="Microsoft JhengHei" w:eastAsia="Microsoft JhengHei" w:hAnsi="Microsoft JhengHei"/>
+                                <w:rFonts w:ascii="微軟正黑體" w:eastAsia="微軟正黑體" w:hAnsi="微軟正黑體"/>
                               </w:rPr>
                             </w:pPr>
                             <w:r>
                               <w:rPr>
-                                <w:rFonts w:ascii="Microsoft JhengHei" w:eastAsia="Microsoft JhengHei" w:hAnsi="Microsoft JhengHei"/>
+                                <w:rFonts w:ascii="微軟正黑體" w:eastAsia="微軟正黑體" w:hAnsi="微軟正黑體"/>
                               </w:rPr>
                               <w:t>{chinese_name}</w:t>
                             </w:r>
@@ -40066,12 +40265,12 @@
                     <w:p>
                       <w:pPr>
                         <w:rPr>
-                          <w:rFonts w:ascii="Microsoft JhengHei" w:eastAsia="Microsoft JhengHei" w:hAnsi="Microsoft JhengHei"/>
+                          <w:rFonts w:ascii="微軟正黑體" w:eastAsia="微軟正黑體" w:hAnsi="微軟正黑體"/>
                         </w:rPr>
                       </w:pPr>
                       <w:r>
                         <w:rPr>
-                          <w:rFonts w:ascii="Microsoft JhengHei" w:eastAsia="Microsoft JhengHei" w:hAnsi="Microsoft JhengHei"/>
+                          <w:rFonts w:ascii="微軟正黑體" w:eastAsia="微軟正黑體" w:hAnsi="微軟正黑體"/>
                         </w:rPr>
                         <w:t>{chinese_name}</w:t>
                       </w:r>
@@ -40138,13 +40337,13 @@
                           <w:p>
                             <w:pPr>
                               <w:rPr>
-                                <w:rFonts w:ascii="Microsoft JhengHei" w:eastAsia="Microsoft JhengHei" w:hAnsi="Microsoft JhengHei"/>
+                                <w:rFonts w:ascii="微軟正黑體" w:eastAsia="微軟正黑體" w:hAnsi="微軟正黑體"/>
                                 <w:b/>
                               </w:rPr>
                             </w:pPr>
                             <w:r>
                               <w:rPr>
-                                <w:rFonts w:ascii="Microsoft JhengHei" w:eastAsia="Microsoft JhengHei" w:hAnsi="Microsoft JhengHei"/>
+                                <w:rFonts w:ascii="微軟正黑體" w:eastAsia="微軟正黑體" w:hAnsi="微軟正黑體"/>
                                 <w:b/>
                               </w:rPr>
                               <w:t>{organization_chinese_name}</w:t>
@@ -40175,13 +40374,13 @@
                     <w:p>
                       <w:pPr>
                         <w:rPr>
-                          <w:rFonts w:ascii="Microsoft JhengHei" w:eastAsia="Microsoft JhengHei" w:hAnsi="Microsoft JhengHei"/>
+                          <w:rFonts w:ascii="微軟正黑體" w:eastAsia="微軟正黑體" w:hAnsi="微軟正黑體"/>
                           <w:b/>
                         </w:rPr>
                       </w:pPr>
                       <w:r>
                         <w:rPr>
-                          <w:rFonts w:ascii="Microsoft JhengHei" w:eastAsia="Microsoft JhengHei" w:hAnsi="Microsoft JhengHei"/>
+                          <w:rFonts w:ascii="微軟正黑體" w:eastAsia="微軟正黑體" w:hAnsi="微軟正黑體"/>
                           <w:b/>
                         </w:rPr>
                         <w:t>{organization_chinese_name}</w:t>
@@ -40353,23 +40552,7 @@
         <w:sz w:val="16"/>
         <w:szCs w:val="16"/>
       </w:rPr>
-      <w:t>program</w:t>
-    </w:r>
-    <w:r>
-      <w:rPr>
-        <w:rFonts w:ascii="Times New Roman" w:hAnsi="Times New Roman"/>
-        <w:sz w:val="16"/>
-        <w:szCs w:val="16"/>
-      </w:rPr>
-      <w:t>Info.</w:t>
-    </w:r>
-    <w:r>
-      <w:rPr>
-        <w:rFonts w:ascii="Times New Roman" w:hAnsi="Times New Roman"/>
-        <w:sz w:val="16"/>
-        <w:szCs w:val="16"/>
-      </w:rPr>
-      <w:t>campus</w:t>
+      <w:t>programInfo.campus</w:t>
     </w:r>
     <w:proofErr w:type="spellEnd"/>
     <w:r>
@@ -46613,7 +46796,7 @@
 </file>
 
 <file path=customXml/itemProps2.xml><?xml version="1.0" encoding="utf-8"?>
-<ds:datastoreItem xmlns:ds="http://schemas.openxmlformats.org/officeDocument/2006/customXml" ds:itemID="{A4AD1032-165E-49B1-B043-F3629849A379}">
+<ds:datastoreItem xmlns:ds="http://schemas.openxmlformats.org/officeDocument/2006/customXml" ds:itemID="{78EAB6FA-92DF-4D64-BC0C-27118966309B}">
   <ds:schemaRefs>
     <ds:schemaRef ds:uri="http://schemas.openxmlformats.org/officeDocument/2006/bibliography"/>
   </ds:schemaRefs>

</xml_diff>

<commit_message>
chore: update template doc
</commit_message>
<xml_diff>
--- a/src/assets/template-document.docx
+++ b/src/assets/template-document.docx
@@ -140,6 +140,7 @@
                     <w:dataBinding w:prefixMappings="xmlns:ns0='http://schemas.openxmlformats.org/package/2006/metadata/core-properties' xmlns:ns1='http://purl.org/dc/elements/1.1/'" w:xpath="/ns0:coreProperties[1]/ns1:title[1]" w:storeItemID="{6C3C8BC8-F283-45AE-878A-BAB7291924A1}"/>
                     <w:text/>
                   </w:sdtPr>
+                  <w:sdtEndPr/>
                   <w:sdtContent>
                     <w:r>
                       <w:rPr>
@@ -243,6 +244,7 @@
                 <w:dataBinding w:prefixMappings="xmlns:ns0='http://schemas.openxmlformats.org/package/2006/metadata/core-properties' xmlns:ns1='http://purl.org/dc/elements/1.1/'" w:xpath="/ns0:coreProperties[1]/ns1:subject[1]" w:storeItemID="{6C3C8BC8-F283-45AE-878A-BAB7291924A1}"/>
                 <w:text/>
               </w:sdtPr>
+              <w:sdtEndPr/>
               <w:sdtContent>
                 <w:tc>
                   <w:tcPr>
@@ -478,6 +480,7 @@
               <w:dataBinding w:prefixMappings="xmlns:ns0='http://schemas.openxmlformats.org/package/2006/metadata/core-properties' xmlns:ns1='http://purl.org/dc/elements/1.1/'" w:xpath="/ns0:coreProperties[1]/ns1:creator[1]" w:storeItemID="{6C3C8BC8-F283-45AE-878A-BAB7291924A1}"/>
               <w:text/>
             </w:sdtPr>
+            <w:sdtEndPr/>
             <w:sdtContent>
               <w:r>
                 <w:rPr>
@@ -6123,15 +6126,7 @@
                 <w:sz w:val="18"/>
                 <w:szCs w:val="18"/>
               </w:rPr>
-              <w:t xml:space="preserve"> </w:t>
-            </w:r>
-            <w:r>
-              <w:rPr>
-                <w:rFonts w:ascii="Times New Roman" w:hAnsi="Times New Roman"/>
-                <w:sz w:val="18"/>
-                <w:szCs w:val="18"/>
-              </w:rPr>
-              <w:t>{</w:t>
+              <w:t xml:space="preserve"> {</w:t>
             </w:r>
             <w:proofErr w:type="spellStart"/>
             <w:r>
@@ -6199,7 +6194,7 @@
                 <w:sz w:val="18"/>
                 <w:szCs w:val="18"/>
               </w:rPr>
-              <w:t xml:space="preserve"> </w:t>
+              <w:t xml:space="preserve"> {</w:t>
             </w:r>
             <w:r>
               <w:rPr>
@@ -6207,7 +6202,7 @@
                 <w:sz w:val="18"/>
                 <w:szCs w:val="18"/>
               </w:rPr>
-              <w:t>{</w:t>
+              <w:t>iaSupervisor</w:t>
             </w:r>
             <w:r>
               <w:rPr>
@@ -6215,23 +6210,7 @@
                 <w:sz w:val="18"/>
                 <w:szCs w:val="18"/>
               </w:rPr>
-              <w:t>iaSupervisor</w:t>
-            </w:r>
-            <w:r>
-              <w:rPr>
-                <w:rFonts w:ascii="Times New Roman" w:hAnsi="Times New Roman"/>
-                <w:sz w:val="18"/>
-                <w:szCs w:val="18"/>
-              </w:rPr>
-              <w:t>.tel</w:t>
-            </w:r>
-            <w:r>
-              <w:rPr>
-                <w:rFonts w:ascii="Times New Roman" w:hAnsi="Times New Roman"/>
-                <w:sz w:val="18"/>
-                <w:szCs w:val="18"/>
-              </w:rPr>
-              <w:t>}</w:t>
+              <w:t>.tel}</w:t>
             </w:r>
           </w:p>
         </w:tc>
@@ -6268,15 +6247,7 @@
                 <w:sz w:val="18"/>
                 <w:szCs w:val="18"/>
               </w:rPr>
-              <w:t xml:space="preserve"> </w:t>
-            </w:r>
-            <w:r>
-              <w:rPr>
-                <w:rFonts w:ascii="Times New Roman" w:hAnsi="Times New Roman"/>
-                <w:sz w:val="18"/>
-                <w:szCs w:val="18"/>
-              </w:rPr>
-              <w:t>{</w:t>
+              <w:t xml:space="preserve"> {</w:t>
             </w:r>
             <w:proofErr w:type="spellStart"/>
             <w:r>
@@ -7256,8 +7227,6 @@
               </w:rPr>
               <w:t>}</w:t>
             </w:r>
-            <w:bookmarkStart w:id="0" w:name="_GoBack"/>
-            <w:bookmarkEnd w:id="0"/>
           </w:p>
         </w:tc>
       </w:tr>
@@ -8102,6 +8071,7 @@
           <w:id w:val="1086660664"/>
           <w:text/>
         </w:sdtPr>
+        <w:sdtEndPr/>
         <w:sdtContent>
           <w:r>
             <w:rPr>
@@ -8289,6 +8259,36 @@
                 <w:sz w:val="16"/>
               </w:rPr>
             </w:pPr>
+            <w:r>
+              <w:rPr>
+                <w:rFonts w:ascii="Times New Roman" w:hAnsi="Times New Roman"/>
+                <w:sz w:val="16"/>
+              </w:rPr>
+              <w:t>{</w:t>
+            </w:r>
+            <w:proofErr w:type="spellStart"/>
+            <w:r>
+              <w:rPr>
+                <w:rFonts w:ascii="Times New Roman" w:hAnsi="Times New Roman"/>
+                <w:sz w:val="16"/>
+              </w:rPr>
+              <w:t>iaCompany</w:t>
+            </w:r>
+            <w:r>
+              <w:rPr>
+                <w:rFonts w:ascii="Times New Roman" w:hAnsi="Times New Roman"/>
+                <w:sz w:val="16"/>
+              </w:rPr>
+              <w:t>.chineseName</w:t>
+            </w:r>
+            <w:proofErr w:type="spellEnd"/>
+            <w:r>
+              <w:rPr>
+                <w:rFonts w:ascii="Times New Roman" w:hAnsi="Times New Roman"/>
+                <w:sz w:val="16"/>
+              </w:rPr>
+              <w:t>}</w:t>
+            </w:r>
           </w:p>
         </w:tc>
         <w:tc>
@@ -8309,6 +8309,36 @@
                 <w:sz w:val="16"/>
               </w:rPr>
             </w:pPr>
+            <w:r>
+              <w:rPr>
+                <w:rFonts w:ascii="Times New Roman" w:hAnsi="Times New Roman"/>
+                <w:sz w:val="16"/>
+              </w:rPr>
+              <w:t>{</w:t>
+            </w:r>
+            <w:proofErr w:type="spellStart"/>
+            <w:r>
+              <w:rPr>
+                <w:rFonts w:ascii="Times New Roman" w:hAnsi="Times New Roman"/>
+                <w:sz w:val="16"/>
+              </w:rPr>
+              <w:t>iaCompany</w:t>
+            </w:r>
+            <w:r>
+              <w:rPr>
+                <w:rFonts w:ascii="Times New Roman" w:hAnsi="Times New Roman"/>
+                <w:sz w:val="16"/>
+              </w:rPr>
+              <w:t>.englishName</w:t>
+            </w:r>
+            <w:proofErr w:type="spellEnd"/>
+            <w:r>
+              <w:rPr>
+                <w:rFonts w:ascii="Times New Roman" w:hAnsi="Times New Roman"/>
+                <w:sz w:val="16"/>
+              </w:rPr>
+              <w:t>}</w:t>
+            </w:r>
           </w:p>
           <w:p>
             <w:pPr>
@@ -8375,6 +8405,29 @@
                 <w:sz w:val="16"/>
               </w:rPr>
             </w:pPr>
+            <w:r>
+              <w:rPr>
+                <w:rFonts w:ascii="Times New Roman" w:hAnsi="Times New Roman"/>
+                <w:sz w:val="16"/>
+              </w:rPr>
+              <w:t>{</w:t>
+            </w:r>
+            <w:proofErr w:type="spellStart"/>
+            <w:r>
+              <w:rPr>
+                <w:rFonts w:ascii="Times New Roman" w:hAnsi="Times New Roman"/>
+                <w:sz w:val="16"/>
+              </w:rPr>
+              <w:t>iaCompany.address</w:t>
+            </w:r>
+            <w:proofErr w:type="spellEnd"/>
+            <w:r>
+              <w:rPr>
+                <w:rFonts w:ascii="Times New Roman" w:hAnsi="Times New Roman"/>
+                <w:sz w:val="16"/>
+              </w:rPr>
+              <w:t>}</w:t>
+            </w:r>
           </w:p>
         </w:tc>
       </w:tr>
@@ -8427,6 +8480,36 @@
                 <w:rFonts w:ascii="Times New Roman" w:hAnsi="Times New Roman"/>
               </w:rPr>
             </w:pPr>
+            <w:r>
+              <w:rPr>
+                <w:rStyle w:val="Style1"/>
+                <w:rFonts w:ascii="Times New Roman" w:hAnsi="Times New Roman"/>
+              </w:rPr>
+              <w:t>{</w:t>
+            </w:r>
+            <w:proofErr w:type="spellStart"/>
+            <w:r>
+              <w:rPr>
+                <w:rStyle w:val="Style1"/>
+                <w:rFonts w:ascii="Times New Roman" w:hAnsi="Times New Roman"/>
+              </w:rPr>
+              <w:t>iaCompany.</w:t>
+            </w:r>
+            <w:r>
+              <w:rPr>
+                <w:rStyle w:val="Style1"/>
+                <w:rFonts w:ascii="Times New Roman" w:hAnsi="Times New Roman"/>
+              </w:rPr>
+              <w:t>district</w:t>
+            </w:r>
+            <w:proofErr w:type="spellEnd"/>
+            <w:r>
+              <w:rPr>
+                <w:rStyle w:val="Style1"/>
+                <w:rFonts w:ascii="Times New Roman" w:hAnsi="Times New Roman"/>
+              </w:rPr>
+              <w:t>}</w:t>
+            </w:r>
           </w:p>
         </w:tc>
         <w:tc>
@@ -8475,12 +8558,42 @@
                 <w:sz w:val="16"/>
               </w:rPr>
             </w:pPr>
+            <w:r>
+              <w:rPr>
+                <w:rFonts w:ascii="Times New Roman" w:hAnsi="Times New Roman"/>
+                <w:sz w:val="16"/>
+              </w:rPr>
+              <w:t>{</w:t>
+            </w:r>
+            <w:proofErr w:type="spellStart"/>
+            <w:r>
+              <w:rPr>
+                <w:rFonts w:ascii="Times New Roman" w:hAnsi="Times New Roman"/>
+                <w:sz w:val="16"/>
+              </w:rPr>
+              <w:t>iaCompany.</w:t>
+            </w:r>
+            <w:r>
+              <w:rPr>
+                <w:rFonts w:ascii="Times New Roman" w:hAnsi="Times New Roman"/>
+                <w:sz w:val="16"/>
+              </w:rPr>
+              <w:t>businessRegistrationCertificateNo</w:t>
+            </w:r>
+            <w:proofErr w:type="spellEnd"/>
+            <w:r>
+              <w:rPr>
+                <w:rFonts w:ascii="Times New Roman" w:hAnsi="Times New Roman"/>
+                <w:sz w:val="16"/>
+              </w:rPr>
+              <w:t>}</w:t>
+            </w:r>
           </w:p>
         </w:tc>
       </w:tr>
       <w:tr>
         <w:trPr>
-          <w:trHeight w:hRule="exact" w:val="454"/>
+          <w:trHeight w:hRule="exact" w:val="433"/>
         </w:trPr>
         <w:tc>
           <w:tcPr>
@@ -8540,7 +8653,36 @@
                 <w:sz w:val="16"/>
               </w:rPr>
               <w:tab/>
-              <w:t>IT / Others *</w:t>
+            </w:r>
+            <w:r>
+              <w:rPr>
+                <w:rFonts w:ascii="Times New Roman" w:hAnsi="Times New Roman"/>
+                <w:sz w:val="16"/>
+              </w:rPr>
+              <w:t>{</w:t>
+            </w:r>
+            <w:proofErr w:type="spellStart"/>
+            <w:r>
+              <w:rPr>
+                <w:rFonts w:ascii="Times New Roman" w:hAnsi="Times New Roman"/>
+                <w:sz w:val="16"/>
+              </w:rPr>
+              <w:t>iaCompany.</w:t>
+            </w:r>
+            <w:r>
+              <w:rPr>
+                <w:rFonts w:ascii="Times New Roman" w:hAnsi="Times New Roman"/>
+                <w:sz w:val="16"/>
+              </w:rPr>
+              <w:t>nature</w:t>
+            </w:r>
+            <w:proofErr w:type="spellEnd"/>
+            <w:r>
+              <w:rPr>
+                <w:rFonts w:ascii="Times New Roman" w:hAnsi="Times New Roman"/>
+                <w:sz w:val="16"/>
+              </w:rPr>
+              <w:t>}</w:t>
             </w:r>
           </w:p>
           <w:p>
@@ -8559,6 +8701,98 @@
               </w:rPr>
               <w:tab/>
               <w:t>If others, please specify:</w:t>
+            </w:r>
+            <w:r>
+              <w:rPr>
+                <w:rFonts w:ascii="Times New Roman" w:hAnsi="Times New Roman"/>
+                <w:sz w:val="16"/>
+              </w:rPr>
+              <w:t xml:space="preserve"> </w:t>
+            </w:r>
+            <w:r>
+              <w:rPr>
+                <w:rFonts w:ascii="Times New Roman" w:hAnsi="Times New Roman"/>
+                <w:sz w:val="16"/>
+              </w:rPr>
+              <w:t>{</w:t>
+            </w:r>
+            <w:proofErr w:type="gramStart"/>
+            <w:r>
+              <w:rPr>
+                <w:rFonts w:ascii="Times New Roman" w:hAnsi="Times New Roman"/>
+                <w:sz w:val="16"/>
+              </w:rPr>
+              <w:t>^</w:t>
+            </w:r>
+            <w:proofErr w:type="spellStart"/>
+            <w:r>
+              <w:rPr>
+                <w:rFonts w:ascii="Times New Roman" w:hAnsi="Times New Roman"/>
+                <w:sz w:val="16"/>
+              </w:rPr>
+              <w:t>iaCompany.isIT</w:t>
+            </w:r>
+            <w:proofErr w:type="spellEnd"/>
+            <w:r>
+              <w:rPr>
+                <w:rFonts w:ascii="Times New Roman" w:hAnsi="Times New Roman"/>
+                <w:sz w:val="16"/>
+              </w:rPr>
+              <w:t>}</w:t>
+            </w:r>
+            <w:r>
+              <w:rPr>
+                <w:rFonts w:ascii="Times New Roman" w:hAnsi="Times New Roman"/>
+                <w:sz w:val="16"/>
+              </w:rPr>
+              <w:t>{</w:t>
+            </w:r>
+            <w:proofErr w:type="spellStart"/>
+            <w:proofErr w:type="gramEnd"/>
+            <w:r>
+              <w:rPr>
+                <w:rFonts w:ascii="Times New Roman" w:hAnsi="Times New Roman"/>
+                <w:sz w:val="16"/>
+              </w:rPr>
+              <w:t>iaCompany</w:t>
+            </w:r>
+            <w:r>
+              <w:rPr>
+                <w:rFonts w:ascii="Times New Roman" w:hAnsi="Times New Roman"/>
+                <w:sz w:val="16"/>
+              </w:rPr>
+              <w:t>.nonITNature</w:t>
+            </w:r>
+            <w:proofErr w:type="spellEnd"/>
+            <w:r>
+              <w:rPr>
+                <w:rFonts w:ascii="Times New Roman" w:hAnsi="Times New Roman"/>
+                <w:sz w:val="16"/>
+              </w:rPr>
+              <w:t>}</w:t>
+            </w:r>
+            <w:r>
+              <w:rPr>
+                <w:rFonts w:ascii="Times New Roman" w:hAnsi="Times New Roman"/>
+                <w:sz w:val="16"/>
+              </w:rPr>
+              <w:t>{/</w:t>
+            </w:r>
+            <w:proofErr w:type="spellStart"/>
+            <w:r>
+              <w:rPr>
+                <w:rFonts w:ascii="Times New Roman" w:hAnsi="Times New Roman"/>
+                <w:sz w:val="16"/>
+              </w:rPr>
+              <w:t>iaCompany.isIT</w:t>
+            </w:r>
+            <w:proofErr w:type="spellEnd"/>
+            <w:r>
+              <w:rPr>
+                <w:rFonts w:ascii="Times New Roman" w:hAnsi="Times New Roman"/>
+                <w:sz w:val="16"/>
+              </w:rPr>
+              <w:t>}</w:t>
             </w:r>
           </w:p>
           <w:p>
@@ -8594,7 +8828,30 @@
                 <w:rFonts w:ascii="Times New Roman" w:hAnsi="Times New Roman"/>
                 <w:sz w:val="16"/>
               </w:rPr>
-              <w:t>(b) SME / Non-SME / NGO *</w:t>
+              <w:t xml:space="preserve">(b) </w:t>
+            </w:r>
+            <w:r>
+              <w:rPr>
+                <w:rFonts w:ascii="Times New Roman" w:hAnsi="Times New Roman"/>
+                <w:sz w:val="16"/>
+              </w:rPr>
+              <w:t>{</w:t>
+            </w:r>
+            <w:proofErr w:type="spellStart"/>
+            <w:r>
+              <w:rPr>
+                <w:rFonts w:ascii="Times New Roman" w:hAnsi="Times New Roman"/>
+                <w:sz w:val="16"/>
+              </w:rPr>
+              <w:t>iaCompany.type</w:t>
+            </w:r>
+            <w:proofErr w:type="spellEnd"/>
+            <w:r>
+              <w:rPr>
+                <w:rFonts w:ascii="Times New Roman" w:hAnsi="Times New Roman"/>
+                <w:sz w:val="16"/>
+              </w:rPr>
+              <w:t>}</w:t>
             </w:r>
           </w:p>
         </w:tc>
@@ -8699,7 +8956,33 @@
                 <w:sz w:val="18"/>
                 <w:szCs w:val="18"/>
               </w:rPr>
-              <w:t>Dr. / Mr. / Miss. / Ms. / Mrs. *</w:t>
+              <w:t>{</w:t>
+            </w:r>
+            <w:proofErr w:type="spellStart"/>
+            <w:r>
+              <w:rPr>
+                <w:rFonts w:ascii="Times New Roman" w:hAnsi="Times New Roman"/>
+                <w:sz w:val="18"/>
+                <w:szCs w:val="18"/>
+              </w:rPr>
+              <w:t>iaMentor</w:t>
+            </w:r>
+            <w:r>
+              <w:rPr>
+                <w:rFonts w:ascii="Times New Roman" w:hAnsi="Times New Roman"/>
+                <w:sz w:val="18"/>
+                <w:szCs w:val="18"/>
+              </w:rPr>
+              <w:t>.prefix</w:t>
+            </w:r>
+            <w:proofErr w:type="spellEnd"/>
+            <w:r>
+              <w:rPr>
+                <w:rFonts w:ascii="Times New Roman" w:hAnsi="Times New Roman"/>
+                <w:sz w:val="18"/>
+                <w:szCs w:val="18"/>
+              </w:rPr>
+              <w:t>} {iaMentor.name}</w:t>
             </w:r>
           </w:p>
         </w:tc>
@@ -8728,6 +9011,29 @@
               </w:rPr>
               <w:t>Position:</w:t>
             </w:r>
+            <w:r>
+              <w:rPr>
+                <w:rFonts w:ascii="Times New Roman" w:hAnsi="Times New Roman"/>
+                <w:sz w:val="16"/>
+              </w:rPr>
+              <w:t xml:space="preserve"> {</w:t>
+            </w:r>
+            <w:proofErr w:type="spellStart"/>
+            <w:r>
+              <w:rPr>
+                <w:rFonts w:ascii="Times New Roman" w:hAnsi="Times New Roman"/>
+                <w:sz w:val="16"/>
+              </w:rPr>
+              <w:t>iaMentor.position</w:t>
+            </w:r>
+            <w:proofErr w:type="spellEnd"/>
+            <w:r>
+              <w:rPr>
+                <w:rFonts w:ascii="Times New Roman" w:hAnsi="Times New Roman"/>
+                <w:sz w:val="16"/>
+              </w:rPr>
+              <w:t>}</w:t>
+            </w:r>
           </w:p>
           <w:p>
             <w:pPr>
@@ -8787,6 +9093,27 @@
                 <w:sz w:val="16"/>
               </w:rPr>
               <w:t>Tel. No.:</w:t>
+            </w:r>
+            <w:r>
+              <w:rPr>
+                <w:rFonts w:ascii="Times New Roman" w:hAnsi="Times New Roman"/>
+                <w:sz w:val="16"/>
+              </w:rPr>
+              <w:t xml:space="preserve"> {</w:t>
+            </w:r>
+            <w:r>
+              <w:rPr>
+                <w:rFonts w:ascii="Times New Roman" w:hAnsi="Times New Roman"/>
+                <w:sz w:val="16"/>
+              </w:rPr>
+              <w:t>iaMentor</w:t>
+            </w:r>
+            <w:r>
+              <w:rPr>
+                <w:rFonts w:ascii="Times New Roman" w:hAnsi="Times New Roman"/>
+                <w:sz w:val="16"/>
+              </w:rPr>
+              <w:t>.tel}</w:t>
             </w:r>
           </w:p>
         </w:tc>
@@ -8857,6 +9184,29 @@
                 <w:sz w:val="16"/>
               </w:rPr>
             </w:pPr>
+            <w:r>
+              <w:rPr>
+                <w:rFonts w:ascii="Times New Roman" w:hAnsi="Times New Roman"/>
+                <w:sz w:val="16"/>
+              </w:rPr>
+              <w:t>{</w:t>
+            </w:r>
+            <w:proofErr w:type="spellStart"/>
+            <w:r>
+              <w:rPr>
+                <w:rFonts w:ascii="Times New Roman" w:hAnsi="Times New Roman"/>
+                <w:sz w:val="16"/>
+              </w:rPr>
+              <w:t>iaMentor.fax</w:t>
+            </w:r>
+            <w:proofErr w:type="spellEnd"/>
+            <w:r>
+              <w:rPr>
+                <w:rFonts w:ascii="Times New Roman" w:hAnsi="Times New Roman"/>
+                <w:sz w:val="16"/>
+              </w:rPr>
+              <w:t>}</w:t>
+            </w:r>
           </w:p>
         </w:tc>
         <w:tc>
@@ -8905,6 +9255,36 @@
                 <w:sz w:val="16"/>
               </w:rPr>
             </w:pPr>
+            <w:r>
+              <w:rPr>
+                <w:rFonts w:ascii="Times New Roman" w:hAnsi="Times New Roman"/>
+                <w:sz w:val="16"/>
+              </w:rPr>
+              <w:t>{</w:t>
+            </w:r>
+            <w:proofErr w:type="spellStart"/>
+            <w:r>
+              <w:rPr>
+                <w:rFonts w:ascii="Times New Roman" w:hAnsi="Times New Roman"/>
+                <w:sz w:val="16"/>
+              </w:rPr>
+              <w:t>iaMentor.</w:t>
+            </w:r>
+            <w:r>
+              <w:rPr>
+                <w:rFonts w:ascii="Times New Roman" w:hAnsi="Times New Roman"/>
+                <w:sz w:val="16"/>
+              </w:rPr>
+              <w:t>email</w:t>
+            </w:r>
+            <w:proofErr w:type="spellEnd"/>
+            <w:r>
+              <w:rPr>
+                <w:rFonts w:ascii="Times New Roman" w:hAnsi="Times New Roman"/>
+                <w:sz w:val="16"/>
+              </w:rPr>
+              <w:t>}</w:t>
+            </w:r>
           </w:p>
         </w:tc>
       </w:tr>
@@ -9014,6 +9394,40 @@
                 <w:szCs w:val="16"/>
               </w:rPr>
             </w:pPr>
+            <w:r>
+              <w:rPr>
+                <w:rFonts w:ascii="Times New Roman" w:hAnsi="Times New Roman"/>
+                <w:sz w:val="16"/>
+                <w:szCs w:val="16"/>
+              </w:rPr>
+              <w:t>{</w:t>
+            </w:r>
+            <w:proofErr w:type="spellStart"/>
+            <w:r>
+              <w:rPr>
+                <w:rFonts w:ascii="Times New Roman" w:hAnsi="Times New Roman"/>
+                <w:sz w:val="16"/>
+                <w:szCs w:val="16"/>
+              </w:rPr>
+              <w:t>iaJob</w:t>
+            </w:r>
+            <w:r>
+              <w:rPr>
+                <w:rFonts w:ascii="Times New Roman" w:hAnsi="Times New Roman"/>
+                <w:sz w:val="16"/>
+                <w:szCs w:val="16"/>
+              </w:rPr>
+              <w:t>.title</w:t>
+            </w:r>
+            <w:proofErr w:type="spellEnd"/>
+            <w:r>
+              <w:rPr>
+                <w:rFonts w:ascii="Times New Roman" w:hAnsi="Times New Roman"/>
+                <w:sz w:val="16"/>
+                <w:szCs w:val="16"/>
+              </w:rPr>
+              <w:t>}</w:t>
+            </w:r>
           </w:p>
         </w:tc>
         <w:tc>
@@ -9043,6 +9457,51 @@
               </w:rPr>
               <w:t>No. of Places:</w:t>
             </w:r>
+            <w:r>
+              <w:t xml:space="preserve"> </w:t>
+            </w:r>
+            <w:r>
+              <w:rPr>
+                <w:rFonts w:ascii="Times New Roman" w:hAnsi="Times New Roman"/>
+                <w:sz w:val="16"/>
+                <w:szCs w:val="16"/>
+              </w:rPr>
+              <w:t>{</w:t>
+            </w:r>
+            <w:proofErr w:type="spellStart"/>
+            <w:r>
+              <w:rPr>
+                <w:rFonts w:ascii="Times New Roman" w:hAnsi="Times New Roman"/>
+                <w:sz w:val="16"/>
+                <w:szCs w:val="16"/>
+              </w:rPr>
+              <w:t>iaJob</w:t>
+            </w:r>
+            <w:r>
+              <w:rPr>
+                <w:rFonts w:ascii="Times New Roman" w:hAnsi="Times New Roman"/>
+                <w:sz w:val="16"/>
+                <w:szCs w:val="16"/>
+              </w:rPr>
+              <w:t>.</w:t>
+            </w:r>
+            <w:r>
+              <w:rPr>
+                <w:rFonts w:ascii="Times New Roman" w:hAnsi="Times New Roman"/>
+                <w:sz w:val="16"/>
+                <w:szCs w:val="16"/>
+              </w:rPr>
+              <w:t>noOfPlace</w:t>
+            </w:r>
+            <w:proofErr w:type="spellEnd"/>
+            <w:r>
+              <w:rPr>
+                <w:rFonts w:ascii="Times New Roman" w:hAnsi="Times New Roman"/>
+                <w:sz w:val="16"/>
+                <w:szCs w:val="16"/>
+              </w:rPr>
+              <w:t>}</w:t>
+            </w:r>
           </w:p>
         </w:tc>
         <w:tc>
@@ -9068,7 +9527,7 @@
       </w:tr>
       <w:tr>
         <w:trPr>
-          <w:trHeight w:hRule="exact" w:val="454"/>
+          <w:trHeight w:hRule="exact" w:val="433"/>
         </w:trPr>
         <w:tc>
           <w:tcPr>
@@ -9125,25 +9584,139 @@
                 <w:sz w:val="16"/>
                 <w:szCs w:val="16"/>
               </w:rPr>
-              <w:t>IT / Others *</w:t>
-            </w:r>
-          </w:p>
-          <w:p>
-            <w:pPr>
-              <w:spacing w:line="200" w:lineRule="exact"/>
-              <w:rPr>
-                <w:rStyle w:val="Style1"/>
-                <w:rFonts w:ascii="Times New Roman" w:hAnsi="Times New Roman"/>
-                <w:szCs w:val="16"/>
-              </w:rPr>
-            </w:pPr>
+              <w:t>{</w:t>
+            </w:r>
+            <w:proofErr w:type="spellStart"/>
             <w:r>
               <w:rPr>
                 <w:rFonts w:ascii="Times New Roman" w:hAnsi="Times New Roman"/>
                 <w:sz w:val="16"/>
                 <w:szCs w:val="16"/>
               </w:rPr>
+              <w:t>iaJob.area</w:t>
+            </w:r>
+            <w:proofErr w:type="spellEnd"/>
+            <w:r>
+              <w:rPr>
+                <w:rFonts w:ascii="Times New Roman" w:hAnsi="Times New Roman"/>
+                <w:sz w:val="16"/>
+                <w:szCs w:val="16"/>
+              </w:rPr>
+              <w:t>}</w:t>
+            </w:r>
+          </w:p>
+          <w:p>
+            <w:pPr>
+              <w:spacing w:line="200" w:lineRule="exact"/>
+              <w:rPr>
+                <w:rStyle w:val="Style1"/>
+                <w:rFonts w:ascii="Times New Roman" w:hAnsi="Times New Roman"/>
+                <w:szCs w:val="16"/>
+              </w:rPr>
+            </w:pPr>
+            <w:r>
+              <w:rPr>
+                <w:rFonts w:ascii="Times New Roman" w:hAnsi="Times New Roman"/>
+                <w:sz w:val="16"/>
+                <w:szCs w:val="16"/>
+              </w:rPr>
               <w:t>If others, please specify:</w:t>
+            </w:r>
+            <w:r>
+              <w:rPr>
+                <w:rFonts w:ascii="Times New Roman" w:hAnsi="Times New Roman"/>
+                <w:sz w:val="16"/>
+                <w:szCs w:val="16"/>
+              </w:rPr>
+              <w:t xml:space="preserve"> </w:t>
+            </w:r>
+            <w:r>
+              <w:rPr>
+                <w:rFonts w:ascii="Times New Roman" w:hAnsi="Times New Roman"/>
+                <w:sz w:val="16"/>
+                <w:szCs w:val="16"/>
+              </w:rPr>
+              <w:t>{</w:t>
+            </w:r>
+            <w:proofErr w:type="gramStart"/>
+            <w:r>
+              <w:rPr>
+                <w:rFonts w:ascii="Times New Roman" w:hAnsi="Times New Roman"/>
+                <w:sz w:val="16"/>
+                <w:szCs w:val="16"/>
+              </w:rPr>
+              <w:t>^</w:t>
+            </w:r>
+            <w:proofErr w:type="spellStart"/>
+            <w:r>
+              <w:rPr>
+                <w:rFonts w:ascii="Times New Roman" w:hAnsi="Times New Roman"/>
+                <w:sz w:val="16"/>
+                <w:szCs w:val="16"/>
+              </w:rPr>
+              <w:t>iaJob</w:t>
+            </w:r>
+            <w:r>
+              <w:rPr>
+                <w:rFonts w:ascii="Times New Roman" w:hAnsi="Times New Roman"/>
+                <w:sz w:val="16"/>
+                <w:szCs w:val="16"/>
+              </w:rPr>
+              <w:t>.isIT</w:t>
+            </w:r>
+            <w:proofErr w:type="spellEnd"/>
+            <w:r>
+              <w:rPr>
+                <w:rFonts w:ascii="Times New Roman" w:hAnsi="Times New Roman"/>
+                <w:sz w:val="16"/>
+                <w:szCs w:val="16"/>
+              </w:rPr>
+              <w:t>}{</w:t>
+            </w:r>
+            <w:proofErr w:type="spellStart"/>
+            <w:proofErr w:type="gramEnd"/>
+            <w:r>
+              <w:rPr>
+                <w:rFonts w:ascii="Times New Roman" w:hAnsi="Times New Roman"/>
+                <w:sz w:val="16"/>
+                <w:szCs w:val="16"/>
+              </w:rPr>
+              <w:t>iaJob.nonITArea</w:t>
+            </w:r>
+            <w:proofErr w:type="spellEnd"/>
+            <w:r>
+              <w:rPr>
+                <w:rFonts w:ascii="Times New Roman" w:hAnsi="Times New Roman"/>
+                <w:sz w:val="16"/>
+                <w:szCs w:val="16"/>
+              </w:rPr>
+              <w:t>}</w:t>
+            </w:r>
+            <w:r>
+              <w:rPr>
+                <w:rFonts w:ascii="Times New Roman" w:hAnsi="Times New Roman"/>
+                <w:sz w:val="16"/>
+                <w:szCs w:val="16"/>
+              </w:rPr>
+              <w:t>{/</w:t>
+            </w:r>
+            <w:proofErr w:type="spellStart"/>
+            <w:r>
+              <w:rPr>
+                <w:rFonts w:ascii="Times New Roman" w:hAnsi="Times New Roman"/>
+                <w:sz w:val="16"/>
+                <w:szCs w:val="16"/>
+              </w:rPr>
+              <w:t>iaJob.isIT</w:t>
+            </w:r>
+            <w:proofErr w:type="spellEnd"/>
+            <w:r>
+              <w:rPr>
+                <w:rFonts w:ascii="Times New Roman" w:hAnsi="Times New Roman"/>
+                <w:sz w:val="16"/>
+                <w:szCs w:val="16"/>
+              </w:rPr>
+              <w:t>}</w:t>
             </w:r>
           </w:p>
         </w:tc>
@@ -9175,6 +9748,32 @@
               </w:rPr>
               <w:t>Department:</w:t>
             </w:r>
+            <w:r>
+              <w:rPr>
+                <w:rFonts w:ascii="Times New Roman" w:hAnsi="Times New Roman"/>
+                <w:sz w:val="16"/>
+                <w:szCs w:val="16"/>
+              </w:rPr>
+              <w:t xml:space="preserve"> {</w:t>
+            </w:r>
+            <w:proofErr w:type="spellStart"/>
+            <w:r>
+              <w:rPr>
+                <w:rFonts w:ascii="Times New Roman" w:hAnsi="Times New Roman"/>
+                <w:sz w:val="16"/>
+                <w:szCs w:val="16"/>
+              </w:rPr>
+              <w:t>iaJob.department</w:t>
+            </w:r>
+            <w:proofErr w:type="spellEnd"/>
+            <w:r>
+              <w:rPr>
+                <w:rFonts w:ascii="Times New Roman" w:hAnsi="Times New Roman"/>
+                <w:sz w:val="16"/>
+                <w:szCs w:val="16"/>
+              </w:rPr>
+              <w:t>}</w:t>
+            </w:r>
           </w:p>
         </w:tc>
         <w:tc>
@@ -9241,6 +9840,32 @@
                 <w:szCs w:val="16"/>
               </w:rPr>
             </w:pPr>
+            <w:r>
+              <w:rPr>
+                <w:rFonts w:ascii="Times New Roman" w:hAnsi="Times New Roman"/>
+                <w:sz w:val="16"/>
+                <w:szCs w:val="16"/>
+              </w:rPr>
+              <w:t>{</w:t>
+            </w:r>
+            <w:proofErr w:type="spellStart"/>
+            <w:r>
+              <w:rPr>
+                <w:rFonts w:ascii="Times New Roman" w:hAnsi="Times New Roman"/>
+                <w:sz w:val="16"/>
+                <w:szCs w:val="16"/>
+              </w:rPr>
+              <w:t>iaJob.description</w:t>
+            </w:r>
+            <w:proofErr w:type="spellEnd"/>
+            <w:r>
+              <w:rPr>
+                <w:rFonts w:ascii="Times New Roman" w:hAnsi="Times New Roman"/>
+                <w:sz w:val="16"/>
+                <w:szCs w:val="16"/>
+              </w:rPr>
+              <w:t>}</w:t>
+            </w:r>
           </w:p>
         </w:tc>
       </w:tr>
@@ -9305,6 +9930,48 @@
                 <w:szCs w:val="16"/>
               </w:rPr>
             </w:pPr>
+            <w:r>
+              <w:rPr>
+                <w:rFonts w:ascii="Times New Roman" w:hAnsi="Times New Roman"/>
+                <w:sz w:val="16"/>
+                <w:szCs w:val="16"/>
+              </w:rPr>
+              <w:t>{</w:t>
+            </w:r>
+            <w:proofErr w:type="spellStart"/>
+            <w:r>
+              <w:rPr>
+                <w:rFonts w:ascii="Times New Roman" w:hAnsi="Times New Roman"/>
+                <w:sz w:val="16"/>
+                <w:szCs w:val="16"/>
+              </w:rPr>
+              <w:t>iaRequirement</w:t>
+            </w:r>
+            <w:r>
+              <w:rPr>
+                <w:rFonts w:ascii="Times New Roman" w:hAnsi="Times New Roman"/>
+                <w:sz w:val="16"/>
+                <w:szCs w:val="16"/>
+              </w:rPr>
+              <w:t>.</w:t>
+            </w:r>
+            <w:r>
+              <w:rPr>
+                <w:rFonts w:ascii="Times New Roman" w:hAnsi="Times New Roman"/>
+                <w:sz w:val="16"/>
+                <w:szCs w:val="16"/>
+              </w:rPr>
+              <w:t>skillReq</w:t>
+            </w:r>
+            <w:proofErr w:type="spellEnd"/>
+            <w:r>
+              <w:rPr>
+                <w:rFonts w:ascii="Times New Roman" w:hAnsi="Times New Roman"/>
+                <w:sz w:val="16"/>
+                <w:szCs w:val="16"/>
+              </w:rPr>
+              <w:t>}</w:t>
+            </w:r>
           </w:p>
         </w:tc>
       </w:tr>
@@ -9377,7 +10044,49 @@
                 <w:sz w:val="16"/>
                 <w:szCs w:val="16"/>
               </w:rPr>
-              <w:t>(a) Cantonese: Fair / Fluent *</w:t>
+              <w:t xml:space="preserve">(a) Cantonese: </w:t>
+            </w:r>
+            <w:r>
+              <w:rPr>
+                <w:rFonts w:ascii="Times New Roman" w:hAnsi="Times New Roman"/>
+                <w:sz w:val="16"/>
+                <w:szCs w:val="16"/>
+              </w:rPr>
+              <w:t>{</w:t>
+            </w:r>
+            <w:proofErr w:type="spellStart"/>
+            <w:r>
+              <w:rPr>
+                <w:rFonts w:ascii="Times New Roman" w:hAnsi="Times New Roman"/>
+                <w:sz w:val="16"/>
+                <w:szCs w:val="16"/>
+              </w:rPr>
+              <w:t>iaRequirement</w:t>
+            </w:r>
+            <w:r>
+              <w:rPr>
+                <w:rFonts w:ascii="Times New Roman" w:hAnsi="Times New Roman"/>
+                <w:sz w:val="16"/>
+                <w:szCs w:val="16"/>
+              </w:rPr>
+              <w:t>.</w:t>
+            </w:r>
+            <w:r>
+              <w:rPr>
+                <w:rFonts w:ascii="Times New Roman" w:hAnsi="Times New Roman"/>
+                <w:sz w:val="16"/>
+                <w:szCs w:val="16"/>
+              </w:rPr>
+              <w:t>chiReq</w:t>
+            </w:r>
+            <w:proofErr w:type="spellEnd"/>
+            <w:r>
+              <w:rPr>
+                <w:rFonts w:ascii="Times New Roman" w:hAnsi="Times New Roman"/>
+                <w:sz w:val="16"/>
+                <w:szCs w:val="16"/>
+              </w:rPr>
+              <w:t>}</w:t>
             </w:r>
           </w:p>
         </w:tc>
@@ -9407,7 +10116,49 @@
                 <w:sz w:val="16"/>
                 <w:szCs w:val="16"/>
               </w:rPr>
-              <w:t>(b) English: Fair / Fluent *</w:t>
+              <w:t xml:space="preserve">(b) English: </w:t>
+            </w:r>
+            <w:r>
+              <w:rPr>
+                <w:rFonts w:ascii="Times New Roman" w:hAnsi="Times New Roman"/>
+                <w:sz w:val="16"/>
+                <w:szCs w:val="16"/>
+              </w:rPr>
+              <w:t>{</w:t>
+            </w:r>
+            <w:proofErr w:type="spellStart"/>
+            <w:r>
+              <w:rPr>
+                <w:rFonts w:ascii="Times New Roman" w:hAnsi="Times New Roman"/>
+                <w:sz w:val="16"/>
+                <w:szCs w:val="16"/>
+              </w:rPr>
+              <w:t>iaRequirement.</w:t>
+            </w:r>
+            <w:r>
+              <w:rPr>
+                <w:rFonts w:ascii="Times New Roman" w:hAnsi="Times New Roman"/>
+                <w:sz w:val="16"/>
+                <w:szCs w:val="16"/>
+              </w:rPr>
+              <w:t>eng</w:t>
+            </w:r>
+            <w:r>
+              <w:rPr>
+                <w:rFonts w:ascii="Times New Roman" w:hAnsi="Times New Roman"/>
+                <w:sz w:val="16"/>
+                <w:szCs w:val="16"/>
+              </w:rPr>
+              <w:t>Req</w:t>
+            </w:r>
+            <w:proofErr w:type="spellEnd"/>
+            <w:r>
+              <w:rPr>
+                <w:rFonts w:ascii="Times New Roman" w:hAnsi="Times New Roman"/>
+                <w:sz w:val="16"/>
+                <w:szCs w:val="16"/>
+              </w:rPr>
+              <w:t>}</w:t>
             </w:r>
           </w:p>
         </w:tc>
@@ -9437,7 +10188,49 @@
                 <w:sz w:val="16"/>
                 <w:szCs w:val="16"/>
               </w:rPr>
-              <w:t>(c) Putonghua: Fair / Fluent *</w:t>
+              <w:t xml:space="preserve">(c) Putonghua: </w:t>
+            </w:r>
+            <w:r>
+              <w:rPr>
+                <w:rFonts w:ascii="Times New Roman" w:hAnsi="Times New Roman"/>
+                <w:sz w:val="16"/>
+                <w:szCs w:val="16"/>
+              </w:rPr>
+              <w:t>{</w:t>
+            </w:r>
+            <w:proofErr w:type="spellStart"/>
+            <w:r>
+              <w:rPr>
+                <w:rFonts w:ascii="Times New Roman" w:hAnsi="Times New Roman"/>
+                <w:sz w:val="16"/>
+                <w:szCs w:val="16"/>
+              </w:rPr>
+              <w:t>iaRequirement.</w:t>
+            </w:r>
+            <w:r>
+              <w:rPr>
+                <w:rFonts w:ascii="Times New Roman" w:hAnsi="Times New Roman"/>
+                <w:sz w:val="16"/>
+                <w:szCs w:val="16"/>
+              </w:rPr>
+              <w:t>put</w:t>
+            </w:r>
+            <w:r>
+              <w:rPr>
+                <w:rFonts w:ascii="Times New Roman" w:hAnsi="Times New Roman"/>
+                <w:sz w:val="16"/>
+                <w:szCs w:val="16"/>
+              </w:rPr>
+              <w:t>Req</w:t>
+            </w:r>
+            <w:proofErr w:type="spellEnd"/>
+            <w:r>
+              <w:rPr>
+                <w:rFonts w:ascii="Times New Roman" w:hAnsi="Times New Roman"/>
+                <w:sz w:val="16"/>
+                <w:szCs w:val="16"/>
+              </w:rPr>
+              <w:t>}</w:t>
             </w:r>
           </w:p>
         </w:tc>
@@ -9496,6 +10289,32 @@
                 <w:szCs w:val="16"/>
               </w:rPr>
             </w:pPr>
+            <w:r>
+              <w:rPr>
+                <w:rFonts w:ascii="Times New Roman" w:hAnsi="Times New Roman"/>
+                <w:sz w:val="16"/>
+                <w:szCs w:val="16"/>
+              </w:rPr>
+              <w:t>{</w:t>
+            </w:r>
+            <w:proofErr w:type="spellStart"/>
+            <w:r>
+              <w:rPr>
+                <w:rFonts w:ascii="Times New Roman" w:hAnsi="Times New Roman"/>
+                <w:sz w:val="16"/>
+                <w:szCs w:val="16"/>
+              </w:rPr>
+              <w:t>iaRequirement.discPreferred</w:t>
+            </w:r>
+            <w:proofErr w:type="spellEnd"/>
+            <w:r>
+              <w:rPr>
+                <w:rFonts w:ascii="Times New Roman" w:hAnsi="Times New Roman"/>
+                <w:sz w:val="16"/>
+                <w:szCs w:val="16"/>
+              </w:rPr>
+              <w:t>}</w:t>
+            </w:r>
           </w:p>
         </w:tc>
       </w:tr>
@@ -9553,6 +10372,32 @@
                 <w:szCs w:val="16"/>
               </w:rPr>
             </w:pPr>
+            <w:r>
+              <w:rPr>
+                <w:rFonts w:ascii="Times New Roman" w:hAnsi="Times New Roman"/>
+                <w:sz w:val="16"/>
+                <w:szCs w:val="16"/>
+              </w:rPr>
+              <w:t>{</w:t>
+            </w:r>
+            <w:proofErr w:type="spellStart"/>
+            <w:r>
+              <w:rPr>
+                <w:rFonts w:ascii="Times New Roman" w:hAnsi="Times New Roman"/>
+                <w:sz w:val="16"/>
+                <w:szCs w:val="16"/>
+              </w:rPr>
+              <w:t>iaRequirement.otherReq</w:t>
+            </w:r>
+            <w:proofErr w:type="spellEnd"/>
+            <w:r>
+              <w:rPr>
+                <w:rFonts w:ascii="Times New Roman" w:hAnsi="Times New Roman"/>
+                <w:sz w:val="16"/>
+                <w:szCs w:val="16"/>
+              </w:rPr>
+              <w:t>}</w:t>
+            </w:r>
           </w:p>
         </w:tc>
       </w:tr>
@@ -9671,6 +10516,32 @@
                 <w:szCs w:val="16"/>
               </w:rPr>
             </w:pPr>
+            <w:r>
+              <w:rPr>
+                <w:rFonts w:ascii="Times New Roman" w:hAnsi="Times New Roman"/>
+                <w:sz w:val="16"/>
+                <w:szCs w:val="16"/>
+              </w:rPr>
+              <w:t>{</w:t>
+            </w:r>
+            <w:proofErr w:type="spellStart"/>
+            <w:r>
+              <w:rPr>
+                <w:rFonts w:ascii="Times New Roman" w:hAnsi="Times New Roman"/>
+                <w:sz w:val="16"/>
+                <w:szCs w:val="16"/>
+              </w:rPr>
+              <w:t>iaJob.startDate</w:t>
+            </w:r>
+            <w:proofErr w:type="spellEnd"/>
+            <w:r>
+              <w:rPr>
+                <w:rFonts w:ascii="Times New Roman" w:hAnsi="Times New Roman"/>
+                <w:sz w:val="16"/>
+                <w:szCs w:val="16"/>
+              </w:rPr>
+              <w:t>}</w:t>
+            </w:r>
           </w:p>
         </w:tc>
         <w:tc>
@@ -9743,6 +10614,48 @@
                 <w:szCs w:val="16"/>
               </w:rPr>
             </w:pPr>
+            <w:r>
+              <w:rPr>
+                <w:rFonts w:ascii="Times New Roman" w:hAnsi="Times New Roman"/>
+                <w:sz w:val="16"/>
+                <w:szCs w:val="16"/>
+              </w:rPr>
+              <w:t>{</w:t>
+            </w:r>
+            <w:proofErr w:type="spellStart"/>
+            <w:r>
+              <w:rPr>
+                <w:rFonts w:ascii="Times New Roman" w:hAnsi="Times New Roman"/>
+                <w:sz w:val="16"/>
+                <w:szCs w:val="16"/>
+              </w:rPr>
+              <w:t>iaJob.</w:t>
+            </w:r>
+            <w:r>
+              <w:rPr>
+                <w:rFonts w:ascii="Times New Roman" w:hAnsi="Times New Roman"/>
+                <w:sz w:val="16"/>
+                <w:szCs w:val="16"/>
+              </w:rPr>
+              <w:t>end</w:t>
+            </w:r>
+            <w:r>
+              <w:rPr>
+                <w:rFonts w:ascii="Times New Roman" w:hAnsi="Times New Roman"/>
+                <w:sz w:val="16"/>
+                <w:szCs w:val="16"/>
+              </w:rPr>
+              <w:t>Date</w:t>
+            </w:r>
+            <w:proofErr w:type="spellEnd"/>
+            <w:r>
+              <w:rPr>
+                <w:rFonts w:ascii="Times New Roman" w:hAnsi="Times New Roman"/>
+                <w:sz w:val="16"/>
+                <w:szCs w:val="16"/>
+              </w:rPr>
+              <w:t>}</w:t>
+            </w:r>
           </w:p>
         </w:tc>
       </w:tr>
@@ -9805,7 +10718,41 @@
                 <w:sz w:val="16"/>
                 <w:szCs w:val="16"/>
               </w:rPr>
-              <w:t>Regular / On Request / Project *</w:t>
+              <w:t>{</w:t>
+            </w:r>
+            <w:proofErr w:type="spellStart"/>
+            <w:r>
+              <w:rPr>
+                <w:rFonts w:ascii="Times New Roman" w:hAnsi="Times New Roman"/>
+                <w:sz w:val="16"/>
+                <w:szCs w:val="16"/>
+              </w:rPr>
+              <w:t>iaJob</w:t>
+            </w:r>
+            <w:r>
+              <w:rPr>
+                <w:rFonts w:ascii="Times New Roman" w:hAnsi="Times New Roman"/>
+                <w:sz w:val="16"/>
+                <w:szCs w:val="16"/>
+              </w:rPr>
+              <w:t>.</w:t>
+            </w:r>
+            <w:r>
+              <w:rPr>
+                <w:rFonts w:ascii="Times New Roman" w:hAnsi="Times New Roman"/>
+                <w:sz w:val="16"/>
+                <w:szCs w:val="16"/>
+              </w:rPr>
+              <w:t>property</w:t>
+            </w:r>
+            <w:proofErr w:type="spellEnd"/>
+            <w:r>
+              <w:rPr>
+                <w:rFonts w:ascii="Times New Roman" w:hAnsi="Times New Roman"/>
+                <w:sz w:val="16"/>
+                <w:szCs w:val="16"/>
+              </w:rPr>
+              <w:t>}</w:t>
             </w:r>
           </w:p>
         </w:tc>
@@ -9858,6 +10805,40 @@
                 <w:szCs w:val="16"/>
               </w:rPr>
             </w:pPr>
+            <w:r>
+              <w:rPr>
+                <w:rFonts w:ascii="Times New Roman" w:hAnsi="Times New Roman"/>
+                <w:sz w:val="16"/>
+                <w:szCs w:val="16"/>
+              </w:rPr>
+              <w:t>{</w:t>
+            </w:r>
+            <w:proofErr w:type="spellStart"/>
+            <w:r>
+              <w:rPr>
+                <w:rFonts w:ascii="Times New Roman" w:hAnsi="Times New Roman"/>
+                <w:sz w:val="16"/>
+                <w:szCs w:val="16"/>
+              </w:rPr>
+              <w:t>iaJob.</w:t>
+            </w:r>
+            <w:r>
+              <w:rPr>
+                <w:rFonts w:ascii="Times New Roman" w:hAnsi="Times New Roman"/>
+                <w:sz w:val="16"/>
+                <w:szCs w:val="16"/>
+              </w:rPr>
+              <w:t>dayPerWeek</w:t>
+            </w:r>
+            <w:proofErr w:type="spellEnd"/>
+            <w:r>
+              <w:rPr>
+                <w:rFonts w:ascii="Times New Roman" w:hAnsi="Times New Roman"/>
+                <w:sz w:val="16"/>
+                <w:szCs w:val="16"/>
+              </w:rPr>
+              <w:t>}</w:t>
+            </w:r>
           </w:p>
         </w:tc>
       </w:tr>
@@ -9914,6 +10895,40 @@
                 <w:szCs w:val="16"/>
               </w:rPr>
             </w:pPr>
+            <w:r>
+              <w:rPr>
+                <w:rFonts w:ascii="Times New Roman" w:hAnsi="Times New Roman"/>
+                <w:sz w:val="16"/>
+                <w:szCs w:val="16"/>
+              </w:rPr>
+              <w:t>{</w:t>
+            </w:r>
+            <w:proofErr w:type="spellStart"/>
+            <w:r>
+              <w:rPr>
+                <w:rFonts w:ascii="Times New Roman" w:hAnsi="Times New Roman"/>
+                <w:sz w:val="16"/>
+                <w:szCs w:val="16"/>
+              </w:rPr>
+              <w:t>iaJob.</w:t>
+            </w:r>
+            <w:r>
+              <w:rPr>
+                <w:rFonts w:ascii="Times New Roman" w:hAnsi="Times New Roman"/>
+                <w:sz w:val="16"/>
+                <w:szCs w:val="16"/>
+              </w:rPr>
+              <w:t>hrPerDay</w:t>
+            </w:r>
+            <w:proofErr w:type="spellEnd"/>
+            <w:r>
+              <w:rPr>
+                <w:rFonts w:ascii="Times New Roman" w:hAnsi="Times New Roman"/>
+                <w:sz w:val="16"/>
+                <w:szCs w:val="16"/>
+              </w:rPr>
+              <w:t>}</w:t>
+            </w:r>
           </w:p>
         </w:tc>
         <w:tc>
@@ -9989,7 +11004,33 @@
                 <w:sz w:val="16"/>
                 <w:szCs w:val="16"/>
               </w:rPr>
-              <w:t>Yes / No *</w:t>
+              <w:t>{</w:t>
+            </w:r>
+            <w:proofErr w:type="spellStart"/>
+            <w:r>
+              <w:rPr>
+                <w:rFonts w:ascii="Times New Roman" w:hAnsi="Times New Roman"/>
+                <w:sz w:val="16"/>
+                <w:szCs w:val="16"/>
+              </w:rPr>
+              <w:t>iaJob.</w:t>
+            </w:r>
+            <w:r>
+              <w:rPr>
+                <w:rFonts w:ascii="Times New Roman" w:hAnsi="Times New Roman"/>
+                <w:sz w:val="16"/>
+                <w:szCs w:val="16"/>
+              </w:rPr>
+              <w:t>shiftDuty</w:t>
+            </w:r>
+            <w:proofErr w:type="spellEnd"/>
+            <w:r>
+              <w:rPr>
+                <w:rFonts w:ascii="Times New Roman" w:hAnsi="Times New Roman"/>
+                <w:sz w:val="16"/>
+                <w:szCs w:val="16"/>
+              </w:rPr>
+              <w:t>}</w:t>
             </w:r>
           </w:p>
         </w:tc>
@@ -10055,6 +11096,40 @@
               </w:rPr>
               <w:t>(a) From (HH:MM):</w:t>
             </w:r>
+            <w:r>
+              <w:rPr>
+                <w:rFonts w:ascii="Times New Roman" w:hAnsi="Times New Roman"/>
+                <w:sz w:val="16"/>
+                <w:szCs w:val="16"/>
+              </w:rPr>
+              <w:t xml:space="preserve"> {</w:t>
+            </w:r>
+            <w:proofErr w:type="spellStart"/>
+            <w:r>
+              <w:rPr>
+                <w:rFonts w:ascii="Times New Roman" w:hAnsi="Times New Roman"/>
+                <w:sz w:val="16"/>
+                <w:szCs w:val="16"/>
+              </w:rPr>
+              <w:t>iaJob.</w:t>
+            </w:r>
+            <w:r>
+              <w:rPr>
+                <w:rFonts w:ascii="Times New Roman" w:hAnsi="Times New Roman"/>
+                <w:sz w:val="16"/>
+                <w:szCs w:val="16"/>
+              </w:rPr>
+              <w:t>workingHrFr</w:t>
+            </w:r>
+            <w:proofErr w:type="spellEnd"/>
+            <w:r>
+              <w:rPr>
+                <w:rFonts w:ascii="Times New Roman" w:hAnsi="Times New Roman"/>
+                <w:sz w:val="16"/>
+                <w:szCs w:val="16"/>
+              </w:rPr>
+              <w:t>}</w:t>
+            </w:r>
           </w:p>
         </w:tc>
         <w:tc>
@@ -10106,6 +11181,48 @@
                 <w:szCs w:val="16"/>
               </w:rPr>
               <w:t>(b) To (HH:MM):</w:t>
+            </w:r>
+            <w:r>
+              <w:rPr>
+                <w:rFonts w:ascii="Times New Roman" w:hAnsi="Times New Roman"/>
+                <w:sz w:val="16"/>
+                <w:szCs w:val="16"/>
+              </w:rPr>
+              <w:t xml:space="preserve"> </w:t>
+            </w:r>
+            <w:r>
+              <w:rPr>
+                <w:rFonts w:ascii="Times New Roman" w:hAnsi="Times New Roman"/>
+                <w:sz w:val="16"/>
+                <w:szCs w:val="16"/>
+              </w:rPr>
+              <w:t>{</w:t>
+            </w:r>
+            <w:proofErr w:type="spellStart"/>
+            <w:r>
+              <w:rPr>
+                <w:rFonts w:ascii="Times New Roman" w:hAnsi="Times New Roman"/>
+                <w:sz w:val="16"/>
+                <w:szCs w:val="16"/>
+              </w:rPr>
+              <w:t>iaJob.workingHr</w:t>
+            </w:r>
+            <w:r>
+              <w:rPr>
+                <w:rFonts w:ascii="Times New Roman" w:hAnsi="Times New Roman"/>
+                <w:sz w:val="16"/>
+                <w:szCs w:val="16"/>
+              </w:rPr>
+              <w:t>To</w:t>
+            </w:r>
+            <w:proofErr w:type="spellEnd"/>
+            <w:r>
+              <w:rPr>
+                <w:rFonts w:ascii="Times New Roman" w:hAnsi="Times New Roman"/>
+                <w:sz w:val="16"/>
+                <w:szCs w:val="16"/>
+              </w:rPr>
+              <w:t>}</w:t>
             </w:r>
           </w:p>
         </w:tc>
@@ -10204,6 +11321,32 @@
                 <w:szCs w:val="16"/>
               </w:rPr>
             </w:pPr>
+            <w:r>
+              <w:rPr>
+                <w:rFonts w:ascii="Times New Roman" w:hAnsi="Times New Roman"/>
+                <w:sz w:val="16"/>
+                <w:szCs w:val="16"/>
+              </w:rPr>
+              <w:t>$ {</w:t>
+            </w:r>
+            <w:proofErr w:type="spellStart"/>
+            <w:r>
+              <w:rPr>
+                <w:rFonts w:ascii="Times New Roman" w:hAnsi="Times New Roman"/>
+                <w:sz w:val="16"/>
+                <w:szCs w:val="16"/>
+              </w:rPr>
+              <w:t>iaJob.allowance</w:t>
+            </w:r>
+            <w:proofErr w:type="spellEnd"/>
+            <w:r>
+              <w:rPr>
+                <w:rFonts w:ascii="Times New Roman" w:hAnsi="Times New Roman"/>
+                <w:sz w:val="16"/>
+                <w:szCs w:val="16"/>
+              </w:rPr>
+              <w:t>}</w:t>
+            </w:r>
           </w:p>
         </w:tc>
         <w:tc>
@@ -10233,34 +11376,52 @@
                 <w:rFonts w:ascii="Times New Roman" w:hAnsi="Times New Roman"/>
                 <w:szCs w:val="16"/>
               </w:rPr>
-              <w:t xml:space="preserve">per Hour </w:t>
-            </w:r>
-            <w:r>
+              <w:t xml:space="preserve">per </w:t>
+            </w:r>
+            <w:r>
+              <w:rPr>
+                <w:rStyle w:val="Style1"/>
+                <w:rFonts w:ascii="Times New Roman" w:hAnsi="Times New Roman"/>
+                <w:szCs w:val="16"/>
+              </w:rPr>
+              <w:t>{</w:t>
+            </w:r>
+            <w:proofErr w:type="spellStart"/>
+            <w:r>
+              <w:rPr>
+                <w:rStyle w:val="Style1"/>
+                <w:rFonts w:ascii="Times New Roman" w:hAnsi="Times New Roman"/>
+                <w:szCs w:val="16"/>
+              </w:rPr>
+              <w:t>iaJob.allowanceP</w:t>
+            </w:r>
+            <w:r>
+              <w:rPr>
+                <w:rStyle w:val="Style1"/>
+                <w:rFonts w:ascii="Times New Roman" w:hAnsi="Times New Roman"/>
+                <w:szCs w:val="16"/>
+              </w:rPr>
+              <w:t>er</w:t>
+            </w:r>
+            <w:proofErr w:type="spellEnd"/>
+            <w:r>
+              <w:rPr>
+                <w:rStyle w:val="Style1"/>
+                <w:rFonts w:ascii="Times New Roman" w:hAnsi="Times New Roman"/>
+                <w:szCs w:val="16"/>
+              </w:rPr>
+              <w:t>}</w:t>
+            </w:r>
+          </w:p>
+          <w:p>
+            <w:pPr>
+              <w:spacing w:line="200" w:lineRule="exact"/>
               <w:rPr>
                 <w:rFonts w:ascii="Times New Roman" w:hAnsi="Times New Roman"/>
                 <w:sz w:val="16"/>
                 <w:szCs w:val="16"/>
               </w:rPr>
-              <w:t>/ Day / Week / Month /</w:t>
-            </w:r>
-          </w:p>
-          <w:p>
-            <w:pPr>
-              <w:spacing w:line="200" w:lineRule="exact"/>
-              <w:rPr>
-                <w:rFonts w:ascii="Times New Roman" w:hAnsi="Times New Roman"/>
-                <w:sz w:val="16"/>
-                <w:szCs w:val="16"/>
-              </w:rPr>
-            </w:pPr>
-            <w:r>
-              <w:rPr>
-                <w:rFonts w:ascii="Times New Roman" w:hAnsi="Times New Roman"/>
-                <w:sz w:val="16"/>
-                <w:szCs w:val="16"/>
-              </w:rPr>
-              <w:t>Scheme (Total Allowance) *</w:t>
-            </w:r>
+            </w:pPr>
           </w:p>
         </w:tc>
         <w:tc>
@@ -10396,6 +11557,40 @@
                 <w:szCs w:val="16"/>
               </w:rPr>
             </w:pPr>
+            <w:r>
+              <w:rPr>
+                <w:rStyle w:val="Style1"/>
+                <w:rFonts w:ascii="Times New Roman" w:hAnsi="Times New Roman"/>
+                <w:szCs w:val="16"/>
+              </w:rPr>
+              <w:t>$ {</w:t>
+            </w:r>
+            <w:proofErr w:type="spellStart"/>
+            <w:r>
+              <w:rPr>
+                <w:rStyle w:val="Style1"/>
+                <w:rFonts w:ascii="Times New Roman" w:hAnsi="Times New Roman"/>
+                <w:szCs w:val="16"/>
+              </w:rPr>
+              <w:t>iaJob.</w:t>
+            </w:r>
+            <w:r>
+              <w:rPr>
+                <w:rStyle w:val="Style1"/>
+                <w:rFonts w:ascii="Times New Roman" w:hAnsi="Times New Roman"/>
+                <w:szCs w:val="16"/>
+              </w:rPr>
+              <w:t>overtimeAllowance</w:t>
+            </w:r>
+            <w:proofErr w:type="spellEnd"/>
+            <w:r>
+              <w:rPr>
+                <w:rStyle w:val="Style1"/>
+                <w:rFonts w:ascii="Times New Roman" w:hAnsi="Times New Roman"/>
+                <w:szCs w:val="16"/>
+              </w:rPr>
+              <w:t>}</w:t>
+            </w:r>
           </w:p>
         </w:tc>
         <w:tc>
@@ -10465,6 +11660,48 @@
                 <w:szCs w:val="16"/>
               </w:rPr>
             </w:pPr>
+            <w:r>
+              <w:rPr>
+                <w:rFonts w:ascii="Times New Roman" w:hAnsi="Times New Roman"/>
+                <w:sz w:val="16"/>
+                <w:szCs w:val="16"/>
+              </w:rPr>
+              <w:t xml:space="preserve">$ </w:t>
+            </w:r>
+            <w:r>
+              <w:rPr>
+                <w:rFonts w:ascii="Times New Roman" w:hAnsi="Times New Roman"/>
+                <w:sz w:val="16"/>
+                <w:szCs w:val="16"/>
+              </w:rPr>
+              <w:t>{</w:t>
+            </w:r>
+            <w:proofErr w:type="spellStart"/>
+            <w:r>
+              <w:rPr>
+                <w:rFonts w:ascii="Times New Roman" w:hAnsi="Times New Roman"/>
+                <w:sz w:val="16"/>
+                <w:szCs w:val="16"/>
+              </w:rPr>
+              <w:t>iaJob.</w:t>
+            </w:r>
+            <w:r>
+              <w:rPr>
+                <w:rFonts w:ascii="Times New Roman" w:hAnsi="Times New Roman"/>
+                <w:sz w:val="16"/>
+                <w:szCs w:val="16"/>
+              </w:rPr>
+              <w:t>bonus</w:t>
+            </w:r>
+            <w:proofErr w:type="spellEnd"/>
+            <w:r>
+              <w:rPr>
+                <w:rFonts w:ascii="Times New Roman" w:hAnsi="Times New Roman"/>
+                <w:sz w:val="16"/>
+                <w:szCs w:val="16"/>
+              </w:rPr>
+              <w:t>}</w:t>
+            </w:r>
           </w:p>
         </w:tc>
       </w:tr>
@@ -10540,6 +11777,32 @@
                 <w:szCs w:val="16"/>
               </w:rPr>
             </w:pPr>
+            <w:r>
+              <w:rPr>
+                <w:rStyle w:val="Style1"/>
+                <w:rFonts w:ascii="Times New Roman" w:hAnsi="Times New Roman"/>
+                <w:szCs w:val="16"/>
+              </w:rPr>
+              <w:t>{</w:t>
+            </w:r>
+            <w:proofErr w:type="spellStart"/>
+            <w:r>
+              <w:rPr>
+                <w:rStyle w:val="Style1"/>
+                <w:rFonts w:ascii="Times New Roman" w:hAnsi="Times New Roman"/>
+                <w:szCs w:val="16"/>
+              </w:rPr>
+              <w:t>iaJob.address</w:t>
+            </w:r>
+            <w:proofErr w:type="spellEnd"/>
+            <w:r>
+              <w:rPr>
+                <w:rStyle w:val="Style1"/>
+                <w:rFonts w:ascii="Times New Roman" w:hAnsi="Times New Roman"/>
+                <w:szCs w:val="16"/>
+              </w:rPr>
+              <w:t>}</w:t>
+            </w:r>
           </w:p>
         </w:tc>
         <w:tc>
@@ -10611,6 +11874,40 @@
                 <w:szCs w:val="16"/>
               </w:rPr>
             </w:pPr>
+            <w:r>
+              <w:rPr>
+                <w:rFonts w:ascii="Times New Roman" w:hAnsi="Times New Roman"/>
+                <w:sz w:val="16"/>
+                <w:szCs w:val="16"/>
+              </w:rPr>
+              <w:t>{</w:t>
+            </w:r>
+            <w:proofErr w:type="spellStart"/>
+            <w:r>
+              <w:rPr>
+                <w:rFonts w:ascii="Times New Roman" w:hAnsi="Times New Roman"/>
+                <w:sz w:val="16"/>
+                <w:szCs w:val="16"/>
+              </w:rPr>
+              <w:t>iaJob.</w:t>
+            </w:r>
+            <w:r>
+              <w:rPr>
+                <w:rFonts w:ascii="Times New Roman" w:hAnsi="Times New Roman"/>
+                <w:sz w:val="16"/>
+                <w:szCs w:val="16"/>
+              </w:rPr>
+              <w:t>district</w:t>
+            </w:r>
+            <w:proofErr w:type="spellEnd"/>
+            <w:r>
+              <w:rPr>
+                <w:rFonts w:ascii="Times New Roman" w:hAnsi="Times New Roman"/>
+                <w:sz w:val="16"/>
+                <w:szCs w:val="16"/>
+              </w:rPr>
+              <w:t>}</w:t>
+            </w:r>
           </w:p>
         </w:tc>
       </w:tr>
@@ -10689,7 +11986,25 @@
                 <w:sz w:val="16"/>
                 <w:szCs w:val="16"/>
               </w:rPr>
-              <w:t>No / Station outside Hong Kong / Daily Travel / Occasional *</w:t>
+              <w:t>{</w:t>
+            </w:r>
+            <w:proofErr w:type="spellStart"/>
+            <w:r>
+              <w:rPr>
+                <w:rFonts w:ascii="Times New Roman" w:hAnsi="Times New Roman"/>
+                <w:sz w:val="16"/>
+                <w:szCs w:val="16"/>
+              </w:rPr>
+              <w:t>iaJob.workOutsideHK</w:t>
+            </w:r>
+            <w:proofErr w:type="spellEnd"/>
+            <w:r>
+              <w:rPr>
+                <w:rFonts w:ascii="Times New Roman" w:hAnsi="Times New Roman"/>
+                <w:sz w:val="16"/>
+                <w:szCs w:val="16"/>
+              </w:rPr>
+              <w:t>}</w:t>
             </w:r>
           </w:p>
         </w:tc>
@@ -10751,7 +12066,136 @@
                 <w:sz w:val="16"/>
                 <w:szCs w:val="16"/>
               </w:rPr>
-              <w:t>Hong Kong / Mainland China / Others *</w:t>
+              <w:t>{</w:t>
+            </w:r>
+            <w:proofErr w:type="spellStart"/>
+            <w:r>
+              <w:rPr>
+                <w:rFonts w:ascii="Times New Roman" w:hAnsi="Times New Roman"/>
+                <w:sz w:val="16"/>
+                <w:szCs w:val="16"/>
+              </w:rPr>
+              <w:t>iaJob.country</w:t>
+            </w:r>
+            <w:proofErr w:type="spellEnd"/>
+            <w:r>
+              <w:rPr>
+                <w:rFonts w:ascii="Times New Roman" w:hAnsi="Times New Roman"/>
+                <w:sz w:val="16"/>
+                <w:szCs w:val="16"/>
+              </w:rPr>
+              <w:t>}</w:t>
+            </w:r>
+          </w:p>
+          <w:p>
+            <w:pPr>
+              <w:spacing w:line="200" w:lineRule="exact"/>
+              <w:ind w:left="230" w:hangingChars="144" w:hanging="230"/>
+              <w:rPr>
+                <w:rFonts w:ascii="Times New Roman" w:hAnsi="Times New Roman"/>
+                <w:sz w:val="16"/>
+              </w:rPr>
+            </w:pPr>
+            <w:r>
+              <w:rPr>
+                <w:rFonts w:ascii="Times New Roman" w:hAnsi="Times New Roman"/>
+                <w:sz w:val="16"/>
+                <w:szCs w:val="16"/>
+              </w:rPr>
+              <w:t>If others, please specify:</w:t>
+            </w:r>
+            <w:r>
+              <w:rPr>
+                <w:rFonts w:ascii="Times New Roman" w:hAnsi="Times New Roman"/>
+                <w:sz w:val="16"/>
+                <w:szCs w:val="16"/>
+              </w:rPr>
+              <w:t xml:space="preserve"> </w:t>
+            </w:r>
+            <w:r>
+              <w:rPr>
+                <w:rFonts w:ascii="Times New Roman" w:hAnsi="Times New Roman"/>
+                <w:sz w:val="16"/>
+              </w:rPr>
+              <w:t>{^</w:t>
+            </w:r>
+            <w:proofErr w:type="spellStart"/>
+            <w:r>
+              <w:rPr>
+                <w:rFonts w:ascii="Times New Roman" w:hAnsi="Times New Roman"/>
+                <w:sz w:val="16"/>
+              </w:rPr>
+              <w:t>iaCompany.</w:t>
+            </w:r>
+            <w:r>
+              <w:rPr>
+                <w:rFonts w:ascii="Times New Roman" w:hAnsi="Times New Roman"/>
+                <w:sz w:val="16"/>
+              </w:rPr>
+              <w:t>isHK</w:t>
+            </w:r>
+            <w:proofErr w:type="spellEnd"/>
+            <w:r>
+              <w:rPr>
+                <w:rFonts w:ascii="Times New Roman" w:hAnsi="Times New Roman"/>
+                <w:sz w:val="16"/>
+              </w:rPr>
+              <w:t>}{</w:t>
+            </w:r>
+            <w:proofErr w:type="spellStart"/>
+            <w:r>
+              <w:rPr>
+                <w:rFonts w:ascii="Times New Roman" w:hAnsi="Times New Roman"/>
+                <w:sz w:val="16"/>
+              </w:rPr>
+              <w:t>iaCompany</w:t>
+            </w:r>
+            <w:r>
+              <w:rPr>
+                <w:rFonts w:ascii="Times New Roman" w:hAnsi="Times New Roman"/>
+                <w:sz w:val="16"/>
+              </w:rPr>
+              <w:t>.</w:t>
+            </w:r>
+            <w:r>
+              <w:rPr>
+                <w:rFonts w:ascii="Times New Roman" w:hAnsi="Times New Roman"/>
+                <w:sz w:val="16"/>
+              </w:rPr>
+              <w:t>nonHKCountry</w:t>
+            </w:r>
+            <w:proofErr w:type="spellEnd"/>
+            <w:r>
+              <w:rPr>
+                <w:rFonts w:ascii="Times New Roman" w:hAnsi="Times New Roman"/>
+                <w:sz w:val="16"/>
+              </w:rPr>
+              <w:t>}{/</w:t>
+            </w:r>
+            <w:proofErr w:type="spellStart"/>
+            <w:r>
+              <w:rPr>
+                <w:rFonts w:ascii="Times New Roman" w:hAnsi="Times New Roman"/>
+                <w:sz w:val="16"/>
+              </w:rPr>
+              <w:t>iaCompany.</w:t>
+            </w:r>
+            <w:r>
+              <w:rPr>
+                <w:rFonts w:ascii="Times New Roman" w:hAnsi="Times New Roman"/>
+                <w:sz w:val="16"/>
+              </w:rPr>
+              <w:t>isHK</w:t>
+            </w:r>
+            <w:bookmarkStart w:id="0" w:name="_GoBack"/>
+            <w:bookmarkEnd w:id="0"/>
+            <w:proofErr w:type="spellEnd"/>
+            <w:r>
+              <w:rPr>
+                <w:rFonts w:ascii="Times New Roman" w:hAnsi="Times New Roman"/>
+                <w:sz w:val="16"/>
+              </w:rPr>
+              <w:t>}</w:t>
             </w:r>
           </w:p>
           <w:p>
@@ -10765,14 +12209,6 @@
                 <w:szCs w:val="16"/>
               </w:rPr>
             </w:pPr>
-            <w:r>
-              <w:rPr>
-                <w:rFonts w:ascii="Times New Roman" w:hAnsi="Times New Roman"/>
-                <w:sz w:val="16"/>
-                <w:szCs w:val="16"/>
-              </w:rPr>
-              <w:t>If others, please specify:</w:t>
-            </w:r>
           </w:p>
         </w:tc>
       </w:tr>
@@ -11121,34 +12557,30 @@
         <w:rPr>
           <w:rFonts w:ascii="Times New Roman" w:hAnsi="Times New Roman"/>
           <w:b/>
-          <w:color w:val="FF0000"/>
           <w:sz w:val="28"/>
           <w:szCs w:val="28"/>
         </w:rPr>
-        <w:t>________________________________________</w:t>
-      </w:r>
-    </w:p>
-    <w:p>
-      <w:pPr>
-        <w:ind w:leftChars="100" w:left="240"/>
-        <w:jc w:val="center"/>
+        <w:t>{</w:t>
+      </w:r>
+      <w:proofErr w:type="spellStart"/>
+      <w:r>
         <w:rPr>
           <w:rFonts w:ascii="Times New Roman" w:hAnsi="Times New Roman"/>
           <w:b/>
-          <w:color w:val="FF0000"/>
           <w:sz w:val="28"/>
           <w:szCs w:val="28"/>
         </w:rPr>
-      </w:pPr>
+        <w:t>iaCompany.englishName</w:t>
+      </w:r>
+      <w:proofErr w:type="spellEnd"/>
       <w:r>
         <w:rPr>
           <w:rFonts w:ascii="Times New Roman" w:hAnsi="Times New Roman"/>
           <w:b/>
-          <w:color w:val="FF0000"/>
           <w:sz w:val="28"/>
           <w:szCs w:val="28"/>
         </w:rPr>
-        <w:t>(The Organization providing attachment places)</w:t>
+        <w:t>}</w:t>
       </w:r>
     </w:p>
     <w:p>
@@ -11304,7 +12736,7 @@
           </mc:Choice>
           <mc:Fallback>
             <w:pict>
-              <v:line w14:anchorId="14AE8CFC" id="Straight Connector 4" o:spid="_x0000_s1026" style="position:absolute;z-index:251665408;visibility:visible;mso-wrap-style:square;mso-width-percent:0;mso-height-percent:0;mso-wrap-distance-left:9pt;mso-wrap-distance-top:0;mso-wrap-distance-right:9pt;mso-wrap-distance-bottom:0;mso-position-horizontal:absolute;mso-position-horizontal-relative:text;mso-position-vertical:absolute;mso-position-vertical-relative:text;mso-width-percent:0;mso-height-percent:0;mso-width-relative:page;mso-height-relative:page" from="-24.75pt,0" to="470.25pt,0" o:gfxdata="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" o:allowincell="f" strokeweight="2pt"/>
+              <v:line w14:anchorId="1680A438" id="Straight Connector 4" o:spid="_x0000_s1026" style="position:absolute;z-index:251665408;visibility:visible;mso-wrap-style:square;mso-width-percent:0;mso-height-percent:0;mso-wrap-distance-left:9pt;mso-wrap-distance-top:0;mso-wrap-distance-right:9pt;mso-wrap-distance-bottom:0;mso-position-horizontal:absolute;mso-position-horizontal-relative:text;mso-position-vertical:absolute;mso-position-vertical-relative:text;mso-width-percent:0;mso-height-percent:0;mso-width-relative:page;mso-height-relative:page" from="-24.75pt,0" to="470.25pt,0" o:gfxdata="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" o:allowincell="f" strokeweight="2pt"/>
             </w:pict>
           </mc:Fallback>
         </mc:AlternateContent>
@@ -11753,7 +13185,6 @@
                 <w:b/>
                 <w:sz w:val="22"/>
               </w:rPr>
-              <w:lastRenderedPageBreak/>
               <w:t>(D)</w:t>
             </w:r>
           </w:p>
@@ -11844,7 +13275,6 @@
                 <w:b/>
                 <w:sz w:val="22"/>
               </w:rPr>
-              <w:lastRenderedPageBreak/>
               <w:t>Responsibilities of the Participating Parties</w:t>
             </w:r>
           </w:p>
@@ -11920,14 +13350,37 @@
                 <w:rFonts w:ascii="Times New Roman" w:hAnsi="Times New Roman"/>
                 <w:sz w:val="22"/>
               </w:rPr>
-              <w:t xml:space="preserve">Department of Information Technology </w:t>
+              <w:t>Department of Information Technology</w:t>
             </w:r>
             <w:r>
               <w:rPr>
                 <w:rFonts w:ascii="Times New Roman" w:hAnsi="Times New Roman"/>
                 <w:sz w:val="22"/>
               </w:rPr>
-              <w:t xml:space="preserve"> __________________ ( Name of Campus)</w:t>
+              <w:t xml:space="preserve"> </w:t>
+            </w:r>
+            <w:r>
+              <w:rPr>
+                <w:rFonts w:ascii="Times New Roman" w:hAnsi="Times New Roman"/>
+                <w:sz w:val="22"/>
+              </w:rPr>
+              <w:t>{</w:t>
+            </w:r>
+            <w:proofErr w:type="spellStart"/>
+            <w:r>
+              <w:rPr>
+                <w:rFonts w:ascii="Times New Roman" w:hAnsi="Times New Roman"/>
+                <w:sz w:val="22"/>
+              </w:rPr>
+              <w:t>programInfo.campus</w:t>
+            </w:r>
+            <w:proofErr w:type="spellEnd"/>
+            <w:r>
+              <w:rPr>
+                <w:rFonts w:ascii="Times New Roman" w:hAnsi="Times New Roman"/>
+                <w:sz w:val="22"/>
+              </w:rPr>
+              <w:t>}</w:t>
             </w:r>
           </w:p>
           <w:p>
@@ -11952,7 +13405,23 @@
                 <w:rFonts w:ascii="Times New Roman" w:hAnsi="Times New Roman"/>
                 <w:sz w:val="22"/>
               </w:rPr>
-              <w:t xml:space="preserve">To assign an </w:t>
+              <w:t xml:space="preserve">To assign </w:t>
+            </w:r>
+            <w:proofErr w:type="gramStart"/>
+            <w:r>
+              <w:rPr>
+                <w:rFonts w:ascii="Times New Roman" w:hAnsi="Times New Roman"/>
+                <w:sz w:val="22"/>
+              </w:rPr>
+              <w:t>an</w:t>
+            </w:r>
+            <w:proofErr w:type="gramEnd"/>
+            <w:r>
+              <w:rPr>
+                <w:rFonts w:ascii="Times New Roman" w:hAnsi="Times New Roman"/>
+                <w:sz w:val="22"/>
+              </w:rPr>
+              <w:t xml:space="preserve"> </w:t>
             </w:r>
             <w:r>
               <w:rPr>
@@ -12640,7 +14109,6 @@
                 <w:rFonts w:ascii="Times New Roman" w:hAnsi="Times New Roman"/>
                 <w:sz w:val="22"/>
               </w:rPr>
-              <w:lastRenderedPageBreak/>
               <w:t>Not to take unapproved leave during the attachment period</w:t>
             </w:r>
           </w:p>
@@ -13436,7 +14904,7 @@
           </mc:Choice>
           <mc:Fallback>
             <w:pict>
-              <v:line w14:anchorId="5D3E5B58" id="Straight Connector 3" o:spid="_x0000_s1026" style="position:absolute;z-index:251666432;visibility:visible;mso-wrap-style:square;mso-width-percent:0;mso-height-percent:0;mso-wrap-distance-left:9pt;mso-wrap-distance-top:0;mso-wrap-distance-right:9pt;mso-wrap-distance-bottom:0;mso-position-horizontal:absolute;mso-position-horizontal-relative:text;mso-position-vertical:absolute;mso-position-vertical-relative:text;mso-width-percent:0;mso-height-percent:0;mso-width-relative:page;mso-height-relative:page" from="-13.5pt,.05pt" to="467.25pt,.05pt" o:gfxdata="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" o:allowincell="f" strokeweight="2pt"/>
+              <v:line w14:anchorId="6C46EFE0" id="Straight Connector 3" o:spid="_x0000_s1026" style="position:absolute;z-index:251666432;visibility:visible;mso-wrap-style:square;mso-width-percent:0;mso-height-percent:0;mso-wrap-distance-left:9pt;mso-wrap-distance-top:0;mso-wrap-distance-right:9pt;mso-wrap-distance-bottom:0;mso-position-horizontal:absolute;mso-position-horizontal-relative:text;mso-position-vertical:absolute;mso-position-vertical-relative:text;mso-width-percent:0;mso-height-percent:0;mso-width-relative:page;mso-height-relative:page" from="-13.5pt,.05pt" to="467.25pt,.05pt" o:gfxdata="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" o:allowincell="f" strokeweight="2pt"/>
             </w:pict>
           </mc:Fallback>
         </mc:AlternateContent>
@@ -18539,6 +20007,7 @@
             <w14:uncheckedState w14:val="2610" w14:font="MS Gothic"/>
           </w14:checkbox>
         </w:sdtPr>
+        <w:sdtEndPr/>
         <w:sdtContent>
           <w:r>
             <w:rPr>
@@ -18612,6 +20081,7 @@
             <w14:uncheckedState w14:val="2610" w14:font="MS Gothic"/>
           </w14:checkbox>
         </w:sdtPr>
+        <w:sdtEndPr/>
         <w:sdtContent>
           <w:r>
             <w:rPr>
@@ -18685,6 +20155,7 @@
             <w14:uncheckedState w14:val="2610" w14:font="MS Gothic"/>
           </w14:checkbox>
         </w:sdtPr>
+        <w:sdtEndPr/>
         <w:sdtContent>
           <w:r>
             <w:rPr>
@@ -18744,6 +20215,7 @@
             <w14:uncheckedState w14:val="2610" w14:font="MS Gothic"/>
           </w14:checkbox>
         </w:sdtPr>
+        <w:sdtEndPr/>
         <w:sdtContent>
           <w:r>
             <w:rPr>
@@ -18809,6 +20281,7 @@
             <w14:uncheckedState w14:val="2610" w14:font="MS Gothic"/>
           </w14:checkbox>
         </w:sdtPr>
+        <w:sdtEndPr/>
         <w:sdtContent>
           <w:r>
             <w:rPr>
@@ -18868,6 +20341,7 @@
             <w14:uncheckedState w14:val="2610" w14:font="MS Gothic"/>
           </w14:checkbox>
         </w:sdtPr>
+        <w:sdtEndPr/>
         <w:sdtContent>
           <w:r>
             <w:rPr>
@@ -18927,6 +20401,7 @@
             <w14:uncheckedState w14:val="2610" w14:font="MS Gothic"/>
           </w14:checkbox>
         </w:sdtPr>
+        <w:sdtEndPr/>
         <w:sdtContent>
           <w:r>
             <w:rPr>
@@ -19874,6 +21349,7 @@
                   <w14:uncheckedState w14:val="2610" w14:font="MS Gothic"/>
                 </w14:checkbox>
               </w:sdtPr>
+              <w:sdtEndPr/>
               <w:sdtContent>
                 <w:r>
                   <w:rPr>
@@ -19923,6 +21399,7 @@
                   <w14:uncheckedState w14:val="2610" w14:font="MS Gothic"/>
                 </w14:checkbox>
               </w:sdtPr>
+              <w:sdtEndPr/>
               <w:sdtContent>
                 <w:r>
                   <w:rPr>
@@ -21256,7 +22733,7 @@
                 </mc:Choice>
                 <mc:Fallback>
                   <w:pict>
-                    <v:line w14:anchorId="5BF15A6E" id="Line 4" o:spid="_x0000_s1026" style="position:absolute;z-index:251659776;visibility:visible;mso-wrap-style:square;mso-width-percent:0;mso-height-percent:0;mso-wrap-distance-left:9pt;mso-wrap-distance-top:0;mso-wrap-distance-right:9pt;mso-wrap-distance-bottom:0;mso-position-horizontal:absolute;mso-position-horizontal-relative:text;mso-position-vertical:absolute;mso-position-vertical-relative:text;mso-width-percent:0;mso-height-percent:0;mso-width-relative:page;mso-height-relative:page" from="13.4pt,25.3pt" to="260.8pt,25.3pt" o:gfxdata="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" strokeweight="1pt">
+                    <v:line w14:anchorId="73693E9E" id="Line 4" o:spid="_x0000_s1026" style="position:absolute;z-index:251659776;visibility:visible;mso-wrap-style:square;mso-width-percent:0;mso-height-percent:0;mso-wrap-distance-left:9pt;mso-wrap-distance-top:0;mso-wrap-distance-right:9pt;mso-wrap-distance-bottom:0;mso-position-horizontal:absolute;mso-position-horizontal-relative:text;mso-position-vertical:absolute;mso-position-vertical-relative:text;mso-width-percent:0;mso-height-percent:0;mso-width-relative:page;mso-height-relative:page" from="13.4pt,25.3pt" to="260.8pt,25.3pt" o:gfxdata="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" strokeweight="1pt">
                       <v:stroke startarrow="classic" endarrow="block"/>
                     </v:line>
                   </w:pict>
@@ -26058,6 +27535,7 @@
             <w14:uncheckedState w14:val="2610" w14:font="MS Gothic"/>
           </w14:checkbox>
         </w:sdtPr>
+        <w:sdtEndPr/>
         <w:sdtContent>
           <w:r>
             <w:rPr>
@@ -26101,6 +27579,7 @@
             <w14:uncheckedState w14:val="2610" w14:font="MS Gothic"/>
           </w14:checkbox>
         </w:sdtPr>
+        <w:sdtEndPr/>
         <w:sdtContent>
           <w:r>
             <w:rPr>
@@ -26144,6 +27623,7 @@
             <w14:uncheckedState w14:val="2610" w14:font="MS Gothic"/>
           </w14:checkbox>
         </w:sdtPr>
+        <w:sdtEndPr/>
         <w:sdtContent>
           <w:r>
             <w:rPr>
@@ -26187,6 +27667,7 @@
             <w14:uncheckedState w14:val="2610" w14:font="MS Gothic"/>
           </w14:checkbox>
         </w:sdtPr>
+        <w:sdtEndPr/>
         <w:sdtContent>
           <w:r>
             <w:rPr>
@@ -26244,6 +27725,7 @@
             <w14:uncheckedState w14:val="2610" w14:font="MS Gothic"/>
           </w14:checkbox>
         </w:sdtPr>
+        <w:sdtEndPr/>
         <w:sdtContent>
           <w:r>
             <w:rPr>
@@ -26287,6 +27769,7 @@
             <w14:uncheckedState w14:val="2610" w14:font="MS Gothic"/>
           </w14:checkbox>
         </w:sdtPr>
+        <w:sdtEndPr/>
         <w:sdtContent>
           <w:r>
             <w:rPr>
@@ -26379,6 +27862,7 @@
             <w:id w:val="-2078887976"/>
             <w:text/>
           </w:sdtPr>
+          <w:sdtEndPr/>
           <w:sdtContent>
             <w:tc>
               <w:tcPr>
@@ -26510,6 +27994,7 @@
             <w14:uncheckedState w14:val="2610" w14:font="MS Gothic"/>
           </w14:checkbox>
         </w:sdtPr>
+        <w:sdtEndPr/>
         <w:sdtContent>
           <w:r>
             <w:rPr>
@@ -26553,6 +28038,7 @@
             <w14:uncheckedState w14:val="2610" w14:font="MS Gothic"/>
           </w14:checkbox>
         </w:sdtPr>
+        <w:sdtEndPr/>
         <w:sdtContent>
           <w:r>
             <w:rPr>
@@ -27264,6 +28750,7 @@
                   <w14:uncheckedState w14:val="2610" w14:font="MS Gothic"/>
                 </w14:checkbox>
               </w:sdtPr>
+              <w:sdtEndPr/>
               <w:sdtContent>
                 <w:r>
                   <w:rPr>
@@ -27311,6 +28798,7 @@
                   <w14:uncheckedState w14:val="2610" w14:font="MS Gothic"/>
                 </w14:checkbox>
               </w:sdtPr>
+              <w:sdtEndPr/>
               <w:sdtContent>
                 <w:r>
                   <w:rPr>
@@ -27357,6 +28845,7 @@
                   <w14:uncheckedState w14:val="2610" w14:font="MS Gothic"/>
                 </w14:checkbox>
               </w:sdtPr>
+              <w:sdtEndPr/>
               <w:sdtContent>
                 <w:r>
                   <w:rPr>
@@ -27403,6 +28892,7 @@
                   <w14:uncheckedState w14:val="2610" w14:font="MS Gothic"/>
                 </w14:checkbox>
               </w:sdtPr>
+              <w:sdtEndPr/>
               <w:sdtContent>
                 <w:r>
                   <w:rPr>
@@ -27449,6 +28939,7 @@
                   <w14:uncheckedState w14:val="2610" w14:font="MS Gothic"/>
                 </w14:checkbox>
               </w:sdtPr>
+              <w:sdtEndPr/>
               <w:sdtContent>
                 <w:r>
                   <w:rPr>
@@ -27495,6 +28986,7 @@
                   <w14:uncheckedState w14:val="2610" w14:font="MS Gothic"/>
                 </w14:checkbox>
               </w:sdtPr>
+              <w:sdtEndPr/>
               <w:sdtContent>
                 <w:r>
                   <w:rPr>
@@ -27542,6 +29034,7 @@
                   <w14:uncheckedState w14:val="2610" w14:font="MS Gothic"/>
                 </w14:checkbox>
               </w:sdtPr>
+              <w:sdtEndPr/>
               <w:sdtContent>
                 <w:r>
                   <w:rPr>
@@ -27588,6 +29081,7 @@
                   <w14:uncheckedState w14:val="2610" w14:font="MS Gothic"/>
                 </w14:checkbox>
               </w:sdtPr>
+              <w:sdtEndPr/>
               <w:sdtContent>
                 <w:r>
                   <w:rPr>
@@ -27634,6 +29128,7 @@
                   <w14:uncheckedState w14:val="2610" w14:font="MS Gothic"/>
                 </w14:checkbox>
               </w:sdtPr>
+              <w:sdtEndPr/>
               <w:sdtContent>
                 <w:r>
                   <w:rPr>
@@ -27680,6 +29175,7 @@
                   <w14:uncheckedState w14:val="2610" w14:font="MS Gothic"/>
                 </w14:checkbox>
               </w:sdtPr>
+              <w:sdtEndPr/>
               <w:sdtContent>
                 <w:r>
                   <w:rPr>
@@ -27803,6 +29299,7 @@
                   <w14:uncheckedState w14:val="2610" w14:font="MS Gothic"/>
                 </w14:checkbox>
               </w:sdtPr>
+              <w:sdtEndPr/>
               <w:sdtContent>
                 <w:r>
                   <w:rPr>
@@ -27850,6 +29347,7 @@
                   <w14:uncheckedState w14:val="2610" w14:font="MS Gothic"/>
                 </w14:checkbox>
               </w:sdtPr>
+              <w:sdtEndPr/>
               <w:sdtContent>
                 <w:r>
                   <w:rPr>
@@ -27896,6 +29394,7 @@
                   <w14:uncheckedState w14:val="2610" w14:font="MS Gothic"/>
                 </w14:checkbox>
               </w:sdtPr>
+              <w:sdtEndPr/>
               <w:sdtContent>
                 <w:r>
                   <w:rPr>
@@ -27942,6 +29441,7 @@
                   <w14:uncheckedState w14:val="2610" w14:font="MS Gothic"/>
                 </w14:checkbox>
               </w:sdtPr>
+              <w:sdtEndPr/>
               <w:sdtContent>
                 <w:r>
                   <w:rPr>
@@ -27988,6 +29488,7 @@
                   <w14:uncheckedState w14:val="2610" w14:font="MS Gothic"/>
                 </w14:checkbox>
               </w:sdtPr>
+              <w:sdtEndPr/>
               <w:sdtContent>
                 <w:r>
                   <w:rPr>
@@ -28034,6 +29535,7 @@
                   <w14:uncheckedState w14:val="2610" w14:font="MS Gothic"/>
                 </w14:checkbox>
               </w:sdtPr>
+              <w:sdtEndPr/>
               <w:sdtContent>
                 <w:r>
                   <w:rPr>
@@ -28081,6 +29583,7 @@
                   <w14:uncheckedState w14:val="2610" w14:font="MS Gothic"/>
                 </w14:checkbox>
               </w:sdtPr>
+              <w:sdtEndPr/>
               <w:sdtContent>
                 <w:r>
                   <w:rPr>
@@ -28127,6 +29630,7 @@
                   <w14:uncheckedState w14:val="2610" w14:font="MS Gothic"/>
                 </w14:checkbox>
               </w:sdtPr>
+              <w:sdtEndPr/>
               <w:sdtContent>
                 <w:r>
                   <w:rPr>
@@ -28173,6 +29677,7 @@
                   <w14:uncheckedState w14:val="2610" w14:font="MS Gothic"/>
                 </w14:checkbox>
               </w:sdtPr>
+              <w:sdtEndPr/>
               <w:sdtContent>
                 <w:r>
                   <w:rPr>
@@ -28219,6 +29724,7 @@
                   <w14:uncheckedState w14:val="2610" w14:font="MS Gothic"/>
                 </w14:checkbox>
               </w:sdtPr>
+              <w:sdtEndPr/>
               <w:sdtContent>
                 <w:r>
                   <w:rPr>
@@ -28345,6 +29851,7 @@
                   <w14:uncheckedState w14:val="2610" w14:font="MS Gothic"/>
                 </w14:checkbox>
               </w:sdtPr>
+              <w:sdtEndPr/>
               <w:sdtContent>
                 <w:r>
                   <w:rPr>
@@ -28392,6 +29899,7 @@
                   <w14:uncheckedState w14:val="2610" w14:font="MS Gothic"/>
                 </w14:checkbox>
               </w:sdtPr>
+              <w:sdtEndPr/>
               <w:sdtContent>
                 <w:r>
                   <w:rPr>
@@ -28438,6 +29946,7 @@
                   <w14:uncheckedState w14:val="2610" w14:font="MS Gothic"/>
                 </w14:checkbox>
               </w:sdtPr>
+              <w:sdtEndPr/>
               <w:sdtContent>
                 <w:r>
                   <w:rPr>
@@ -28484,6 +29993,7 @@
                   <w14:uncheckedState w14:val="2610" w14:font="MS Gothic"/>
                 </w14:checkbox>
               </w:sdtPr>
+              <w:sdtEndPr/>
               <w:sdtContent>
                 <w:r>
                   <w:rPr>
@@ -28530,6 +30040,7 @@
                   <w14:uncheckedState w14:val="2610" w14:font="MS Gothic"/>
                 </w14:checkbox>
               </w:sdtPr>
+              <w:sdtEndPr/>
               <w:sdtContent>
                 <w:r>
                   <w:rPr>
@@ -28576,6 +30087,7 @@
                   <w14:uncheckedState w14:val="2610" w14:font="MS Gothic"/>
                 </w14:checkbox>
               </w:sdtPr>
+              <w:sdtEndPr/>
               <w:sdtContent>
                 <w:r>
                   <w:rPr>
@@ -28623,6 +30135,7 @@
                   <w14:uncheckedState w14:val="2610" w14:font="MS Gothic"/>
                 </w14:checkbox>
               </w:sdtPr>
+              <w:sdtEndPr/>
               <w:sdtContent>
                 <w:r>
                   <w:rPr>
@@ -28669,6 +30182,7 @@
                   <w14:uncheckedState w14:val="2610" w14:font="MS Gothic"/>
                 </w14:checkbox>
               </w:sdtPr>
+              <w:sdtEndPr/>
               <w:sdtContent>
                 <w:r>
                   <w:rPr>
@@ -28715,6 +30229,7 @@
                   <w14:uncheckedState w14:val="2610" w14:font="MS Gothic"/>
                 </w14:checkbox>
               </w:sdtPr>
+              <w:sdtEndPr/>
               <w:sdtContent>
                 <w:r>
                   <w:rPr>
@@ -28761,6 +30276,7 @@
                   <w14:uncheckedState w14:val="2610" w14:font="MS Gothic"/>
                 </w14:checkbox>
               </w:sdtPr>
+              <w:sdtEndPr/>
               <w:sdtContent>
                 <w:r>
                   <w:rPr>
@@ -28872,6 +30388,7 @@
                   <w14:uncheckedState w14:val="2610" w14:font="MS Gothic"/>
                 </w14:checkbox>
               </w:sdtPr>
+              <w:sdtEndPr/>
               <w:sdtContent>
                 <w:r>
                   <w:rPr>
@@ -28919,6 +30436,7 @@
                   <w14:uncheckedState w14:val="2610" w14:font="MS Gothic"/>
                 </w14:checkbox>
               </w:sdtPr>
+              <w:sdtEndPr/>
               <w:sdtContent>
                 <w:r>
                   <w:rPr>
@@ -28965,6 +30483,7 @@
                   <w14:uncheckedState w14:val="2610" w14:font="MS Gothic"/>
                 </w14:checkbox>
               </w:sdtPr>
+              <w:sdtEndPr/>
               <w:sdtContent>
                 <w:r>
                   <w:rPr>
@@ -29011,6 +30530,7 @@
                   <w14:uncheckedState w14:val="2610" w14:font="MS Gothic"/>
                 </w14:checkbox>
               </w:sdtPr>
+              <w:sdtEndPr/>
               <w:sdtContent>
                 <w:r>
                   <w:rPr>
@@ -29057,6 +30577,7 @@
                   <w14:uncheckedState w14:val="2610" w14:font="MS Gothic"/>
                 </w14:checkbox>
               </w:sdtPr>
+              <w:sdtEndPr/>
               <w:sdtContent>
                 <w:r>
                   <w:rPr>
@@ -29103,6 +30624,7 @@
                   <w14:uncheckedState w14:val="2610" w14:font="MS Gothic"/>
                 </w14:checkbox>
               </w:sdtPr>
+              <w:sdtEndPr/>
               <w:sdtContent>
                 <w:r>
                   <w:rPr>
@@ -29150,6 +30672,7 @@
                   <w14:uncheckedState w14:val="2610" w14:font="MS Gothic"/>
                 </w14:checkbox>
               </w:sdtPr>
+              <w:sdtEndPr/>
               <w:sdtContent>
                 <w:r>
                   <w:rPr>
@@ -29196,6 +30719,7 @@
                   <w14:uncheckedState w14:val="2610" w14:font="MS Gothic"/>
                 </w14:checkbox>
               </w:sdtPr>
+              <w:sdtEndPr/>
               <w:sdtContent>
                 <w:r>
                   <w:rPr>
@@ -29242,6 +30766,7 @@
                   <w14:uncheckedState w14:val="2610" w14:font="MS Gothic"/>
                 </w14:checkbox>
               </w:sdtPr>
+              <w:sdtEndPr/>
               <w:sdtContent>
                 <w:r>
                   <w:rPr>
@@ -29288,6 +30813,7 @@
                   <w14:uncheckedState w14:val="2610" w14:font="MS Gothic"/>
                 </w14:checkbox>
               </w:sdtPr>
+              <w:sdtEndPr/>
               <w:sdtContent>
                 <w:r>
                   <w:rPr>
@@ -29415,6 +30941,7 @@
                   <w14:uncheckedState w14:val="2610" w14:font="MS Gothic"/>
                 </w14:checkbox>
               </w:sdtPr>
+              <w:sdtEndPr/>
               <w:sdtContent>
                 <w:r>
                   <w:rPr>
@@ -29462,6 +30989,7 @@
                   <w14:uncheckedState w14:val="2610" w14:font="MS Gothic"/>
                 </w14:checkbox>
               </w:sdtPr>
+              <w:sdtEndPr/>
               <w:sdtContent>
                 <w:r>
                   <w:rPr>
@@ -29508,6 +31036,7 @@
                   <w14:uncheckedState w14:val="2610" w14:font="MS Gothic"/>
                 </w14:checkbox>
               </w:sdtPr>
+              <w:sdtEndPr/>
               <w:sdtContent>
                 <w:r>
                   <w:rPr>
@@ -29554,6 +31083,7 @@
                   <w14:uncheckedState w14:val="2610" w14:font="MS Gothic"/>
                 </w14:checkbox>
               </w:sdtPr>
+              <w:sdtEndPr/>
               <w:sdtContent>
                 <w:r>
                   <w:rPr>
@@ -29600,6 +31130,7 @@
                   <w14:uncheckedState w14:val="2610" w14:font="MS Gothic"/>
                 </w14:checkbox>
               </w:sdtPr>
+              <w:sdtEndPr/>
               <w:sdtContent>
                 <w:r>
                   <w:rPr>
@@ -29646,6 +31177,7 @@
                   <w14:uncheckedState w14:val="2610" w14:font="MS Gothic"/>
                 </w14:checkbox>
               </w:sdtPr>
+              <w:sdtEndPr/>
               <w:sdtContent>
                 <w:r>
                   <w:rPr>
@@ -29693,6 +31225,7 @@
                   <w14:uncheckedState w14:val="2610" w14:font="MS Gothic"/>
                 </w14:checkbox>
               </w:sdtPr>
+              <w:sdtEndPr/>
               <w:sdtContent>
                 <w:r>
                   <w:rPr>
@@ -29739,6 +31272,7 @@
                   <w14:uncheckedState w14:val="2610" w14:font="MS Gothic"/>
                 </w14:checkbox>
               </w:sdtPr>
+              <w:sdtEndPr/>
               <w:sdtContent>
                 <w:r>
                   <w:rPr>
@@ -29785,6 +31319,7 @@
                   <w14:uncheckedState w14:val="2610" w14:font="MS Gothic"/>
                 </w14:checkbox>
               </w:sdtPr>
+              <w:sdtEndPr/>
               <w:sdtContent>
                 <w:r>
                   <w:rPr>
@@ -29831,6 +31366,7 @@
                   <w14:uncheckedState w14:val="2610" w14:font="MS Gothic"/>
                 </w14:checkbox>
               </w:sdtPr>
+              <w:sdtEndPr/>
               <w:sdtContent>
                 <w:r>
                   <w:rPr>
@@ -29943,6 +31479,7 @@
                   <w14:uncheckedState w14:val="2610" w14:font="MS Gothic"/>
                 </w14:checkbox>
               </w:sdtPr>
+              <w:sdtEndPr/>
               <w:sdtContent>
                 <w:r>
                   <w:rPr>
@@ -29990,6 +31527,7 @@
                   <w14:uncheckedState w14:val="2610" w14:font="MS Gothic"/>
                 </w14:checkbox>
               </w:sdtPr>
+              <w:sdtEndPr/>
               <w:sdtContent>
                 <w:r>
                   <w:rPr>
@@ -30036,6 +31574,7 @@
                   <w14:uncheckedState w14:val="2610" w14:font="MS Gothic"/>
                 </w14:checkbox>
               </w:sdtPr>
+              <w:sdtEndPr/>
               <w:sdtContent>
                 <w:r>
                   <w:rPr>
@@ -30082,6 +31621,7 @@
                   <w14:uncheckedState w14:val="2610" w14:font="MS Gothic"/>
                 </w14:checkbox>
               </w:sdtPr>
+              <w:sdtEndPr/>
               <w:sdtContent>
                 <w:r>
                   <w:rPr>
@@ -30128,6 +31668,7 @@
                   <w14:uncheckedState w14:val="2610" w14:font="MS Gothic"/>
                 </w14:checkbox>
               </w:sdtPr>
+              <w:sdtEndPr/>
               <w:sdtContent>
                 <w:r>
                   <w:rPr>
@@ -30174,6 +31715,7 @@
                   <w14:uncheckedState w14:val="2610" w14:font="MS Gothic"/>
                 </w14:checkbox>
               </w:sdtPr>
+              <w:sdtEndPr/>
               <w:sdtContent>
                 <w:r>
                   <w:rPr>
@@ -30221,6 +31763,7 @@
                   <w14:uncheckedState w14:val="2610" w14:font="MS Gothic"/>
                 </w14:checkbox>
               </w:sdtPr>
+              <w:sdtEndPr/>
               <w:sdtContent>
                 <w:r>
                   <w:rPr>
@@ -30267,6 +31810,7 @@
                   <w14:uncheckedState w14:val="2610" w14:font="MS Gothic"/>
                 </w14:checkbox>
               </w:sdtPr>
+              <w:sdtEndPr/>
               <w:sdtContent>
                 <w:r>
                   <w:rPr>
@@ -30313,6 +31857,7 @@
                   <w14:uncheckedState w14:val="2610" w14:font="MS Gothic"/>
                 </w14:checkbox>
               </w:sdtPr>
+              <w:sdtEndPr/>
               <w:sdtContent>
                 <w:r>
                   <w:rPr>
@@ -30359,6 +31904,7 @@
                   <w14:uncheckedState w14:val="2610" w14:font="MS Gothic"/>
                 </w14:checkbox>
               </w:sdtPr>
+              <w:sdtEndPr/>
               <w:sdtContent>
                 <w:r>
                   <w:rPr>
@@ -31732,6 +33278,7 @@
                   <w14:uncheckedState w14:val="2610" w14:font="MS Gothic"/>
                 </w14:checkbox>
               </w:sdtPr>
+              <w:sdtEndPr/>
               <w:sdtContent>
                 <w:r>
                   <w:rPr>
@@ -31779,6 +33326,7 @@
                   <w14:uncheckedState w14:val="2610" w14:font="MS Gothic"/>
                 </w14:checkbox>
               </w:sdtPr>
+              <w:sdtEndPr/>
               <w:sdtContent>
                 <w:r>
                   <w:rPr>
@@ -31826,6 +33374,7 @@
                   <w14:uncheckedState w14:val="2610" w14:font="MS Gothic"/>
                 </w14:checkbox>
               </w:sdtPr>
+              <w:sdtEndPr/>
               <w:sdtContent>
                 <w:r>
                   <w:rPr>
@@ -31873,6 +33422,7 @@
                   <w14:uncheckedState w14:val="2610" w14:font="MS Gothic"/>
                 </w14:checkbox>
               </w:sdtPr>
+              <w:sdtEndPr/>
               <w:sdtContent>
                 <w:r>
                   <w:rPr>
@@ -31920,6 +33470,7 @@
                   <w14:uncheckedState w14:val="2610" w14:font="MS Gothic"/>
                 </w14:checkbox>
               </w:sdtPr>
+              <w:sdtEndPr/>
               <w:sdtContent>
                 <w:r>
                   <w:rPr>
@@ -31967,6 +33518,7 @@
                   <w14:uncheckedState w14:val="2610" w14:font="MS Gothic"/>
                 </w14:checkbox>
               </w:sdtPr>
+              <w:sdtEndPr/>
               <w:sdtContent>
                 <w:r>
                   <w:rPr>
@@ -32014,6 +33566,7 @@
                   <w14:uncheckedState w14:val="2610" w14:font="MS Gothic"/>
                 </w14:checkbox>
               </w:sdtPr>
+              <w:sdtEndPr/>
               <w:sdtContent>
                 <w:r>
                   <w:rPr>
@@ -32061,6 +33614,7 @@
                   <w14:uncheckedState w14:val="2610" w14:font="MS Gothic"/>
                 </w14:checkbox>
               </w:sdtPr>
+              <w:sdtEndPr/>
               <w:sdtContent>
                 <w:r>
                   <w:rPr>
@@ -32108,6 +33662,7 @@
                   <w14:uncheckedState w14:val="2610" w14:font="MS Gothic"/>
                 </w14:checkbox>
               </w:sdtPr>
+              <w:sdtEndPr/>
               <w:sdtContent>
                 <w:r>
                   <w:rPr>
@@ -32155,6 +33710,7 @@
                   <w14:uncheckedState w14:val="2610" w14:font="MS Gothic"/>
                 </w14:checkbox>
               </w:sdtPr>
+              <w:sdtEndPr/>
               <w:sdtContent>
                 <w:r>
                   <w:rPr>
@@ -32272,6 +33828,7 @@
                   <w14:uncheckedState w14:val="2610" w14:font="MS Gothic"/>
                 </w14:checkbox>
               </w:sdtPr>
+              <w:sdtEndPr/>
               <w:sdtContent>
                 <w:r>
                   <w:rPr>
@@ -32319,6 +33876,7 @@
                   <w14:uncheckedState w14:val="2610" w14:font="MS Gothic"/>
                 </w14:checkbox>
               </w:sdtPr>
+              <w:sdtEndPr/>
               <w:sdtContent>
                 <w:r>
                   <w:rPr>
@@ -32366,6 +33924,7 @@
                   <w14:uncheckedState w14:val="2610" w14:font="MS Gothic"/>
                 </w14:checkbox>
               </w:sdtPr>
+              <w:sdtEndPr/>
               <w:sdtContent>
                 <w:r>
                   <w:rPr>
@@ -32413,6 +33972,7 @@
                   <w14:uncheckedState w14:val="2610" w14:font="MS Gothic"/>
                 </w14:checkbox>
               </w:sdtPr>
+              <w:sdtEndPr/>
               <w:sdtContent>
                 <w:r>
                   <w:rPr>
@@ -32460,6 +34020,7 @@
                   <w14:uncheckedState w14:val="2610" w14:font="MS Gothic"/>
                 </w14:checkbox>
               </w:sdtPr>
+              <w:sdtEndPr/>
               <w:sdtContent>
                 <w:r>
                   <w:rPr>
@@ -32507,6 +34068,7 @@
                   <w14:uncheckedState w14:val="2610" w14:font="MS Gothic"/>
                 </w14:checkbox>
               </w:sdtPr>
+              <w:sdtEndPr/>
               <w:sdtContent>
                 <w:r>
                   <w:rPr>
@@ -32554,6 +34116,7 @@
                   <w14:uncheckedState w14:val="2610" w14:font="MS Gothic"/>
                 </w14:checkbox>
               </w:sdtPr>
+              <w:sdtEndPr/>
               <w:sdtContent>
                 <w:r>
                   <w:rPr>
@@ -32601,6 +34164,7 @@
                   <w14:uncheckedState w14:val="2610" w14:font="MS Gothic"/>
                 </w14:checkbox>
               </w:sdtPr>
+              <w:sdtEndPr/>
               <w:sdtContent>
                 <w:r>
                   <w:rPr>
@@ -32648,6 +34212,7 @@
                   <w14:uncheckedState w14:val="2610" w14:font="MS Gothic"/>
                 </w14:checkbox>
               </w:sdtPr>
+              <w:sdtEndPr/>
               <w:sdtContent>
                 <w:r>
                   <w:rPr>
@@ -32695,6 +34260,7 @@
                   <w14:uncheckedState w14:val="2610" w14:font="MS Gothic"/>
                 </w14:checkbox>
               </w:sdtPr>
+              <w:sdtEndPr/>
               <w:sdtContent>
                 <w:r>
                   <w:rPr>
@@ -32811,6 +34377,7 @@
                   <w14:uncheckedState w14:val="2610" w14:font="MS Gothic"/>
                 </w14:checkbox>
               </w:sdtPr>
+              <w:sdtEndPr/>
               <w:sdtContent>
                 <w:r>
                   <w:rPr>
@@ -32858,6 +34425,7 @@
                   <w14:uncheckedState w14:val="2610" w14:font="MS Gothic"/>
                 </w14:checkbox>
               </w:sdtPr>
+              <w:sdtEndPr/>
               <w:sdtContent>
                 <w:r>
                   <w:rPr>
@@ -32905,6 +34473,7 @@
                   <w14:uncheckedState w14:val="2610" w14:font="MS Gothic"/>
                 </w14:checkbox>
               </w:sdtPr>
+              <w:sdtEndPr/>
               <w:sdtContent>
                 <w:r>
                   <w:rPr>
@@ -32952,6 +34521,7 @@
                   <w14:uncheckedState w14:val="2610" w14:font="MS Gothic"/>
                 </w14:checkbox>
               </w:sdtPr>
+              <w:sdtEndPr/>
               <w:sdtContent>
                 <w:r>
                   <w:rPr>
@@ -32999,6 +34569,7 @@
                   <w14:uncheckedState w14:val="2610" w14:font="MS Gothic"/>
                 </w14:checkbox>
               </w:sdtPr>
+              <w:sdtEndPr/>
               <w:sdtContent>
                 <w:r>
                   <w:rPr>
@@ -33046,6 +34617,7 @@
                   <w14:uncheckedState w14:val="2610" w14:font="MS Gothic"/>
                 </w14:checkbox>
               </w:sdtPr>
+              <w:sdtEndPr/>
               <w:sdtContent>
                 <w:r>
                   <w:rPr>
@@ -33093,6 +34665,7 @@
                   <w14:uncheckedState w14:val="2610" w14:font="MS Gothic"/>
                 </w14:checkbox>
               </w:sdtPr>
+              <w:sdtEndPr/>
               <w:sdtContent>
                 <w:r>
                   <w:rPr>
@@ -33140,6 +34713,7 @@
                   <w14:uncheckedState w14:val="2610" w14:font="MS Gothic"/>
                 </w14:checkbox>
               </w:sdtPr>
+              <w:sdtEndPr/>
               <w:sdtContent>
                 <w:r>
                   <w:rPr>
@@ -33187,6 +34761,7 @@
                   <w14:uncheckedState w14:val="2610" w14:font="MS Gothic"/>
                 </w14:checkbox>
               </w:sdtPr>
+              <w:sdtEndPr/>
               <w:sdtContent>
                 <w:r>
                   <w:rPr>
@@ -33234,6 +34809,7 @@
                   <w14:uncheckedState w14:val="2610" w14:font="MS Gothic"/>
                 </w14:checkbox>
               </w:sdtPr>
+              <w:sdtEndPr/>
               <w:sdtContent>
                 <w:r>
                   <w:rPr>
@@ -33354,6 +34930,7 @@
                   <w14:uncheckedState w14:val="2610" w14:font="MS Gothic"/>
                 </w14:checkbox>
               </w:sdtPr>
+              <w:sdtEndPr/>
               <w:sdtContent>
                 <w:r>
                   <w:rPr>
@@ -33401,6 +34978,7 @@
                   <w14:uncheckedState w14:val="2610" w14:font="MS Gothic"/>
                 </w14:checkbox>
               </w:sdtPr>
+              <w:sdtEndPr/>
               <w:sdtContent>
                 <w:r>
                   <w:rPr>
@@ -33448,6 +35026,7 @@
                   <w14:uncheckedState w14:val="2610" w14:font="MS Gothic"/>
                 </w14:checkbox>
               </w:sdtPr>
+              <w:sdtEndPr/>
               <w:sdtContent>
                 <w:r>
                   <w:rPr>
@@ -33495,6 +35074,7 @@
                   <w14:uncheckedState w14:val="2610" w14:font="MS Gothic"/>
                 </w14:checkbox>
               </w:sdtPr>
+              <w:sdtEndPr/>
               <w:sdtContent>
                 <w:r>
                   <w:rPr>
@@ -33542,6 +35122,7 @@
                   <w14:uncheckedState w14:val="2610" w14:font="MS Gothic"/>
                 </w14:checkbox>
               </w:sdtPr>
+              <w:sdtEndPr/>
               <w:sdtContent>
                 <w:r>
                   <w:rPr>
@@ -33589,6 +35170,7 @@
                   <w14:uncheckedState w14:val="2610" w14:font="MS Gothic"/>
                 </w14:checkbox>
               </w:sdtPr>
+              <w:sdtEndPr/>
               <w:sdtContent>
                 <w:r>
                   <w:rPr>
@@ -33636,6 +35218,7 @@
                   <w14:uncheckedState w14:val="2610" w14:font="MS Gothic"/>
                 </w14:checkbox>
               </w:sdtPr>
+              <w:sdtEndPr/>
               <w:sdtContent>
                 <w:r>
                   <w:rPr>
@@ -33683,6 +35266,7 @@
                   <w14:uncheckedState w14:val="2610" w14:font="MS Gothic"/>
                 </w14:checkbox>
               </w:sdtPr>
+              <w:sdtEndPr/>
               <w:sdtContent>
                 <w:r>
                   <w:rPr>
@@ -33730,6 +35314,7 @@
                   <w14:uncheckedState w14:val="2610" w14:font="MS Gothic"/>
                 </w14:checkbox>
               </w:sdtPr>
+              <w:sdtEndPr/>
               <w:sdtContent>
                 <w:r>
                   <w:rPr>
@@ -33777,6 +35362,7 @@
                   <w14:uncheckedState w14:val="2610" w14:font="MS Gothic"/>
                 </w14:checkbox>
               </w:sdtPr>
+              <w:sdtEndPr/>
               <w:sdtContent>
                 <w:r>
                   <w:rPr>
@@ -33893,6 +35479,7 @@
                   <w14:uncheckedState w14:val="2610" w14:font="MS Gothic"/>
                 </w14:checkbox>
               </w:sdtPr>
+              <w:sdtEndPr/>
               <w:sdtContent>
                 <w:r>
                   <w:rPr>
@@ -33940,6 +35527,7 @@
                   <w14:uncheckedState w14:val="2610" w14:font="MS Gothic"/>
                 </w14:checkbox>
               </w:sdtPr>
+              <w:sdtEndPr/>
               <w:sdtContent>
                 <w:r>
                   <w:rPr>
@@ -33987,6 +35575,7 @@
                   <w14:uncheckedState w14:val="2610" w14:font="MS Gothic"/>
                 </w14:checkbox>
               </w:sdtPr>
+              <w:sdtEndPr/>
               <w:sdtContent>
                 <w:r>
                   <w:rPr>
@@ -34034,6 +35623,7 @@
                   <w14:uncheckedState w14:val="2610" w14:font="MS Gothic"/>
                 </w14:checkbox>
               </w:sdtPr>
+              <w:sdtEndPr/>
               <w:sdtContent>
                 <w:r>
                   <w:rPr>
@@ -34081,6 +35671,7 @@
                   <w14:uncheckedState w14:val="2610" w14:font="MS Gothic"/>
                 </w14:checkbox>
               </w:sdtPr>
+              <w:sdtEndPr/>
               <w:sdtContent>
                 <w:r>
                   <w:rPr>
@@ -34128,6 +35719,7 @@
                   <w14:uncheckedState w14:val="2610" w14:font="MS Gothic"/>
                 </w14:checkbox>
               </w:sdtPr>
+              <w:sdtEndPr/>
               <w:sdtContent>
                 <w:r>
                   <w:rPr>
@@ -34175,6 +35767,7 @@
                   <w14:uncheckedState w14:val="2610" w14:font="MS Gothic"/>
                 </w14:checkbox>
               </w:sdtPr>
+              <w:sdtEndPr/>
               <w:sdtContent>
                 <w:r>
                   <w:rPr>
@@ -34222,6 +35815,7 @@
                   <w14:uncheckedState w14:val="2610" w14:font="MS Gothic"/>
                 </w14:checkbox>
               </w:sdtPr>
+              <w:sdtEndPr/>
               <w:sdtContent>
                 <w:r>
                   <w:rPr>
@@ -34269,6 +35863,7 @@
                   <w14:uncheckedState w14:val="2610" w14:font="MS Gothic"/>
                 </w14:checkbox>
               </w:sdtPr>
+              <w:sdtEndPr/>
               <w:sdtContent>
                 <w:r>
                   <w:rPr>
@@ -34316,6 +35911,7 @@
                   <w14:uncheckedState w14:val="2610" w14:font="MS Gothic"/>
                 </w14:checkbox>
               </w:sdtPr>
+              <w:sdtEndPr/>
               <w:sdtContent>
                 <w:r>
                   <w:rPr>
@@ -34426,6 +36022,7 @@
                   <w14:uncheckedState w14:val="2610" w14:font="MS Gothic"/>
                 </w14:checkbox>
               </w:sdtPr>
+              <w:sdtEndPr/>
               <w:sdtContent>
                 <w:r>
                   <w:rPr>
@@ -34473,6 +36070,7 @@
                   <w14:uncheckedState w14:val="2610" w14:font="MS Gothic"/>
                 </w14:checkbox>
               </w:sdtPr>
+              <w:sdtEndPr/>
               <w:sdtContent>
                 <w:r>
                   <w:rPr>
@@ -34520,6 +36118,7 @@
                   <w14:uncheckedState w14:val="2610" w14:font="MS Gothic"/>
                 </w14:checkbox>
               </w:sdtPr>
+              <w:sdtEndPr/>
               <w:sdtContent>
                 <w:r>
                   <w:rPr>
@@ -34567,6 +36166,7 @@
                   <w14:uncheckedState w14:val="2610" w14:font="MS Gothic"/>
                 </w14:checkbox>
               </w:sdtPr>
+              <w:sdtEndPr/>
               <w:sdtContent>
                 <w:r>
                   <w:rPr>
@@ -34614,6 +36214,7 @@
                   <w14:uncheckedState w14:val="2610" w14:font="MS Gothic"/>
                 </w14:checkbox>
               </w:sdtPr>
+              <w:sdtEndPr/>
               <w:sdtContent>
                 <w:r>
                   <w:rPr>
@@ -34661,6 +36262,7 @@
                   <w14:uncheckedState w14:val="2610" w14:font="MS Gothic"/>
                 </w14:checkbox>
               </w:sdtPr>
+              <w:sdtEndPr/>
               <w:sdtContent>
                 <w:r>
                   <w:rPr>
@@ -34708,6 +36310,7 @@
                   <w14:uncheckedState w14:val="2610" w14:font="MS Gothic"/>
                 </w14:checkbox>
               </w:sdtPr>
+              <w:sdtEndPr/>
               <w:sdtContent>
                 <w:r>
                   <w:rPr>
@@ -34755,6 +36358,7 @@
                   <w14:uncheckedState w14:val="2610" w14:font="MS Gothic"/>
                 </w14:checkbox>
               </w:sdtPr>
+              <w:sdtEndPr/>
               <w:sdtContent>
                 <w:r>
                   <w:rPr>
@@ -34802,6 +36406,7 @@
                   <w14:uncheckedState w14:val="2610" w14:font="MS Gothic"/>
                 </w14:checkbox>
               </w:sdtPr>
+              <w:sdtEndPr/>
               <w:sdtContent>
                 <w:r>
                   <w:rPr>
@@ -34849,6 +36454,7 @@
                   <w14:uncheckedState w14:val="2610" w14:font="MS Gothic"/>
                 </w14:checkbox>
               </w:sdtPr>
+              <w:sdtEndPr/>
               <w:sdtContent>
                 <w:r>
                   <w:rPr>
@@ -34957,6 +36563,7 @@
                   <w14:uncheckedState w14:val="2610" w14:font="MS Gothic"/>
                 </w14:checkbox>
               </w:sdtPr>
+              <w:sdtEndPr/>
               <w:sdtContent>
                 <w:r>
                   <w:rPr>
@@ -35004,6 +36611,7 @@
                   <w14:uncheckedState w14:val="2610" w14:font="MS Gothic"/>
                 </w14:checkbox>
               </w:sdtPr>
+              <w:sdtEndPr/>
               <w:sdtContent>
                 <w:r>
                   <w:rPr>
@@ -35051,6 +36659,7 @@
                   <w14:uncheckedState w14:val="2610" w14:font="MS Gothic"/>
                 </w14:checkbox>
               </w:sdtPr>
+              <w:sdtEndPr/>
               <w:sdtContent>
                 <w:r>
                   <w:rPr>
@@ -35098,6 +36707,7 @@
                   <w14:uncheckedState w14:val="2610" w14:font="MS Gothic"/>
                 </w14:checkbox>
               </w:sdtPr>
+              <w:sdtEndPr/>
               <w:sdtContent>
                 <w:r>
                   <w:rPr>
@@ -35145,6 +36755,7 @@
                   <w14:uncheckedState w14:val="2610" w14:font="MS Gothic"/>
                 </w14:checkbox>
               </w:sdtPr>
+              <w:sdtEndPr/>
               <w:sdtContent>
                 <w:r>
                   <w:rPr>
@@ -35192,6 +36803,7 @@
                   <w14:uncheckedState w14:val="2610" w14:font="MS Gothic"/>
                 </w14:checkbox>
               </w:sdtPr>
+              <w:sdtEndPr/>
               <w:sdtContent>
                 <w:r>
                   <w:rPr>
@@ -35239,6 +36851,7 @@
                   <w14:uncheckedState w14:val="2610" w14:font="MS Gothic"/>
                 </w14:checkbox>
               </w:sdtPr>
+              <w:sdtEndPr/>
               <w:sdtContent>
                 <w:r>
                   <w:rPr>
@@ -35286,6 +36899,7 @@
                   <w14:uncheckedState w14:val="2610" w14:font="MS Gothic"/>
                 </w14:checkbox>
               </w:sdtPr>
+              <w:sdtEndPr/>
               <w:sdtContent>
                 <w:r>
                   <w:rPr>
@@ -35333,6 +36947,7 @@
                   <w14:uncheckedState w14:val="2610" w14:font="MS Gothic"/>
                 </w14:checkbox>
               </w:sdtPr>
+              <w:sdtEndPr/>
               <w:sdtContent>
                 <w:r>
                   <w:rPr>
@@ -35380,6 +36995,7 @@
                   <w14:uncheckedState w14:val="2610" w14:font="MS Gothic"/>
                 </w14:checkbox>
               </w:sdtPr>
+              <w:sdtEndPr/>
               <w:sdtContent>
                 <w:r>
                   <w:rPr>
@@ -35492,6 +37108,7 @@
                   <w14:uncheckedState w14:val="2610" w14:font="MS Gothic"/>
                 </w14:checkbox>
               </w:sdtPr>
+              <w:sdtEndPr/>
               <w:sdtContent>
                 <w:r>
                   <w:rPr>
@@ -35539,6 +37156,7 @@
                   <w14:uncheckedState w14:val="2610" w14:font="MS Gothic"/>
                 </w14:checkbox>
               </w:sdtPr>
+              <w:sdtEndPr/>
               <w:sdtContent>
                 <w:r>
                   <w:rPr>
@@ -35586,6 +37204,7 @@
                   <w14:uncheckedState w14:val="2610" w14:font="MS Gothic"/>
                 </w14:checkbox>
               </w:sdtPr>
+              <w:sdtEndPr/>
               <w:sdtContent>
                 <w:r>
                   <w:rPr>
@@ -35633,6 +37252,7 @@
                   <w14:uncheckedState w14:val="2610" w14:font="MS Gothic"/>
                 </w14:checkbox>
               </w:sdtPr>
+              <w:sdtEndPr/>
               <w:sdtContent>
                 <w:r>
                   <w:rPr>
@@ -35680,6 +37300,7 @@
                   <w14:uncheckedState w14:val="2610" w14:font="MS Gothic"/>
                 </w14:checkbox>
               </w:sdtPr>
+              <w:sdtEndPr/>
               <w:sdtContent>
                 <w:r>
                   <w:rPr>
@@ -35727,6 +37348,7 @@
                   <w14:uncheckedState w14:val="2610" w14:font="MS Gothic"/>
                 </w14:checkbox>
               </w:sdtPr>
+              <w:sdtEndPr/>
               <w:sdtContent>
                 <w:r>
                   <w:rPr>
@@ -35774,6 +37396,7 @@
                   <w14:uncheckedState w14:val="2610" w14:font="MS Gothic"/>
                 </w14:checkbox>
               </w:sdtPr>
+              <w:sdtEndPr/>
               <w:sdtContent>
                 <w:r>
                   <w:rPr>
@@ -35821,6 +37444,7 @@
                   <w14:uncheckedState w14:val="2610" w14:font="MS Gothic"/>
                 </w14:checkbox>
               </w:sdtPr>
+              <w:sdtEndPr/>
               <w:sdtContent>
                 <w:r>
                   <w:rPr>
@@ -35868,6 +37492,7 @@
                   <w14:uncheckedState w14:val="2610" w14:font="MS Gothic"/>
                 </w14:checkbox>
               </w:sdtPr>
+              <w:sdtEndPr/>
               <w:sdtContent>
                 <w:r>
                   <w:rPr>
@@ -35915,6 +37540,7 @@
                   <w14:uncheckedState w14:val="2610" w14:font="MS Gothic"/>
                 </w14:checkbox>
               </w:sdtPr>
+              <w:sdtEndPr/>
               <w:sdtContent>
                 <w:r>
                   <w:rPr>
@@ -36026,6 +37652,7 @@
                   <w14:uncheckedState w14:val="2610" w14:font="MS Gothic"/>
                 </w14:checkbox>
               </w:sdtPr>
+              <w:sdtEndPr/>
               <w:sdtContent>
                 <w:r>
                   <w:rPr>
@@ -36073,6 +37700,7 @@
                   <w14:uncheckedState w14:val="2610" w14:font="MS Gothic"/>
                 </w14:checkbox>
               </w:sdtPr>
+              <w:sdtEndPr/>
               <w:sdtContent>
                 <w:r>
                   <w:rPr>
@@ -36120,6 +37748,7 @@
                   <w14:uncheckedState w14:val="2610" w14:font="MS Gothic"/>
                 </w14:checkbox>
               </w:sdtPr>
+              <w:sdtEndPr/>
               <w:sdtContent>
                 <w:r>
                   <w:rPr>
@@ -36167,6 +37796,7 @@
                   <w14:uncheckedState w14:val="2610" w14:font="MS Gothic"/>
                 </w14:checkbox>
               </w:sdtPr>
+              <w:sdtEndPr/>
               <w:sdtContent>
                 <w:r>
                   <w:rPr>
@@ -36214,6 +37844,7 @@
                   <w14:uncheckedState w14:val="2610" w14:font="MS Gothic"/>
                 </w14:checkbox>
               </w:sdtPr>
+              <w:sdtEndPr/>
               <w:sdtContent>
                 <w:r>
                   <w:rPr>
@@ -36261,6 +37892,7 @@
                   <w14:uncheckedState w14:val="2610" w14:font="MS Gothic"/>
                 </w14:checkbox>
               </w:sdtPr>
+              <w:sdtEndPr/>
               <w:sdtContent>
                 <w:r>
                   <w:rPr>
@@ -36308,6 +37940,7 @@
                   <w14:uncheckedState w14:val="2610" w14:font="MS Gothic"/>
                 </w14:checkbox>
               </w:sdtPr>
+              <w:sdtEndPr/>
               <w:sdtContent>
                 <w:r>
                   <w:rPr>
@@ -36355,6 +37988,7 @@
                   <w14:uncheckedState w14:val="2610" w14:font="MS Gothic"/>
                 </w14:checkbox>
               </w:sdtPr>
+              <w:sdtEndPr/>
               <w:sdtContent>
                 <w:r>
                   <w:rPr>
@@ -36402,6 +38036,7 @@
                   <w14:uncheckedState w14:val="2610" w14:font="MS Gothic"/>
                 </w14:checkbox>
               </w:sdtPr>
+              <w:sdtEndPr/>
               <w:sdtContent>
                 <w:r>
                   <w:rPr>
@@ -36449,6 +38084,7 @@
                   <w14:uncheckedState w14:val="2610" w14:font="MS Gothic"/>
                 </w14:checkbox>
               </w:sdtPr>
+              <w:sdtEndPr/>
               <w:sdtContent>
                 <w:r>
                   <w:rPr>
@@ -36560,6 +38196,7 @@
                   <w14:uncheckedState w14:val="2610" w14:font="MS Gothic"/>
                 </w14:checkbox>
               </w:sdtPr>
+              <w:sdtEndPr/>
               <w:sdtContent>
                 <w:r>
                   <w:rPr>
@@ -36607,6 +38244,7 @@
                   <w14:uncheckedState w14:val="2610" w14:font="MS Gothic"/>
                 </w14:checkbox>
               </w:sdtPr>
+              <w:sdtEndPr/>
               <w:sdtContent>
                 <w:r>
                   <w:rPr>
@@ -36654,6 +38292,7 @@
                   <w14:uncheckedState w14:val="2610" w14:font="MS Gothic"/>
                 </w14:checkbox>
               </w:sdtPr>
+              <w:sdtEndPr/>
               <w:sdtContent>
                 <w:r>
                   <w:rPr>
@@ -36701,6 +38340,7 @@
                   <w14:uncheckedState w14:val="2610" w14:font="MS Gothic"/>
                 </w14:checkbox>
               </w:sdtPr>
+              <w:sdtEndPr/>
               <w:sdtContent>
                 <w:r>
                   <w:rPr>
@@ -36748,6 +38388,7 @@
                   <w14:uncheckedState w14:val="2610" w14:font="MS Gothic"/>
                 </w14:checkbox>
               </w:sdtPr>
+              <w:sdtEndPr/>
               <w:sdtContent>
                 <w:r>
                   <w:rPr>
@@ -36795,6 +38436,7 @@
                   <w14:uncheckedState w14:val="2610" w14:font="MS Gothic"/>
                 </w14:checkbox>
               </w:sdtPr>
+              <w:sdtEndPr/>
               <w:sdtContent>
                 <w:r>
                   <w:rPr>
@@ -36842,6 +38484,7 @@
                   <w14:uncheckedState w14:val="2610" w14:font="MS Gothic"/>
                 </w14:checkbox>
               </w:sdtPr>
+              <w:sdtEndPr/>
               <w:sdtContent>
                 <w:r>
                   <w:rPr>
@@ -36889,6 +38532,7 @@
                   <w14:uncheckedState w14:val="2610" w14:font="MS Gothic"/>
                 </w14:checkbox>
               </w:sdtPr>
+              <w:sdtEndPr/>
               <w:sdtContent>
                 <w:r>
                   <w:rPr>
@@ -36936,6 +38580,7 @@
                   <w14:uncheckedState w14:val="2610" w14:font="MS Gothic"/>
                 </w14:checkbox>
               </w:sdtPr>
+              <w:sdtEndPr/>
               <w:sdtContent>
                 <w:r>
                   <w:rPr>
@@ -36983,6 +38628,7 @@
                   <w14:uncheckedState w14:val="2610" w14:font="MS Gothic"/>
                 </w14:checkbox>
               </w:sdtPr>
+              <w:sdtEndPr/>
               <w:sdtContent>
                 <w:r>
                   <w:rPr>
@@ -37094,6 +38740,7 @@
                   <w14:uncheckedState w14:val="2610" w14:font="MS Gothic"/>
                 </w14:checkbox>
               </w:sdtPr>
+              <w:sdtEndPr/>
               <w:sdtContent>
                 <w:r>
                   <w:rPr>
@@ -37141,6 +38788,7 @@
                   <w14:uncheckedState w14:val="2610" w14:font="MS Gothic"/>
                 </w14:checkbox>
               </w:sdtPr>
+              <w:sdtEndPr/>
               <w:sdtContent>
                 <w:r>
                   <w:rPr>
@@ -37188,6 +38836,7 @@
                   <w14:uncheckedState w14:val="2610" w14:font="MS Gothic"/>
                 </w14:checkbox>
               </w:sdtPr>
+              <w:sdtEndPr/>
               <w:sdtContent>
                 <w:r>
                   <w:rPr>
@@ -37235,6 +38884,7 @@
                   <w14:uncheckedState w14:val="2610" w14:font="MS Gothic"/>
                 </w14:checkbox>
               </w:sdtPr>
+              <w:sdtEndPr/>
               <w:sdtContent>
                 <w:r>
                   <w:rPr>
@@ -37282,6 +38932,7 @@
                   <w14:uncheckedState w14:val="2610" w14:font="MS Gothic"/>
                 </w14:checkbox>
               </w:sdtPr>
+              <w:sdtEndPr/>
               <w:sdtContent>
                 <w:r>
                   <w:rPr>
@@ -37329,6 +38980,7 @@
                   <w14:uncheckedState w14:val="2610" w14:font="MS Gothic"/>
                 </w14:checkbox>
               </w:sdtPr>
+              <w:sdtEndPr/>
               <w:sdtContent>
                 <w:r>
                   <w:rPr>
@@ -37376,6 +39028,7 @@
                   <w14:uncheckedState w14:val="2610" w14:font="MS Gothic"/>
                 </w14:checkbox>
               </w:sdtPr>
+              <w:sdtEndPr/>
               <w:sdtContent>
                 <w:r>
                   <w:rPr>
@@ -37423,6 +39076,7 @@
                   <w14:uncheckedState w14:val="2610" w14:font="MS Gothic"/>
                 </w14:checkbox>
               </w:sdtPr>
+              <w:sdtEndPr/>
               <w:sdtContent>
                 <w:r>
                   <w:rPr>
@@ -37470,6 +39124,7 @@
                   <w14:uncheckedState w14:val="2610" w14:font="MS Gothic"/>
                 </w14:checkbox>
               </w:sdtPr>
+              <w:sdtEndPr/>
               <w:sdtContent>
                 <w:r>
                   <w:rPr>
@@ -37517,6 +39172,7 @@
                   <w14:uncheckedState w14:val="2610" w14:font="MS Gothic"/>
                 </w14:checkbox>
               </w:sdtPr>
+              <w:sdtEndPr/>
               <w:sdtContent>
                 <w:r>
                   <w:rPr>
@@ -39786,6 +41442,7 @@
                   <w14:uncheckedState w14:val="2610" w14:font="MS Gothic"/>
                 </w14:checkbox>
               </w:sdtPr>
+              <w:sdtEndPr/>
               <w:sdtContent>
                 <w:r>
                   <w:rPr>
@@ -39855,6 +41512,7 @@
                   <w14:uncheckedState w14:val="2610" w14:font="MS Gothic"/>
                 </w14:checkbox>
               </w:sdtPr>
+              <w:sdtEndPr/>
               <w:sdtContent>
                 <w:r>
                   <w:rPr>
@@ -39924,6 +41582,7 @@
                   <w14:uncheckedState w14:val="2610" w14:font="MS Gothic"/>
                 </w14:checkbox>
               </w:sdtPr>
+              <w:sdtEndPr/>
               <w:sdtContent>
                 <w:r>
                   <w:rPr>
@@ -39993,6 +41652,7 @@
                   <w14:uncheckedState w14:val="2610" w14:font="MS Gothic"/>
                 </w14:checkbox>
               </w:sdtPr>
+              <w:sdtEndPr/>
               <w:sdtContent>
                 <w:r>
                   <w:rPr>
@@ -40069,6 +41729,7 @@
                   <w14:uncheckedState w14:val="2610" w14:font="MS Gothic"/>
                 </w14:checkbox>
               </w:sdtPr>
+              <w:sdtEndPr/>
               <w:sdtContent>
                 <w:r>
                   <w:rPr>
@@ -40133,6 +41794,7 @@
                   <w14:uncheckedState w14:val="2610" w14:font="MS Gothic"/>
                 </w14:checkbox>
               </w:sdtPr>
+              <w:sdtEndPr/>
               <w:sdtContent>
                 <w:r>
                   <w:rPr>
@@ -40201,6 +41863,7 @@
                   <w14:uncheckedState w14:val="2610" w14:font="MS Gothic"/>
                 </w14:checkbox>
               </w:sdtPr>
+              <w:sdtEndPr/>
               <w:sdtContent>
                 <w:r>
                   <w:rPr>
@@ -40278,6 +41941,7 @@
                   <w14:uncheckedState w14:val="2610" w14:font="MS Gothic"/>
                 </w14:checkbox>
               </w:sdtPr>
+              <w:sdtEndPr/>
               <w:sdtContent>
                 <w:r>
                   <w:rPr>
@@ -40425,6 +42089,7 @@
                   <w14:uncheckedState w14:val="2610" w14:font="MS Gothic"/>
                 </w14:checkbox>
               </w:sdtPr>
+              <w:sdtEndPr/>
               <w:sdtContent>
                 <w:r>
                   <w:rPr>
@@ -40497,6 +42162,7 @@
                   <w14:uncheckedState w14:val="2610" w14:font="MS Gothic"/>
                 </w14:checkbox>
               </w:sdtPr>
+              <w:sdtEndPr/>
               <w:sdtContent>
                 <w:r>
                   <w:rPr>
@@ -40568,6 +42234,7 @@
                   <w14:uncheckedState w14:val="2610" w14:font="MS Gothic"/>
                 </w14:checkbox>
               </w:sdtPr>
+              <w:sdtEndPr/>
               <w:sdtContent>
                 <w:r>
                   <w:rPr>
@@ -40675,6 +42342,7 @@
                   <w14:uncheckedState w14:val="2610" w14:font="MS Gothic"/>
                 </w14:checkbox>
               </w:sdtPr>
+              <w:sdtEndPr/>
               <w:sdtContent>
                 <w:r>
                   <w:rPr>
@@ -40739,6 +42407,7 @@
                   <w14:uncheckedState w14:val="2610" w14:font="MS Gothic"/>
                 </w14:checkbox>
               </w:sdtPr>
+              <w:sdtEndPr/>
               <w:sdtContent>
                 <w:r>
                   <w:rPr>
@@ -40847,6 +42516,7 @@
             <w14:uncheckedState w14:val="2610" w14:font="MS Gothic"/>
           </w14:checkbox>
         </w:sdtPr>
+        <w:sdtEndPr/>
         <w:sdtContent>
           <w:r>
             <w:rPr>
@@ -40887,6 +42557,7 @@
             <w14:uncheckedState w14:val="2610" w14:font="MS Gothic"/>
           </w14:checkbox>
         </w:sdtPr>
+        <w:sdtEndPr/>
         <w:sdtContent>
           <w:r>
             <w:rPr>
@@ -40941,6 +42612,7 @@
             <w14:uncheckedState w14:val="2610" w14:font="MS Gothic"/>
           </w14:checkbox>
         </w:sdtPr>
+        <w:sdtEndPr/>
         <w:sdtContent>
           <w:r>
             <w:rPr>
@@ -41973,6 +43645,7 @@
                   <w14:uncheckedState w14:val="2610" w14:font="MS Gothic"/>
                 </w14:checkbox>
               </w:sdtPr>
+              <w:sdtEndPr/>
               <w:sdtContent>
                 <w:r>
                   <w:rPr>
@@ -42042,6 +43715,7 @@
                   <w14:uncheckedState w14:val="2610" w14:font="MS Gothic"/>
                 </w14:checkbox>
               </w:sdtPr>
+              <w:sdtEndPr/>
               <w:sdtContent>
                 <w:r>
                   <w:rPr>
@@ -42111,6 +43785,7 @@
                   <w14:uncheckedState w14:val="2610" w14:font="MS Gothic"/>
                 </w14:checkbox>
               </w:sdtPr>
+              <w:sdtEndPr/>
               <w:sdtContent>
                 <w:r>
                   <w:rPr>
@@ -42180,6 +43855,7 @@
                   <w14:uncheckedState w14:val="2610" w14:font="MS Gothic"/>
                 </w14:checkbox>
               </w:sdtPr>
+              <w:sdtEndPr/>
               <w:sdtContent>
                 <w:r>
                   <w:rPr>
@@ -42256,6 +43932,7 @@
                   <w14:uncheckedState w14:val="2610" w14:font="MS Gothic"/>
                 </w14:checkbox>
               </w:sdtPr>
+              <w:sdtEndPr/>
               <w:sdtContent>
                 <w:r>
                   <w:rPr>
@@ -42320,6 +43997,7 @@
                   <w14:uncheckedState w14:val="2610" w14:font="MS Gothic"/>
                 </w14:checkbox>
               </w:sdtPr>
+              <w:sdtEndPr/>
               <w:sdtContent>
                 <w:r>
                   <w:rPr>
@@ -42388,6 +44066,7 @@
                   <w14:uncheckedState w14:val="2610" w14:font="MS Gothic"/>
                 </w14:checkbox>
               </w:sdtPr>
+              <w:sdtEndPr/>
               <w:sdtContent>
                 <w:r>
                   <w:rPr>
@@ -44892,15 +46571,7 @@
         <w:sz w:val="16"/>
         <w:szCs w:val="16"/>
       </w:rPr>
-      <w:t xml:space="preserve">/ </w:t>
-    </w:r>
-    <w:r>
-      <w:rPr>
-        <w:rFonts w:ascii="Times New Roman" w:hAnsi="Times New Roman"/>
-        <w:sz w:val="16"/>
-        <w:szCs w:val="16"/>
-      </w:rPr>
-      <w:t>{</w:t>
+      <w:t>/ {</w:t>
     </w:r>
     <w:proofErr w:type="spellStart"/>
     <w:r>
@@ -44976,15 +46647,7 @@
         <w:sz w:val="16"/>
         <w:szCs w:val="16"/>
       </w:rPr>
-      <w:t xml:space="preserve"> </w:t>
-    </w:r>
-    <w:r>
-      <w:rPr>
-        <w:rFonts w:ascii="Times New Roman" w:hAnsi="Times New Roman"/>
-        <w:sz w:val="16"/>
-        <w:szCs w:val="16"/>
-      </w:rPr>
-      <w:t>/</w:t>
+      <w:t xml:space="preserve"> /</w:t>
     </w:r>
     <w:r>
       <w:rPr>
@@ -48654,7 +50317,7 @@
     <w:lsdException w:name="Table Web 2" w:semiHidden="1" w:unhideWhenUsed="1"/>
     <w:lsdException w:name="Table Web 3" w:semiHidden="1" w:unhideWhenUsed="1"/>
     <w:lsdException w:name="Balloon Text" w:semiHidden="1" w:unhideWhenUsed="1"/>
-    <w:lsdException w:name="Table Grid" w:semiHidden="1" w:uiPriority="59" w:unhideWhenUsed="1"/>
+    <w:lsdException w:name="Table Grid" w:uiPriority="59"/>
     <w:lsdException w:name="Table Theme" w:semiHidden="1" w:unhideWhenUsed="1"/>
     <w:lsdException w:name="Placeholder Text" w:semiHidden="1"/>
     <w:lsdException w:name="No Spacing" w:uiPriority="1" w:qFormat="1"/>
@@ -48879,7 +50542,7 @@
   <w:style w:type="paragraph" w:default="1" w:styleId="a">
     <w:name w:val="Normal"/>
     <w:qFormat/>
-    <w:rsid w:val="00A32C8F"/>
+    <w:rsid w:val="009F0F80"/>
     <w:pPr>
       <w:widowControl w:val="0"/>
     </w:pPr>
@@ -48929,6 +50592,7 @@
   <w:style w:type="character" w:default="1" w:styleId="a1">
     <w:name w:val="Default Paragraph Font"/>
     <w:uiPriority w:val="1"/>
+    <w:semiHidden/>
     <w:unhideWhenUsed/>
   </w:style>
   <w:style w:type="table" w:default="1" w:styleId="a2">
@@ -49637,7 +51301,7 @@
 </file>
 
 <file path=customXml/itemProps2.xml><?xml version="1.0" encoding="utf-8"?>
-<ds:datastoreItem xmlns:ds="http://schemas.openxmlformats.org/officeDocument/2006/customXml" ds:itemID="{092B5EC6-C228-4612-9558-BE562E0297D9}">
+<ds:datastoreItem xmlns:ds="http://schemas.openxmlformats.org/officeDocument/2006/customXml" ds:itemID="{4A996F97-2D9E-43C4-8E69-3861FFBE07D5}">
   <ds:schemaRefs>
     <ds:schemaRef ds:uri="http://schemas.openxmlformats.org/officeDocument/2006/bibliography"/>
   </ds:schemaRefs>

</xml_diff>

<commit_message>
chore: update tamplate doc
</commit_message>
<xml_diff>
--- a/src/assets/template-document.docx
+++ b/src/assets/template-document.docx
@@ -140,6 +140,7 @@
                     <w:dataBinding w:prefixMappings="xmlns:ns0='http://schemas.openxmlformats.org/package/2006/metadata/core-properties' xmlns:ns1='http://purl.org/dc/elements/1.1/'" w:xpath="/ns0:coreProperties[1]/ns1:title[1]" w:storeItemID="{6C3C8BC8-F283-45AE-878A-BAB7291924A1}"/>
                     <w:text/>
                   </w:sdtPr>
+                  <w:sdtEndPr/>
                   <w:sdtContent>
                     <w:r>
                       <w:rPr>
@@ -243,6 +244,7 @@
                 <w:dataBinding w:prefixMappings="xmlns:ns0='http://schemas.openxmlformats.org/package/2006/metadata/core-properties' xmlns:ns1='http://purl.org/dc/elements/1.1/'" w:xpath="/ns0:coreProperties[1]/ns1:subject[1]" w:storeItemID="{6C3C8BC8-F283-45AE-878A-BAB7291924A1}"/>
                 <w:text/>
               </w:sdtPr>
+              <w:sdtEndPr/>
               <w:sdtContent>
                 <w:tc>
                   <w:tcPr>
@@ -478,6 +480,7 @@
               <w:dataBinding w:prefixMappings="xmlns:ns0='http://schemas.openxmlformats.org/package/2006/metadata/core-properties' xmlns:ns1='http://purl.org/dc/elements/1.1/'" w:xpath="/ns0:coreProperties[1]/ns1:creator[1]" w:storeItemID="{6C3C8BC8-F283-45AE-878A-BAB7291924A1}"/>
               <w:text/>
             </w:sdtPr>
+            <w:sdtEndPr/>
             <w:sdtContent>
               <w:r>
                 <w:rPr>
@@ -487,29 +490,7 @@
                   <w:sz w:val="36"/>
                   <w:szCs w:val="36"/>
                 </w:rPr>
-                <w:t>{programInfo.programmeCode}</w:t>
-              </w:r>
-              <w:proofErr w:type="gramStart"/>
-              <w:r>
-                <w:rPr>
-                  <w:rFonts w:ascii="Times New Roman" w:hAnsi="Times New Roman"/>
-                  <w:bCs/>
-                  <w:kern w:val="0"/>
-                  <w:sz w:val="36"/>
-                  <w:szCs w:val="36"/>
-                </w:rPr>
-                <w:t>/{</w:t>
-              </w:r>
-              <w:proofErr w:type="gramEnd"/>
-              <w:r>
-                <w:rPr>
-                  <w:rFonts w:ascii="Times New Roman" w:hAnsi="Times New Roman"/>
-                  <w:bCs/>
-                  <w:kern w:val="0"/>
-                  <w:sz w:val="36"/>
-                  <w:szCs w:val="36"/>
-                </w:rPr>
-                <w:t>personalInfo.englishName}/{programInfo.stuNo}</w:t>
+                <w:t>{programInfo.programmeCode}/{personalInfo.englishName}/{programInfo.stuNo}</w:t>
               </w:r>
             </w:sdtContent>
           </w:sdt>
@@ -6029,7 +6010,6 @@
                 <w:szCs w:val="18"/>
               </w:rPr>
             </w:pPr>
-            <w:proofErr w:type="gramStart"/>
             <w:r>
               <w:rPr>
                 <w:rFonts w:ascii="Times New Roman" w:hAnsi="Times New Roman"/>
@@ -6038,7 +6018,6 @@
               </w:rPr>
               <w:t>Post :</w:t>
             </w:r>
-            <w:proofErr w:type="gramEnd"/>
             <w:r>
               <w:rPr>
                 <w:rFonts w:ascii="Times New Roman" w:hAnsi="Times New Roman"/>
@@ -6331,7 +6310,6 @@
               <w:t>{/</w:t>
             </w:r>
             <w:proofErr w:type="spellStart"/>
-            <w:proofErr w:type="gramStart"/>
             <w:r>
               <w:rPr>
                 <w:rFonts w:ascii="Times New Roman" w:hAnsi="Times New Roman"/>
@@ -6347,16 +6325,7 @@
                 <w:sz w:val="18"/>
                 <w:szCs w:val="18"/>
               </w:rPr>
-              <w:t>}{</w:t>
-            </w:r>
-            <w:proofErr w:type="gramEnd"/>
-            <w:r>
-              <w:rPr>
-                <w:rFonts w:ascii="Times New Roman" w:hAnsi="Times New Roman"/>
-                <w:sz w:val="18"/>
-                <w:szCs w:val="18"/>
-              </w:rPr>
-              <w:t>^</w:t>
+              <w:t>}{^</w:t>
             </w:r>
             <w:proofErr w:type="spellStart"/>
             <w:r>
@@ -6534,7 +6503,6 @@
               </w:rPr>
               <w:t>{/</w:t>
             </w:r>
-            <w:proofErr w:type="gramStart"/>
             <w:r>
               <w:rPr>
                 <w:rFonts w:ascii="Times New Roman" w:hAnsi="Times New Roman"/>
@@ -6549,16 +6517,7 @@
                 <w:sz w:val="18"/>
                 <w:szCs w:val="18"/>
               </w:rPr>
-              <w:t>}{</w:t>
-            </w:r>
-            <w:proofErr w:type="gramEnd"/>
-            <w:r>
-              <w:rPr>
-                <w:rFonts w:ascii="Times New Roman" w:hAnsi="Times New Roman"/>
-                <w:sz w:val="18"/>
-                <w:szCs w:val="18"/>
-              </w:rPr>
-              <w:t>^</w:t>
+              <w:t>}{^</w:t>
             </w:r>
             <w:r>
               <w:rPr>
@@ -6752,7 +6711,6 @@
               </w:rPr>
               <w:t>{/</w:t>
             </w:r>
-            <w:proofErr w:type="gramStart"/>
             <w:r>
               <w:rPr>
                 <w:rFonts w:ascii="Times New Roman" w:hAnsi="Times New Roman"/>
@@ -6775,16 +6733,7 @@
                 <w:sz w:val="18"/>
                 <w:szCs w:val="18"/>
               </w:rPr>
-              <w:t>}{</w:t>
-            </w:r>
-            <w:proofErr w:type="gramEnd"/>
-            <w:r>
-              <w:rPr>
-                <w:rFonts w:ascii="Times New Roman" w:hAnsi="Times New Roman"/>
-                <w:sz w:val="18"/>
-                <w:szCs w:val="18"/>
-              </w:rPr>
-              <w:t>^</w:t>
+              <w:t>}{^</w:t>
             </w:r>
             <w:r>
               <w:rPr>
@@ -6993,7 +6942,6 @@
               <w:t>{/</w:t>
             </w:r>
             <w:proofErr w:type="spellStart"/>
-            <w:proofErr w:type="gramStart"/>
             <w:r>
               <w:rPr>
                 <w:rFonts w:ascii="Times New Roman" w:hAnsi="Times New Roman"/>
@@ -7017,16 +6965,7 @@
                 <w:sz w:val="18"/>
                 <w:szCs w:val="18"/>
               </w:rPr>
-              <w:t>}{</w:t>
-            </w:r>
-            <w:proofErr w:type="gramEnd"/>
-            <w:r>
-              <w:rPr>
-                <w:rFonts w:ascii="Times New Roman" w:hAnsi="Times New Roman"/>
-                <w:sz w:val="18"/>
-                <w:szCs w:val="18"/>
-              </w:rPr>
-              <w:t>^</w:t>
+              <w:t>}{^</w:t>
             </w:r>
             <w:proofErr w:type="spellStart"/>
             <w:r>
@@ -7998,6 +7937,7 @@
           <w:id w:val="1086660664"/>
           <w:text/>
         </w:sdtPr>
+        <w:sdtEndPr/>
         <w:sdtContent>
           <w:r>
             <w:rPr>
@@ -8640,41 +8580,32 @@
                 <w:rFonts w:ascii="Times New Roman" w:hAnsi="Times New Roman"/>
                 <w:sz w:val="16"/>
               </w:rPr>
+              <w:t>{^</w:t>
+            </w:r>
+            <w:proofErr w:type="spellStart"/>
+            <w:r>
+              <w:rPr>
+                <w:rFonts w:ascii="Times New Roman" w:hAnsi="Times New Roman"/>
+                <w:sz w:val="16"/>
+              </w:rPr>
+              <w:t>iaCompany.isIT</w:t>
+            </w:r>
+            <w:proofErr w:type="spellEnd"/>
+            <w:r>
+              <w:rPr>
+                <w:rFonts w:ascii="Times New Roman" w:hAnsi="Times New Roman"/>
+                <w:sz w:val="16"/>
+              </w:rPr>
+              <w:t>}</w:t>
+            </w:r>
+            <w:r>
+              <w:rPr>
+                <w:rFonts w:ascii="Times New Roman" w:hAnsi="Times New Roman"/>
+                <w:sz w:val="16"/>
+              </w:rPr>
               <w:t>{</w:t>
             </w:r>
-            <w:proofErr w:type="gramStart"/>
-            <w:r>
-              <w:rPr>
-                <w:rFonts w:ascii="Times New Roman" w:hAnsi="Times New Roman"/>
-                <w:sz w:val="16"/>
-              </w:rPr>
-              <w:t>^</w:t>
-            </w:r>
             <w:proofErr w:type="spellStart"/>
-            <w:r>
-              <w:rPr>
-                <w:rFonts w:ascii="Times New Roman" w:hAnsi="Times New Roman"/>
-                <w:sz w:val="16"/>
-              </w:rPr>
-              <w:t>iaCompany.isIT</w:t>
-            </w:r>
-            <w:proofErr w:type="spellEnd"/>
-            <w:r>
-              <w:rPr>
-                <w:rFonts w:ascii="Times New Roman" w:hAnsi="Times New Roman"/>
-                <w:sz w:val="16"/>
-              </w:rPr>
-              <w:t>}</w:t>
-            </w:r>
-            <w:r>
-              <w:rPr>
-                <w:rFonts w:ascii="Times New Roman" w:hAnsi="Times New Roman"/>
-                <w:sz w:val="16"/>
-              </w:rPr>
-              <w:t>{</w:t>
-            </w:r>
-            <w:proofErr w:type="spellStart"/>
-            <w:proofErr w:type="gramEnd"/>
             <w:r>
               <w:rPr>
                 <w:rFonts w:ascii="Times New Roman" w:hAnsi="Times New Roman"/>
@@ -9562,45 +9493,35 @@
                 <w:sz w:val="16"/>
                 <w:szCs w:val="16"/>
               </w:rPr>
-              <w:t>{</w:t>
-            </w:r>
-            <w:proofErr w:type="gramStart"/>
+              <w:t>{^</w:t>
+            </w:r>
+            <w:proofErr w:type="spellStart"/>
             <w:r>
               <w:rPr>
                 <w:rFonts w:ascii="Times New Roman" w:hAnsi="Times New Roman"/>
                 <w:sz w:val="16"/>
                 <w:szCs w:val="16"/>
               </w:rPr>
-              <w:t>^</w:t>
-            </w:r>
-            <w:proofErr w:type="spellStart"/>
+              <w:t>iaJob</w:t>
+            </w:r>
             <w:r>
               <w:rPr>
                 <w:rFonts w:ascii="Times New Roman" w:hAnsi="Times New Roman"/>
                 <w:sz w:val="16"/>
                 <w:szCs w:val="16"/>
               </w:rPr>
-              <w:t>iaJob</w:t>
-            </w:r>
+              <w:t>.isIT</w:t>
+            </w:r>
+            <w:proofErr w:type="spellEnd"/>
             <w:r>
               <w:rPr>
                 <w:rFonts w:ascii="Times New Roman" w:hAnsi="Times New Roman"/>
                 <w:sz w:val="16"/>
                 <w:szCs w:val="16"/>
               </w:rPr>
-              <w:t>.isIT</w:t>
-            </w:r>
-            <w:proofErr w:type="spellEnd"/>
-            <w:r>
-              <w:rPr>
-                <w:rFonts w:ascii="Times New Roman" w:hAnsi="Times New Roman"/>
-                <w:sz w:val="16"/>
-                <w:szCs w:val="16"/>
-              </w:rPr>
               <w:t>}{</w:t>
             </w:r>
             <w:proofErr w:type="spellStart"/>
-            <w:proofErr w:type="gramEnd"/>
             <w:r>
               <w:rPr>
                 <w:rFonts w:ascii="Times New Roman" w:hAnsi="Times New Roman"/>
@@ -10883,25 +10804,7 @@
                 <w:sz w:val="16"/>
                 <w:szCs w:val="16"/>
               </w:rPr>
-              <w:t xml:space="preserve">Shift </w:t>
-            </w:r>
-            <w:proofErr w:type="gramStart"/>
-            <w:r>
-              <w:rPr>
-                <w:rFonts w:ascii="Times New Roman" w:hAnsi="Times New Roman"/>
-                <w:sz w:val="16"/>
-                <w:szCs w:val="16"/>
-              </w:rPr>
-              <w:t>Duty?:</w:t>
-            </w:r>
-            <w:proofErr w:type="gramEnd"/>
-            <w:r>
-              <w:rPr>
-                <w:rFonts w:ascii="Times New Roman" w:hAnsi="Times New Roman"/>
-                <w:sz w:val="16"/>
-                <w:szCs w:val="16"/>
-              </w:rPr>
-              <w:t xml:space="preserve"> </w:t>
+              <w:t xml:space="preserve">Shift Duty?: </w:t>
             </w:r>
           </w:p>
         </w:tc>
@@ -11883,25 +11786,7 @@
                 <w:sz w:val="16"/>
                 <w:szCs w:val="16"/>
               </w:rPr>
-              <w:t xml:space="preserve">Work outside </w:t>
-            </w:r>
-            <w:proofErr w:type="gramStart"/>
-            <w:r>
-              <w:rPr>
-                <w:rFonts w:ascii="Times New Roman" w:hAnsi="Times New Roman"/>
-                <w:sz w:val="16"/>
-                <w:szCs w:val="16"/>
-              </w:rPr>
-              <w:t>HK?:</w:t>
-            </w:r>
-            <w:proofErr w:type="gramEnd"/>
-            <w:r>
-              <w:rPr>
-                <w:rFonts w:ascii="Times New Roman" w:hAnsi="Times New Roman"/>
-                <w:sz w:val="16"/>
-                <w:szCs w:val="16"/>
-              </w:rPr>
-              <w:t xml:space="preserve"> </w:t>
+              <w:t xml:space="preserve">Work outside HK?: </w:t>
             </w:r>
           </w:p>
         </w:tc>
@@ -12671,7 +12556,7 @@
           </mc:Choice>
           <mc:Fallback>
             <w:pict>
-              <v:line w14:anchorId="05F983A6" id="Straight Connector 4" o:spid="_x0000_s1026" style="position:absolute;z-index:251665408;visibility:visible;mso-wrap-style:square;mso-width-percent:0;mso-height-percent:0;mso-wrap-distance-left:9pt;mso-wrap-distance-top:0;mso-wrap-distance-right:9pt;mso-wrap-distance-bottom:0;mso-position-horizontal:absolute;mso-position-horizontal-relative:text;mso-position-vertical:absolute;mso-position-vertical-relative:text;mso-width-percent:0;mso-height-percent:0;mso-width-relative:page;mso-height-relative:page" from="-24.75pt,0" to="470.25pt,0" o:gfxdata="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" o:allowincell="f" strokeweight="2pt"/>
+              <v:line w14:anchorId="08E913D8" id="Straight Connector 4" o:spid="_x0000_s1026" style="position:absolute;z-index:251665408;visibility:visible;mso-wrap-style:square;mso-width-percent:0;mso-height-percent:0;mso-wrap-distance-left:9pt;mso-wrap-distance-top:0;mso-wrap-distance-right:9pt;mso-wrap-distance-bottom:0;mso-position-horizontal:absolute;mso-position-horizontal-relative:text;mso-position-vertical:absolute;mso-position-vertical-relative:text;mso-width-percent:0;mso-height-percent:0;mso-width-relative:page;mso-height-relative:page" from="-24.75pt,0" to="470.25pt,0" o:gfxdata="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" o:allowincell="f" strokeweight="2pt"/>
             </w:pict>
           </mc:Fallback>
         </mc:AlternateContent>
@@ -13341,23 +13226,7 @@
                 <w:rFonts w:ascii="Times New Roman" w:hAnsi="Times New Roman"/>
                 <w:sz w:val="22"/>
               </w:rPr>
-              <w:t xml:space="preserve">To assign </w:t>
-            </w:r>
-            <w:proofErr w:type="gramStart"/>
-            <w:r>
-              <w:rPr>
-                <w:rFonts w:ascii="Times New Roman" w:hAnsi="Times New Roman"/>
-                <w:sz w:val="22"/>
-              </w:rPr>
-              <w:t>an</w:t>
-            </w:r>
-            <w:proofErr w:type="gramEnd"/>
-            <w:r>
-              <w:rPr>
-                <w:rFonts w:ascii="Times New Roman" w:hAnsi="Times New Roman"/>
-                <w:sz w:val="22"/>
-              </w:rPr>
-              <w:t xml:space="preserve"> </w:t>
+              <w:t xml:space="preserve">To assign an </w:t>
             </w:r>
             <w:r>
               <w:rPr>
@@ -14623,7 +14492,6 @@
               </w:rPr>
               <w:t>{/</w:t>
             </w:r>
-            <w:proofErr w:type="gramStart"/>
             <w:r>
               <w:rPr>
                 <w:rFonts w:ascii="Times New Roman" w:hAnsi="Times New Roman"/>
@@ -14636,15 +14504,7 @@
                 <w:rFonts w:ascii="Times New Roman" w:hAnsi="Times New Roman"/>
                 <w:sz w:val="22"/>
               </w:rPr>
-              <w:t>}{</w:t>
-            </w:r>
-            <w:proofErr w:type="gramEnd"/>
-            <w:r>
-              <w:rPr>
-                <w:rFonts w:ascii="Times New Roman" w:hAnsi="Times New Roman"/>
-                <w:sz w:val="22"/>
-              </w:rPr>
-              <w:t>^iaJob.</w:t>
+              <w:t>}{^iaJob.</w:t>
             </w:r>
             <w:r>
               <w:rPr>
@@ -15117,6 +14977,52 @@
               </w:rPr>
               <w:t>The parties will work together with the goal to jointly resolve any difficulties or misunderstanding which may arise, in a spirit of cooperation and mutual trust.</w:t>
             </w:r>
+          </w:p>
+          <w:p>
+            <w:pPr>
+              <w:ind w:left="-28"/>
+              <w:jc w:val="both"/>
+              <w:rPr>
+                <w:rFonts w:ascii="Times New Roman" w:hAnsi="Times New Roman"/>
+                <w:b/>
+                <w:sz w:val="22"/>
+              </w:rPr>
+            </w:pPr>
+          </w:p>
+          <w:p>
+            <w:pPr>
+              <w:ind w:left="-28"/>
+              <w:jc w:val="both"/>
+              <w:rPr>
+                <w:rFonts w:ascii="Times New Roman" w:hAnsi="Times New Roman"/>
+                <w:b/>
+                <w:sz w:val="22"/>
+              </w:rPr>
+            </w:pPr>
+          </w:p>
+          <w:p>
+            <w:pPr>
+              <w:ind w:left="-28"/>
+              <w:jc w:val="both"/>
+              <w:rPr>
+                <w:rFonts w:ascii="Times New Roman" w:hAnsi="Times New Roman"/>
+                <w:b/>
+                <w:sz w:val="22"/>
+              </w:rPr>
+            </w:pPr>
+          </w:p>
+          <w:p>
+            <w:pPr>
+              <w:ind w:left="-28"/>
+              <w:jc w:val="both"/>
+              <w:rPr>
+                <w:rFonts w:ascii="Times New Roman" w:hAnsi="Times New Roman"/>
+                <w:b/>
+                <w:sz w:val="22"/>
+              </w:rPr>
+            </w:pPr>
+            <w:bookmarkStart w:id="0" w:name="_GoBack"/>
+            <w:bookmarkEnd w:id="0"/>
           </w:p>
           <w:p>
             <w:pPr>
@@ -15254,7 +15160,7 @@
           </mc:Choice>
           <mc:Fallback>
             <w:pict>
-              <v:line w14:anchorId="49B28994" id="Straight Connector 3" o:spid="_x0000_s1026" style="position:absolute;z-index:251666432;visibility:visible;mso-wrap-style:square;mso-width-percent:0;mso-height-percent:0;mso-wrap-distance-left:9pt;mso-wrap-distance-top:0;mso-wrap-distance-right:9pt;mso-wrap-distance-bottom:0;mso-position-horizontal:absolute;mso-position-horizontal-relative:text;mso-position-vertical:absolute;mso-position-vertical-relative:text;mso-width-percent:0;mso-height-percent:0;mso-width-relative:page;mso-height-relative:page" from="-13.5pt,.05pt" to="467.25pt,.05pt" o:gfxdata="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" o:allowincell="f" strokeweight="2pt"/>
+              <v:line w14:anchorId="3C7D60E0" id="Straight Connector 3" o:spid="_x0000_s1026" style="position:absolute;z-index:251666432;visibility:visible;mso-wrap-style:square;mso-width-percent:0;mso-height-percent:0;mso-wrap-distance-left:9pt;mso-wrap-distance-top:0;mso-wrap-distance-right:9pt;mso-wrap-distance-bottom:0;mso-position-horizontal:absolute;mso-position-horizontal-relative:text;mso-position-vertical:absolute;mso-position-vertical-relative:text;mso-width-percent:0;mso-height-percent:0;mso-width-relative:page;mso-height-relative:page" from="-13.5pt,.05pt" to="467.25pt,.05pt" o:gfxdata="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" o:allowincell="f" strokeweight="2pt"/>
             </w:pict>
           </mc:Fallback>
         </mc:AlternateContent>
@@ -16392,6 +16298,7 @@
           <w:i/>
           <w:sz w:val="20"/>
         </w:rPr>
+        <w:lastRenderedPageBreak/>
         <w:t>(Note: Organization, Student and IVE keep one copy of this Understanding each.)</w:t>
       </w:r>
     </w:p>
@@ -21410,6 +21317,7 @@
             <w14:uncheckedState w14:val="2610" w14:font="MS Gothic"/>
           </w14:checkbox>
         </w:sdtPr>
+        <w:sdtEndPr/>
         <w:sdtContent>
           <w:r>
             <w:rPr>
@@ -21483,6 +21391,7 @@
             <w14:uncheckedState w14:val="2610" w14:font="MS Gothic"/>
           </w14:checkbox>
         </w:sdtPr>
+        <w:sdtEndPr/>
         <w:sdtContent>
           <w:r>
             <w:rPr>
@@ -21556,6 +21465,7 @@
             <w14:uncheckedState w14:val="2610" w14:font="MS Gothic"/>
           </w14:checkbox>
         </w:sdtPr>
+        <w:sdtEndPr/>
         <w:sdtContent>
           <w:r>
             <w:rPr>
@@ -21615,6 +21525,7 @@
             <w14:uncheckedState w14:val="2610" w14:font="MS Gothic"/>
           </w14:checkbox>
         </w:sdtPr>
+        <w:sdtEndPr/>
         <w:sdtContent>
           <w:r>
             <w:rPr>
@@ -21680,6 +21591,7 @@
             <w14:uncheckedState w14:val="2610" w14:font="MS Gothic"/>
           </w14:checkbox>
         </w:sdtPr>
+        <w:sdtEndPr/>
         <w:sdtContent>
           <w:r>
             <w:rPr>
@@ -21739,6 +21651,7 @@
             <w14:uncheckedState w14:val="2610" w14:font="MS Gothic"/>
           </w14:checkbox>
         </w:sdtPr>
+        <w:sdtEndPr/>
         <w:sdtContent>
           <w:r>
             <w:rPr>
@@ -21798,6 +21711,7 @@
             <w14:uncheckedState w14:val="2610" w14:font="MS Gothic"/>
           </w14:checkbox>
         </w:sdtPr>
+        <w:sdtEndPr/>
         <w:sdtContent>
           <w:r>
             <w:rPr>
@@ -22745,6 +22659,7 @@
                   <w14:uncheckedState w14:val="2610" w14:font="MS Gothic"/>
                 </w14:checkbox>
               </w:sdtPr>
+              <w:sdtEndPr/>
               <w:sdtContent>
                 <w:r>
                   <w:rPr>
@@ -22794,6 +22709,7 @@
                   <w14:uncheckedState w14:val="2610" w14:font="MS Gothic"/>
                 </w14:checkbox>
               </w:sdtPr>
+              <w:sdtEndPr/>
               <w:sdtContent>
                 <w:r>
                   <w:rPr>
@@ -23327,7 +23243,7 @@
           <w:p>
             <w:pPr>
               <w:rPr>
-                <w:rFonts w:ascii="Times New Roman" w:hAnsi="Times New Roman" w:hint="eastAsia"/>
+                <w:rFonts w:ascii="Times New Roman" w:hAnsi="Times New Roman"/>
                 <w:sz w:val="22"/>
               </w:rPr>
             </w:pPr>
@@ -23411,7 +23327,7 @@
           <w:p>
             <w:pPr>
               <w:rPr>
-                <w:rFonts w:ascii="Times New Roman" w:hAnsi="Times New Roman" w:hint="eastAsia"/>
+                <w:rFonts w:ascii="Times New Roman" w:hAnsi="Times New Roman"/>
                 <w:sz w:val="22"/>
               </w:rPr>
             </w:pPr>
@@ -23906,14 +23822,7 @@
                 <w:rFonts w:ascii="Times New Roman" w:hAnsi="Times New Roman"/>
                 <w:sz w:val="22"/>
               </w:rPr>
-              <w:t>iaMentor.</w:t>
-            </w:r>
-            <w:r>
-              <w:rPr>
-                <w:rFonts w:ascii="Times New Roman" w:hAnsi="Times New Roman"/>
-                <w:sz w:val="22"/>
-              </w:rPr>
-              <w:t>fax</w:t>
+              <w:t>iaMentor.fax</w:t>
             </w:r>
             <w:proofErr w:type="spellEnd"/>
             <w:r>
@@ -24478,7 +24387,7 @@
                 </mc:Choice>
                 <mc:Fallback>
                   <w:pict>
-                    <v:line w14:anchorId="1774AD2B" id="Line 4" o:spid="_x0000_s1026" style="position:absolute;z-index:251659776;visibility:visible;mso-wrap-style:square;mso-width-percent:0;mso-height-percent:0;mso-wrap-distance-left:9pt;mso-wrap-distance-top:0;mso-wrap-distance-right:9pt;mso-wrap-distance-bottom:0;mso-position-horizontal:absolute;mso-position-horizontal-relative:text;mso-position-vertical:absolute;mso-position-vertical-relative:text;mso-width-percent:0;mso-height-percent:0;mso-width-relative:page;mso-height-relative:page" from="13.4pt,25.3pt" to="260.8pt,25.3pt" o:gfxdata="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" strokeweight="1pt">
+                    <v:line w14:anchorId="75D6B329" id="Line 4" o:spid="_x0000_s1026" style="position:absolute;z-index:251659776;visibility:visible;mso-wrap-style:square;mso-width-percent:0;mso-height-percent:0;mso-wrap-distance-left:9pt;mso-wrap-distance-top:0;mso-wrap-distance-right:9pt;mso-wrap-distance-bottom:0;mso-position-horizontal:absolute;mso-position-horizontal-relative:text;mso-position-vertical:absolute;mso-position-vertical-relative:text;mso-width-percent:0;mso-height-percent:0;mso-width-relative:page;mso-height-relative:page" from="13.4pt,25.3pt" to="260.8pt,25.3pt" o:gfxdata="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" strokeweight="1pt">
                       <v:stroke startarrow="classic" endarrow="block"/>
                     </v:line>
                   </w:pict>
@@ -29400,6 +29309,7 @@
             <w14:uncheckedState w14:val="2610" w14:font="MS Gothic"/>
           </w14:checkbox>
         </w:sdtPr>
+        <w:sdtEndPr/>
         <w:sdtContent>
           <w:r>
             <w:rPr>
@@ -29443,6 +29353,7 @@
             <w14:uncheckedState w14:val="2610" w14:font="MS Gothic"/>
           </w14:checkbox>
         </w:sdtPr>
+        <w:sdtEndPr/>
         <w:sdtContent>
           <w:r>
             <w:rPr>
@@ -29486,6 +29397,7 @@
             <w14:uncheckedState w14:val="2610" w14:font="MS Gothic"/>
           </w14:checkbox>
         </w:sdtPr>
+        <w:sdtEndPr/>
         <w:sdtContent>
           <w:r>
             <w:rPr>
@@ -29529,6 +29441,7 @@
             <w14:uncheckedState w14:val="2610" w14:font="MS Gothic"/>
           </w14:checkbox>
         </w:sdtPr>
+        <w:sdtEndPr/>
         <w:sdtContent>
           <w:r>
             <w:rPr>
@@ -29586,6 +29499,7 @@
             <w14:uncheckedState w14:val="2610" w14:font="MS Gothic"/>
           </w14:checkbox>
         </w:sdtPr>
+        <w:sdtEndPr/>
         <w:sdtContent>
           <w:r>
             <w:rPr>
@@ -29629,6 +29543,7 @@
             <w14:uncheckedState w14:val="2610" w14:font="MS Gothic"/>
           </w14:checkbox>
         </w:sdtPr>
+        <w:sdtEndPr/>
         <w:sdtContent>
           <w:r>
             <w:rPr>
@@ -29856,6 +29771,7 @@
             <w14:uncheckedState w14:val="2610" w14:font="MS Gothic"/>
           </w14:checkbox>
         </w:sdtPr>
+        <w:sdtEndPr/>
         <w:sdtContent>
           <w:r>
             <w:rPr>
@@ -29899,6 +29815,7 @@
             <w14:uncheckedState w14:val="2610" w14:font="MS Gothic"/>
           </w14:checkbox>
         </w:sdtPr>
+        <w:sdtEndPr/>
         <w:sdtContent>
           <w:r>
             <w:rPr>
@@ -30610,6 +30527,7 @@
                   <w14:uncheckedState w14:val="2610" w14:font="MS Gothic"/>
                 </w14:checkbox>
               </w:sdtPr>
+              <w:sdtEndPr/>
               <w:sdtContent>
                 <w:r>
                   <w:rPr>
@@ -30657,6 +30575,7 @@
                   <w14:uncheckedState w14:val="2610" w14:font="MS Gothic"/>
                 </w14:checkbox>
               </w:sdtPr>
+              <w:sdtEndPr/>
               <w:sdtContent>
                 <w:r>
                   <w:rPr>
@@ -30703,6 +30622,7 @@
                   <w14:uncheckedState w14:val="2610" w14:font="MS Gothic"/>
                 </w14:checkbox>
               </w:sdtPr>
+              <w:sdtEndPr/>
               <w:sdtContent>
                 <w:r>
                   <w:rPr>
@@ -30749,6 +30669,7 @@
                   <w14:uncheckedState w14:val="2610" w14:font="MS Gothic"/>
                 </w14:checkbox>
               </w:sdtPr>
+              <w:sdtEndPr/>
               <w:sdtContent>
                 <w:r>
                   <w:rPr>
@@ -30795,6 +30716,7 @@
                   <w14:uncheckedState w14:val="2610" w14:font="MS Gothic"/>
                 </w14:checkbox>
               </w:sdtPr>
+              <w:sdtEndPr/>
               <w:sdtContent>
                 <w:r>
                   <w:rPr>
@@ -30841,6 +30763,7 @@
                   <w14:uncheckedState w14:val="2610" w14:font="MS Gothic"/>
                 </w14:checkbox>
               </w:sdtPr>
+              <w:sdtEndPr/>
               <w:sdtContent>
                 <w:r>
                   <w:rPr>
@@ -30888,6 +30811,7 @@
                   <w14:uncheckedState w14:val="2610" w14:font="MS Gothic"/>
                 </w14:checkbox>
               </w:sdtPr>
+              <w:sdtEndPr/>
               <w:sdtContent>
                 <w:r>
                   <w:rPr>
@@ -30934,6 +30858,7 @@
                   <w14:uncheckedState w14:val="2610" w14:font="MS Gothic"/>
                 </w14:checkbox>
               </w:sdtPr>
+              <w:sdtEndPr/>
               <w:sdtContent>
                 <w:r>
                   <w:rPr>
@@ -30980,6 +30905,7 @@
                   <w14:uncheckedState w14:val="2610" w14:font="MS Gothic"/>
                 </w14:checkbox>
               </w:sdtPr>
+              <w:sdtEndPr/>
               <w:sdtContent>
                 <w:r>
                   <w:rPr>
@@ -31026,6 +30952,7 @@
                   <w14:uncheckedState w14:val="2610" w14:font="MS Gothic"/>
                 </w14:checkbox>
               </w:sdtPr>
+              <w:sdtEndPr/>
               <w:sdtContent>
                 <w:r>
                   <w:rPr>
@@ -31149,6 +31076,7 @@
                   <w14:uncheckedState w14:val="2610" w14:font="MS Gothic"/>
                 </w14:checkbox>
               </w:sdtPr>
+              <w:sdtEndPr/>
               <w:sdtContent>
                 <w:r>
                   <w:rPr>
@@ -31196,6 +31124,7 @@
                   <w14:uncheckedState w14:val="2610" w14:font="MS Gothic"/>
                 </w14:checkbox>
               </w:sdtPr>
+              <w:sdtEndPr/>
               <w:sdtContent>
                 <w:r>
                   <w:rPr>
@@ -31242,6 +31171,7 @@
                   <w14:uncheckedState w14:val="2610" w14:font="MS Gothic"/>
                 </w14:checkbox>
               </w:sdtPr>
+              <w:sdtEndPr/>
               <w:sdtContent>
                 <w:r>
                   <w:rPr>
@@ -31288,6 +31218,7 @@
                   <w14:uncheckedState w14:val="2610" w14:font="MS Gothic"/>
                 </w14:checkbox>
               </w:sdtPr>
+              <w:sdtEndPr/>
               <w:sdtContent>
                 <w:r>
                   <w:rPr>
@@ -31334,6 +31265,7 @@
                   <w14:uncheckedState w14:val="2610" w14:font="MS Gothic"/>
                 </w14:checkbox>
               </w:sdtPr>
+              <w:sdtEndPr/>
               <w:sdtContent>
                 <w:r>
                   <w:rPr>
@@ -31380,6 +31312,7 @@
                   <w14:uncheckedState w14:val="2610" w14:font="MS Gothic"/>
                 </w14:checkbox>
               </w:sdtPr>
+              <w:sdtEndPr/>
               <w:sdtContent>
                 <w:r>
                   <w:rPr>
@@ -31427,6 +31360,7 @@
                   <w14:uncheckedState w14:val="2610" w14:font="MS Gothic"/>
                 </w14:checkbox>
               </w:sdtPr>
+              <w:sdtEndPr/>
               <w:sdtContent>
                 <w:r>
                   <w:rPr>
@@ -31473,6 +31407,7 @@
                   <w14:uncheckedState w14:val="2610" w14:font="MS Gothic"/>
                 </w14:checkbox>
               </w:sdtPr>
+              <w:sdtEndPr/>
               <w:sdtContent>
                 <w:r>
                   <w:rPr>
@@ -31519,6 +31454,7 @@
                   <w14:uncheckedState w14:val="2610" w14:font="MS Gothic"/>
                 </w14:checkbox>
               </w:sdtPr>
+              <w:sdtEndPr/>
               <w:sdtContent>
                 <w:r>
                   <w:rPr>
@@ -31565,6 +31501,7 @@
                   <w14:uncheckedState w14:val="2610" w14:font="MS Gothic"/>
                 </w14:checkbox>
               </w:sdtPr>
+              <w:sdtEndPr/>
               <w:sdtContent>
                 <w:r>
                   <w:rPr>
@@ -31691,6 +31628,7 @@
                   <w14:uncheckedState w14:val="2610" w14:font="MS Gothic"/>
                 </w14:checkbox>
               </w:sdtPr>
+              <w:sdtEndPr/>
               <w:sdtContent>
                 <w:r>
                   <w:rPr>
@@ -31738,6 +31676,7 @@
                   <w14:uncheckedState w14:val="2610" w14:font="MS Gothic"/>
                 </w14:checkbox>
               </w:sdtPr>
+              <w:sdtEndPr/>
               <w:sdtContent>
                 <w:r>
                   <w:rPr>
@@ -31784,6 +31723,7 @@
                   <w14:uncheckedState w14:val="2610" w14:font="MS Gothic"/>
                 </w14:checkbox>
               </w:sdtPr>
+              <w:sdtEndPr/>
               <w:sdtContent>
                 <w:r>
                   <w:rPr>
@@ -31830,6 +31770,7 @@
                   <w14:uncheckedState w14:val="2610" w14:font="MS Gothic"/>
                 </w14:checkbox>
               </w:sdtPr>
+              <w:sdtEndPr/>
               <w:sdtContent>
                 <w:r>
                   <w:rPr>
@@ -31876,6 +31817,7 @@
                   <w14:uncheckedState w14:val="2610" w14:font="MS Gothic"/>
                 </w14:checkbox>
               </w:sdtPr>
+              <w:sdtEndPr/>
               <w:sdtContent>
                 <w:r>
                   <w:rPr>
@@ -31922,6 +31864,7 @@
                   <w14:uncheckedState w14:val="2610" w14:font="MS Gothic"/>
                 </w14:checkbox>
               </w:sdtPr>
+              <w:sdtEndPr/>
               <w:sdtContent>
                 <w:r>
                   <w:rPr>
@@ -31969,6 +31912,7 @@
                   <w14:uncheckedState w14:val="2610" w14:font="MS Gothic"/>
                 </w14:checkbox>
               </w:sdtPr>
+              <w:sdtEndPr/>
               <w:sdtContent>
                 <w:r>
                   <w:rPr>
@@ -32015,6 +31959,7 @@
                   <w14:uncheckedState w14:val="2610" w14:font="MS Gothic"/>
                 </w14:checkbox>
               </w:sdtPr>
+              <w:sdtEndPr/>
               <w:sdtContent>
                 <w:r>
                   <w:rPr>
@@ -32061,6 +32006,7 @@
                   <w14:uncheckedState w14:val="2610" w14:font="MS Gothic"/>
                 </w14:checkbox>
               </w:sdtPr>
+              <w:sdtEndPr/>
               <w:sdtContent>
                 <w:r>
                   <w:rPr>
@@ -32107,6 +32053,7 @@
                   <w14:uncheckedState w14:val="2610" w14:font="MS Gothic"/>
                 </w14:checkbox>
               </w:sdtPr>
+              <w:sdtEndPr/>
               <w:sdtContent>
                 <w:r>
                   <w:rPr>
@@ -32218,6 +32165,7 @@
                   <w14:uncheckedState w14:val="2610" w14:font="MS Gothic"/>
                 </w14:checkbox>
               </w:sdtPr>
+              <w:sdtEndPr/>
               <w:sdtContent>
                 <w:r>
                   <w:rPr>
@@ -32265,6 +32213,7 @@
                   <w14:uncheckedState w14:val="2610" w14:font="MS Gothic"/>
                 </w14:checkbox>
               </w:sdtPr>
+              <w:sdtEndPr/>
               <w:sdtContent>
                 <w:r>
                   <w:rPr>
@@ -32311,6 +32260,7 @@
                   <w14:uncheckedState w14:val="2610" w14:font="MS Gothic"/>
                 </w14:checkbox>
               </w:sdtPr>
+              <w:sdtEndPr/>
               <w:sdtContent>
                 <w:r>
                   <w:rPr>
@@ -32357,6 +32307,7 @@
                   <w14:uncheckedState w14:val="2610" w14:font="MS Gothic"/>
                 </w14:checkbox>
               </w:sdtPr>
+              <w:sdtEndPr/>
               <w:sdtContent>
                 <w:r>
                   <w:rPr>
@@ -32403,6 +32354,7 @@
                   <w14:uncheckedState w14:val="2610" w14:font="MS Gothic"/>
                 </w14:checkbox>
               </w:sdtPr>
+              <w:sdtEndPr/>
               <w:sdtContent>
                 <w:r>
                   <w:rPr>
@@ -32449,6 +32401,7 @@
                   <w14:uncheckedState w14:val="2610" w14:font="MS Gothic"/>
                 </w14:checkbox>
               </w:sdtPr>
+              <w:sdtEndPr/>
               <w:sdtContent>
                 <w:r>
                   <w:rPr>
@@ -32496,6 +32449,7 @@
                   <w14:uncheckedState w14:val="2610" w14:font="MS Gothic"/>
                 </w14:checkbox>
               </w:sdtPr>
+              <w:sdtEndPr/>
               <w:sdtContent>
                 <w:r>
                   <w:rPr>
@@ -32542,6 +32496,7 @@
                   <w14:uncheckedState w14:val="2610" w14:font="MS Gothic"/>
                 </w14:checkbox>
               </w:sdtPr>
+              <w:sdtEndPr/>
               <w:sdtContent>
                 <w:r>
                   <w:rPr>
@@ -32588,6 +32543,7 @@
                   <w14:uncheckedState w14:val="2610" w14:font="MS Gothic"/>
                 </w14:checkbox>
               </w:sdtPr>
+              <w:sdtEndPr/>
               <w:sdtContent>
                 <w:r>
                   <w:rPr>
@@ -32634,6 +32590,7 @@
                   <w14:uncheckedState w14:val="2610" w14:font="MS Gothic"/>
                 </w14:checkbox>
               </w:sdtPr>
+              <w:sdtEndPr/>
               <w:sdtContent>
                 <w:r>
                   <w:rPr>
@@ -32761,6 +32718,7 @@
                   <w14:uncheckedState w14:val="2610" w14:font="MS Gothic"/>
                 </w14:checkbox>
               </w:sdtPr>
+              <w:sdtEndPr/>
               <w:sdtContent>
                 <w:r>
                   <w:rPr>
@@ -32808,6 +32766,7 @@
                   <w14:uncheckedState w14:val="2610" w14:font="MS Gothic"/>
                 </w14:checkbox>
               </w:sdtPr>
+              <w:sdtEndPr/>
               <w:sdtContent>
                 <w:r>
                   <w:rPr>
@@ -32854,6 +32813,7 @@
                   <w14:uncheckedState w14:val="2610" w14:font="MS Gothic"/>
                 </w14:checkbox>
               </w:sdtPr>
+              <w:sdtEndPr/>
               <w:sdtContent>
                 <w:r>
                   <w:rPr>
@@ -32900,6 +32860,7 @@
                   <w14:uncheckedState w14:val="2610" w14:font="MS Gothic"/>
                 </w14:checkbox>
               </w:sdtPr>
+              <w:sdtEndPr/>
               <w:sdtContent>
                 <w:r>
                   <w:rPr>
@@ -32946,6 +32907,7 @@
                   <w14:uncheckedState w14:val="2610" w14:font="MS Gothic"/>
                 </w14:checkbox>
               </w:sdtPr>
+              <w:sdtEndPr/>
               <w:sdtContent>
                 <w:r>
                   <w:rPr>
@@ -32992,6 +32954,7 @@
                   <w14:uncheckedState w14:val="2610" w14:font="MS Gothic"/>
                 </w14:checkbox>
               </w:sdtPr>
+              <w:sdtEndPr/>
               <w:sdtContent>
                 <w:r>
                   <w:rPr>
@@ -33039,6 +33002,7 @@
                   <w14:uncheckedState w14:val="2610" w14:font="MS Gothic"/>
                 </w14:checkbox>
               </w:sdtPr>
+              <w:sdtEndPr/>
               <w:sdtContent>
                 <w:r>
                   <w:rPr>
@@ -33085,6 +33049,7 @@
                   <w14:uncheckedState w14:val="2610" w14:font="MS Gothic"/>
                 </w14:checkbox>
               </w:sdtPr>
+              <w:sdtEndPr/>
               <w:sdtContent>
                 <w:r>
                   <w:rPr>
@@ -33131,6 +33096,7 @@
                   <w14:uncheckedState w14:val="2610" w14:font="MS Gothic"/>
                 </w14:checkbox>
               </w:sdtPr>
+              <w:sdtEndPr/>
               <w:sdtContent>
                 <w:r>
                   <w:rPr>
@@ -33177,6 +33143,7 @@
                   <w14:uncheckedState w14:val="2610" w14:font="MS Gothic"/>
                 </w14:checkbox>
               </w:sdtPr>
+              <w:sdtEndPr/>
               <w:sdtContent>
                 <w:r>
                   <w:rPr>
@@ -33289,6 +33256,7 @@
                   <w14:uncheckedState w14:val="2610" w14:font="MS Gothic"/>
                 </w14:checkbox>
               </w:sdtPr>
+              <w:sdtEndPr/>
               <w:sdtContent>
                 <w:r>
                   <w:rPr>
@@ -33336,6 +33304,7 @@
                   <w14:uncheckedState w14:val="2610" w14:font="MS Gothic"/>
                 </w14:checkbox>
               </w:sdtPr>
+              <w:sdtEndPr/>
               <w:sdtContent>
                 <w:r>
                   <w:rPr>
@@ -33382,6 +33351,7 @@
                   <w14:uncheckedState w14:val="2610" w14:font="MS Gothic"/>
                 </w14:checkbox>
               </w:sdtPr>
+              <w:sdtEndPr/>
               <w:sdtContent>
                 <w:r>
                   <w:rPr>
@@ -33428,6 +33398,7 @@
                   <w14:uncheckedState w14:val="2610" w14:font="MS Gothic"/>
                 </w14:checkbox>
               </w:sdtPr>
+              <w:sdtEndPr/>
               <w:sdtContent>
                 <w:r>
                   <w:rPr>
@@ -33474,6 +33445,7 @@
                   <w14:uncheckedState w14:val="2610" w14:font="MS Gothic"/>
                 </w14:checkbox>
               </w:sdtPr>
+              <w:sdtEndPr/>
               <w:sdtContent>
                 <w:r>
                   <w:rPr>
@@ -33520,6 +33492,7 @@
                   <w14:uncheckedState w14:val="2610" w14:font="MS Gothic"/>
                 </w14:checkbox>
               </w:sdtPr>
+              <w:sdtEndPr/>
               <w:sdtContent>
                 <w:r>
                   <w:rPr>
@@ -33567,6 +33540,7 @@
                   <w14:uncheckedState w14:val="2610" w14:font="MS Gothic"/>
                 </w14:checkbox>
               </w:sdtPr>
+              <w:sdtEndPr/>
               <w:sdtContent>
                 <w:r>
                   <w:rPr>
@@ -33613,6 +33587,7 @@
                   <w14:uncheckedState w14:val="2610" w14:font="MS Gothic"/>
                 </w14:checkbox>
               </w:sdtPr>
+              <w:sdtEndPr/>
               <w:sdtContent>
                 <w:r>
                   <w:rPr>
@@ -33659,6 +33634,7 @@
                   <w14:uncheckedState w14:val="2610" w14:font="MS Gothic"/>
                 </w14:checkbox>
               </w:sdtPr>
+              <w:sdtEndPr/>
               <w:sdtContent>
                 <w:r>
                   <w:rPr>
@@ -33705,6 +33681,7 @@
                   <w14:uncheckedState w14:val="2610" w14:font="MS Gothic"/>
                 </w14:checkbox>
               </w:sdtPr>
+              <w:sdtEndPr/>
               <w:sdtContent>
                 <w:r>
                   <w:rPr>
@@ -35078,6 +35055,7 @@
                   <w14:uncheckedState w14:val="2610" w14:font="MS Gothic"/>
                 </w14:checkbox>
               </w:sdtPr>
+              <w:sdtEndPr/>
               <w:sdtContent>
                 <w:r>
                   <w:rPr>
@@ -35125,6 +35103,7 @@
                   <w14:uncheckedState w14:val="2610" w14:font="MS Gothic"/>
                 </w14:checkbox>
               </w:sdtPr>
+              <w:sdtEndPr/>
               <w:sdtContent>
                 <w:r>
                   <w:rPr>
@@ -35172,6 +35151,7 @@
                   <w14:uncheckedState w14:val="2610" w14:font="MS Gothic"/>
                 </w14:checkbox>
               </w:sdtPr>
+              <w:sdtEndPr/>
               <w:sdtContent>
                 <w:r>
                   <w:rPr>
@@ -35219,6 +35199,7 @@
                   <w14:uncheckedState w14:val="2610" w14:font="MS Gothic"/>
                 </w14:checkbox>
               </w:sdtPr>
+              <w:sdtEndPr/>
               <w:sdtContent>
                 <w:r>
                   <w:rPr>
@@ -35266,6 +35247,7 @@
                   <w14:uncheckedState w14:val="2610" w14:font="MS Gothic"/>
                 </w14:checkbox>
               </w:sdtPr>
+              <w:sdtEndPr/>
               <w:sdtContent>
                 <w:r>
                   <w:rPr>
@@ -35313,6 +35295,7 @@
                   <w14:uncheckedState w14:val="2610" w14:font="MS Gothic"/>
                 </w14:checkbox>
               </w:sdtPr>
+              <w:sdtEndPr/>
               <w:sdtContent>
                 <w:r>
                   <w:rPr>
@@ -35360,6 +35343,7 @@
                   <w14:uncheckedState w14:val="2610" w14:font="MS Gothic"/>
                 </w14:checkbox>
               </w:sdtPr>
+              <w:sdtEndPr/>
               <w:sdtContent>
                 <w:r>
                   <w:rPr>
@@ -35407,6 +35391,7 @@
                   <w14:uncheckedState w14:val="2610" w14:font="MS Gothic"/>
                 </w14:checkbox>
               </w:sdtPr>
+              <w:sdtEndPr/>
               <w:sdtContent>
                 <w:r>
                   <w:rPr>
@@ -35454,6 +35439,7 @@
                   <w14:uncheckedState w14:val="2610" w14:font="MS Gothic"/>
                 </w14:checkbox>
               </w:sdtPr>
+              <w:sdtEndPr/>
               <w:sdtContent>
                 <w:r>
                   <w:rPr>
@@ -35501,6 +35487,7 @@
                   <w14:uncheckedState w14:val="2610" w14:font="MS Gothic"/>
                 </w14:checkbox>
               </w:sdtPr>
+              <w:sdtEndPr/>
               <w:sdtContent>
                 <w:r>
                   <w:rPr>
@@ -35618,6 +35605,7 @@
                   <w14:uncheckedState w14:val="2610" w14:font="MS Gothic"/>
                 </w14:checkbox>
               </w:sdtPr>
+              <w:sdtEndPr/>
               <w:sdtContent>
                 <w:r>
                   <w:rPr>
@@ -35665,6 +35653,7 @@
                   <w14:uncheckedState w14:val="2610" w14:font="MS Gothic"/>
                 </w14:checkbox>
               </w:sdtPr>
+              <w:sdtEndPr/>
               <w:sdtContent>
                 <w:r>
                   <w:rPr>
@@ -35712,6 +35701,7 @@
                   <w14:uncheckedState w14:val="2610" w14:font="MS Gothic"/>
                 </w14:checkbox>
               </w:sdtPr>
+              <w:sdtEndPr/>
               <w:sdtContent>
                 <w:r>
                   <w:rPr>
@@ -35759,6 +35749,7 @@
                   <w14:uncheckedState w14:val="2610" w14:font="MS Gothic"/>
                 </w14:checkbox>
               </w:sdtPr>
+              <w:sdtEndPr/>
               <w:sdtContent>
                 <w:r>
                   <w:rPr>
@@ -35806,6 +35797,7 @@
                   <w14:uncheckedState w14:val="2610" w14:font="MS Gothic"/>
                 </w14:checkbox>
               </w:sdtPr>
+              <w:sdtEndPr/>
               <w:sdtContent>
                 <w:r>
                   <w:rPr>
@@ -35853,6 +35845,7 @@
                   <w14:uncheckedState w14:val="2610" w14:font="MS Gothic"/>
                 </w14:checkbox>
               </w:sdtPr>
+              <w:sdtEndPr/>
               <w:sdtContent>
                 <w:r>
                   <w:rPr>
@@ -35900,6 +35893,7 @@
                   <w14:uncheckedState w14:val="2610" w14:font="MS Gothic"/>
                 </w14:checkbox>
               </w:sdtPr>
+              <w:sdtEndPr/>
               <w:sdtContent>
                 <w:r>
                   <w:rPr>
@@ -35947,6 +35941,7 @@
                   <w14:uncheckedState w14:val="2610" w14:font="MS Gothic"/>
                 </w14:checkbox>
               </w:sdtPr>
+              <w:sdtEndPr/>
               <w:sdtContent>
                 <w:r>
                   <w:rPr>
@@ -35994,6 +35989,7 @@
                   <w14:uncheckedState w14:val="2610" w14:font="MS Gothic"/>
                 </w14:checkbox>
               </w:sdtPr>
+              <w:sdtEndPr/>
               <w:sdtContent>
                 <w:r>
                   <w:rPr>
@@ -36041,6 +36037,7 @@
                   <w14:uncheckedState w14:val="2610" w14:font="MS Gothic"/>
                 </w14:checkbox>
               </w:sdtPr>
+              <w:sdtEndPr/>
               <w:sdtContent>
                 <w:r>
                   <w:rPr>
@@ -36157,6 +36154,7 @@
                   <w14:uncheckedState w14:val="2610" w14:font="MS Gothic"/>
                 </w14:checkbox>
               </w:sdtPr>
+              <w:sdtEndPr/>
               <w:sdtContent>
                 <w:r>
                   <w:rPr>
@@ -36204,6 +36202,7 @@
                   <w14:uncheckedState w14:val="2610" w14:font="MS Gothic"/>
                 </w14:checkbox>
               </w:sdtPr>
+              <w:sdtEndPr/>
               <w:sdtContent>
                 <w:r>
                   <w:rPr>
@@ -36251,6 +36250,7 @@
                   <w14:uncheckedState w14:val="2610" w14:font="MS Gothic"/>
                 </w14:checkbox>
               </w:sdtPr>
+              <w:sdtEndPr/>
               <w:sdtContent>
                 <w:r>
                   <w:rPr>
@@ -36298,6 +36298,7 @@
                   <w14:uncheckedState w14:val="2610" w14:font="MS Gothic"/>
                 </w14:checkbox>
               </w:sdtPr>
+              <w:sdtEndPr/>
               <w:sdtContent>
                 <w:r>
                   <w:rPr>
@@ -36345,6 +36346,7 @@
                   <w14:uncheckedState w14:val="2610" w14:font="MS Gothic"/>
                 </w14:checkbox>
               </w:sdtPr>
+              <w:sdtEndPr/>
               <w:sdtContent>
                 <w:r>
                   <w:rPr>
@@ -36392,6 +36394,7 @@
                   <w14:uncheckedState w14:val="2610" w14:font="MS Gothic"/>
                 </w14:checkbox>
               </w:sdtPr>
+              <w:sdtEndPr/>
               <w:sdtContent>
                 <w:r>
                   <w:rPr>
@@ -36439,6 +36442,7 @@
                   <w14:uncheckedState w14:val="2610" w14:font="MS Gothic"/>
                 </w14:checkbox>
               </w:sdtPr>
+              <w:sdtEndPr/>
               <w:sdtContent>
                 <w:r>
                   <w:rPr>
@@ -36486,6 +36490,7 @@
                   <w14:uncheckedState w14:val="2610" w14:font="MS Gothic"/>
                 </w14:checkbox>
               </w:sdtPr>
+              <w:sdtEndPr/>
               <w:sdtContent>
                 <w:r>
                   <w:rPr>
@@ -36533,6 +36538,7 @@
                   <w14:uncheckedState w14:val="2610" w14:font="MS Gothic"/>
                 </w14:checkbox>
               </w:sdtPr>
+              <w:sdtEndPr/>
               <w:sdtContent>
                 <w:r>
                   <w:rPr>
@@ -36580,6 +36586,7 @@
                   <w14:uncheckedState w14:val="2610" w14:font="MS Gothic"/>
                 </w14:checkbox>
               </w:sdtPr>
+              <w:sdtEndPr/>
               <w:sdtContent>
                 <w:r>
                   <w:rPr>
@@ -36700,6 +36707,7 @@
                   <w14:uncheckedState w14:val="2610" w14:font="MS Gothic"/>
                 </w14:checkbox>
               </w:sdtPr>
+              <w:sdtEndPr/>
               <w:sdtContent>
                 <w:r>
                   <w:rPr>
@@ -36747,6 +36755,7 @@
                   <w14:uncheckedState w14:val="2610" w14:font="MS Gothic"/>
                 </w14:checkbox>
               </w:sdtPr>
+              <w:sdtEndPr/>
               <w:sdtContent>
                 <w:r>
                   <w:rPr>
@@ -36794,6 +36803,7 @@
                   <w14:uncheckedState w14:val="2610" w14:font="MS Gothic"/>
                 </w14:checkbox>
               </w:sdtPr>
+              <w:sdtEndPr/>
               <w:sdtContent>
                 <w:r>
                   <w:rPr>
@@ -36841,6 +36851,7 @@
                   <w14:uncheckedState w14:val="2610" w14:font="MS Gothic"/>
                 </w14:checkbox>
               </w:sdtPr>
+              <w:sdtEndPr/>
               <w:sdtContent>
                 <w:r>
                   <w:rPr>
@@ -36888,6 +36899,7 @@
                   <w14:uncheckedState w14:val="2610" w14:font="MS Gothic"/>
                 </w14:checkbox>
               </w:sdtPr>
+              <w:sdtEndPr/>
               <w:sdtContent>
                 <w:r>
                   <w:rPr>
@@ -36935,6 +36947,7 @@
                   <w14:uncheckedState w14:val="2610" w14:font="MS Gothic"/>
                 </w14:checkbox>
               </w:sdtPr>
+              <w:sdtEndPr/>
               <w:sdtContent>
                 <w:r>
                   <w:rPr>
@@ -36982,6 +36995,7 @@
                   <w14:uncheckedState w14:val="2610" w14:font="MS Gothic"/>
                 </w14:checkbox>
               </w:sdtPr>
+              <w:sdtEndPr/>
               <w:sdtContent>
                 <w:r>
                   <w:rPr>
@@ -37029,6 +37043,7 @@
                   <w14:uncheckedState w14:val="2610" w14:font="MS Gothic"/>
                 </w14:checkbox>
               </w:sdtPr>
+              <w:sdtEndPr/>
               <w:sdtContent>
                 <w:r>
                   <w:rPr>
@@ -37076,6 +37091,7 @@
                   <w14:uncheckedState w14:val="2610" w14:font="MS Gothic"/>
                 </w14:checkbox>
               </w:sdtPr>
+              <w:sdtEndPr/>
               <w:sdtContent>
                 <w:r>
                   <w:rPr>
@@ -37123,6 +37139,7 @@
                   <w14:uncheckedState w14:val="2610" w14:font="MS Gothic"/>
                 </w14:checkbox>
               </w:sdtPr>
+              <w:sdtEndPr/>
               <w:sdtContent>
                 <w:r>
                   <w:rPr>
@@ -37239,6 +37256,7 @@
                   <w14:uncheckedState w14:val="2610" w14:font="MS Gothic"/>
                 </w14:checkbox>
               </w:sdtPr>
+              <w:sdtEndPr/>
               <w:sdtContent>
                 <w:r>
                   <w:rPr>
@@ -37286,6 +37304,7 @@
                   <w14:uncheckedState w14:val="2610" w14:font="MS Gothic"/>
                 </w14:checkbox>
               </w:sdtPr>
+              <w:sdtEndPr/>
               <w:sdtContent>
                 <w:r>
                   <w:rPr>
@@ -37333,6 +37352,7 @@
                   <w14:uncheckedState w14:val="2610" w14:font="MS Gothic"/>
                 </w14:checkbox>
               </w:sdtPr>
+              <w:sdtEndPr/>
               <w:sdtContent>
                 <w:r>
                   <w:rPr>
@@ -37380,6 +37400,7 @@
                   <w14:uncheckedState w14:val="2610" w14:font="MS Gothic"/>
                 </w14:checkbox>
               </w:sdtPr>
+              <w:sdtEndPr/>
               <w:sdtContent>
                 <w:r>
                   <w:rPr>
@@ -37427,6 +37448,7 @@
                   <w14:uncheckedState w14:val="2610" w14:font="MS Gothic"/>
                 </w14:checkbox>
               </w:sdtPr>
+              <w:sdtEndPr/>
               <w:sdtContent>
                 <w:r>
                   <w:rPr>
@@ -37474,6 +37496,7 @@
                   <w14:uncheckedState w14:val="2610" w14:font="MS Gothic"/>
                 </w14:checkbox>
               </w:sdtPr>
+              <w:sdtEndPr/>
               <w:sdtContent>
                 <w:r>
                   <w:rPr>
@@ -37521,6 +37544,7 @@
                   <w14:uncheckedState w14:val="2610" w14:font="MS Gothic"/>
                 </w14:checkbox>
               </w:sdtPr>
+              <w:sdtEndPr/>
               <w:sdtContent>
                 <w:r>
                   <w:rPr>
@@ -37568,6 +37592,7 @@
                   <w14:uncheckedState w14:val="2610" w14:font="MS Gothic"/>
                 </w14:checkbox>
               </w:sdtPr>
+              <w:sdtEndPr/>
               <w:sdtContent>
                 <w:r>
                   <w:rPr>
@@ -37615,6 +37640,7 @@
                   <w14:uncheckedState w14:val="2610" w14:font="MS Gothic"/>
                 </w14:checkbox>
               </w:sdtPr>
+              <w:sdtEndPr/>
               <w:sdtContent>
                 <w:r>
                   <w:rPr>
@@ -37662,6 +37688,7 @@
                   <w14:uncheckedState w14:val="2610" w14:font="MS Gothic"/>
                 </w14:checkbox>
               </w:sdtPr>
+              <w:sdtEndPr/>
               <w:sdtContent>
                 <w:r>
                   <w:rPr>
@@ -37772,6 +37799,7 @@
                   <w14:uncheckedState w14:val="2610" w14:font="MS Gothic"/>
                 </w14:checkbox>
               </w:sdtPr>
+              <w:sdtEndPr/>
               <w:sdtContent>
                 <w:r>
                   <w:rPr>
@@ -37819,6 +37847,7 @@
                   <w14:uncheckedState w14:val="2610" w14:font="MS Gothic"/>
                 </w14:checkbox>
               </w:sdtPr>
+              <w:sdtEndPr/>
               <w:sdtContent>
                 <w:r>
                   <w:rPr>
@@ -37866,6 +37895,7 @@
                   <w14:uncheckedState w14:val="2610" w14:font="MS Gothic"/>
                 </w14:checkbox>
               </w:sdtPr>
+              <w:sdtEndPr/>
               <w:sdtContent>
                 <w:r>
                   <w:rPr>
@@ -37913,6 +37943,7 @@
                   <w14:uncheckedState w14:val="2610" w14:font="MS Gothic"/>
                 </w14:checkbox>
               </w:sdtPr>
+              <w:sdtEndPr/>
               <w:sdtContent>
                 <w:r>
                   <w:rPr>
@@ -37960,6 +37991,7 @@
                   <w14:uncheckedState w14:val="2610" w14:font="MS Gothic"/>
                 </w14:checkbox>
               </w:sdtPr>
+              <w:sdtEndPr/>
               <w:sdtContent>
                 <w:r>
                   <w:rPr>
@@ -38007,6 +38039,7 @@
                   <w14:uncheckedState w14:val="2610" w14:font="MS Gothic"/>
                 </w14:checkbox>
               </w:sdtPr>
+              <w:sdtEndPr/>
               <w:sdtContent>
                 <w:r>
                   <w:rPr>
@@ -38054,6 +38087,7 @@
                   <w14:uncheckedState w14:val="2610" w14:font="MS Gothic"/>
                 </w14:checkbox>
               </w:sdtPr>
+              <w:sdtEndPr/>
               <w:sdtContent>
                 <w:r>
                   <w:rPr>
@@ -38101,6 +38135,7 @@
                   <w14:uncheckedState w14:val="2610" w14:font="MS Gothic"/>
                 </w14:checkbox>
               </w:sdtPr>
+              <w:sdtEndPr/>
               <w:sdtContent>
                 <w:r>
                   <w:rPr>
@@ -38148,6 +38183,7 @@
                   <w14:uncheckedState w14:val="2610" w14:font="MS Gothic"/>
                 </w14:checkbox>
               </w:sdtPr>
+              <w:sdtEndPr/>
               <w:sdtContent>
                 <w:r>
                   <w:rPr>
@@ -38195,6 +38231,7 @@
                   <w14:uncheckedState w14:val="2610" w14:font="MS Gothic"/>
                 </w14:checkbox>
               </w:sdtPr>
+              <w:sdtEndPr/>
               <w:sdtContent>
                 <w:r>
                   <w:rPr>
@@ -38303,6 +38340,7 @@
                   <w14:uncheckedState w14:val="2610" w14:font="MS Gothic"/>
                 </w14:checkbox>
               </w:sdtPr>
+              <w:sdtEndPr/>
               <w:sdtContent>
                 <w:r>
                   <w:rPr>
@@ -38350,6 +38388,7 @@
                   <w14:uncheckedState w14:val="2610" w14:font="MS Gothic"/>
                 </w14:checkbox>
               </w:sdtPr>
+              <w:sdtEndPr/>
               <w:sdtContent>
                 <w:r>
                   <w:rPr>
@@ -38397,6 +38436,7 @@
                   <w14:uncheckedState w14:val="2610" w14:font="MS Gothic"/>
                 </w14:checkbox>
               </w:sdtPr>
+              <w:sdtEndPr/>
               <w:sdtContent>
                 <w:r>
                   <w:rPr>
@@ -38444,6 +38484,7 @@
                   <w14:uncheckedState w14:val="2610" w14:font="MS Gothic"/>
                 </w14:checkbox>
               </w:sdtPr>
+              <w:sdtEndPr/>
               <w:sdtContent>
                 <w:r>
                   <w:rPr>
@@ -38491,6 +38532,7 @@
                   <w14:uncheckedState w14:val="2610" w14:font="MS Gothic"/>
                 </w14:checkbox>
               </w:sdtPr>
+              <w:sdtEndPr/>
               <w:sdtContent>
                 <w:r>
                   <w:rPr>
@@ -38538,6 +38580,7 @@
                   <w14:uncheckedState w14:val="2610" w14:font="MS Gothic"/>
                 </w14:checkbox>
               </w:sdtPr>
+              <w:sdtEndPr/>
               <w:sdtContent>
                 <w:r>
                   <w:rPr>
@@ -38585,6 +38628,7 @@
                   <w14:uncheckedState w14:val="2610" w14:font="MS Gothic"/>
                 </w14:checkbox>
               </w:sdtPr>
+              <w:sdtEndPr/>
               <w:sdtContent>
                 <w:r>
                   <w:rPr>
@@ -38632,6 +38676,7 @@
                   <w14:uncheckedState w14:val="2610" w14:font="MS Gothic"/>
                 </w14:checkbox>
               </w:sdtPr>
+              <w:sdtEndPr/>
               <w:sdtContent>
                 <w:r>
                   <w:rPr>
@@ -38679,6 +38724,7 @@
                   <w14:uncheckedState w14:val="2610" w14:font="MS Gothic"/>
                 </w14:checkbox>
               </w:sdtPr>
+              <w:sdtEndPr/>
               <w:sdtContent>
                 <w:r>
                   <w:rPr>
@@ -38726,6 +38772,7 @@
                   <w14:uncheckedState w14:val="2610" w14:font="MS Gothic"/>
                 </w14:checkbox>
               </w:sdtPr>
+              <w:sdtEndPr/>
               <w:sdtContent>
                 <w:r>
                   <w:rPr>
@@ -38838,6 +38885,7 @@
                   <w14:uncheckedState w14:val="2610" w14:font="MS Gothic"/>
                 </w14:checkbox>
               </w:sdtPr>
+              <w:sdtEndPr/>
               <w:sdtContent>
                 <w:r>
                   <w:rPr>
@@ -38885,6 +38933,7 @@
                   <w14:uncheckedState w14:val="2610" w14:font="MS Gothic"/>
                 </w14:checkbox>
               </w:sdtPr>
+              <w:sdtEndPr/>
               <w:sdtContent>
                 <w:r>
                   <w:rPr>
@@ -38932,6 +38981,7 @@
                   <w14:uncheckedState w14:val="2610" w14:font="MS Gothic"/>
                 </w14:checkbox>
               </w:sdtPr>
+              <w:sdtEndPr/>
               <w:sdtContent>
                 <w:r>
                   <w:rPr>
@@ -38979,6 +39029,7 @@
                   <w14:uncheckedState w14:val="2610" w14:font="MS Gothic"/>
                 </w14:checkbox>
               </w:sdtPr>
+              <w:sdtEndPr/>
               <w:sdtContent>
                 <w:r>
                   <w:rPr>
@@ -39026,6 +39077,7 @@
                   <w14:uncheckedState w14:val="2610" w14:font="MS Gothic"/>
                 </w14:checkbox>
               </w:sdtPr>
+              <w:sdtEndPr/>
               <w:sdtContent>
                 <w:r>
                   <w:rPr>
@@ -39073,6 +39125,7 @@
                   <w14:uncheckedState w14:val="2610" w14:font="MS Gothic"/>
                 </w14:checkbox>
               </w:sdtPr>
+              <w:sdtEndPr/>
               <w:sdtContent>
                 <w:r>
                   <w:rPr>
@@ -39120,6 +39173,7 @@
                   <w14:uncheckedState w14:val="2610" w14:font="MS Gothic"/>
                 </w14:checkbox>
               </w:sdtPr>
+              <w:sdtEndPr/>
               <w:sdtContent>
                 <w:r>
                   <w:rPr>
@@ -39167,6 +39221,7 @@
                   <w14:uncheckedState w14:val="2610" w14:font="MS Gothic"/>
                 </w14:checkbox>
               </w:sdtPr>
+              <w:sdtEndPr/>
               <w:sdtContent>
                 <w:r>
                   <w:rPr>
@@ -39214,6 +39269,7 @@
                   <w14:uncheckedState w14:val="2610" w14:font="MS Gothic"/>
                 </w14:checkbox>
               </w:sdtPr>
+              <w:sdtEndPr/>
               <w:sdtContent>
                 <w:r>
                   <w:rPr>
@@ -39261,6 +39317,7 @@
                   <w14:uncheckedState w14:val="2610" w14:font="MS Gothic"/>
                 </w14:checkbox>
               </w:sdtPr>
+              <w:sdtEndPr/>
               <w:sdtContent>
                 <w:r>
                   <w:rPr>
@@ -39372,6 +39429,7 @@
                   <w14:uncheckedState w14:val="2610" w14:font="MS Gothic"/>
                 </w14:checkbox>
               </w:sdtPr>
+              <w:sdtEndPr/>
               <w:sdtContent>
                 <w:r>
                   <w:rPr>
@@ -39419,6 +39477,7 @@
                   <w14:uncheckedState w14:val="2610" w14:font="MS Gothic"/>
                 </w14:checkbox>
               </w:sdtPr>
+              <w:sdtEndPr/>
               <w:sdtContent>
                 <w:r>
                   <w:rPr>
@@ -39466,6 +39525,7 @@
                   <w14:uncheckedState w14:val="2610" w14:font="MS Gothic"/>
                 </w14:checkbox>
               </w:sdtPr>
+              <w:sdtEndPr/>
               <w:sdtContent>
                 <w:r>
                   <w:rPr>
@@ -39513,6 +39573,7 @@
                   <w14:uncheckedState w14:val="2610" w14:font="MS Gothic"/>
                 </w14:checkbox>
               </w:sdtPr>
+              <w:sdtEndPr/>
               <w:sdtContent>
                 <w:r>
                   <w:rPr>
@@ -39560,6 +39621,7 @@
                   <w14:uncheckedState w14:val="2610" w14:font="MS Gothic"/>
                 </w14:checkbox>
               </w:sdtPr>
+              <w:sdtEndPr/>
               <w:sdtContent>
                 <w:r>
                   <w:rPr>
@@ -39607,6 +39669,7 @@
                   <w14:uncheckedState w14:val="2610" w14:font="MS Gothic"/>
                 </w14:checkbox>
               </w:sdtPr>
+              <w:sdtEndPr/>
               <w:sdtContent>
                 <w:r>
                   <w:rPr>
@@ -39654,6 +39717,7 @@
                   <w14:uncheckedState w14:val="2610" w14:font="MS Gothic"/>
                 </w14:checkbox>
               </w:sdtPr>
+              <w:sdtEndPr/>
               <w:sdtContent>
                 <w:r>
                   <w:rPr>
@@ -39701,6 +39765,7 @@
                   <w14:uncheckedState w14:val="2610" w14:font="MS Gothic"/>
                 </w14:checkbox>
               </w:sdtPr>
+              <w:sdtEndPr/>
               <w:sdtContent>
                 <w:r>
                   <w:rPr>
@@ -39748,6 +39813,7 @@
                   <w14:uncheckedState w14:val="2610" w14:font="MS Gothic"/>
                 </w14:checkbox>
               </w:sdtPr>
+              <w:sdtEndPr/>
               <w:sdtContent>
                 <w:r>
                   <w:rPr>
@@ -39795,6 +39861,7 @@
                   <w14:uncheckedState w14:val="2610" w14:font="MS Gothic"/>
                 </w14:checkbox>
               </w:sdtPr>
+              <w:sdtEndPr/>
               <w:sdtContent>
                 <w:r>
                   <w:rPr>
@@ -39906,6 +39973,7 @@
                   <w14:uncheckedState w14:val="2610" w14:font="MS Gothic"/>
                 </w14:checkbox>
               </w:sdtPr>
+              <w:sdtEndPr/>
               <w:sdtContent>
                 <w:r>
                   <w:rPr>
@@ -39953,6 +40021,7 @@
                   <w14:uncheckedState w14:val="2610" w14:font="MS Gothic"/>
                 </w14:checkbox>
               </w:sdtPr>
+              <w:sdtEndPr/>
               <w:sdtContent>
                 <w:r>
                   <w:rPr>
@@ -40000,6 +40069,7 @@
                   <w14:uncheckedState w14:val="2610" w14:font="MS Gothic"/>
                 </w14:checkbox>
               </w:sdtPr>
+              <w:sdtEndPr/>
               <w:sdtContent>
                 <w:r>
                   <w:rPr>
@@ -40047,6 +40117,7 @@
                   <w14:uncheckedState w14:val="2610" w14:font="MS Gothic"/>
                 </w14:checkbox>
               </w:sdtPr>
+              <w:sdtEndPr/>
               <w:sdtContent>
                 <w:r>
                   <w:rPr>
@@ -40094,6 +40165,7 @@
                   <w14:uncheckedState w14:val="2610" w14:font="MS Gothic"/>
                 </w14:checkbox>
               </w:sdtPr>
+              <w:sdtEndPr/>
               <w:sdtContent>
                 <w:r>
                   <w:rPr>
@@ -40141,6 +40213,7 @@
                   <w14:uncheckedState w14:val="2610" w14:font="MS Gothic"/>
                 </w14:checkbox>
               </w:sdtPr>
+              <w:sdtEndPr/>
               <w:sdtContent>
                 <w:r>
                   <w:rPr>
@@ -40188,6 +40261,7 @@
                   <w14:uncheckedState w14:val="2610" w14:font="MS Gothic"/>
                 </w14:checkbox>
               </w:sdtPr>
+              <w:sdtEndPr/>
               <w:sdtContent>
                 <w:r>
                   <w:rPr>
@@ -40235,6 +40309,7 @@
                   <w14:uncheckedState w14:val="2610" w14:font="MS Gothic"/>
                 </w14:checkbox>
               </w:sdtPr>
+              <w:sdtEndPr/>
               <w:sdtContent>
                 <w:r>
                   <w:rPr>
@@ -40282,6 +40357,7 @@
                   <w14:uncheckedState w14:val="2610" w14:font="MS Gothic"/>
                 </w14:checkbox>
               </w:sdtPr>
+              <w:sdtEndPr/>
               <w:sdtContent>
                 <w:r>
                   <w:rPr>
@@ -40329,6 +40405,7 @@
                   <w14:uncheckedState w14:val="2610" w14:font="MS Gothic"/>
                 </w14:checkbox>
               </w:sdtPr>
+              <w:sdtEndPr/>
               <w:sdtContent>
                 <w:r>
                   <w:rPr>
@@ -40440,6 +40517,7 @@
                   <w14:uncheckedState w14:val="2610" w14:font="MS Gothic"/>
                 </w14:checkbox>
               </w:sdtPr>
+              <w:sdtEndPr/>
               <w:sdtContent>
                 <w:r>
                   <w:rPr>
@@ -40487,6 +40565,7 @@
                   <w14:uncheckedState w14:val="2610" w14:font="MS Gothic"/>
                 </w14:checkbox>
               </w:sdtPr>
+              <w:sdtEndPr/>
               <w:sdtContent>
                 <w:r>
                   <w:rPr>
@@ -40534,6 +40613,7 @@
                   <w14:uncheckedState w14:val="2610" w14:font="MS Gothic"/>
                 </w14:checkbox>
               </w:sdtPr>
+              <w:sdtEndPr/>
               <w:sdtContent>
                 <w:r>
                   <w:rPr>
@@ -40581,6 +40661,7 @@
                   <w14:uncheckedState w14:val="2610" w14:font="MS Gothic"/>
                 </w14:checkbox>
               </w:sdtPr>
+              <w:sdtEndPr/>
               <w:sdtContent>
                 <w:r>
                   <w:rPr>
@@ -40628,6 +40709,7 @@
                   <w14:uncheckedState w14:val="2610" w14:font="MS Gothic"/>
                 </w14:checkbox>
               </w:sdtPr>
+              <w:sdtEndPr/>
               <w:sdtContent>
                 <w:r>
                   <w:rPr>
@@ -40675,6 +40757,7 @@
                   <w14:uncheckedState w14:val="2610" w14:font="MS Gothic"/>
                 </w14:checkbox>
               </w:sdtPr>
+              <w:sdtEndPr/>
               <w:sdtContent>
                 <w:r>
                   <w:rPr>
@@ -40722,6 +40805,7 @@
                   <w14:uncheckedState w14:val="2610" w14:font="MS Gothic"/>
                 </w14:checkbox>
               </w:sdtPr>
+              <w:sdtEndPr/>
               <w:sdtContent>
                 <w:r>
                   <w:rPr>
@@ -40769,6 +40853,7 @@
                   <w14:uncheckedState w14:val="2610" w14:font="MS Gothic"/>
                 </w14:checkbox>
               </w:sdtPr>
+              <w:sdtEndPr/>
               <w:sdtContent>
                 <w:r>
                   <w:rPr>
@@ -40816,6 +40901,7 @@
                   <w14:uncheckedState w14:val="2610" w14:font="MS Gothic"/>
                 </w14:checkbox>
               </w:sdtPr>
+              <w:sdtEndPr/>
               <w:sdtContent>
                 <w:r>
                   <w:rPr>
@@ -40863,6 +40949,7 @@
                   <w14:uncheckedState w14:val="2610" w14:font="MS Gothic"/>
                 </w14:checkbox>
               </w:sdtPr>
+              <w:sdtEndPr/>
               <w:sdtContent>
                 <w:r>
                   <w:rPr>
@@ -43138,6 +43225,7 @@
                   <w14:uncheckedState w14:val="2610" w14:font="MS Gothic"/>
                 </w14:checkbox>
               </w:sdtPr>
+              <w:sdtEndPr/>
               <w:sdtContent>
                 <w:r>
                   <w:rPr>
@@ -43207,6 +43295,7 @@
                   <w14:uncheckedState w14:val="2610" w14:font="MS Gothic"/>
                 </w14:checkbox>
               </w:sdtPr>
+              <w:sdtEndPr/>
               <w:sdtContent>
                 <w:r>
                   <w:rPr>
@@ -43276,6 +43365,7 @@
                   <w14:uncheckedState w14:val="2610" w14:font="MS Gothic"/>
                 </w14:checkbox>
               </w:sdtPr>
+              <w:sdtEndPr/>
               <w:sdtContent>
                 <w:r>
                   <w:rPr>
@@ -43345,6 +43435,7 @@
                   <w14:uncheckedState w14:val="2610" w14:font="MS Gothic"/>
                 </w14:checkbox>
               </w:sdtPr>
+              <w:sdtEndPr/>
               <w:sdtContent>
                 <w:r>
                   <w:rPr>
@@ -43421,6 +43512,7 @@
                   <w14:uncheckedState w14:val="2610" w14:font="MS Gothic"/>
                 </w14:checkbox>
               </w:sdtPr>
+              <w:sdtEndPr/>
               <w:sdtContent>
                 <w:r>
                   <w:rPr>
@@ -43485,6 +43577,7 @@
                   <w14:uncheckedState w14:val="2610" w14:font="MS Gothic"/>
                 </w14:checkbox>
               </w:sdtPr>
+              <w:sdtEndPr/>
               <w:sdtContent>
                 <w:r>
                   <w:rPr>
@@ -43553,6 +43646,7 @@
                   <w14:uncheckedState w14:val="2610" w14:font="MS Gothic"/>
                 </w14:checkbox>
               </w:sdtPr>
+              <w:sdtEndPr/>
               <w:sdtContent>
                 <w:r>
                   <w:rPr>
@@ -43630,6 +43724,7 @@
                   <w14:uncheckedState w14:val="2610" w14:font="MS Gothic"/>
                 </w14:checkbox>
               </w:sdtPr>
+              <w:sdtEndPr/>
               <w:sdtContent>
                 <w:r>
                   <w:rPr>
@@ -43777,6 +43872,7 @@
                   <w14:uncheckedState w14:val="2610" w14:font="MS Gothic"/>
                 </w14:checkbox>
               </w:sdtPr>
+              <w:sdtEndPr/>
               <w:sdtContent>
                 <w:r>
                   <w:rPr>
@@ -43849,6 +43945,7 @@
                   <w14:uncheckedState w14:val="2610" w14:font="MS Gothic"/>
                 </w14:checkbox>
               </w:sdtPr>
+              <w:sdtEndPr/>
               <w:sdtContent>
                 <w:r>
                   <w:rPr>
@@ -43920,6 +44017,7 @@
                   <w14:uncheckedState w14:val="2610" w14:font="MS Gothic"/>
                 </w14:checkbox>
               </w:sdtPr>
+              <w:sdtEndPr/>
               <w:sdtContent>
                 <w:r>
                   <w:rPr>
@@ -44027,6 +44125,7 @@
                   <w14:uncheckedState w14:val="2610" w14:font="MS Gothic"/>
                 </w14:checkbox>
               </w:sdtPr>
+              <w:sdtEndPr/>
               <w:sdtContent>
                 <w:r>
                   <w:rPr>
@@ -44091,6 +44190,7 @@
                   <w14:uncheckedState w14:val="2610" w14:font="MS Gothic"/>
                 </w14:checkbox>
               </w:sdtPr>
+              <w:sdtEndPr/>
               <w:sdtContent>
                 <w:r>
                   <w:rPr>
@@ -44199,6 +44299,7 @@
             <w14:uncheckedState w14:val="2610" w14:font="MS Gothic"/>
           </w14:checkbox>
         </w:sdtPr>
+        <w:sdtEndPr/>
         <w:sdtContent>
           <w:r>
             <w:rPr>
@@ -44239,6 +44340,7 @@
             <w14:uncheckedState w14:val="2610" w14:font="MS Gothic"/>
           </w14:checkbox>
         </w:sdtPr>
+        <w:sdtEndPr/>
         <w:sdtContent>
           <w:r>
             <w:rPr>
@@ -44293,6 +44395,7 @@
             <w14:uncheckedState w14:val="2610" w14:font="MS Gothic"/>
           </w14:checkbox>
         </w:sdtPr>
+        <w:sdtEndPr/>
         <w:sdtContent>
           <w:r>
             <w:rPr>
@@ -44581,8 +44684,6 @@
               </w:rPr>
               <w:t>{iaSupervisor.name}</w:t>
             </w:r>
-            <w:bookmarkStart w:id="0" w:name="_GoBack"/>
-            <w:bookmarkEnd w:id="0"/>
           </w:p>
         </w:tc>
         <w:tc>
@@ -45327,6 +45428,7 @@
                   <w14:uncheckedState w14:val="2610" w14:font="MS Gothic"/>
                 </w14:checkbox>
               </w:sdtPr>
+              <w:sdtEndPr/>
               <w:sdtContent>
                 <w:r>
                   <w:rPr>
@@ -45396,6 +45498,7 @@
                   <w14:uncheckedState w14:val="2610" w14:font="MS Gothic"/>
                 </w14:checkbox>
               </w:sdtPr>
+              <w:sdtEndPr/>
               <w:sdtContent>
                 <w:r>
                   <w:rPr>
@@ -45465,6 +45568,7 @@
                   <w14:uncheckedState w14:val="2610" w14:font="MS Gothic"/>
                 </w14:checkbox>
               </w:sdtPr>
+              <w:sdtEndPr/>
               <w:sdtContent>
                 <w:r>
                   <w:rPr>
@@ -45534,6 +45638,7 @@
                   <w14:uncheckedState w14:val="2610" w14:font="MS Gothic"/>
                 </w14:checkbox>
               </w:sdtPr>
+              <w:sdtEndPr/>
               <w:sdtContent>
                 <w:r>
                   <w:rPr>
@@ -45610,6 +45715,7 @@
                   <w14:uncheckedState w14:val="2610" w14:font="MS Gothic"/>
                 </w14:checkbox>
               </w:sdtPr>
+              <w:sdtEndPr/>
               <w:sdtContent>
                 <w:r>
                   <w:rPr>
@@ -45674,6 +45780,7 @@
                   <w14:uncheckedState w14:val="2610" w14:font="MS Gothic"/>
                 </w14:checkbox>
               </w:sdtPr>
+              <w:sdtEndPr/>
               <w:sdtContent>
                 <w:r>
                   <w:rPr>
@@ -45742,6 +45849,7 @@
                   <w14:uncheckedState w14:val="2610" w14:font="MS Gothic"/>
                 </w14:checkbox>
               </w:sdtPr>
+              <w:sdtEndPr/>
               <w:sdtContent>
                 <w:r>
                   <w:rPr>
@@ -52275,6 +52383,7 @@
   <w:style w:type="character" w:default="1" w:styleId="a1">
     <w:name w:val="Default Paragraph Font"/>
     <w:uiPriority w:val="1"/>
+    <w:semiHidden/>
     <w:unhideWhenUsed/>
   </w:style>
   <w:style w:type="table" w:default="1" w:styleId="a2">
@@ -53050,7 +53159,7 @@
 </file>
 
 <file path=customXml/itemProps2.xml><?xml version="1.0" encoding="utf-8"?>
-<ds:datastoreItem xmlns:ds="http://schemas.openxmlformats.org/officeDocument/2006/customXml" ds:itemID="{694DFFD3-CE85-4205-96C9-A77DD4702EBA}">
+<ds:datastoreItem xmlns:ds="http://schemas.openxmlformats.org/officeDocument/2006/customXml" ds:itemID="{B993174C-EFB0-41DE-ABAF-5D10F0005AE2}">
   <ds:schemaRefs>
     <ds:schemaRef ds:uri="http://schemas.openxmlformats.org/officeDocument/2006/bibliography"/>
   </ds:schemaRefs>

</xml_diff>